<commit_message>
Rodrigo estruturando o laudo
</commit_message>
<xml_diff>
--- a/storage/laudos/Laudo 1332-2024.docx
+++ b/storage/laudos/Laudo 1332-2024.docx
@@ -17,6 +17,16 @@
         <w:t xml:space="preserve">LAUDO DE EXAME DE VEÍCULO A MOTOR</w:t>
       </w:r>
       <w:br/>
+      <w:r>
+        <w:rPr>
+          <w:rFonts w:ascii="Arial" w:hAnsi="Arial" w:eastAsia="Arial" w:cs="Arial"/>
+          <w:sz w:val="24"/>
+          <w:szCs w:val="24"/>
+          <w:b w:val="1"/>
+          <w:bCs w:val="1"/>
+        </w:rPr>
+        <w:t xml:space="preserve">(NUMERAÇÕES IDENTIFICADORAS)</w:t>
+      </w:r>
     </w:p>
     <w:p>
       <w:pPr>
@@ -30,7 +40,7 @@
           <w:b w:val="1"/>
           <w:bCs w:val="1"/>
         </w:rPr>
-        <w:t xml:space="preserve">Código: I801 </w:t>
+        <w:t xml:space="preserve">Código: I801</w:t>
       </w:r>
     </w:p>
     <w:p/>

</xml_diff>

<commit_message>
Rodrigo: estruturando a tabela, do veiculo
</commit_message>
<xml_diff>
--- a/storage/laudos/Laudo 1332-2024.docx
+++ b/storage/laudos/Laudo 1332-2024.docx
@@ -201,6 +201,45 @@
           <w:bCs w:val="0"/>
         </w:rPr>
         <w:t xml:space="preserve">proceder ao exame nas numerações identificadoras do veículo apresentado.</w:t>
+      </w:r>
+    </w:p>
+    <w:p/>
+    <w:p>
+      <w:pPr/>
+      <w:r>
+        <w:rPr/>
+        <w:t xml:space="preserve"/>
+      </w:r>
+    </w:p>
+    <w:p>
+      <w:pPr>
+        <w:pStyle w:val="justify"/>
+      </w:pPr>
+      <w:r>
+        <w:rPr>
+          <w:rFonts w:ascii="Arial" w:hAnsi="Arial" w:eastAsia="Arial" w:cs="Arial"/>
+          <w:sz w:val="24"/>
+          <w:szCs w:val="24"/>
+          <w:b w:val="1"/>
+          <w:bCs w:val="1"/>
+        </w:rPr>
+        <w:t xml:space="preserve">DO VEÍCULO</w:t>
+      </w:r>
+    </w:p>
+    <w:p/>
+    <w:p>
+      <w:pPr>
+        <w:pStyle w:val="justify"/>
+      </w:pPr>
+      <w:r>
+        <w:rPr>
+          <w:rFonts w:ascii="Arial" w:hAnsi="Arial" w:eastAsia="Arial" w:cs="Arial"/>
+          <w:sz w:val="24"/>
+          <w:szCs w:val="24"/>
+          <w:b w:val="0"/>
+          <w:bCs w:val="0"/>
+        </w:rPr>
+        <w:t xml:space="preserve">Trata-se de</w:t>
       </w:r>
     </w:p>
     <w:p/>

</xml_diff>

<commit_message>
adicionando texto das imagens
</commit_message>
<xml_diff>
--- a/storage/laudos/Laudo 1332-2024.docx
+++ b/storage/laudos/Laudo 1332-2024.docx
@@ -239,7 +239,37 @@
           <w:b w:val="0"/>
           <w:bCs w:val="0"/>
         </w:rPr>
-        <w:t xml:space="preserve">Trata-se de uma motocicleta da marca de fabricação ghfgh</w:t>
+        <w:t xml:space="preserve">Trata-se de uma motocicleta da marca de fabricação Kavashaki 789</w:t>
+      </w:r>
+      <w:r>
+        <w:rPr>
+          <w:rFonts w:ascii="Arial" w:hAnsi="Arial" w:eastAsia="Arial" w:cs="Arial"/>
+          <w:sz w:val="24"/>
+          <w:szCs w:val="24"/>
+          <w:b w:val="0"/>
+          <w:bCs w:val="0"/>
+        </w:rPr>
+        <w:t xml:space="preserve">, ano de fabricação/modelo 2010/789 de cor Azul</w:t>
+      </w:r>
+      <w:r>
+        <w:rPr>
+          <w:rFonts w:ascii="Arial" w:hAnsi="Arial" w:eastAsia="Arial" w:cs="Arial"/>
+          <w:sz w:val="24"/>
+          <w:szCs w:val="24"/>
+          <w:b w:val="0"/>
+          <w:bCs w:val="0"/>
+        </w:rPr>
+        <w:t xml:space="preserve">, desprovido de placa</w:t>
+      </w:r>
+      <w:r>
+        <w:rPr>
+          <w:rFonts w:ascii="Arial" w:hAnsi="Arial" w:eastAsia="Arial" w:cs="Arial"/>
+          <w:sz w:val="24"/>
+          <w:szCs w:val="24"/>
+          <w:b w:val="0"/>
+          <w:bCs w:val="0"/>
+        </w:rPr>
+        <w:t xml:space="preserve"> e em MAU estado de conservação.</w:t>
       </w:r>
     </w:p>
     <w:p/>
@@ -250,8 +280,67 @@
         <w:t xml:space="preserve"/>
       </w:r>
     </w:p>
+    <w:tbl>
+      <w:tblGrid>
+        <w:gridCol/>
+        <w:gridCol/>
+      </w:tblGrid>
+      <w:tblPr>
+        <w:tblStyle w:val="tabela2img"/>
+      </w:tblPr>
+      <w:tr>
+        <w:trPr/>
+        <w:tc>
+          <w:tcPr/>
+          <w:p>
+            <w:pPr>
+              <w:jc w:val="center"/>
+            </w:pPr>
+            <w:r>
+              <w:pict>
+                <v:shape type="#_x0000_t75" style="width:220pt; height:150pt; margin-left:0pt; margin-top:0pt; mso-position-horizontal:left; mso-position-vertical:top; mso-position-horizontal-relative:char; mso-position-vertical-relative:line;">
+                  <w10:wrap type="inline"/>
+                  <v:imagedata r:id="rId7" o:title=""/>
+                </v:shape>
+              </w:pict>
+            </w:r>
+          </w:p>
+        </w:tc>
+        <w:tc>
+          <w:tcPr/>
+          <w:p>
+            <w:pPr>
+              <w:jc w:val="center"/>
+            </w:pPr>
+            <w:r>
+              <w:pict>
+                <v:shape type="#_x0000_t75" style="width:220pt; height:150pt; margin-left:0pt; margin-top:0pt; mso-position-horizontal:left; mso-position-vertical:top; mso-position-horizontal-relative:char; mso-position-vertical-relative:line;">
+                  <w10:wrap type="inline"/>
+                  <v:imagedata r:id="rId7" o:title=""/>
+                </v:shape>
+              </w:pict>
+            </w:r>
+          </w:p>
+        </w:tc>
+      </w:tr>
+    </w:tbl>
+    <w:p>
+      <w:pPr>
+        <w:pStyle w:val="center"/>
+      </w:pPr>
+      <w:r>
+        <w:rPr>
+          <w:rFonts w:ascii="Arial" w:hAnsi="Arial" w:eastAsia="Arial" w:cs="Arial"/>
+          <w:sz w:val="24"/>
+          <w:szCs w:val="24"/>
+          <w:b w:val="1"/>
+          <w:bCs w:val="1"/>
+        </w:rPr>
+        <w:t xml:space="preserve">MOTOCICLETA PERICIDA</w:t>
+      </w:r>
+    </w:p>
     <w:sectPr>
-      <w:headerReference w:type="default" r:id="rId7"/>
+      <w:headerReference w:type="default" r:id="rId8"/>
       <w:pgSz w:orient="portrait" w:w="11905.511811023622" w:h="16837.79527559055"/>
       <w:pgMar w:top="1440" w:right="1133.8582677165352" w:bottom="0" w:left="1700.787401574803" w:header="2437.7952755905512" w:footer="2267.7165354330705" w:gutter="0"/>
       <w:cols w:num="1" w:space="720"/>

</xml_diff>

<commit_message>
Rodrigo ajustando a tela show
</commit_message>
<xml_diff>
--- a/storage/laudos/Laudo 1332-2024.docx
+++ b/storage/laudos/Laudo 1332-2024.docx
@@ -126,7 +126,7 @@
           <w:b w:val="0"/>
           <w:bCs w:val="0"/>
         </w:rPr>
-        <w:t xml:space="preserve"> , datado de 04/01/2024, oriundo da </w:t>
+        <w:t xml:space="preserve"> 8487, datado de 04/01/2024, oriundo da </w:t>
       </w:r>
       <w:r>
         <w:rPr>
@@ -249,7 +249,7 @@
           <w:b w:val="0"/>
           <w:bCs w:val="0"/>
         </w:rPr>
-        <w:t xml:space="preserve">, ano de fabricação/modelo 2010/789 de cor Azul</w:t>
+        <w:t xml:space="preserve">, ano de fabricação/modelo 2010/789 de cor Verde</w:t>
       </w:r>
       <w:r>
         <w:rPr>
@@ -336,7 +336,62 @@
           <w:b w:val="1"/>
           <w:bCs w:val="1"/>
         </w:rPr>
-        <w:t xml:space="preserve">MOTOCICLETA PERICIDA</w:t>
+        <w:t xml:space="preserve">MOTOCICLETA PERICIADA</w:t>
+      </w:r>
+    </w:p>
+    <w:p>
+      <w:pPr>
+        <w:pStyle w:val="justify"/>
+      </w:pPr>
+      <w:r>
+        <w:rPr>
+          <w:rFonts w:ascii="Arial" w:hAnsi="Arial" w:eastAsia="Arial" w:cs="Arial"/>
+          <w:sz w:val="24"/>
+          <w:szCs w:val="24"/>
+          <w:b w:val="1"/>
+          <w:bCs w:val="1"/>
+        </w:rPr>
+        <w:t xml:space="preserve">DO EXAME</w:t>
+      </w:r>
+    </w:p>
+    <w:p/>
+    <w:p>
+      <w:pPr>
+        <w:pStyle w:val="justify"/>
+      </w:pPr>
+      <w:r>
+        <w:rPr>
+          <w:rFonts w:ascii="Arial" w:hAnsi="Arial" w:eastAsia="Arial" w:cs="Arial"/>
+          <w:sz w:val="24"/>
+          <w:szCs w:val="24"/>
+          <w:b w:val="0"/>
+          <w:bCs w:val="0"/>
+        </w:rPr>
+        <w:t xml:space="preserve">Com relação às numerações identificadoras da motocicletaforam observados:</w:t>
+      </w:r>
+    </w:p>
+    <w:p/>
+    <w:p>
+      <w:pPr>
+        <w:pStyle w:val="justify"/>
+      </w:pPr>
+      <w:r>
+        <w:rPr>
+          <w:rFonts w:ascii="Arial" w:hAnsi="Arial" w:eastAsia="Arial" w:cs="Arial"/>
+          <w:sz w:val="24"/>
+          <w:szCs w:val="24"/>
+          <w:b w:val="0"/>
+          <w:bCs w:val="0"/>
+        </w:rPr>
+        <w:t xml:space="preserve">a) número do chassi: esta numeração na xxxxxxxxx periciada se encontra gravada no xxxxxxxxxxxxxxxxx. Ao exame de referido suporte, após a devida limpeza, foi verificada a gravação da sequência alfanumérica xxxxxxxxxxxxxxx, a qual apresenta-se íntegra, sem sinais ou vestígios de adulteração.</w:t>
+      </w:r>
+    </w:p>
+    <w:p/>
+    <w:p>
+      <w:pPr/>
+      <w:r>
+        <w:rPr/>
+        <w:t xml:space="preserve"/>
       </w:r>
     </w:p>
     <w:sectPr>

</xml_diff>

<commit_message>
ajustando os cartuchos e estojos
</commit_message>
<xml_diff>
--- a/storage/laudos/Laudo 1332-2024.docx
+++ b/storage/laudos/Laudo 1332-2024.docx
@@ -14,7 +14,7 @@
           <w:b w:val="1"/>
           <w:bCs w:val="1"/>
         </w:rPr>
-        <w:t xml:space="preserve">LAUDO DE EXAME DE VEÍCULO A MOTOR</w:t>
+        <w:t xml:space="preserve">LAUDO DE PERÍCIA CRIMINAL</w:t>
       </w:r>
       <w:br/>
       <w:r>
@@ -25,7 +25,7 @@
           <w:b w:val="1"/>
           <w:bCs w:val="1"/>
         </w:rPr>
-        <w:t xml:space="preserve">(NUMERAÇÕES IDENTIFICADORAS)</w:t>
+        <w:t xml:space="preserve">(EXAME DE EFICIÊNCIA EM ARMA DE FOGO E MUNIÇÃO)</w:t>
       </w:r>
     </w:p>
     <w:p>
@@ -40,7 +40,7 @@
           <w:b w:val="1"/>
           <w:bCs w:val="1"/>
         </w:rPr>
-        <w:t xml:space="preserve">Código: I801</w:t>
+        <w:t xml:space="preserve">Código: B602 - EFICIÊNCIA E PRESTABILIDADE</w:t>
       </w:r>
     </w:p>
     <w:p/>
@@ -96,47 +96,27 @@
           <w:b w:val="1"/>
           <w:bCs w:val="1"/>
         </w:rPr>
-        <w:t xml:space="preserve">Usuário Admin, </w:t>
-      </w:r>
-      <w:r>
-        <w:rPr>
-          <w:rFonts w:ascii="Arial" w:hAnsi="Arial" w:eastAsia="Arial" w:cs="Arial"/>
-          <w:sz w:val="24"/>
-          <w:szCs w:val="24"/>
-          <w:b w:val="0"/>
-          <w:bCs w:val="0"/>
-        </w:rPr>
-        <w:t xml:space="preserve">para proceder ao exame no veículo adiante descrito, </w:t>
-      </w:r>
-      <w:r>
-        <w:rPr>
-          <w:rFonts w:ascii="Arial" w:hAnsi="Arial" w:eastAsia="Arial" w:cs="Arial"/>
-          <w:sz w:val="24"/>
-          <w:szCs w:val="24"/>
-          <w:b w:val="0"/>
-          <w:bCs w:val="0"/>
-        </w:rPr>
-        <w:t xml:space="preserve">a fim de ser atendida a solicitação constante no Ofício sob n°</w:t>
-      </w:r>
-      <w:r>
-        <w:rPr>
-          <w:rFonts w:ascii="Arial" w:hAnsi="Arial" w:eastAsia="Arial" w:cs="Arial"/>
-          <w:sz w:val="24"/>
-          <w:szCs w:val="24"/>
-          <w:b w:val="0"/>
-          <w:bCs w:val="0"/>
-        </w:rPr>
-        <w:t xml:space="preserve"> , datado de 20/02/2025, oriundo da </w:t>
-      </w:r>
-      <w:r>
-        <w:rPr>
-          <w:rFonts w:ascii="Arial" w:hAnsi="Arial" w:eastAsia="Arial" w:cs="Arial"/>
-          <w:sz w:val="24"/>
-          <w:szCs w:val="24"/>
-          <w:b w:val="1"/>
-          <w:bCs w:val="1"/>
-        </w:rPr>
-        <w:t xml:space="preserve">14ª Subdivisão Policial Guarapuava.</w:t>
+        <w:t xml:space="preserve">Usuário Admin</w:t>
+      </w:r>
+      <w:r>
+        <w:rPr>
+          <w:rFonts w:ascii="Arial" w:hAnsi="Arial" w:eastAsia="Arial" w:cs="Arial"/>
+          <w:sz w:val="24"/>
+          <w:szCs w:val="24"/>
+          <w:b w:val="0"/>
+          <w:bCs w:val="0"/>
+        </w:rPr>
+        <w:t xml:space="preserve">, para proceder ao exame dos materiais abaixo discriminados recebidos nesta Seção em 20/02/2025</w:t>
+      </w:r>
+      <w:r>
+        <w:rPr>
+          <w:rFonts w:ascii="Arial" w:hAnsi="Arial" w:eastAsia="Arial" w:cs="Arial"/>
+          <w:sz w:val="24"/>
+          <w:szCs w:val="24"/>
+          <w:b w:val="0"/>
+          <w:bCs w:val="0"/>
+        </w:rPr>
+        <w:t xml:space="preserve"> a fim de ser atendida solicitação contida no Ofício nº , datado de 20/02/2025, oriundo da 14ª Subdivisão Policial Guarapuava.</w:t>
       </w:r>
     </w:p>
     <w:p>
@@ -152,29 +132,6 @@
           <w:bCs w:val="0"/>
         </w:rPr>
         <w:t xml:space="preserve">Em consequência, o Perito procedeu ao exame solicitado, relatando-o com a verdade e com todas as circunstâncias relevantes, da forma como segue:</w:t>
-      </w:r>
-    </w:p>
-    <w:p/>
-    <w:p>
-      <w:pPr/>
-      <w:r>
-        <w:rPr/>
-        <w:t xml:space="preserve"/>
-      </w:r>
-    </w:p>
-    <w:p>
-      <w:pPr>
-        <w:pStyle w:val="justify"/>
-      </w:pPr>
-      <w:r>
-        <w:rPr>
-          <w:rFonts w:ascii="Arial" w:hAnsi="Arial" w:eastAsia="Arial" w:cs="Arial"/>
-          <w:sz w:val="24"/>
-          <w:szCs w:val="24"/>
-          <w:b w:val="1"/>
-          <w:bCs w:val="1"/>
-        </w:rPr>
-        <w:t xml:space="preserve">MOTIVO DA PERÍCIA</w:t>
       </w:r>
     </w:p>
     <w:p/>
@@ -187,28 +144,10 @@
           <w:rFonts w:ascii="Arial" w:hAnsi="Arial" w:eastAsia="Arial" w:cs="Arial"/>
           <w:sz w:val="24"/>
           <w:szCs w:val="24"/>
-          <w:b w:val="0"/>
-          <w:bCs w:val="0"/>
-        </w:rPr>
-        <w:t xml:space="preserve">Depreende-se da leitura do ofício supracitado que a perícia tem por finalidade </w:t>
-      </w:r>
-      <w:r>
-        <w:rPr>
-          <w:rFonts w:ascii="Arial" w:hAnsi="Arial" w:eastAsia="Arial" w:cs="Arial"/>
-          <w:sz w:val="24"/>
-          <w:szCs w:val="24"/>
-          <w:b w:val="0"/>
-          <w:bCs w:val="0"/>
-        </w:rPr>
-        <w:t xml:space="preserve">proceder ao exame nas numerações identificadoras do veículo apresentado.</w:t>
-      </w:r>
-    </w:p>
-    <w:p/>
-    <w:p>
-      <w:pPr/>
-      <w:r>
-        <w:rPr/>
-        <w:t xml:space="preserve"/>
+          <w:b w:val="1"/>
+          <w:bCs w:val="1"/>
+        </w:rPr>
+        <w:t xml:space="preserve">1. OBJETIVO</w:t>
       </w:r>
     </w:p>
     <w:p>
@@ -220,13 +159,204 @@
           <w:rFonts w:ascii="Arial" w:hAnsi="Arial" w:eastAsia="Arial" w:cs="Arial"/>
           <w:sz w:val="24"/>
           <w:szCs w:val="24"/>
+          <w:b w:val="0"/>
+          <w:bCs w:val="0"/>
+        </w:rPr>
+        <w:t xml:space="preserve">A perícia tem como objetivo a efetivação do exame descritivo da totalidade do material, bem como a sua eficiência e prestabilidade, para instruir os autos da investigação policial abaixo descrita:</w:t>
+      </w:r>
+    </w:p>
+    <w:p/>
+    <w:tbl>
+      <w:tblGrid>
+        <w:gridCol w:w="3052" w:type="dxa"/>
+        <w:gridCol w:w="6000" w:type="dxa"/>
+      </w:tblGrid>
+      <w:tblPr>
+        <w:tblStyle w:val="tabela"/>
+      </w:tblPr>
+      <w:tr>
+        <w:trPr>
+          <w:trHeight w:val="50" w:hRule="atLeast"/>
+        </w:trPr>
+        <w:tc>
+          <w:tcPr>
+            <w:tcW w:w="5" w:type="dxa"/>
+            <w:shd w:val="clear" w:fill="d3d3d3"/>
+          </w:tcPr>
+          <w:p>
+            <w:pPr>
+              <w:jc w:val="center"/>
+            </w:pPr>
+            <w:r>
+              <w:rPr>
+                <w:b w:val="1"/>
+                <w:bCs w:val="1"/>
+              </w:rPr>
+              <w:t xml:space="preserve">TABELA 1 – DADOS DA INVESTIGAÇÃO</w:t>
+            </w:r>
+          </w:p>
+        </w:tc>
+      </w:tr>
+      <w:tr>
+        <w:trPr>
+          <w:trHeight w:val="50" w:hRule="atLeast"/>
+        </w:trPr>
+        <w:tc>
+          <w:tcPr>
+            <w:tcW w:w="3052" w:type="dxa"/>
+          </w:tcPr>
+          <w:p>
+            <w:pPr>
+              <w:jc w:val="center"/>
+            </w:pPr>
+            <w:r>
+              <w:rPr>
+                <w:b w:val="1"/>
+                <w:bCs w:val="1"/>
+              </w:rPr>
+              <w:t xml:space="preserve">Nome da vítima</w:t>
+            </w:r>
+          </w:p>
+        </w:tc>
+        <w:tc>
+          <w:tcPr>
+            <w:tcW w:w="6000" w:type="dxa"/>
+          </w:tcPr>
+          <w:p>
+            <w:pPr>
+              <w:jc w:val="center"/>
+            </w:pPr>
+            <w:r>
+              <w:rPr/>
+              <w:t xml:space="preserve">OIUJOIU</w:t>
+            </w:r>
+          </w:p>
+        </w:tc>
+      </w:tr>
+      <w:tr>
+        <w:trPr>
+          <w:trHeight w:val="50" w:hRule="atLeast"/>
+        </w:trPr>
+        <w:tc>
+          <w:tcPr>
+            <w:tcW w:w="1000" w:type="dxa"/>
+          </w:tcPr>
+          <w:p>
+            <w:pPr>
+              <w:jc w:val="center"/>
+            </w:pPr>
+            <w:r>
+              <w:rPr>
+                <w:b w:val="1"/>
+                <w:bCs w:val="1"/>
+              </w:rPr>
+              <w:t xml:space="preserve">Local:</w:t>
+            </w:r>
+          </w:p>
+        </w:tc>
+        <w:tc>
+          <w:tcPr>
+            <w:tcW w:w="3050" w:type="dxa"/>
+          </w:tcPr>
+          <w:p>
+            <w:pPr>
+              <w:jc w:val="center"/>
+            </w:pPr>
+            <w:r>
+              <w:rPr/>
+              <w:t xml:space="preserve">GUARAPUAVA</w:t>
+            </w:r>
+          </w:p>
+        </w:tc>
+      </w:tr>
+      <w:tr>
+        <w:trPr>
+          <w:trHeight w:val="50" w:hRule="atLeast"/>
+        </w:trPr>
+        <w:tc>
+          <w:tcPr>
+            <w:tcW w:w="1000" w:type="dxa"/>
+          </w:tcPr>
+          <w:p>
+            <w:pPr>
+              <w:jc w:val="center"/>
+            </w:pPr>
+            <w:r>
+              <w:rPr>
+                <w:b w:val="1"/>
+                <w:bCs w:val="1"/>
+              </w:rPr>
+              <w:t xml:space="preserve">Nº do IP/APFD:</w:t>
+            </w:r>
+          </w:p>
+        </w:tc>
+        <w:tc>
+          <w:tcPr>
+            <w:tcW w:w="3050" w:type="dxa"/>
+          </w:tcPr>
+          <w:p>
+            <w:pPr>
+              <w:jc w:val="center"/>
+            </w:pPr>
+            <w:r>
+              <w:rPr/>
+              <w:t xml:space="preserve">6666</w:t>
+            </w:r>
+          </w:p>
+        </w:tc>
+      </w:tr>
+      <w:tr>
+        <w:trPr>
+          <w:trHeight w:val="50" w:hRule="atLeast"/>
+        </w:trPr>
+        <w:tc>
+          <w:tcPr>
+            <w:tcW w:w="3052" w:type="dxa"/>
+          </w:tcPr>
+          <w:p>
+            <w:pPr>
+              <w:jc w:val="center"/>
+            </w:pPr>
+            <w:r>
+              <w:rPr>
+                <w:b w:val="1"/>
+                <w:bCs w:val="1"/>
+              </w:rPr>
+              <w:t xml:space="preserve">Unidade Policial:</w:t>
+            </w:r>
+          </w:p>
+        </w:tc>
+        <w:tc>
+          <w:tcPr>
+            <w:tcW w:w="3000" w:type="dxa"/>
+          </w:tcPr>
+          <w:p>
+            <w:pPr>
+              <w:jc w:val="center"/>
+            </w:pPr>
+            <w:r>
+              <w:rPr/>
+              <w:t xml:space="preserve">14ª SUBDIVISÃO POLICIAL GUARAPUAVA</w:t>
+            </w:r>
+          </w:p>
+        </w:tc>
+      </w:tr>
+    </w:tbl>
+    <w:p>
+      <w:pPr>
+        <w:pStyle w:val="justifyExam"/>
+      </w:pPr>
+      <w:r>
+        <w:rPr>
+          <w:rFonts w:ascii="Arial" w:hAnsi="Arial" w:eastAsia="Arial" w:cs="Arial"/>
+          <w:sz w:val="24"/>
+          <w:szCs w:val="24"/>
           <w:b w:val="1"/>
           <w:bCs w:val="1"/>
         </w:rPr>
-        <w:t xml:space="preserve">DO VEÍCULO</w:t>
+        <w:t xml:space="preserve">2. MATERIAL APRESENTADO A EXAME</w:t>
       </w:r>
     </w:p>
-    <w:p/>
     <w:p>
       <w:pPr>
         <w:pStyle w:val="justify"/>
@@ -239,40 +369,298 @@
           <w:b w:val="0"/>
           <w:bCs w:val="0"/>
         </w:rPr>
-        <w:t xml:space="preserve">Trata-se de uma motocicleta da marca de fabricação Kavasaki fan250</w:t>
-      </w:r>
-      <w:r>
-        <w:rPr>
-          <w:rFonts w:ascii="Arial" w:hAnsi="Arial" w:eastAsia="Arial" w:cs="Arial"/>
-          <w:sz w:val="24"/>
-          <w:szCs w:val="24"/>
-          <w:b w:val="0"/>
-          <w:bCs w:val="0"/>
-        </w:rPr>
-        <w:t xml:space="preserve">, ano de fabricação/modelo 2010/fan250 de cor Vermelho</w:t>
-      </w:r>
-      <w:r>
-        <w:rPr>
-          <w:rFonts w:ascii="Arial" w:hAnsi="Arial" w:eastAsia="Arial" w:cs="Arial"/>
-          <w:sz w:val="24"/>
-          <w:szCs w:val="24"/>
-          <w:b w:val="0"/>
-          <w:bCs w:val="0"/>
-        </w:rPr>
-        <w:t xml:space="preserve">, desprovido de placa</w:t>
-      </w:r>
-      <w:r>
-        <w:rPr>
-          <w:rFonts w:ascii="Arial" w:hAnsi="Arial" w:eastAsia="Arial" w:cs="Arial"/>
-          <w:sz w:val="24"/>
-          <w:szCs w:val="24"/>
-          <w:b w:val="0"/>
-          <w:bCs w:val="0"/>
-        </w:rPr>
-        <w:t xml:space="preserve"> e em MAU estado de conservação.</w:t>
+        <w:t xml:space="preserve">Foi encaminhado a esta Unidade de Execução Técnico-científica, em embalagens plásticas transparentes lacradas, conforme ofício recebido, o seguinte material:</w:t>
       </w:r>
     </w:p>
     <w:p/>
+    <w:tbl>
+      <w:tblGrid>
+        <w:gridCol/>
+        <w:gridCol/>
+        <w:gridCol/>
+        <w:gridCol/>
+        <w:gridCol/>
+        <w:gridCol/>
+      </w:tblGrid>
+      <w:tblPr>
+        <w:tblStyle w:val="tabela"/>
+      </w:tblPr>
+      <w:tr>
+        <w:trPr>
+          <w:trHeight w:val="10" w:hRule="atLeast"/>
+          <w:tblHeader w:val="1"/>
+        </w:trPr>
+        <w:tc>
+          <w:tcPr>
+            <w:shd w:val="clear" w:fill="d3d3d3"/>
+          </w:tcPr>
+          <w:p>
+            <w:pPr>
+              <w:jc w:val="center"/>
+            </w:pPr>
+            <w:r>
+              <w:rPr>
+                <w:b w:val="1"/>
+                <w:bCs w:val="1"/>
+              </w:rPr>
+              <w:t xml:space="preserve">TABELA 2 – MATERIAL ENCAMINHADO A EXAME</w:t>
+            </w:r>
+          </w:p>
+        </w:tc>
+      </w:tr>
+      <w:tr>
+        <w:trPr>
+          <w:trHeight w:val="10" w:hRule="atLeast"/>
+          <w:tblHeader w:val="1"/>
+        </w:trPr>
+        <w:tc>
+          <w:tcPr/>
+          <w:p>
+            <w:pPr>
+              <w:jc w:val="center"/>
+            </w:pPr>
+            <w:r>
+              <w:rPr>
+                <w:b w:val="1"/>
+                <w:bCs w:val="1"/>
+              </w:rPr>
+              <w:t xml:space="preserve">Item</w:t>
+            </w:r>
+          </w:p>
+        </w:tc>
+        <w:tc>
+          <w:tcPr/>
+          <w:p>
+            <w:pPr>
+              <w:jc w:val="center"/>
+            </w:pPr>
+            <w:r>
+              <w:rPr>
+                <w:b w:val="1"/>
+                <w:bCs w:val="1"/>
+              </w:rPr>
+              <w:t xml:space="preserve">Natureza</w:t>
+            </w:r>
+          </w:p>
+        </w:tc>
+        <w:tc>
+          <w:tcPr/>
+          <w:p>
+            <w:pPr>
+              <w:jc w:val="center"/>
+            </w:pPr>
+            <w:r>
+              <w:rPr>
+                <w:b w:val="1"/>
+                <w:bCs w:val="1"/>
+              </w:rPr>
+              <w:t xml:space="preserve">Quantidade</w:t>
+            </w:r>
+          </w:p>
+        </w:tc>
+        <w:tc>
+          <w:tcPr/>
+          <w:p>
+            <w:pPr>
+              <w:jc w:val="center"/>
+            </w:pPr>
+            <w:r>
+              <w:rPr>
+                <w:b w:val="1"/>
+                <w:bCs w:val="1"/>
+              </w:rPr>
+              <w:t xml:space="preserve">Tipo</w:t>
+            </w:r>
+          </w:p>
+        </w:tc>
+        <w:tc>
+          <w:tcPr/>
+          <w:p>
+            <w:pPr>
+              <w:jc w:val="center"/>
+            </w:pPr>
+            <w:r>
+              <w:rPr>
+                <w:b w:val="1"/>
+                <w:bCs w:val="1"/>
+              </w:rPr>
+              <w:t xml:space="preserve">Dito no ofício</w:t>
+            </w:r>
+          </w:p>
+        </w:tc>
+        <w:tc>
+          <w:tcPr/>
+          <w:p>
+            <w:pPr>
+              <w:jc w:val="center"/>
+            </w:pPr>
+            <w:r>
+              <w:rPr>
+                <w:b w:val="1"/>
+                <w:bCs w:val="1"/>
+              </w:rPr>
+              <w:t xml:space="preserve">Lacre de Entrada</w:t>
+            </w:r>
+          </w:p>
+        </w:tc>
+      </w:tr>
+      <w:tr>
+        <w:trPr>
+          <w:trHeight w:val="10" w:hRule="atLeast"/>
+          <w:tblHeader w:val="1"/>
+        </w:trPr>
+        <w:tc>
+          <w:tcPr/>
+          <w:p>
+            <w:pPr>
+              <w:jc w:val="center"/>
+            </w:pPr>
+            <w:r>
+              <w:rPr/>
+              <w:t xml:space="preserve">1</w:t>
+            </w:r>
+          </w:p>
+        </w:tc>
+        <w:tc>
+          <w:tcPr/>
+          <w:p>
+            <w:pPr>
+              <w:jc w:val="center"/>
+            </w:pPr>
+            <w:r>
+              <w:rPr/>
+              <w:t xml:space="preserve">MUNIÇÃO</w:t>
+            </w:r>
+          </w:p>
+        </w:tc>
+        <w:tc>
+          <w:tcPr/>
+          <w:p>
+            <w:pPr>
+              <w:jc w:val="center"/>
+            </w:pPr>
+            <w:r>
+              <w:rPr/>
+              <w:t xml:space="preserve">5</w:t>
+            </w:r>
+          </w:p>
+        </w:tc>
+        <w:tc>
+          <w:tcPr/>
+          <w:p>
+            <w:pPr>
+              <w:jc w:val="center"/>
+            </w:pPr>
+            <w:r>
+              <w:rPr/>
+              <w:t xml:space="preserve">CARTUCHO</w:t>
+            </w:r>
+          </w:p>
+        </w:tc>
+        <w:tc>
+          <w:tcPr/>
+          <w:p>
+            <w:pPr>
+              <w:jc w:val="center"/>
+            </w:pPr>
+            <w:r>
+              <w:rPr/>
+              <w:t xml:space="preserve">BLAZER</w:t>
+            </w:r>
+          </w:p>
+        </w:tc>
+        <w:tc>
+          <w:tcPr/>
+          <w:p>
+            <w:pPr>
+              <w:jc w:val="center"/>
+            </w:pPr>
+            <w:r>
+              <w:rPr/>
+              <w:t xml:space="preserve">111</w:t>
+            </w:r>
+          </w:p>
+        </w:tc>
+      </w:tr>
+      <w:tr>
+        <w:trPr>
+          <w:trHeight w:val="10" w:hRule="atLeast"/>
+          <w:tblHeader w:val="1"/>
+        </w:trPr>
+        <w:tc>
+          <w:tcPr/>
+          <w:p>
+            <w:pPr>
+              <w:jc w:val="center"/>
+            </w:pPr>
+            <w:r>
+              <w:rPr/>
+              <w:t xml:space="preserve">2</w:t>
+            </w:r>
+          </w:p>
+        </w:tc>
+        <w:tc>
+          <w:tcPr/>
+          <w:p>
+            <w:pPr>
+              <w:jc w:val="center"/>
+            </w:pPr>
+            <w:r>
+              <w:rPr/>
+              <w:t xml:space="preserve">MUNIÇÃO</w:t>
+            </w:r>
+          </w:p>
+        </w:tc>
+        <w:tc>
+          <w:tcPr/>
+          <w:p>
+            <w:pPr>
+              <w:jc w:val="center"/>
+            </w:pPr>
+            <w:r>
+              <w:rPr/>
+              <w:t xml:space="preserve">2</w:t>
+            </w:r>
+          </w:p>
+        </w:tc>
+        <w:tc>
+          <w:tcPr/>
+          <w:p>
+            <w:pPr>
+              <w:jc w:val="center"/>
+            </w:pPr>
+            <w:r>
+              <w:rPr/>
+              <w:t xml:space="preserve">CARTUCHO</w:t>
+            </w:r>
+          </w:p>
+        </w:tc>
+        <w:tc>
+          <w:tcPr/>
+          <w:p>
+            <w:pPr>
+              <w:jc w:val="center"/>
+            </w:pPr>
+            <w:r>
+              <w:rPr/>
+              <w:t xml:space="preserve">A USA</w:t>
+            </w:r>
+          </w:p>
+        </w:tc>
+        <w:tc>
+          <w:tcPr/>
+          <w:p>
+            <w:pPr>
+              <w:jc w:val="center"/>
+            </w:pPr>
+            <w:r>
+              <w:rPr/>
+              <w:t xml:space="preserve">111</w:t>
+            </w:r>
+          </w:p>
+        </w:tc>
+      </w:tr>
+    </w:tbl>
     <w:p>
       <w:pPr/>
       <w:r>
@@ -289,7 +677,32 @@
         <w:tblStyle w:val="tabela2img"/>
       </w:tblPr>
       <w:tr>
-        <w:trPr/>
+        <w:trPr>
+          <w:trHeight w:val="10" w:hRule="atLeast"/>
+          <w:tblHeader w:val="1"/>
+        </w:trPr>
+        <w:tc>
+          <w:tcPr>
+            <w:shd w:val="clear" w:fill="d3d3d3"/>
+          </w:tcPr>
+          <w:p>
+            <w:pPr>
+              <w:jc w:val="center"/>
+            </w:pPr>
+            <w:r>
+              <w:rPr>
+                <w:b w:val="1"/>
+                <w:bCs w:val="1"/>
+              </w:rPr>
+              <w:t xml:space="preserve">TABELA 3 – TOMADAS FOTOGRÁFICAS DA EMBALAGEM RECEBIDA 1</w:t>
+            </w:r>
+          </w:p>
+        </w:tc>
+      </w:tr>
+      <w:tr>
+        <w:trPr>
+          <w:trHeight w:val="10" w:hRule="atLeast"/>
+        </w:trPr>
         <w:tc>
           <w:tcPr/>
           <w:p>
@@ -305,6 +718,18 @@
               </w:pict>
             </w:r>
           </w:p>
+          <w:p>
+            <w:pPr>
+              <w:jc w:val="center"/>
+            </w:pPr>
+            <w:r>
+              <w:rPr>
+                <w:b w:val="1"/>
+                <w:bCs w:val="1"/>
+              </w:rPr>
+              <w:t xml:space="preserve">Frente</w:t>
+            </w:r>
+          </w:p>
         </w:tc>
         <w:tc>
           <w:tcPr/>
@@ -321,12 +746,25 @@
               </w:pict>
             </w:r>
           </w:p>
+          <w:p>
+            <w:pPr>
+              <w:jc w:val="center"/>
+            </w:pPr>
+            <w:r>
+              <w:rPr>
+                <w:b w:val="1"/>
+                <w:bCs w:val="1"/>
+              </w:rPr>
+              <w:t xml:space="preserve">Verso</w:t>
+            </w:r>
+          </w:p>
         </w:tc>
       </w:tr>
     </w:tbl>
+    <w:p/>
     <w:p>
       <w:pPr>
-        <w:pStyle w:val="center"/>
+        <w:pStyle w:val="justify"/>
       </w:pPr>
       <w:r>
         <w:rPr>
@@ -336,7 +774,7 @@
           <w:b w:val="1"/>
           <w:bCs w:val="1"/>
         </w:rPr>
-        <w:t xml:space="preserve">MOTOCICLETA PERICIADA</w:t>
+        <w:t xml:space="preserve">3. DO EXAME</w:t>
       </w:r>
     </w:p>
     <w:p>
@@ -351,9 +789,421 @@
           <w:b w:val="1"/>
           <w:bCs w:val="1"/>
         </w:rPr>
-        <w:t xml:space="preserve">DO EXAME</w:t>
+        <w:t xml:space="preserve">3.2 DOS CARTUCHOS INTACTOS</w:t>
       </w:r>
     </w:p>
+    <w:p>
+      <w:pPr>
+        <w:pStyle w:val="justify"/>
+      </w:pPr>
+      <w:r>
+        <w:rPr>
+          <w:rFonts w:ascii="Arial" w:hAnsi="Arial" w:eastAsia="Arial" w:cs="Arial"/>
+          <w:sz w:val="24"/>
+          <w:szCs w:val="24"/>
+          <w:b w:val="0"/>
+          <w:bCs w:val="0"/>
+        </w:rPr>
+        <w:t xml:space="preserve">Trata-se de </w:t>
+      </w:r>
+      <w:r>
+        <w:rPr>
+          <w:rFonts w:ascii="Arial" w:hAnsi="Arial" w:eastAsia="Arial" w:cs="Arial"/>
+          <w:sz w:val="24"/>
+          <w:szCs w:val="24"/>
+          <w:b w:val="1"/>
+          <w:bCs w:val="1"/>
+          <w:u w:val="single"/>
+        </w:rPr>
+        <w:t xml:space="preserve">dois cartuchos </w:t>
+      </w:r>
+      <w:r>
+        <w:rPr>
+          <w:rFonts w:ascii="Arial" w:hAnsi="Arial" w:eastAsia="Arial" w:cs="Arial"/>
+          <w:sz w:val="24"/>
+          <w:szCs w:val="24"/>
+          <w:b w:val="0"/>
+          <w:bCs w:val="0"/>
+        </w:rPr>
+        <w:t xml:space="preserve"> próprios para uso em armas de fogo, integralmente descritos no quadro a seguir:</w:t>
+      </w:r>
+      <w:br/>
+    </w:p>
+    <w:tbl>
+      <w:tblGrid>
+        <w:gridCol w:w="400" w:type="dxa"/>
+        <w:gridCol w:w="400" w:type="dxa"/>
+        <w:gridCol w:w="1100" w:type="dxa"/>
+        <w:gridCol w:w="1187" w:type="dxa"/>
+        <w:gridCol w:w="1600" w:type="dxa"/>
+        <w:gridCol w:w="1200" w:type="dxa"/>
+        <w:gridCol w:w="1550" w:type="dxa"/>
+        <w:gridCol w:w="820" w:type="dxa"/>
+        <w:gridCol w:w="1250" w:type="dxa"/>
+      </w:tblGrid>
+      <w:tblPr>
+        <w:tblStyle w:val="tabela"/>
+      </w:tblPr>
+      <w:tr>
+        <w:trPr>
+          <w:trHeight w:val="10" w:hRule="atLeast"/>
+        </w:trPr>
+        <w:tc>
+          <w:tcPr>
+            <w:shd w:val="clear" w:fill="d3d3d3"/>
+          </w:tcPr>
+          <w:p>
+            <w:pPr>
+              <w:jc w:val="center"/>
+            </w:pPr>
+            <w:r>
+              <w:rPr>
+                <w:b w:val="1"/>
+                <w:bCs w:val="1"/>
+              </w:rPr>
+              <w:t xml:space="preserve"> TABELA 4 – DESCRIÇÃO DOS CARTUCHOS</w:t>
+            </w:r>
+          </w:p>
+        </w:tc>
+      </w:tr>
+      <w:tr>
+        <w:trPr>
+          <w:trHeight w:val="10" w:hRule="atLeast"/>
+        </w:trPr>
+        <w:tc>
+          <w:tcPr>
+            <w:tcW w:w="400" w:type="dxa"/>
+          </w:tcPr>
+          <w:p>
+            <w:pPr>
+              <w:jc w:val="center"/>
+            </w:pPr>
+            <w:r>
+              <w:rPr>
+                <w:b w:val="1"/>
+                <w:bCs w:val="1"/>
+              </w:rPr>
+              <w:t xml:space="preserve">Item</w:t>
+            </w:r>
+          </w:p>
+        </w:tc>
+        <w:tc>
+          <w:tcPr>
+            <w:tcW w:w="400" w:type="dxa"/>
+          </w:tcPr>
+          <w:p>
+            <w:pPr>
+              <w:jc w:val="center"/>
+            </w:pPr>
+            <w:r>
+              <w:rPr>
+                <w:b w:val="1"/>
+                <w:bCs w:val="1"/>
+              </w:rPr>
+              <w:t xml:space="preserve">Qtd</w:t>
+            </w:r>
+          </w:p>
+        </w:tc>
+        <w:tc>
+          <w:tcPr>
+            <w:tcW w:w="1100" w:type="dxa"/>
+          </w:tcPr>
+          <w:p>
+            <w:pPr>
+              <w:jc w:val="center"/>
+            </w:pPr>
+            <w:r>
+              <w:rPr>
+                <w:b w:val="1"/>
+                <w:bCs w:val="1"/>
+              </w:rPr>
+              <w:t xml:space="preserve">Calibre Nominal</w:t>
+            </w:r>
+          </w:p>
+        </w:tc>
+        <w:tc>
+          <w:tcPr>
+            <w:tcW w:w="1187" w:type="dxa"/>
+          </w:tcPr>
+          <w:p>
+            <w:pPr>
+              <w:jc w:val="center"/>
+            </w:pPr>
+            <w:r>
+              <w:rPr>
+                <w:b w:val="1"/>
+                <w:bCs w:val="1"/>
+              </w:rPr>
+              <w:t xml:space="preserve">Marca</w:t>
+            </w:r>
+          </w:p>
+        </w:tc>
+        <w:tc>
+          <w:tcPr>
+            <w:tcW w:w="1600" w:type="dxa"/>
+          </w:tcPr>
+          <w:p>
+            <w:pPr>
+              <w:jc w:val="center"/>
+            </w:pPr>
+            <w:r>
+              <w:rPr>
+                <w:b w:val="1"/>
+                <w:bCs w:val="1"/>
+              </w:rPr>
+              <w:t xml:space="preserve">Procedência</w:t>
+            </w:r>
+          </w:p>
+        </w:tc>
+        <w:tc>
+          <w:tcPr>
+            <w:tcW w:w="1200" w:type="dxa"/>
+          </w:tcPr>
+          <w:p>
+            <w:pPr>
+              <w:jc w:val="center"/>
+            </w:pPr>
+            <w:r>
+              <w:rPr>
+                <w:b w:val="1"/>
+                <w:bCs w:val="1"/>
+              </w:rPr>
+              <w:t xml:space="preserve">Espoleta</w:t>
+            </w:r>
+          </w:p>
+        </w:tc>
+        <w:tc>
+          <w:tcPr>
+            <w:tcW w:w="1550" w:type="dxa"/>
+          </w:tcPr>
+          <w:p>
+            <w:pPr>
+              <w:jc w:val="center"/>
+            </w:pPr>
+            <w:r>
+              <w:rPr>
+                <w:b w:val="1"/>
+                <w:bCs w:val="1"/>
+              </w:rPr>
+              <w:t xml:space="preserve">Estojo (Lote)</w:t>
+            </w:r>
+          </w:p>
+        </w:tc>
+        <w:tc>
+          <w:tcPr>
+            <w:tcW w:w="820" w:type="dxa"/>
+          </w:tcPr>
+          <w:p>
+            <w:pPr>
+              <w:jc w:val="center"/>
+            </w:pPr>
+            <w:r>
+              <w:rPr>
+                <w:b w:val="1"/>
+                <w:bCs w:val="1"/>
+              </w:rPr>
+              <w:t xml:space="preserve">Projétil</w:t>
+            </w:r>
+          </w:p>
+        </w:tc>
+        <w:tc>
+          <w:tcPr>
+            <w:tcW w:w="1250" w:type="dxa"/>
+          </w:tcPr>
+          <w:p>
+            <w:pPr>
+              <w:jc w:val="center"/>
+            </w:pPr>
+            <w:r>
+              <w:rPr>
+                <w:b w:val="1"/>
+                <w:bCs w:val="1"/>
+              </w:rPr>
+              <w:t xml:space="preserve">Condição Observação</w:t>
+            </w:r>
+          </w:p>
+        </w:tc>
+      </w:tr>
+      <w:tr>
+        <w:trPr/>
+        <w:tc>
+          <w:tcPr>
+            <w:tcW w:w="400" w:type="dxa"/>
+          </w:tcPr>
+          <w:p>
+            <w:pPr>
+              <w:jc w:val="center"/>
+            </w:pPr>
+            <w:r>
+              <w:rPr/>
+              <w:t xml:space="preserve">1</w:t>
+            </w:r>
+          </w:p>
+        </w:tc>
+        <w:tc>
+          <w:tcPr>
+            <w:tcW w:w="400" w:type="dxa"/>
+          </w:tcPr>
+          <w:p>
+            <w:pPr>
+              <w:jc w:val="center"/>
+            </w:pPr>
+            <w:r>
+              <w:rPr/>
+              <w:t xml:space="preserve">2</w:t>
+            </w:r>
+          </w:p>
+        </w:tc>
+        <w:tc>
+          <w:tcPr>
+            <w:tcW w:w="1100" w:type="dxa"/>
+          </w:tcPr>
+          <w:p>
+            <w:pPr>
+              <w:jc w:val="center"/>
+            </w:pPr>
+            <w:r>
+              <w:rPr/>
+              <w:t xml:space="preserve">.22 Curto</w:t>
+            </w:r>
+          </w:p>
+        </w:tc>
+        <w:tc>
+          <w:tcPr>
+            <w:tcW w:w="1187" w:type="dxa"/>
+          </w:tcPr>
+          <w:p>
+            <w:pPr>
+              <w:jc w:val="center"/>
+            </w:pPr>
+            <w:r>
+              <w:rPr/>
+              <w:t xml:space="preserve">A USA</w:t>
+            </w:r>
+          </w:p>
+        </w:tc>
+        <w:tc>
+          <w:tcPr>
+            <w:tcW w:w="1600" w:type="dxa"/>
+          </w:tcPr>
+          <w:p>
+            <w:pPr>
+              <w:jc w:val="center"/>
+            </w:pPr>
+            <w:r>
+              <w:rPr/>
+              <w:t xml:space="preserve">ESTADUNIDENSE</w:t>
+            </w:r>
+          </w:p>
+        </w:tc>
+        <w:tc>
+          <w:tcPr>
+            <w:tcW w:w="1200" w:type="dxa"/>
+          </w:tcPr>
+          <w:p>
+            <w:pPr>
+              <w:jc w:val="center"/>
+            </w:pPr>
+            <w:r>
+              <w:rPr/>
+              <w:t xml:space="preserve">LATONADA</w:t>
+            </w:r>
+          </w:p>
+        </w:tc>
+        <w:tc>
+          <w:tcPr>
+            <w:tcW w:w="1550" w:type="dxa"/>
+          </w:tcPr>
+          <w:p>
+            <w:pPr>
+              <w:jc w:val="center"/>
+            </w:pPr>
+            <w:r>
+              <w:rPr/>
+              <w:t xml:space="preserve">AÇO</w:t>
+            </w:r>
+          </w:p>
+          <w:p>
+            <w:pPr>
+              <w:jc w:val="center"/>
+            </w:pPr>
+            <w:r>
+              <w:rPr/>
+              <w:t xml:space="preserve">(10)</w:t>
+            </w:r>
+          </w:p>
+        </w:tc>
+        <w:tc>
+          <w:tcPr>
+            <w:tcW w:w="820" w:type="dxa"/>
+          </w:tcPr>
+          <w:p>
+            <w:pPr>
+              <w:jc w:val="center"/>
+            </w:pPr>
+            <w:r>
+              <w:rPr/>
+              <w:t xml:space="preserve">ETPP</w:t>
+            </w:r>
+          </w:p>
+        </w:tc>
+        <w:tc>
+          <w:tcPr>
+            <w:tcW w:w="1250" w:type="dxa"/>
+          </w:tcPr>
+          <w:p>
+            <w:pPr>
+              <w:jc w:val="center"/>
+            </w:pPr>
+            <w:r>
+              <w:rPr/>
+              <w:t xml:space="preserve">INTACTO</w:t>
+            </w:r>
+          </w:p>
+          <w:p>
+            <w:pPr>
+              <w:jc w:val="center"/>
+            </w:pPr>
+            <w:r>
+              <w:rPr/>
+              <w:t xml:space="preserve"/>
+            </w:r>
+          </w:p>
+        </w:tc>
+      </w:tr>
+      <w:tr>
+        <w:trPr>
+          <w:trHeight w:val="10" w:hRule="atLeast"/>
+        </w:trPr>
+        <w:tc>
+          <w:tcPr/>
+          <w:p>
+            <w:pPr/>
+            <w:r>
+              <w:rPr>
+                <w:sz w:val="18"/>
+                <w:szCs w:val="18"/>
+                <w:b w:val="1"/>
+                <w:bCs w:val="1"/>
+              </w:rPr>
+              <w:t xml:space="preserve">Legenda:</w:t>
+            </w:r>
+          </w:p>
+          <w:p>
+            <w:pPr/>
+            <w:r>
+              <w:rPr>
+                <w:sz w:val="16"/>
+                <w:szCs w:val="16"/>
+                <w:b w:val="0"/>
+                <w:bCs w:val="0"/>
+              </w:rPr>
+              <w:t xml:space="preserve">ETPP Encamisado Total Ponta Plana</w:t>
+            </w:r>
+          </w:p>
+        </w:tc>
+      </w:tr>
+    </w:tbl>
     <w:p/>
     <w:p>
       <w:pPr>
@@ -367,42 +1217,116 @@
           <w:b w:val="0"/>
           <w:bCs w:val="0"/>
         </w:rPr>
-        <w:t xml:space="preserve">Com relação às numerações identificadoras da motocicleta foram observados:</w:t>
+        <w:t xml:space="preserve"/>
+      </w:r>
+      <w:r>
+        <w:rPr>
+          <w:rFonts w:ascii="Arial" w:hAnsi="Arial" w:eastAsia="Arial" w:cs="Arial"/>
+          <w:sz w:val="24"/>
+          <w:szCs w:val="24"/>
+          <w:b w:val="0"/>
+          <w:bCs w:val="0"/>
+        </w:rPr>
+        <w:t xml:space="preserve"/>
+      </w:r>
+      <w:r>
+        <w:rPr>
+          <w:rFonts w:ascii="Arial" w:hAnsi="Arial" w:eastAsia="Arial" w:cs="Arial"/>
+          <w:sz w:val="24"/>
+          <w:szCs w:val="24"/>
+          <w:b w:val="0"/>
+          <w:bCs w:val="0"/>
+        </w:rPr>
+        <w:t xml:space="preserve">Buscando testar a eficiência dos cartuchos, o Perito submeteu-os ao teste de tiro, </w:t>
+      </w:r>
+      <w:r>
+        <w:rPr>
+          <w:rFonts w:ascii="Arial" w:hAnsi="Arial" w:eastAsia="Arial" w:cs="Arial"/>
+          <w:sz w:val="24"/>
+          <w:szCs w:val="24"/>
+          <w:b w:val="0"/>
+          <w:bCs w:val="0"/>
+        </w:rPr>
+        <w:t xml:space="preserve">usando a arma encaminhada para exame</w:t>
+      </w:r>
+      <w:r>
+        <w:rPr>
+          <w:rFonts w:ascii="Arial" w:hAnsi="Arial" w:eastAsia="Arial" w:cs="Arial"/>
+          <w:sz w:val="24"/>
+          <w:szCs w:val="24"/>
+          <w:b w:val="0"/>
+          <w:bCs w:val="0"/>
+        </w:rPr>
+        <w:t xml:space="preserve"> e efetuando disparos. Foram observados os funcionamentos normais dos seus componentes, os quais deflagraram as respectivas cargas de projeção ao serem as espoletas percutidas por uma só vez. Os remanescentes foram devidamente descartados. </w:t>
+      </w:r>
+      <w:r>
+        <w:rPr>
+          <w:rFonts w:ascii="Arial" w:hAnsi="Arial" w:eastAsia="Arial" w:cs="Arial"/>
+          <w:sz w:val="24"/>
+          <w:szCs w:val="24"/>
+          <w:b w:val="0"/>
+          <w:bCs w:val="0"/>
+        </w:rPr>
+        <w:t xml:space="preserve"/>
+      </w:r>
+      <w:r>
+        <w:rPr>
+          <w:rFonts w:ascii="Arial" w:hAnsi="Arial" w:eastAsia="Arial" w:cs="Arial"/>
+          <w:sz w:val="24"/>
+          <w:szCs w:val="24"/>
+          <w:b w:val="0"/>
+          <w:bCs w:val="0"/>
+        </w:rPr>
+        <w:t xml:space="preserve">Nestas condições, verificou-se estar a </w:t>
+      </w:r>
+      <w:r>
+        <w:rPr>
+          <w:rFonts w:ascii="Arial" w:hAnsi="Arial" w:eastAsia="Arial" w:cs="Arial"/>
+          <w:sz w:val="24"/>
+          <w:szCs w:val="24"/>
+          <w:b w:val="1"/>
+          <w:bCs w:val="1"/>
+        </w:rPr>
+        <w:t xml:space="preserve">munição eficiente para a realização de tiros.</w:t>
       </w:r>
     </w:p>
     <w:p/>
-    <w:p>
-      <w:pPr>
-        <w:pStyle w:val="justify"/>
-      </w:pPr>
-      <w:r>
-        <w:rPr>
-          <w:rFonts w:ascii="Arial" w:hAnsi="Arial" w:eastAsia="Arial" w:cs="Arial"/>
-          <w:sz w:val="24"/>
-          <w:szCs w:val="24"/>
-          <w:b w:val="0"/>
-          <w:bCs w:val="0"/>
-        </w:rPr>
-        <w:t xml:space="preserve">a) Ao exame de referido suporte, após a devida limpeza, verificou o perito evidentes sinais deixados pela operação ali procedida, que consistiu no desbaste, por ação abrasiva, o que ocasionou a destruição da numeração original, possibilitando a gravação da atual 45645654654645645. Submetida à superfície em referência a tratamento químico-metalográfico, destinado a revelar remanescentes da gravação original, foi obtida a sequência alfanumérica 46456456456456456.</w:t>
-      </w:r>
-    </w:p>
     <w:p/>
-    <w:p>
-      <w:pPr/>
-      <w:r>
-        <w:rPr/>
-        <w:t xml:space="preserve"/>
-      </w:r>
-    </w:p>
     <w:tbl>
       <w:tblGrid>
+        <w:gridCol/>
         <w:gridCol/>
       </w:tblGrid>
       <w:tblPr>
         <w:tblStyle w:val="tabela2img"/>
       </w:tblPr>
       <w:tr>
-        <w:trPr/>
+        <w:trPr>
+          <w:trHeight w:val="10" w:hRule="atLeast"/>
+          <w:tblHeader w:val="1"/>
+        </w:trPr>
+        <w:tc>
+          <w:tcPr>
+            <w:shd w:val="clear" w:fill="d3d3d3"/>
+          </w:tcPr>
+          <w:p>
+            <w:pPr>
+              <w:jc w:val="center"/>
+            </w:pPr>
+            <w:r>
+              <w:rPr>
+                <w:b w:val="1"/>
+                <w:bCs w:val="1"/>
+              </w:rPr>
+              <w:t xml:space="preserve">Tabela 5 Tomada(s) fotográfica(s) Cartucho(s) Lacre 111</w:t>
+            </w:r>
+          </w:p>
+        </w:tc>
+      </w:tr>
+      <w:tr>
+        <w:trPr>
+          <w:trHeight w:val="10" w:hRule="atLeast"/>
+        </w:trPr>
         <w:tc>
           <w:tcPr/>
           <w:p>
@@ -411,31 +1335,57 @@
             </w:pPr>
             <w:r>
               <w:pict>
-                <v:shape type="#_x0000_t75" style="width:440pt; height:100pt; margin-left:0pt; margin-top:0pt; mso-position-horizontal:left; mso-position-vertical:top; mso-position-horizontal-relative:char; mso-position-vertical-relative:line;">
+                <v:shape type="#_x0000_t75" style="width:220pt; height:150pt; margin-left:0pt; margin-top:0pt; mso-position-horizontal:left; mso-position-vertical:top; mso-position-horizontal-relative:char; mso-position-vertical-relative:line;">
                   <w10:wrap type="inline"/>
                   <v:imagedata r:id="rId9" o:title=""/>
                 </v:shape>
               </w:pict>
             </w:r>
           </w:p>
+          <w:p>
+            <w:pPr>
+              <w:jc w:val="center"/>
+            </w:pPr>
+            <w:r>
+              <w:rPr>
+                <w:b w:val="1"/>
+                <w:bCs w:val="1"/>
+              </w:rPr>
+              <w:t xml:space="preserve">Base-Cartucho(s) calibre .22 Curto</w:t>
+            </w:r>
+          </w:p>
+        </w:tc>
+        <w:tc>
+          <w:tcPr/>
+          <w:p>
+            <w:pPr>
+              <w:jc w:val="center"/>
+            </w:pPr>
+            <w:r>
+              <w:pict>
+                <v:shape type="#_x0000_t75" style="width:220pt; height:150pt; margin-left:0pt; margin-top:0pt; mso-position-horizontal:left; mso-position-vertical:top; mso-position-horizontal-relative:char; mso-position-vertical-relative:line;">
+                  <w10:wrap type="inline"/>
+                  <v:imagedata r:id="rId10" o:title=""/>
+                </v:shape>
+              </w:pict>
+            </w:r>
+          </w:p>
+          <w:p>
+            <w:pPr>
+              <w:jc w:val="center"/>
+            </w:pPr>
+            <w:r>
+              <w:rPr>
+                <w:b w:val="1"/>
+                <w:bCs w:val="1"/>
+              </w:rPr>
+              <w:t xml:space="preserve">Lateral-Cartucho(s) calibre .22 Curto</w:t>
+            </w:r>
+          </w:p>
         </w:tc>
       </w:tr>
     </w:tbl>
-    <w:p>
-      <w:pPr>
-        <w:pStyle w:val="center"/>
-      </w:pPr>
-      <w:r>
-        <w:rPr>
-          <w:rFonts w:ascii="Arial" w:hAnsi="Arial" w:eastAsia="Arial" w:cs="Arial"/>
-          <w:sz w:val="24"/>
-          <w:szCs w:val="24"/>
-          <w:b w:val="1"/>
-          <w:bCs w:val="1"/>
-        </w:rPr>
-        <w:t xml:space="preserve">NUMERAÇÃO DO CHASSI</w:t>
-      </w:r>
-    </w:p>
+    <w:p/>
     <w:p/>
     <w:p>
       <w:pPr>
@@ -446,19 +1396,638 @@
           <w:rFonts w:ascii="Arial" w:hAnsi="Arial" w:eastAsia="Arial" w:cs="Arial"/>
           <w:sz w:val="24"/>
           <w:szCs w:val="24"/>
-          <w:b w:val="0"/>
-          <w:bCs w:val="0"/>
-        </w:rPr>
-        <w:t xml:space="preserve">b) número do motor:11111111111111111111</w:t>
+          <w:b w:val="1"/>
+          <w:bCs w:val="1"/>
+        </w:rPr>
+        <w:t xml:space="preserve">3.3 DOS CARTUCHOS INTACTOS</w:t>
+      </w:r>
+    </w:p>
+    <w:p>
+      <w:pPr>
+        <w:pStyle w:val="justify"/>
+      </w:pPr>
+      <w:r>
+        <w:rPr>
+          <w:rFonts w:ascii="Arial" w:hAnsi="Arial" w:eastAsia="Arial" w:cs="Arial"/>
+          <w:sz w:val="24"/>
+          <w:szCs w:val="24"/>
+          <w:b w:val="0"/>
+          <w:bCs w:val="0"/>
+        </w:rPr>
+        <w:t xml:space="preserve">Trata-se de </w:t>
+      </w:r>
+      <w:r>
+        <w:rPr>
+          <w:rFonts w:ascii="Arial" w:hAnsi="Arial" w:eastAsia="Arial" w:cs="Arial"/>
+          <w:sz w:val="24"/>
+          <w:szCs w:val="24"/>
+          <w:b w:val="1"/>
+          <w:bCs w:val="1"/>
+          <w:u w:val="single"/>
+        </w:rPr>
+        <w:t xml:space="preserve">cinco cartuchos </w:t>
+      </w:r>
+      <w:r>
+        <w:rPr>
+          <w:rFonts w:ascii="Arial" w:hAnsi="Arial" w:eastAsia="Arial" w:cs="Arial"/>
+          <w:sz w:val="24"/>
+          <w:szCs w:val="24"/>
+          <w:b w:val="0"/>
+          <w:bCs w:val="0"/>
+        </w:rPr>
+        <w:t xml:space="preserve"> próprios para uso em armas de fogo, integralmente descritos no quadro a seguir:</w:t>
+      </w:r>
+      <w:br/>
+    </w:p>
+    <w:tbl>
+      <w:tblGrid>
+        <w:gridCol w:w="400" w:type="dxa"/>
+        <w:gridCol w:w="400" w:type="dxa"/>
+        <w:gridCol w:w="1100" w:type="dxa"/>
+        <w:gridCol w:w="1187" w:type="dxa"/>
+        <w:gridCol w:w="1600" w:type="dxa"/>
+        <w:gridCol w:w="1200" w:type="dxa"/>
+        <w:gridCol w:w="1550" w:type="dxa"/>
+        <w:gridCol w:w="820" w:type="dxa"/>
+        <w:gridCol w:w="1250" w:type="dxa"/>
+      </w:tblGrid>
+      <w:tblPr>
+        <w:tblStyle w:val="tabela"/>
+      </w:tblPr>
+      <w:tr>
+        <w:trPr>
+          <w:trHeight w:val="10" w:hRule="atLeast"/>
+        </w:trPr>
+        <w:tc>
+          <w:tcPr>
+            <w:shd w:val="clear" w:fill="d3d3d3"/>
+          </w:tcPr>
+          <w:p>
+            <w:pPr>
+              <w:jc w:val="center"/>
+            </w:pPr>
+            <w:r>
+              <w:rPr>
+                <w:b w:val="1"/>
+                <w:bCs w:val="1"/>
+              </w:rPr>
+              <w:t xml:space="preserve"> TABELA 6 – DESCRIÇÃO DOS CARTUCHOS</w:t>
+            </w:r>
+          </w:p>
+        </w:tc>
+      </w:tr>
+      <w:tr>
+        <w:trPr>
+          <w:trHeight w:val="10" w:hRule="atLeast"/>
+        </w:trPr>
+        <w:tc>
+          <w:tcPr>
+            <w:tcW w:w="400" w:type="dxa"/>
+          </w:tcPr>
+          <w:p>
+            <w:pPr>
+              <w:jc w:val="center"/>
+            </w:pPr>
+            <w:r>
+              <w:rPr>
+                <w:b w:val="1"/>
+                <w:bCs w:val="1"/>
+              </w:rPr>
+              <w:t xml:space="preserve">Item</w:t>
+            </w:r>
+          </w:p>
+        </w:tc>
+        <w:tc>
+          <w:tcPr>
+            <w:tcW w:w="400" w:type="dxa"/>
+          </w:tcPr>
+          <w:p>
+            <w:pPr>
+              <w:jc w:val="center"/>
+            </w:pPr>
+            <w:r>
+              <w:rPr>
+                <w:b w:val="1"/>
+                <w:bCs w:val="1"/>
+              </w:rPr>
+              <w:t xml:space="preserve">Qtd</w:t>
+            </w:r>
+          </w:p>
+        </w:tc>
+        <w:tc>
+          <w:tcPr>
+            <w:tcW w:w="1100" w:type="dxa"/>
+          </w:tcPr>
+          <w:p>
+            <w:pPr>
+              <w:jc w:val="center"/>
+            </w:pPr>
+            <w:r>
+              <w:rPr>
+                <w:b w:val="1"/>
+                <w:bCs w:val="1"/>
+              </w:rPr>
+              <w:t xml:space="preserve">Calibre Nominal</w:t>
+            </w:r>
+          </w:p>
+        </w:tc>
+        <w:tc>
+          <w:tcPr>
+            <w:tcW w:w="1187" w:type="dxa"/>
+          </w:tcPr>
+          <w:p>
+            <w:pPr>
+              <w:jc w:val="center"/>
+            </w:pPr>
+            <w:r>
+              <w:rPr>
+                <w:b w:val="1"/>
+                <w:bCs w:val="1"/>
+              </w:rPr>
+              <w:t xml:space="preserve">Marca</w:t>
+            </w:r>
+          </w:p>
+        </w:tc>
+        <w:tc>
+          <w:tcPr>
+            <w:tcW w:w="1600" w:type="dxa"/>
+          </w:tcPr>
+          <w:p>
+            <w:pPr>
+              <w:jc w:val="center"/>
+            </w:pPr>
+            <w:r>
+              <w:rPr>
+                <w:b w:val="1"/>
+                <w:bCs w:val="1"/>
+              </w:rPr>
+              <w:t xml:space="preserve">Procedência</w:t>
+            </w:r>
+          </w:p>
+        </w:tc>
+        <w:tc>
+          <w:tcPr>
+            <w:tcW w:w="1200" w:type="dxa"/>
+          </w:tcPr>
+          <w:p>
+            <w:pPr>
+              <w:jc w:val="center"/>
+            </w:pPr>
+            <w:r>
+              <w:rPr>
+                <w:b w:val="1"/>
+                <w:bCs w:val="1"/>
+              </w:rPr>
+              <w:t xml:space="preserve">Espoleta</w:t>
+            </w:r>
+          </w:p>
+        </w:tc>
+        <w:tc>
+          <w:tcPr>
+            <w:tcW w:w="1550" w:type="dxa"/>
+          </w:tcPr>
+          <w:p>
+            <w:pPr>
+              <w:jc w:val="center"/>
+            </w:pPr>
+            <w:r>
+              <w:rPr>
+                <w:b w:val="1"/>
+                <w:bCs w:val="1"/>
+              </w:rPr>
+              <w:t xml:space="preserve">Estojo (Lote)</w:t>
+            </w:r>
+          </w:p>
+        </w:tc>
+        <w:tc>
+          <w:tcPr>
+            <w:tcW w:w="820" w:type="dxa"/>
+          </w:tcPr>
+          <w:p>
+            <w:pPr>
+              <w:jc w:val="center"/>
+            </w:pPr>
+            <w:r>
+              <w:rPr>
+                <w:b w:val="1"/>
+                <w:bCs w:val="1"/>
+              </w:rPr>
+              <w:t xml:space="preserve">Projétil</w:t>
+            </w:r>
+          </w:p>
+        </w:tc>
+        <w:tc>
+          <w:tcPr>
+            <w:tcW w:w="1250" w:type="dxa"/>
+          </w:tcPr>
+          <w:p>
+            <w:pPr>
+              <w:jc w:val="center"/>
+            </w:pPr>
+            <w:r>
+              <w:rPr>
+                <w:b w:val="1"/>
+                <w:bCs w:val="1"/>
+              </w:rPr>
+              <w:t xml:space="preserve">Condição Observação</w:t>
+            </w:r>
+          </w:p>
+        </w:tc>
+      </w:tr>
+      <w:tr>
+        <w:trPr/>
+        <w:tc>
+          <w:tcPr>
+            <w:tcW w:w="400" w:type="dxa"/>
+          </w:tcPr>
+          <w:p>
+            <w:pPr>
+              <w:jc w:val="center"/>
+            </w:pPr>
+            <w:r>
+              <w:rPr/>
+              <w:t xml:space="preserve">1</w:t>
+            </w:r>
+          </w:p>
+        </w:tc>
+        <w:tc>
+          <w:tcPr>
+            <w:tcW w:w="400" w:type="dxa"/>
+          </w:tcPr>
+          <w:p>
+            <w:pPr>
+              <w:jc w:val="center"/>
+            </w:pPr>
+            <w:r>
+              <w:rPr/>
+              <w:t xml:space="preserve">5</w:t>
+            </w:r>
+          </w:p>
+        </w:tc>
+        <w:tc>
+          <w:tcPr>
+            <w:tcW w:w="1100" w:type="dxa"/>
+          </w:tcPr>
+          <w:p>
+            <w:pPr>
+              <w:jc w:val="center"/>
+            </w:pPr>
+            <w:r>
+              <w:rPr/>
+              <w:t xml:space="preserve">.22 Curto</w:t>
+            </w:r>
+          </w:p>
+        </w:tc>
+        <w:tc>
+          <w:tcPr>
+            <w:tcW w:w="1187" w:type="dxa"/>
+          </w:tcPr>
+          <w:p>
+            <w:pPr>
+              <w:jc w:val="center"/>
+            </w:pPr>
+            <w:r>
+              <w:rPr/>
+              <w:t xml:space="preserve">BLAZER</w:t>
+            </w:r>
+          </w:p>
+        </w:tc>
+        <w:tc>
+          <w:tcPr>
+            <w:tcW w:w="1600" w:type="dxa"/>
+          </w:tcPr>
+          <w:p>
+            <w:pPr>
+              <w:jc w:val="center"/>
+            </w:pPr>
+            <w:r>
+              <w:rPr/>
+              <w:t xml:space="preserve">NORTE AMERICANA</w:t>
+            </w:r>
+          </w:p>
+        </w:tc>
+        <w:tc>
+          <w:tcPr>
+            <w:tcW w:w="1200" w:type="dxa"/>
+          </w:tcPr>
+          <w:p>
+            <w:pPr>
+              <w:jc w:val="center"/>
+            </w:pPr>
+            <w:r>
+              <w:rPr/>
+              <w:t xml:space="preserve">LATONADA</w:t>
+            </w:r>
+          </w:p>
+        </w:tc>
+        <w:tc>
+          <w:tcPr>
+            <w:tcW w:w="1550" w:type="dxa"/>
+          </w:tcPr>
+          <w:p>
+            <w:pPr>
+              <w:jc w:val="center"/>
+            </w:pPr>
+            <w:r>
+              <w:rPr/>
+              <w:t xml:space="preserve">AÇO</w:t>
+            </w:r>
+          </w:p>
+          <w:p>
+            <w:pPr>
+              <w:jc w:val="center"/>
+            </w:pPr>
+            <w:r>
+              <w:rPr/>
+              <w:t xml:space="preserve">(10)</w:t>
+            </w:r>
+          </w:p>
+        </w:tc>
+        <w:tc>
+          <w:tcPr>
+            <w:tcW w:w="820" w:type="dxa"/>
+          </w:tcPr>
+          <w:p>
+            <w:pPr>
+              <w:jc w:val="center"/>
+            </w:pPr>
+            <w:r>
+              <w:rPr/>
+              <w:t xml:space="preserve">CHPP</w:t>
+            </w:r>
+          </w:p>
+        </w:tc>
+        <w:tc>
+          <w:tcPr>
+            <w:tcW w:w="1250" w:type="dxa"/>
+          </w:tcPr>
+          <w:p>
+            <w:pPr>
+              <w:jc w:val="center"/>
+            </w:pPr>
+            <w:r>
+              <w:rPr/>
+              <w:t xml:space="preserve">INTACTO</w:t>
+            </w:r>
+          </w:p>
+          <w:p>
+            <w:pPr>
+              <w:jc w:val="center"/>
+            </w:pPr>
+            <w:r>
+              <w:rPr/>
+              <w:t xml:space="preserve"/>
+            </w:r>
+          </w:p>
+        </w:tc>
+      </w:tr>
+      <w:tr>
+        <w:trPr>
+          <w:trHeight w:val="10" w:hRule="atLeast"/>
+        </w:trPr>
+        <w:tc>
+          <w:tcPr/>
+          <w:p>
+            <w:pPr/>
+            <w:r>
+              <w:rPr>
+                <w:sz w:val="18"/>
+                <w:szCs w:val="18"/>
+                <w:b w:val="1"/>
+                <w:bCs w:val="1"/>
+              </w:rPr>
+              <w:t xml:space="preserve">Legenda:</w:t>
+            </w:r>
+          </w:p>
+          <w:p>
+            <w:pPr/>
+            <w:r>
+              <w:rPr>
+                <w:sz w:val="16"/>
+                <w:szCs w:val="16"/>
+                <w:b w:val="0"/>
+                <w:bCs w:val="0"/>
+              </w:rPr>
+              <w:t xml:space="preserve">CHPP  Chumbo Ponta Plana</w:t>
+            </w:r>
+          </w:p>
+        </w:tc>
+      </w:tr>
+    </w:tbl>
+    <w:p/>
+    <w:p>
+      <w:pPr>
+        <w:pStyle w:val="justify"/>
+      </w:pPr>
+      <w:r>
+        <w:rPr>
+          <w:rFonts w:ascii="Arial" w:hAnsi="Arial" w:eastAsia="Arial" w:cs="Arial"/>
+          <w:sz w:val="24"/>
+          <w:szCs w:val="24"/>
+          <w:b w:val="0"/>
+          <w:bCs w:val="0"/>
+        </w:rPr>
+        <w:t xml:space="preserve"/>
+      </w:r>
+      <w:r>
+        <w:rPr>
+          <w:rFonts w:ascii="Arial" w:hAnsi="Arial" w:eastAsia="Arial" w:cs="Arial"/>
+          <w:sz w:val="24"/>
+          <w:szCs w:val="24"/>
+          <w:b w:val="0"/>
+          <w:bCs w:val="0"/>
+        </w:rPr>
+        <w:t xml:space="preserve"/>
+      </w:r>
+      <w:r>
+        <w:rPr>
+          <w:rFonts w:ascii="Arial" w:hAnsi="Arial" w:eastAsia="Arial" w:cs="Arial"/>
+          <w:sz w:val="24"/>
+          <w:szCs w:val="24"/>
+          <w:b w:val="0"/>
+          <w:bCs w:val="0"/>
+        </w:rPr>
+        <w:t xml:space="preserve">Buscando testar a eficiência dos cartuchos, o Perito submeteu-os ao teste de tiro, </w:t>
+      </w:r>
+      <w:r>
+        <w:rPr>
+          <w:rFonts w:ascii="Arial" w:hAnsi="Arial" w:eastAsia="Arial" w:cs="Arial"/>
+          <w:sz w:val="24"/>
+          <w:szCs w:val="24"/>
+          <w:b w:val="0"/>
+          <w:bCs w:val="0"/>
+        </w:rPr>
+        <w:t xml:space="preserve">usando a arma encaminhada para exame</w:t>
+      </w:r>
+      <w:r>
+        <w:rPr>
+          <w:rFonts w:ascii="Arial" w:hAnsi="Arial" w:eastAsia="Arial" w:cs="Arial"/>
+          <w:sz w:val="24"/>
+          <w:szCs w:val="24"/>
+          <w:b w:val="0"/>
+          <w:bCs w:val="0"/>
+        </w:rPr>
+        <w:t xml:space="preserve"> e efetuando disparos. Foram observados os funcionamentos normais dos seus componentes, os quais deflagraram as respectivas cargas de projeção ao serem as espoletas percutidas por uma só vez. Os remanescentes foram devidamente descartados. </w:t>
+      </w:r>
+      <w:r>
+        <w:rPr>
+          <w:rFonts w:ascii="Arial" w:hAnsi="Arial" w:eastAsia="Arial" w:cs="Arial"/>
+          <w:sz w:val="24"/>
+          <w:szCs w:val="24"/>
+          <w:b w:val="0"/>
+          <w:bCs w:val="0"/>
+        </w:rPr>
+        <w:t xml:space="preserve"/>
+      </w:r>
+      <w:r>
+        <w:rPr>
+          <w:rFonts w:ascii="Arial" w:hAnsi="Arial" w:eastAsia="Arial" w:cs="Arial"/>
+          <w:sz w:val="24"/>
+          <w:szCs w:val="24"/>
+          <w:b w:val="0"/>
+          <w:bCs w:val="0"/>
+        </w:rPr>
+        <w:t xml:space="preserve">Nestas condições, verificou-se estar a </w:t>
+      </w:r>
+      <w:r>
+        <w:rPr>
+          <w:rFonts w:ascii="Arial" w:hAnsi="Arial" w:eastAsia="Arial" w:cs="Arial"/>
+          <w:sz w:val="24"/>
+          <w:szCs w:val="24"/>
+          <w:b w:val="1"/>
+          <w:bCs w:val="1"/>
+        </w:rPr>
+        <w:t xml:space="preserve">munição Ineficiente para a realização de tiros.</w:t>
+      </w:r>
+    </w:p>
+    <w:p/>
+    <w:p/>
+    <w:p/>
+    <w:p/>
+    <w:p>
+      <w:pPr>
+        <w:pStyle w:val="justify"/>
+      </w:pPr>
+      <w:r>
+        <w:rPr>
+          <w:rFonts w:ascii="Arial" w:hAnsi="Arial" w:eastAsia="Arial" w:cs="Arial"/>
+          <w:sz w:val="24"/>
+          <w:szCs w:val="24"/>
+          <w:b w:val="1"/>
+          <w:bCs w:val="1"/>
+        </w:rPr>
+        <w:t xml:space="preserve">4. CONCLUSÃO:</w:t>
+      </w:r>
+    </w:p>
+    <w:p>
+      <w:pPr>
+        <w:pStyle w:val="justify"/>
+      </w:pPr>
+      <w:r>
+        <w:rPr>
+          <w:rFonts w:ascii="Arial" w:hAnsi="Arial" w:eastAsia="Arial" w:cs="Arial"/>
+          <w:sz w:val="24"/>
+          <w:szCs w:val="24"/>
+          <w:b w:val="0"/>
+          <w:bCs w:val="0"/>
+        </w:rPr>
+        <w:t xml:space="preserve">Concluídos os exames descritos neste laudo, constatou-se que:</w:t>
+      </w:r>
+    </w:p>
+    <w:p>
+      <w:pPr/>
+      <w:r>
+        <w:rPr>
+          <w:rFonts w:ascii="Arial" w:hAnsi="Arial" w:eastAsia="Arial" w:cs="Arial"/>
+          <w:sz w:val="24"/>
+          <w:szCs w:val="24"/>
+          <w:b w:val="0"/>
+          <w:bCs w:val="0"/>
+        </w:rPr>
+        <w:t xml:space="preserve">•   cartuchos item 1 encontravam-se eficientes para a realização de tiros.</w:t>
+      </w:r>
+    </w:p>
+    <w:p>
+      <w:pPr/>
+      <w:r>
+        <w:rPr>
+          <w:rFonts w:ascii="Arial" w:hAnsi="Arial" w:eastAsia="Arial" w:cs="Arial"/>
+          <w:sz w:val="24"/>
+          <w:szCs w:val="24"/>
+          <w:b w:val="0"/>
+          <w:bCs w:val="0"/>
+        </w:rPr>
+        <w:t xml:space="preserve">•   cartuchos item 2 encontravam-se ineficiente para a realização de tiros.</w:t>
+      </w:r>
+    </w:p>
+    <w:p>
+      <w:pPr>
+        <w:pStyle w:val="justify"/>
+      </w:pPr>
+      <w:r>
+        <w:rPr>
+          <w:rFonts w:ascii="Arial" w:hAnsi="Arial" w:eastAsia="Arial" w:cs="Arial"/>
+          <w:sz w:val="24"/>
+          <w:szCs w:val="24"/>
+          <w:b w:val="1"/>
+          <w:bCs w:val="1"/>
+        </w:rPr>
+        <w:t xml:space="preserve">6. ENCERRAMENTO: </w:t>
+      </w:r>
+    </w:p>
+    <w:p>
+      <w:pPr>
+        <w:pStyle w:val="justify"/>
+      </w:pPr>
+      <w:r>
+        <w:rPr>
+          <w:rFonts w:ascii="Arial" w:hAnsi="Arial" w:eastAsia="Arial" w:cs="Arial"/>
+          <w:sz w:val="24"/>
+          <w:szCs w:val="24"/>
+          <w:b w:val="0"/>
+          <w:bCs w:val="0"/>
+        </w:rPr>
+        <w:t xml:space="preserve">Este laudo foi redigido pelo(a) Perito(a) que realizou o exame e que o subscreve digitalmente em </w:t>
+      </w:r>
+      <w:r>
+        <w:fldChar w:fldCharType="begin"/>
+      </w:r>
+      <w:r>
+        <w:instrText xml:space="preserve"> NUMPAGES </w:instrText>
+      </w:r>
+      <w:r>
+        <w:fldChar w:fldCharType="separate"/>
+      </w:r>
+      <w:r>
+        <w:rPr>
+          <w:noProof/>
+        </w:rPr>
+        <w:t>1</w:t>
+      </w:r>
+      <w:r>
+        <w:fldChar w:fldCharType="end"/>
+      </w:r>
+      <w:r>
+        <w:rPr>
+          <w:rFonts w:ascii="Arial" w:hAnsi="Arial" w:eastAsia="Arial" w:cs="Arial"/>
+          <w:sz w:val="24"/>
+          <w:szCs w:val="24"/>
+          <w:b w:val="0"/>
+          <w:bCs w:val="0"/>
+        </w:rPr>
+        <w:t xml:space="preserve"> página(s). E são essas as declarações que em sua consciência tem o(a) Perito(a) a fazer. E por nada mais haver, deu-se por findo o exame solicitado, que de tudo se lavrou o presente Laudo, emitido através do Sistema de Gestão de Documentos e Laudos (GDL) conforme Instrução Normativa nº 001/2020-PCP, visando atender às deliberações da Autoridade requisitante.</w:t>
+      </w:r>
+      <w:br/>
+      <w:br/>
+      <w:r>
+        <w:rPr/>
+        <w:t xml:space="preserve"/>
       </w:r>
     </w:p>
     <w:tbl>
       <w:tblGrid>
         <w:gridCol/>
       </w:tblGrid>
-      <w:tblPr>
-        <w:tblStyle w:val="tabela2img"/>
-      </w:tblPr>
       <w:tr>
         <w:trPr/>
         <w:tc>
@@ -468,34 +2037,49 @@
               <w:jc w:val="center"/>
             </w:pPr>
             <w:r>
-              <w:pict>
-                <v:shape type="#_x0000_t75" style="width:440pt; height:100pt; margin-left:0pt; margin-top:0pt; mso-position-horizontal:left; mso-position-vertical:top; mso-position-horizontal-relative:char; mso-position-vertical-relative:line;">
-                  <w10:wrap type="inline"/>
-                  <v:imagedata r:id="rId9" o:title=""/>
-                </v:shape>
-              </w:pict>
+              <w:rPr>
+                <w:sz w:val="28"/>
+                <w:szCs w:val="28"/>
+                <w:b w:val="1"/>
+                <w:bCs w:val="1"/>
+              </w:rPr>
+              <w:t xml:space="preserve">Usuário Admin</w:t>
+            </w:r>
+          </w:p>
+          <w:p>
+            <w:pPr>
+              <w:jc w:val="center"/>
+            </w:pPr>
+            <w:r>
+              <w:rPr>
+                <w:sz w:val="28"/>
+                <w:szCs w:val="28"/>
+                <w:b w:val="1"/>
+                <w:bCs w:val="1"/>
+              </w:rPr>
+              <w:t xml:space="preserve">Perito(a) Criminal – Seção de Balística Forense</w:t>
+            </w:r>
+          </w:p>
+          <w:p>
+            <w:pPr>
+              <w:jc w:val="center"/>
+            </w:pPr>
+            <w:r>
+              <w:rPr>
+                <w:sz w:val="28"/>
+                <w:szCs w:val="28"/>
+                <w:b w:val="1"/>
+                <w:bCs w:val="1"/>
+              </w:rPr>
+              <w:t xml:space="preserve">UETC Guarapuava – Polícia Científica do Paraná</w:t>
             </w:r>
           </w:p>
         </w:tc>
       </w:tr>
     </w:tbl>
-    <w:p>
-      <w:pPr>
-        <w:pStyle w:val="center"/>
-      </w:pPr>
-      <w:r>
-        <w:rPr>
-          <w:rFonts w:ascii="Arial" w:hAnsi="Arial" w:eastAsia="Arial" w:cs="Arial"/>
-          <w:sz w:val="24"/>
-          <w:szCs w:val="24"/>
-          <w:b w:val="1"/>
-          <w:bCs w:val="1"/>
-        </w:rPr>
-        <w:t xml:space="preserve">NUMERAÇÃO DO MOTOR</w:t>
-      </w:r>
-    </w:p>
     <w:sectPr>
-      <w:headerReference w:type="default" r:id="rId10"/>
+      <w:headerReference w:type="default" r:id="rId11"/>
+      <w:footerReference w:type="default" r:id="rId12"/>
       <w:pgSz w:orient="portrait" w:w="11905.511811023622" w:h="16837.79527559055"/>
       <w:pgMar w:top="1440" w:right="1133.8582677165352" w:bottom="0" w:left="1700.787401574803" w:header="2437.7952755905512" w:footer="2267.7165354330705" w:gutter="0"/>
       <w:cols w:num="1" w:space="720"/>
@@ -506,6 +2090,26 @@
 
 <file path=word/comments.xml><?xml version="1.0" encoding="utf-8"?>
 <w:comments xmlns:ve="http://schemas.openxmlformats.org/markup-compatibility/2006" xmlns:o="urn:schemas-microsoft-com:office:office" xmlns:r="http://schemas.openxmlformats.org/officeDocument/2006/relationships" xmlns:m="http://schemas.openxmlformats.org/officeDocument/2006/math" xmlns:v="urn:schemas-microsoft-com:vml" xmlns:wp="http://schemas.openxmlformats.org/drawingml/2006/wordprocessingDrawing" xmlns:w10="urn:schemas-microsoft-com:office:word" xmlns:w="http://schemas.openxmlformats.org/wordprocessingml/2006/main" xmlns:wne="http://schemas.microsoft.com/office/word/2006/wordml"/>
+</file>
+
+<file path=word/footer1.xml><?xml version="1.0" encoding="utf-8"?>
+<w:ftr xmlns:ve="http://schemas.openxmlformats.org/markup-compatibility/2006" xmlns:o="urn:schemas-microsoft-com:office:office" xmlns:r="http://schemas.openxmlformats.org/officeDocument/2006/relationships" xmlns:m="http://schemas.openxmlformats.org/officeDocument/2006/math" xmlns:v="urn:schemas-microsoft-com:vml" xmlns:wp="http://schemas.openxmlformats.org/drawingml/2006/wordprocessingDrawing" xmlns:w10="urn:schemas-microsoft-com:office:word" xmlns:w="http://schemas.openxmlformats.org/wordprocessingml/2006/main" xmlns:wne="http://schemas.microsoft.com/office/word/2006/wordml">
+  <w:p>
+    <w:pPr/>
+    <w:r>
+      <w:pict>
+        <v:shapetype id="_x0000_t32" coordsize="21600,21600" o:spt="32" o:oned="t" path="m,l21600,21600e" filled="f">
+          <v:path arrowok="t" fillok="f" o:connecttype="none"/>
+          <o:lock v:ext="edit" shapetype="t"/>
+        </v:shapetype>
+        <v:shape id="_x0000_s1001" type="#_x0000_t32" style="width:445pt; height:60pt; margin-left:500pt; margin-top:-500pt; position:relative; mso-position-horizontal:left; mso-position-vertical:top; mso-position-horizontal-relative:char; mso-position-vertical-relative:line;">
+          <w10:wrap type="inline"/>
+          <v:stroke/>
+        </v:shape>
+      </w:pict>
+    </w:r>
+  </w:p>
+</w:ftr>
 </file>
 
 <file path=word/header1.xml><?xml version="1.0" encoding="utf-8"?>
@@ -672,6 +2276,44 @@
       <w:ind w:left="0" w:right="0" w:firstLine="1133.8582677165352"/>
       <w:spacing w:after="0" w:line="296.6929133858268" w:lineRule="auto"/>
     </w:pPr>
+  </w:style>
+  <w:style w:type="paragraph" w:customStyle="1" w:styleId="justifyExam">
+    <w:name w:val="justifyExam"/>
+    <w:basedOn w:val="Normal"/>
+    <w:pPr>
+      <w:jc w:val="both"/>
+      <w:ind w:left="0" w:right="0" w:firstLine="1133.8582677165352"/>
+      <w:spacing w:before="198.42519685039366" w:after="198.42519685039366"/>
+    </w:pPr>
+  </w:style>
+  <w:style w:type="table" w:customStyle="1" w:styleId="tabelaArmas">
+    <w:name w:val="tabelaArmas"/>
+    <w:uiPriority w:val="99"/>
+    <w:tblPr>
+      <w:tblW w:w="0" w:type="auto"/>
+      <w:tblCellSpacing w:w="10000" w:type="dxa"/>
+      <w:tblLayout w:type="autofit"/>
+      <w:tblCellMar>
+        <w:top w:w="10" w:type="dxa"/>
+        <w:left w:w="0" w:type="dxa"/>
+        <w:right w:w="0" w:type="dxa"/>
+      </w:tblCellMar>
+      <w:tblBorders>
+        <w:top w:val="single" w:sz="10" w:color="999999"/>
+        <w:left w:val="single" w:sz="10" w:color="999999"/>
+        <w:right w:val="single" w:sz="10" w:color="999999"/>
+        <w:bottom w:val="single" w:sz="10" w:color="999999"/>
+        <w:insideH w:val="single" w:sz="10" w:color="999999"/>
+        <w:insideV w:val="single" w:sz="10" w:color="999999"/>
+      </w:tblBorders>
+    </w:tblPr>
+    <w:tblStylePr w:type="firstRow">
+      <w:tcPr>
+        <w:tcPr>
+          <w:shd w:val="clear" w:fill=" #F0F0F0"/>
+        </w:tcPr>
+      </w:tcPr>
+    </w:tblStylePr>
   </w:style>
 </w:styles>
 </file>

</xml_diff>

<commit_message>
ajustando municões colocando itens cartuchos
</commit_message>
<xml_diff>
--- a/storage/laudos/Laudo 1332-2024.docx
+++ b/storage/laudos/Laudo 1332-2024.docx
@@ -228,7 +228,7 @@
             </w:pPr>
             <w:r>
               <w:rPr/>
-              <w:t xml:space="preserve">OIUJOIU</w:t>
+              <w:t xml:space="preserve">MATEUS</w:t>
             </w:r>
           </w:p>
         </w:tc>
@@ -300,7 +300,7 @@
             </w:pPr>
             <w:r>
               <w:rPr/>
-              <w:t xml:space="preserve">6666</w:t>
+              <w:t xml:space="preserve">78987</w:t>
             </w:r>
           </w:p>
         </w:tc>
@@ -541,7 +541,7 @@
             </w:pPr>
             <w:r>
               <w:rPr/>
-              <w:t xml:space="preserve">5</w:t>
+              <w:t xml:space="preserve">15</w:t>
             </w:r>
           </w:p>
         </w:tc>
@@ -565,19 +565,19 @@
             </w:pPr>
             <w:r>
               <w:rPr/>
-              <w:t xml:space="preserve">BLAZER</w:t>
-            </w:r>
-          </w:p>
-        </w:tc>
-        <w:tc>
-          <w:tcPr/>
-          <w:p>
-            <w:pPr>
-              <w:jc w:val="center"/>
-            </w:pPr>
-            <w:r>
-              <w:rPr/>
-              <w:t xml:space="preserve">111</w:t>
+              <w:t xml:space="preserve">AGUILA</w:t>
+            </w:r>
+          </w:p>
+        </w:tc>
+        <w:tc>
+          <w:tcPr/>
+          <w:p>
+            <w:pPr>
+              <w:jc w:val="center"/>
+            </w:pPr>
+            <w:r>
+              <w:rPr/>
+              <w:t xml:space="preserve">1020</w:t>
             </w:r>
           </w:p>
         </w:tc>
@@ -619,7 +619,7 @@
             </w:pPr>
             <w:r>
               <w:rPr/>
-              <w:t xml:space="preserve">2</w:t>
+              <w:t xml:space="preserve">1</w:t>
             </w:r>
           </w:p>
         </w:tc>
@@ -643,19 +643,175 @@
             </w:pPr>
             <w:r>
               <w:rPr/>
-              <w:t xml:space="preserve">A USA</w:t>
-            </w:r>
-          </w:p>
-        </w:tc>
-        <w:tc>
-          <w:tcPr/>
-          <w:p>
-            <w:pPr>
-              <w:jc w:val="center"/>
-            </w:pPr>
-            <w:r>
-              <w:rPr/>
-              <w:t xml:space="preserve">111</w:t>
+              <w:t xml:space="preserve">BLAZER</w:t>
+            </w:r>
+          </w:p>
+        </w:tc>
+        <w:tc>
+          <w:tcPr/>
+          <w:p>
+            <w:pPr>
+              <w:jc w:val="center"/>
+            </w:pPr>
+            <w:r>
+              <w:rPr/>
+              <w:t xml:space="preserve">1020</w:t>
+            </w:r>
+          </w:p>
+        </w:tc>
+      </w:tr>
+      <w:tr>
+        <w:trPr>
+          <w:trHeight w:val="10" w:hRule="atLeast"/>
+          <w:tblHeader w:val="1"/>
+        </w:trPr>
+        <w:tc>
+          <w:tcPr/>
+          <w:p>
+            <w:pPr>
+              <w:jc w:val="center"/>
+            </w:pPr>
+            <w:r>
+              <w:rPr/>
+              <w:t xml:space="preserve">3</w:t>
+            </w:r>
+          </w:p>
+        </w:tc>
+        <w:tc>
+          <w:tcPr/>
+          <w:p>
+            <w:pPr>
+              <w:jc w:val="center"/>
+            </w:pPr>
+            <w:r>
+              <w:rPr/>
+              <w:t xml:space="preserve">MUNIÇÃO</w:t>
+            </w:r>
+          </w:p>
+        </w:tc>
+        <w:tc>
+          <w:tcPr/>
+          <w:p>
+            <w:pPr>
+              <w:jc w:val="center"/>
+            </w:pPr>
+            <w:r>
+              <w:rPr/>
+              <w:t xml:space="preserve">25</w:t>
+            </w:r>
+          </w:p>
+        </w:tc>
+        <w:tc>
+          <w:tcPr/>
+          <w:p>
+            <w:pPr>
+              <w:jc w:val="center"/>
+            </w:pPr>
+            <w:r>
+              <w:rPr/>
+              <w:t xml:space="preserve">CARTUCHO</w:t>
+            </w:r>
+          </w:p>
+        </w:tc>
+        <w:tc>
+          <w:tcPr/>
+          <w:p>
+            <w:pPr>
+              <w:jc w:val="center"/>
+            </w:pPr>
+            <w:r>
+              <w:rPr/>
+              <w:t xml:space="preserve">R-P (REMINGTON - PETERS)</w:t>
+            </w:r>
+          </w:p>
+        </w:tc>
+        <w:tc>
+          <w:tcPr/>
+          <w:p>
+            <w:pPr>
+              <w:jc w:val="center"/>
+            </w:pPr>
+            <w:r>
+              <w:rPr/>
+              <w:t xml:space="preserve">1020</w:t>
+            </w:r>
+          </w:p>
+        </w:tc>
+      </w:tr>
+      <w:tr>
+        <w:trPr>
+          <w:trHeight w:val="10" w:hRule="atLeast"/>
+          <w:tblHeader w:val="1"/>
+        </w:trPr>
+        <w:tc>
+          <w:tcPr/>
+          <w:p>
+            <w:pPr>
+              <w:jc w:val="center"/>
+            </w:pPr>
+            <w:r>
+              <w:rPr/>
+              <w:t xml:space="preserve">4</w:t>
+            </w:r>
+          </w:p>
+        </w:tc>
+        <w:tc>
+          <w:tcPr/>
+          <w:p>
+            <w:pPr>
+              <w:jc w:val="center"/>
+            </w:pPr>
+            <w:r>
+              <w:rPr/>
+              <w:t xml:space="preserve">MUNIÇÃO</w:t>
+            </w:r>
+          </w:p>
+        </w:tc>
+        <w:tc>
+          <w:tcPr/>
+          <w:p>
+            <w:pPr>
+              <w:jc w:val="center"/>
+            </w:pPr>
+            <w:r>
+              <w:rPr/>
+              <w:t xml:space="preserve">25</w:t>
+            </w:r>
+          </w:p>
+        </w:tc>
+        <w:tc>
+          <w:tcPr/>
+          <w:p>
+            <w:pPr>
+              <w:jc w:val="center"/>
+            </w:pPr>
+            <w:r>
+              <w:rPr/>
+              <w:t xml:space="preserve">CARTUCHO</w:t>
+            </w:r>
+          </w:p>
+        </w:tc>
+        <w:tc>
+          <w:tcPr/>
+          <w:p>
+            <w:pPr>
+              <w:jc w:val="center"/>
+            </w:pPr>
+            <w:r>
+              <w:rPr/>
+              <w:t xml:space="preserve">PMC - PRECISION MADE CARTRIDGES</w:t>
+            </w:r>
+          </w:p>
+        </w:tc>
+        <w:tc>
+          <w:tcPr/>
+          <w:p>
+            <w:pPr>
+              <w:jc w:val="center"/>
+            </w:pPr>
+            <w:r>
+              <w:rPr/>
+              <w:t xml:space="preserve">1020</w:t>
             </w:r>
           </w:p>
         </w:tc>
@@ -815,7 +971,7 @@
           <w:bCs w:val="1"/>
           <w:u w:val="single"/>
         </w:rPr>
-        <w:t xml:space="preserve">dois cartuchos </w:t>
+        <w:t xml:space="preserve">quarenta e um cartuchos </w:t>
       </w:r>
       <w:r>
         <w:rPr>
@@ -831,13 +987,13 @@
     </w:p>
     <w:tbl>
       <w:tblGrid>
-        <w:gridCol w:w="400" w:type="dxa"/>
+        <w:gridCol w:w="450" w:type="dxa"/>
         <w:gridCol w:w="400" w:type="dxa"/>
         <w:gridCol w:w="1100" w:type="dxa"/>
         <w:gridCol w:w="1187" w:type="dxa"/>
-        <w:gridCol w:w="1600" w:type="dxa"/>
+        <w:gridCol w:w="1550" w:type="dxa"/>
         <w:gridCol w:w="1200" w:type="dxa"/>
-        <w:gridCol w:w="1550" w:type="dxa"/>
+        <w:gridCol w:w="1400" w:type="dxa"/>
         <w:gridCol w:w="820" w:type="dxa"/>
         <w:gridCol w:w="1250" w:type="dxa"/>
       </w:tblGrid>
@@ -872,6 +1028,23 @@
         </w:trPr>
         <w:tc>
           <w:tcPr>
+            <w:tcW w:w="450" w:type="dxa"/>
+          </w:tcPr>
+          <w:p>
+            <w:pPr>
+              <w:jc w:val="center"/>
+            </w:pPr>
+            <w:r>
+              <w:rPr>
+                <w:b w:val="1"/>
+                <w:bCs w:val="1"/>
+              </w:rPr>
+              <w:t xml:space="preserve">Item</w:t>
+            </w:r>
+          </w:p>
+        </w:tc>
+        <w:tc>
+          <w:tcPr>
             <w:tcW w:w="400" w:type="dxa"/>
           </w:tcPr>
           <w:p>
@@ -883,23 +1056,6 @@
                 <w:b w:val="1"/>
                 <w:bCs w:val="1"/>
               </w:rPr>
-              <w:t xml:space="preserve">Item</w:t>
-            </w:r>
-          </w:p>
-        </w:tc>
-        <w:tc>
-          <w:tcPr>
-            <w:tcW w:w="400" w:type="dxa"/>
-          </w:tcPr>
-          <w:p>
-            <w:pPr>
-              <w:jc w:val="center"/>
-            </w:pPr>
-            <w:r>
-              <w:rPr>
-                <w:b w:val="1"/>
-                <w:bCs w:val="1"/>
-              </w:rPr>
               <w:t xml:space="preserve">Qtd</w:t>
             </w:r>
           </w:p>
@@ -940,7 +1096,7 @@
         </w:tc>
         <w:tc>
           <w:tcPr>
-            <w:tcW w:w="1600" w:type="dxa"/>
+            <w:tcW w:w="1550" w:type="dxa"/>
           </w:tcPr>
           <w:p>
             <w:pPr>
@@ -974,7 +1130,7 @@
         </w:tc>
         <w:tc>
           <w:tcPr>
-            <w:tcW w:w="1550" w:type="dxa"/>
+            <w:tcW w:w="1400" w:type="dxa"/>
           </w:tcPr>
           <w:p>
             <w:pPr>
@@ -1050,7 +1206,7 @@
             </w:pPr>
             <w:r>
               <w:rPr/>
-              <w:t xml:space="preserve">2</w:t>
+              <w:t xml:space="preserve">15</w:t>
             </w:r>
           </w:p>
         </w:tc>
@@ -1064,7 +1220,7 @@
             </w:pPr>
             <w:r>
               <w:rPr/>
-              <w:t xml:space="preserve">.22 Curto</w:t>
+              <w:t xml:space="preserve">.38 Curto</w:t>
             </w:r>
           </w:p>
         </w:tc>
@@ -1078,7 +1234,7 @@
             </w:pPr>
             <w:r>
               <w:rPr/>
-              <w:t xml:space="preserve">A USA</w:t>
+              <w:t xml:space="preserve">AGUILA</w:t>
             </w:r>
           </w:p>
         </w:tc>
@@ -1092,13 +1248,13 @@
             </w:pPr>
             <w:r>
               <w:rPr/>
-              <w:t xml:space="preserve">ESTADUNIDENSE</w:t>
-            </w:r>
-          </w:p>
-        </w:tc>
-        <w:tc>
-          <w:tcPr>
-            <w:tcW w:w="1200" w:type="dxa"/>
+              <w:t xml:space="preserve">MEXICANA</w:t>
+            </w:r>
+          </w:p>
+        </w:tc>
+        <w:tc>
+          <w:tcPr>
+            <w:tcW w:w="1100" w:type="dxa"/>
           </w:tcPr>
           <w:p>
             <w:pPr>
@@ -1112,24 +1268,24 @@
         </w:tc>
         <w:tc>
           <w:tcPr>
-            <w:tcW w:w="1550" w:type="dxa"/>
-          </w:tcPr>
-          <w:p>
-            <w:pPr>
-              <w:jc w:val="center"/>
-            </w:pPr>
-            <w:r>
-              <w:rPr/>
-              <w:t xml:space="preserve">AÇO</w:t>
-            </w:r>
-          </w:p>
-          <w:p>
-            <w:pPr>
-              <w:jc w:val="center"/>
-            </w:pPr>
-            <w:r>
-              <w:rPr/>
-              <w:t xml:space="preserve">(10)</w:t>
+            <w:tcW w:w="1400" w:type="dxa"/>
+          </w:tcPr>
+          <w:p>
+            <w:pPr>
+              <w:jc w:val="center"/>
+            </w:pPr>
+            <w:r>
+              <w:rPr/>
+              <w:t xml:space="preserve">LATONADO</w:t>
+            </w:r>
+          </w:p>
+          <w:p>
+            <w:pPr>
+              <w:jc w:val="center"/>
+            </w:pPr>
+            <w:r>
+              <w:rPr/>
+              <w:t xml:space="preserve"/>
             </w:r>
           </w:p>
         </w:tc>
@@ -1143,7 +1299,7 @@
             </w:pPr>
             <w:r>
               <w:rPr/>
-              <w:t xml:space="preserve">ETPP</w:t>
+              <w:t xml:space="preserve">ETPT</w:t>
             </w:r>
           </w:p>
         </w:tc>
@@ -1176,6 +1332,304 @@
           <w:trHeight w:val="10" w:hRule="atLeast"/>
         </w:trPr>
         <w:tc>
+          <w:tcPr>
+            <w:tcW w:w="400" w:type="dxa"/>
+          </w:tcPr>
+          <w:p>
+            <w:pPr>
+              <w:jc w:val="center"/>
+            </w:pPr>
+            <w:r>
+              <w:rPr/>
+              <w:t xml:space="preserve">2</w:t>
+            </w:r>
+          </w:p>
+        </w:tc>
+        <w:tc>
+          <w:tcPr>
+            <w:tcW w:w="400" w:type="dxa"/>
+          </w:tcPr>
+          <w:p>
+            <w:pPr>
+              <w:jc w:val="center"/>
+            </w:pPr>
+            <w:r>
+              <w:rPr/>
+              <w:t xml:space="preserve">1</w:t>
+            </w:r>
+          </w:p>
+        </w:tc>
+        <w:tc>
+          <w:tcPr>
+            <w:tcW w:w="1100" w:type="dxa"/>
+          </w:tcPr>
+          <w:p>
+            <w:pPr>
+              <w:jc w:val="center"/>
+            </w:pPr>
+            <w:r>
+              <w:rPr/>
+              <w:t xml:space="preserve">.38 Curto</w:t>
+            </w:r>
+          </w:p>
+        </w:tc>
+        <w:tc>
+          <w:tcPr>
+            <w:tcW w:w="1187" w:type="dxa"/>
+          </w:tcPr>
+          <w:p>
+            <w:pPr>
+              <w:jc w:val="center"/>
+            </w:pPr>
+            <w:r>
+              <w:rPr/>
+              <w:t xml:space="preserve">BLAZER</w:t>
+            </w:r>
+          </w:p>
+        </w:tc>
+        <w:tc>
+          <w:tcPr>
+            <w:tcW w:w="1600" w:type="dxa"/>
+          </w:tcPr>
+          <w:p>
+            <w:pPr>
+              <w:jc w:val="center"/>
+            </w:pPr>
+            <w:r>
+              <w:rPr/>
+              <w:t xml:space="preserve">NORTE AMERICANA</w:t>
+            </w:r>
+          </w:p>
+        </w:tc>
+        <w:tc>
+          <w:tcPr>
+            <w:tcW w:w="1100" w:type="dxa"/>
+          </w:tcPr>
+          <w:p>
+            <w:pPr>
+              <w:jc w:val="center"/>
+            </w:pPr>
+            <w:r>
+              <w:rPr/>
+              <w:t xml:space="preserve">LATONADA</w:t>
+            </w:r>
+          </w:p>
+        </w:tc>
+        <w:tc>
+          <w:tcPr>
+            <w:tcW w:w="1400" w:type="dxa"/>
+          </w:tcPr>
+          <w:p>
+            <w:pPr>
+              <w:jc w:val="center"/>
+            </w:pPr>
+            <w:r>
+              <w:rPr/>
+              <w:t xml:space="preserve">LATONADO</w:t>
+            </w:r>
+          </w:p>
+          <w:p>
+            <w:pPr>
+              <w:jc w:val="center"/>
+            </w:pPr>
+            <w:r>
+              <w:rPr/>
+              <w:t xml:space="preserve"/>
+            </w:r>
+          </w:p>
+        </w:tc>
+        <w:tc>
+          <w:tcPr>
+            <w:tcW w:w="820" w:type="dxa"/>
+          </w:tcPr>
+          <w:p>
+            <w:pPr>
+              <w:jc w:val="center"/>
+            </w:pPr>
+            <w:r>
+              <w:rPr/>
+              <w:t xml:space="preserve">ETPT</w:t>
+            </w:r>
+          </w:p>
+        </w:tc>
+        <w:tc>
+          <w:tcPr>
+            <w:tcW w:w="1250" w:type="dxa"/>
+          </w:tcPr>
+          <w:p>
+            <w:pPr>
+              <w:jc w:val="center"/>
+            </w:pPr>
+            <w:r>
+              <w:rPr/>
+              <w:t xml:space="preserve">INTACTO</w:t>
+            </w:r>
+          </w:p>
+          <w:p>
+            <w:pPr>
+              <w:jc w:val="center"/>
+            </w:pPr>
+            <w:r>
+              <w:rPr/>
+              <w:t xml:space="preserve"/>
+            </w:r>
+          </w:p>
+        </w:tc>
+      </w:tr>
+      <w:tr>
+        <w:trPr>
+          <w:trHeight w:val="10" w:hRule="atLeast"/>
+        </w:trPr>
+        <w:tc>
+          <w:tcPr>
+            <w:tcW w:w="400" w:type="dxa"/>
+          </w:tcPr>
+          <w:p>
+            <w:pPr>
+              <w:jc w:val="center"/>
+            </w:pPr>
+            <w:r>
+              <w:rPr/>
+              <w:t xml:space="preserve">3</w:t>
+            </w:r>
+          </w:p>
+        </w:tc>
+        <w:tc>
+          <w:tcPr>
+            <w:tcW w:w="400" w:type="dxa"/>
+          </w:tcPr>
+          <w:p>
+            <w:pPr>
+              <w:jc w:val="center"/>
+            </w:pPr>
+            <w:r>
+              <w:rPr/>
+              <w:t xml:space="preserve">25</w:t>
+            </w:r>
+          </w:p>
+        </w:tc>
+        <w:tc>
+          <w:tcPr>
+            <w:tcW w:w="1100" w:type="dxa"/>
+          </w:tcPr>
+          <w:p>
+            <w:pPr>
+              <w:jc w:val="center"/>
+            </w:pPr>
+            <w:r>
+              <w:rPr/>
+              <w:t xml:space="preserve">.38 Curto</w:t>
+            </w:r>
+          </w:p>
+        </w:tc>
+        <w:tc>
+          <w:tcPr>
+            <w:tcW w:w="1187" w:type="dxa"/>
+          </w:tcPr>
+          <w:p>
+            <w:pPr>
+              <w:jc w:val="center"/>
+            </w:pPr>
+            <w:r>
+              <w:rPr/>
+              <w:t xml:space="preserve">R-P (REMINGTON - PETERS)</w:t>
+            </w:r>
+          </w:p>
+        </w:tc>
+        <w:tc>
+          <w:tcPr>
+            <w:tcW w:w="1600" w:type="dxa"/>
+          </w:tcPr>
+          <w:p>
+            <w:pPr>
+              <w:jc w:val="center"/>
+            </w:pPr>
+            <w:r>
+              <w:rPr/>
+              <w:t xml:space="preserve">NORTE AMERICANA</w:t>
+            </w:r>
+          </w:p>
+        </w:tc>
+        <w:tc>
+          <w:tcPr>
+            <w:tcW w:w="1100" w:type="dxa"/>
+          </w:tcPr>
+          <w:p>
+            <w:pPr>
+              <w:jc w:val="center"/>
+            </w:pPr>
+            <w:r>
+              <w:rPr/>
+              <w:t xml:space="preserve">LATONADA</w:t>
+            </w:r>
+          </w:p>
+        </w:tc>
+        <w:tc>
+          <w:tcPr>
+            <w:tcW w:w="1400" w:type="dxa"/>
+          </w:tcPr>
+          <w:p>
+            <w:pPr>
+              <w:jc w:val="center"/>
+            </w:pPr>
+            <w:r>
+              <w:rPr/>
+              <w:t xml:space="preserve">LATONADO</w:t>
+            </w:r>
+          </w:p>
+          <w:p>
+            <w:pPr>
+              <w:jc w:val="center"/>
+            </w:pPr>
+            <w:r>
+              <w:rPr/>
+              <w:t xml:space="preserve"/>
+            </w:r>
+          </w:p>
+        </w:tc>
+        <w:tc>
+          <w:tcPr>
+            <w:tcW w:w="820" w:type="dxa"/>
+          </w:tcPr>
+          <w:p>
+            <w:pPr>
+              <w:jc w:val="center"/>
+            </w:pPr>
+            <w:r>
+              <w:rPr/>
+              <w:t xml:space="preserve">ETPT</w:t>
+            </w:r>
+          </w:p>
+        </w:tc>
+        <w:tc>
+          <w:tcPr>
+            <w:tcW w:w="1250" w:type="dxa"/>
+          </w:tcPr>
+          <w:p>
+            <w:pPr>
+              <w:jc w:val="center"/>
+            </w:pPr>
+            <w:r>
+              <w:rPr/>
+              <w:t xml:space="preserve">INTACTO</w:t>
+            </w:r>
+          </w:p>
+          <w:p>
+            <w:pPr>
+              <w:jc w:val="center"/>
+            </w:pPr>
+            <w:r>
+              <w:rPr/>
+              <w:t xml:space="preserve"/>
+            </w:r>
+          </w:p>
+        </w:tc>
+      </w:tr>
+      <w:tr>
+        <w:trPr>
+          <w:trHeight w:val="10" w:hRule="atLeast"/>
+        </w:trPr>
+        <w:tc>
           <w:tcPr/>
           <w:p>
             <w:pPr/>
@@ -1198,7 +1652,7 @@
                 <w:b w:val="0"/>
                 <w:bCs w:val="0"/>
               </w:rPr>
-              <w:t xml:space="preserve">ETPP Encamisado Total Ponta Plana</w:t>
+              <w:t xml:space="preserve">ETPT  Encamisado Total Pontiagudo Boat Tail</w:t>
             </w:r>
           </w:p>
         </w:tc>
@@ -1292,99 +1746,6 @@
     </w:p>
     <w:p/>
     <w:p/>
-    <w:tbl>
-      <w:tblGrid>
-        <w:gridCol/>
-        <w:gridCol/>
-      </w:tblGrid>
-      <w:tblPr>
-        <w:tblStyle w:val="tabela2img"/>
-      </w:tblPr>
-      <w:tr>
-        <w:trPr>
-          <w:trHeight w:val="10" w:hRule="atLeast"/>
-          <w:tblHeader w:val="1"/>
-        </w:trPr>
-        <w:tc>
-          <w:tcPr>
-            <w:shd w:val="clear" w:fill="d3d3d3"/>
-          </w:tcPr>
-          <w:p>
-            <w:pPr>
-              <w:jc w:val="center"/>
-            </w:pPr>
-            <w:r>
-              <w:rPr>
-                <w:b w:val="1"/>
-                <w:bCs w:val="1"/>
-              </w:rPr>
-              <w:t xml:space="preserve">Tabela 5 Tomada(s) fotográfica(s) Cartucho(s) Lacre 111</w:t>
-            </w:r>
-          </w:p>
-        </w:tc>
-      </w:tr>
-      <w:tr>
-        <w:trPr>
-          <w:trHeight w:val="10" w:hRule="atLeast"/>
-        </w:trPr>
-        <w:tc>
-          <w:tcPr/>
-          <w:p>
-            <w:pPr>
-              <w:jc w:val="center"/>
-            </w:pPr>
-            <w:r>
-              <w:pict>
-                <v:shape type="#_x0000_t75" style="width:220pt; height:150pt; margin-left:0pt; margin-top:0pt; mso-position-horizontal:left; mso-position-vertical:top; mso-position-horizontal-relative:char; mso-position-vertical-relative:line;">
-                  <w10:wrap type="inline"/>
-                  <v:imagedata r:id="rId9" o:title=""/>
-                </v:shape>
-              </w:pict>
-            </w:r>
-          </w:p>
-          <w:p>
-            <w:pPr>
-              <w:jc w:val="center"/>
-            </w:pPr>
-            <w:r>
-              <w:rPr>
-                <w:b w:val="1"/>
-                <w:bCs w:val="1"/>
-              </w:rPr>
-              <w:t xml:space="preserve">Base-Cartucho(s) calibre .22 Curto</w:t>
-            </w:r>
-          </w:p>
-        </w:tc>
-        <w:tc>
-          <w:tcPr/>
-          <w:p>
-            <w:pPr>
-              <w:jc w:val="center"/>
-            </w:pPr>
-            <w:r>
-              <w:pict>
-                <v:shape type="#_x0000_t75" style="width:220pt; height:150pt; margin-left:0pt; margin-top:0pt; mso-position-horizontal:left; mso-position-vertical:top; mso-position-horizontal-relative:char; mso-position-vertical-relative:line;">
-                  <w10:wrap type="inline"/>
-                  <v:imagedata r:id="rId10" o:title=""/>
-                </v:shape>
-              </w:pict>
-            </w:r>
-          </w:p>
-          <w:p>
-            <w:pPr>
-              <w:jc w:val="center"/>
-            </w:pPr>
-            <w:r>
-              <w:rPr>
-                <w:b w:val="1"/>
-                <w:bCs w:val="1"/>
-              </w:rPr>
-              <w:t xml:space="preserve">Lateral-Cartucho(s) calibre .22 Curto</w:t>
-            </w:r>
-          </w:p>
-        </w:tc>
-      </w:tr>
-    </w:tbl>
     <w:p/>
     <w:p/>
     <w:p>
@@ -1425,7 +1786,7 @@
           <w:bCs w:val="1"/>
           <w:u w:val="single"/>
         </w:rPr>
-        <w:t xml:space="preserve">cinco cartuchos </w:t>
+        <w:t xml:space="preserve">vinte e cinco cartuchos </w:t>
       </w:r>
       <w:r>
         <w:rPr>
@@ -1441,13 +1802,13 @@
     </w:p>
     <w:tbl>
       <w:tblGrid>
-        <w:gridCol w:w="400" w:type="dxa"/>
+        <w:gridCol w:w="450" w:type="dxa"/>
         <w:gridCol w:w="400" w:type="dxa"/>
         <w:gridCol w:w="1100" w:type="dxa"/>
         <w:gridCol w:w="1187" w:type="dxa"/>
-        <w:gridCol w:w="1600" w:type="dxa"/>
+        <w:gridCol w:w="1550" w:type="dxa"/>
         <w:gridCol w:w="1200" w:type="dxa"/>
-        <w:gridCol w:w="1550" w:type="dxa"/>
+        <w:gridCol w:w="1400" w:type="dxa"/>
         <w:gridCol w:w="820" w:type="dxa"/>
         <w:gridCol w:w="1250" w:type="dxa"/>
       </w:tblGrid>
@@ -1482,6 +1843,23 @@
         </w:trPr>
         <w:tc>
           <w:tcPr>
+            <w:tcW w:w="450" w:type="dxa"/>
+          </w:tcPr>
+          <w:p>
+            <w:pPr>
+              <w:jc w:val="center"/>
+            </w:pPr>
+            <w:r>
+              <w:rPr>
+                <w:b w:val="1"/>
+                <w:bCs w:val="1"/>
+              </w:rPr>
+              <w:t xml:space="preserve">Item</w:t>
+            </w:r>
+          </w:p>
+        </w:tc>
+        <w:tc>
+          <w:tcPr>
             <w:tcW w:w="400" w:type="dxa"/>
           </w:tcPr>
           <w:p>
@@ -1493,23 +1871,6 @@
                 <w:b w:val="1"/>
                 <w:bCs w:val="1"/>
               </w:rPr>
-              <w:t xml:space="preserve">Item</w:t>
-            </w:r>
-          </w:p>
-        </w:tc>
-        <w:tc>
-          <w:tcPr>
-            <w:tcW w:w="400" w:type="dxa"/>
-          </w:tcPr>
-          <w:p>
-            <w:pPr>
-              <w:jc w:val="center"/>
-            </w:pPr>
-            <w:r>
-              <w:rPr>
-                <w:b w:val="1"/>
-                <w:bCs w:val="1"/>
-              </w:rPr>
               <w:t xml:space="preserve">Qtd</w:t>
             </w:r>
           </w:p>
@@ -1550,7 +1911,7 @@
         </w:tc>
         <w:tc>
           <w:tcPr>
-            <w:tcW w:w="1600" w:type="dxa"/>
+            <w:tcW w:w="1550" w:type="dxa"/>
           </w:tcPr>
           <w:p>
             <w:pPr>
@@ -1584,7 +1945,7 @@
         </w:tc>
         <w:tc>
           <w:tcPr>
-            <w:tcW w:w="1550" w:type="dxa"/>
+            <w:tcW w:w="1400" w:type="dxa"/>
           </w:tcPr>
           <w:p>
             <w:pPr>
@@ -1646,7 +2007,7 @@
             </w:pPr>
             <w:r>
               <w:rPr/>
-              <w:t xml:space="preserve">1</w:t>
+              <w:t xml:space="preserve">4</w:t>
             </w:r>
           </w:p>
         </w:tc>
@@ -1660,7 +2021,7 @@
             </w:pPr>
             <w:r>
               <w:rPr/>
-              <w:t xml:space="preserve">5</w:t>
+              <w:t xml:space="preserve">25</w:t>
             </w:r>
           </w:p>
         </w:tc>
@@ -1674,7 +2035,7 @@
             </w:pPr>
             <w:r>
               <w:rPr/>
-              <w:t xml:space="preserve">.22 Curto</w:t>
+              <w:t xml:space="preserve">.38 Curto</w:t>
             </w:r>
           </w:p>
         </w:tc>
@@ -1688,7 +2049,7 @@
             </w:pPr>
             <w:r>
               <w:rPr/>
-              <w:t xml:space="preserve">BLAZER</w:t>
+              <w:t xml:space="preserve">PMC - PRECISION MADE CARTRIDGES</w:t>
             </w:r>
           </w:p>
         </w:tc>
@@ -1702,13 +2063,13 @@
             </w:pPr>
             <w:r>
               <w:rPr/>
-              <w:t xml:space="preserve">NORTE AMERICANA</w:t>
-            </w:r>
-          </w:p>
-        </w:tc>
-        <w:tc>
-          <w:tcPr>
-            <w:tcW w:w="1200" w:type="dxa"/>
+              <w:t xml:space="preserve">COREANA</w:t>
+            </w:r>
+          </w:p>
+        </w:tc>
+        <w:tc>
+          <w:tcPr>
+            <w:tcW w:w="1100" w:type="dxa"/>
           </w:tcPr>
           <w:p>
             <w:pPr>
@@ -1722,24 +2083,24 @@
         </w:tc>
         <w:tc>
           <w:tcPr>
-            <w:tcW w:w="1550" w:type="dxa"/>
-          </w:tcPr>
-          <w:p>
-            <w:pPr>
-              <w:jc w:val="center"/>
-            </w:pPr>
-            <w:r>
-              <w:rPr/>
-              <w:t xml:space="preserve">AÇO</w:t>
-            </w:r>
-          </w:p>
-          <w:p>
-            <w:pPr>
-              <w:jc w:val="center"/>
-            </w:pPr>
-            <w:r>
-              <w:rPr/>
-              <w:t xml:space="preserve">(10)</w:t>
+            <w:tcW w:w="1400" w:type="dxa"/>
+          </w:tcPr>
+          <w:p>
+            <w:pPr>
+              <w:jc w:val="center"/>
+            </w:pPr>
+            <w:r>
+              <w:rPr/>
+              <w:t xml:space="preserve">LATONADO</w:t>
+            </w:r>
+          </w:p>
+          <w:p>
+            <w:pPr>
+              <w:jc w:val="center"/>
+            </w:pPr>
+            <w:r>
+              <w:rPr/>
+              <w:t xml:space="preserve"/>
             </w:r>
           </w:p>
         </w:tc>
@@ -1753,7 +2114,7 @@
             </w:pPr>
             <w:r>
               <w:rPr/>
-              <w:t xml:space="preserve">CHPP</w:t>
+              <w:t xml:space="preserve">EPP</w:t>
             </w:r>
           </w:p>
         </w:tc>
@@ -1808,7 +2169,7 @@
                 <w:b w:val="0"/>
                 <w:bCs w:val="0"/>
               </w:rPr>
-              <w:t xml:space="preserve">CHPP  Chumbo Ponta Plana</w:t>
+              <w:t xml:space="preserve">EPP Encamisado Ponta Plana</w:t>
             </w:r>
           </w:p>
         </w:tc>
@@ -1957,7 +2318,33 @@
           <w:b w:val="0"/>
           <w:bCs w:val="0"/>
         </w:rPr>
-        <w:t xml:space="preserve">•   cartuchos item 2 encontravam-se ineficiente para a realização de tiros.</w:t>
+        <w:t xml:space="preserve">•   cartuchos item 2 encontravam-se eficientes para a realização de tiros.</w:t>
+      </w:r>
+    </w:p>
+    <w:p>
+      <w:pPr/>
+      <w:r>
+        <w:rPr>
+          <w:rFonts w:ascii="Arial" w:hAnsi="Arial" w:eastAsia="Arial" w:cs="Arial"/>
+          <w:sz w:val="24"/>
+          <w:szCs w:val="24"/>
+          <w:b w:val="0"/>
+          <w:bCs w:val="0"/>
+        </w:rPr>
+        <w:t xml:space="preserve">•   cartuchos item 3 encontravam-se eficientes para a realização de tiros.</w:t>
+      </w:r>
+    </w:p>
+    <w:p>
+      <w:pPr/>
+      <w:r>
+        <w:rPr>
+          <w:rFonts w:ascii="Arial" w:hAnsi="Arial" w:eastAsia="Arial" w:cs="Arial"/>
+          <w:sz w:val="24"/>
+          <w:szCs w:val="24"/>
+          <w:b w:val="0"/>
+          <w:bCs w:val="0"/>
+        </w:rPr>
+        <w:t xml:space="preserve">•   cartuchos item 4 encontravam-se ineficiente para a realização de tiros.</w:t>
       </w:r>
     </w:p>
     <w:p>
@@ -2078,8 +2465,7 @@
       </w:tr>
     </w:tbl>
     <w:sectPr>
-      <w:headerReference w:type="default" r:id="rId11"/>
-      <w:footerReference w:type="default" r:id="rId12"/>
+      <w:headerReference w:type="default" r:id="rId9"/>
       <w:pgSz w:orient="portrait" w:w="11905.511811023622" w:h="16837.79527559055"/>
       <w:pgMar w:top="1440" w:right="1133.8582677165352" w:bottom="0" w:left="1700.787401574803" w:header="2437.7952755905512" w:footer="2267.7165354330705" w:gutter="0"/>
       <w:cols w:num="1" w:space="720"/>
@@ -2090,26 +2476,6 @@
 
 <file path=word/comments.xml><?xml version="1.0" encoding="utf-8"?>
 <w:comments xmlns:ve="http://schemas.openxmlformats.org/markup-compatibility/2006" xmlns:o="urn:schemas-microsoft-com:office:office" xmlns:r="http://schemas.openxmlformats.org/officeDocument/2006/relationships" xmlns:m="http://schemas.openxmlformats.org/officeDocument/2006/math" xmlns:v="urn:schemas-microsoft-com:vml" xmlns:wp="http://schemas.openxmlformats.org/drawingml/2006/wordprocessingDrawing" xmlns:w10="urn:schemas-microsoft-com:office:word" xmlns:w="http://schemas.openxmlformats.org/wordprocessingml/2006/main" xmlns:wne="http://schemas.microsoft.com/office/word/2006/wordml"/>
-</file>
-
-<file path=word/footer1.xml><?xml version="1.0" encoding="utf-8"?>
-<w:ftr xmlns:ve="http://schemas.openxmlformats.org/markup-compatibility/2006" xmlns:o="urn:schemas-microsoft-com:office:office" xmlns:r="http://schemas.openxmlformats.org/officeDocument/2006/relationships" xmlns:m="http://schemas.openxmlformats.org/officeDocument/2006/math" xmlns:v="urn:schemas-microsoft-com:vml" xmlns:wp="http://schemas.openxmlformats.org/drawingml/2006/wordprocessingDrawing" xmlns:w10="urn:schemas-microsoft-com:office:word" xmlns:w="http://schemas.openxmlformats.org/wordprocessingml/2006/main" xmlns:wne="http://schemas.microsoft.com/office/word/2006/wordml">
-  <w:p>
-    <w:pPr/>
-    <w:r>
-      <w:pict>
-        <v:shapetype id="_x0000_t32" coordsize="21600,21600" o:spt="32" o:oned="t" path="m,l21600,21600e" filled="f">
-          <v:path arrowok="t" fillok="f" o:connecttype="none"/>
-          <o:lock v:ext="edit" shapetype="t"/>
-        </v:shapetype>
-        <v:shape id="_x0000_s1001" type="#_x0000_t32" style="width:445pt; height:60pt; margin-left:500pt; margin-top:-500pt; position:relative; mso-position-horizontal:left; mso-position-vertical:top; mso-position-horizontal-relative:char; mso-position-vertical-relative:line;">
-          <w10:wrap type="inline"/>
-          <v:stroke/>
-        </v:shape>
-      </w:pict>
-    </w:r>
-  </w:p>
-</w:ftr>
 </file>
 
 <file path=word/header1.xml><?xml version="1.0" encoding="utf-8"?>

</xml_diff>

<commit_message>
modificando sistema de balistica- mudanças lacre de saida final do laudo
</commit_message>
<xml_diff>
--- a/storage/laudos/Laudo 1332-2024.docx
+++ b/storage/laudos/Laudo 1332-2024.docx
@@ -56,7 +56,7 @@
           <w:b w:val="0"/>
           <w:bCs w:val="0"/>
         </w:rPr>
-        <w:t xml:space="preserve">Aos vinte e quatro dias do mês de fevereiro do ano de dois mil e vinte e cinco, nesta cidade de Guarapuava e na </w:t>
+        <w:t xml:space="preserve">Aos vinte dias do mês de fevereiro do ano de dois mil e vinte e cinco, nesta cidade de Guarapuava e na </w:t>
       </w:r>
       <w:r>
         <w:rPr>
@@ -106,7 +106,7 @@
           <w:b w:val="0"/>
           <w:bCs w:val="0"/>
         </w:rPr>
-        <w:t xml:space="preserve">, para proceder ao exame dos materiais abaixo discriminados recebidos nesta Seção em 24/02/2025</w:t>
+        <w:t xml:space="preserve">, para proceder ao exame dos materiais abaixo discriminados recebidos nesta Seção em 20/02/2025</w:t>
       </w:r>
       <w:r>
         <w:rPr>
@@ -116,7 +116,7 @@
           <w:b w:val="0"/>
           <w:bCs w:val="0"/>
         </w:rPr>
-        <w:t xml:space="preserve"> a fim de ser atendida solicitação contida no Ofício nº 7848, datado de 24/02/2025, oriundo da 14ª Subdivisão Policial Guarapuava.</w:t>
+        <w:t xml:space="preserve"> a fim de ser atendida solicitação contida no Ofício nº , datado de 20/02/2025, oriundo da 14ª Subdivisão Policial Guarapuava.</w:t>
       </w:r>
     </w:p>
     <w:p>
@@ -168,10 +168,8 @@
     <w:p/>
     <w:tbl>
       <w:tblGrid>
-        <w:gridCol w:w="2000" w:type="dxa"/>
-        <w:gridCol w:w="2500" w:type="dxa"/>
-        <w:gridCol w:w="1000" w:type="dxa"/>
-        <w:gridCol w:w="3502" w:type="dxa"/>
+        <w:gridCol w:w="3052" w:type="dxa"/>
+        <w:gridCol w:w="6000" w:type="dxa"/>
       </w:tblGrid>
       <w:tblPr>
         <w:tblStyle w:val="tabela"/>
@@ -222,7 +220,7 @@
         </w:tc>
         <w:tc>
           <w:tcPr>
-            <w:tcW w:w="3000" w:type="dxa"/>
+            <w:tcW w:w="6000" w:type="dxa"/>
           </w:tcPr>
           <w:p>
             <w:pPr>
@@ -277,37 +275,6 @@
         </w:trPr>
         <w:tc>
           <w:tcPr>
-            <w:tcW w:w="2000" w:type="dxa"/>
-          </w:tcPr>
-          <w:p>
-            <w:pPr>
-              <w:jc w:val="center"/>
-            </w:pPr>
-            <w:r>
-              <w:rPr>
-                <w:b w:val="1"/>
-                <w:bCs w:val="1"/>
-              </w:rPr>
-              <w:t xml:space="preserve">Boletim de Ocorrência:</w:t>
-            </w:r>
-          </w:p>
-        </w:tc>
-        <w:tc>
-          <w:tcPr>
-            <w:tcW w:w="2500" w:type="dxa"/>
-          </w:tcPr>
-          <w:p>
-            <w:pPr>
-              <w:jc w:val="center"/>
-            </w:pPr>
-            <w:r>
-              <w:rPr/>
-              <w:t xml:space="preserve">7878</w:t>
-            </w:r>
-          </w:p>
-        </w:tc>
-        <w:tc>
-          <w:tcPr>
             <w:tcW w:w="1000" w:type="dxa"/>
           </w:tcPr>
           <w:p>
@@ -325,15 +292,15 @@
         </w:tc>
         <w:tc>
           <w:tcPr>
-            <w:tcW w:w="3502" w:type="dxa"/>
-          </w:tcPr>
-          <w:p>
-            <w:pPr>
-              <w:jc w:val="center"/>
-            </w:pPr>
-            <w:r>
-              <w:rPr/>
-              <w:t xml:space="preserve">784</w:t>
+            <w:tcW w:w="3050" w:type="dxa"/>
+          </w:tcPr>
+          <w:p>
+            <w:pPr>
+              <w:jc w:val="center"/>
+            </w:pPr>
+            <w:r>
+              <w:rPr/>
+              <w:t xml:space="preserve">666</w:t>
             </w:r>
           </w:p>
         </w:tc>
@@ -610,7 +577,7 @@
             </w:pPr>
             <w:r>
               <w:rPr/>
-              <w:t xml:space="preserve">666</w:t>
+              <w:t xml:space="preserve">11111</w:t>
             </w:r>
           </w:p>
         </w:tc>
@@ -666,7 +633,7 @@
             </w:pPr>
             <w:r>
               <w:pict>
-                <v:shape type="#_x0000_t75" style="width:220pt; height:150pt; margin-left:0pt; margin-top:0pt; mso-position-horizontal:left; mso-position-vertical:top; mso-position-horizontal-relative:char; mso-position-vertical-relative:line;">
+                <v:shape type="#_x0000_t75" style="width:220pt; height:220pt; margin-left:0pt; margin-top:0pt; mso-position-horizontal:left; mso-position-vertical:top; mso-position-horizontal-relative:char; mso-position-vertical-relative:line;">
                   <w10:wrap type="inline"/>
                   <v:imagedata r:id="rId7" o:title=""/>
                 </v:shape>
@@ -694,9 +661,9 @@
             </w:pPr>
             <w:r>
               <w:pict>
-                <v:shape type="#_x0000_t75" style="width:220pt; height:150pt; margin-left:0pt; margin-top:0pt; mso-position-horizontal:left; mso-position-vertical:top; mso-position-horizontal-relative:char; mso-position-vertical-relative:line;">
+                <v:shape type="#_x0000_t75" style="width:220pt; height:220pt; margin-left:0pt; margin-top:0pt; mso-position-horizontal:left; mso-position-vertical:top; mso-position-horizontal-relative:char; mso-position-vertical-relative:line;">
                   <w10:wrap type="inline"/>
-                  <v:imagedata r:id="rId7" o:title=""/>
+                  <v:imagedata r:id="rId8" o:title=""/>
                 </v:shape>
               </w:pict>
             </w:r>
@@ -745,7 +712,7 @@
           <w:b w:val="1"/>
           <w:bCs w:val="1"/>
         </w:rPr>
-        <w:t xml:space="preserve">3. 1. 1 -DA ARMA AF-A - TAURUS PT58 S – LACRE DE ENTRADA 666</w:t>
+        <w:t xml:space="preserve">3. 1. 1 -DA ARMA AF-A - TAURUS PT 138 MILLENIUM – LACRE DE ENTRADA 11111</w:t>
       </w:r>
     </w:p>
     <w:p/>
@@ -895,7 +862,7 @@
             </w:pPr>
             <w:r>
               <w:rPr/>
-              <w:t xml:space="preserve">PT58 S</w:t>
+              <w:t xml:space="preserve">PT 138 MILLENIUM</w:t>
             </w:r>
           </w:p>
         </w:tc>
@@ -1150,7 +1117,7 @@
             </w:pPr>
             <w:r>
               <w:rPr/>
-              <w:t xml:space="preserve">102 cm</w:t>
+              <w:t xml:space="preserve">8.50 cm</w:t>
             </w:r>
           </w:p>
         </w:tc>
@@ -1350,7 +1317,7 @@
             </w:pPr>
             <w:r>
               <w:rPr/>
-              <w:t xml:space="preserve">TREZE</w:t>
+              <w:t xml:space="preserve">QUINZE</w:t>
             </w:r>
           </w:p>
         </w:tc>
@@ -1400,7 +1367,7 @@
             </w:pPr>
             <w:r>
               <w:rPr/>
-              <w:t xml:space="preserve">INDIRETA COM CÃO EXPOSTO</w:t>
+              <w:t xml:space="preserve">MECANISMOS EMBUTIDOS</w:t>
             </w:r>
           </w:p>
         </w:tc>
@@ -1450,7 +1417,7 @@
             </w:pPr>
             <w:r>
               <w:rPr/>
-              <w:t xml:space="preserve">MOVIMENTO DUPLO ( AÇÃO SIMPLES + DUPLA )</w:t>
+              <w:t xml:space="preserve">DUPLA AÇÃO</w:t>
             </w:r>
           </w:p>
         </w:tc>
@@ -1605,7 +1572,7 @@
             </w:pPr>
             <w:r>
               <w:rPr/>
-              <w:t xml:space="preserve">COMPRIMENTO 180 cm ALTURA 128 cm</w:t>
+              <w:t xml:space="preserve">COMPRIMENTO 15.3 cm ALTURA 13.1 cm</w:t>
             </w:r>
           </w:p>
         </w:tc>
@@ -1736,7 +1703,6 @@
     <w:tbl>
       <w:tblGrid>
         <w:gridCol/>
-        <w:gridCol/>
       </w:tblGrid>
       <w:tblPr>
         <w:tblStyle w:val="tabela2img"/>
@@ -1777,40 +1743,7 @@
             </w:pPr>
             <w:r>
               <w:pict>
-                <v:shape type="#_x0000_t75" style="width:250pt; height:163.75pt; margin-left:0pt; margin-top:0pt; mso-position-horizontal:left; mso-position-vertical:top; mso-position-horizontal-relative:char; mso-position-vertical-relative:line;">
-                  <w10:wrap type="inline"/>
-                  <v:imagedata r:id="rId8" o:title=""/>
-                </v:shape>
-              </w:pict>
-            </w:r>
-          </w:p>
-          <w:p>
-            <w:pPr>
-              <w:jc w:val="center"/>
-            </w:pPr>
-            <w:r>
-              <w:rPr>
-                <w:b w:val="1"/>
-                <w:bCs w:val="1"/>
-              </w:rPr>
-              <w:t xml:space="preserve">Vista lateral direita</w:t>
-            </w:r>
-          </w:p>
-        </w:tc>
-      </w:tr>
-      <w:tr>
-        <w:trPr>
-          <w:trHeight w:val="10" w:hRule="atLeast"/>
-        </w:trPr>
-        <w:tc>
-          <w:tcPr/>
-          <w:p>
-            <w:pPr>
-              <w:jc w:val="center"/>
-            </w:pPr>
-            <w:r>
-              <w:pict>
-                <v:shape type="#_x0000_t75" style="width:150pt; height:202.0202020202pt; margin-left:0pt; margin-top:0pt; mso-position-horizontal:left; mso-position-vertical:top; mso-position-horizontal-relative:char; mso-position-vertical-relative:line;">
+                <v:shape type="#_x0000_t75" style="width:250pt; height:130.96733668342pt; margin-left:0pt; margin-top:0pt; mso-position-horizontal:left; mso-position-vertical:top; mso-position-horizontal-relative:char; mso-position-vertical-relative:line;">
                   <w10:wrap type="inline"/>
                   <v:imagedata r:id="rId9" o:title=""/>
                 </v:shape>
@@ -1826,35 +1759,7 @@
                 <w:b w:val="1"/>
                 <w:bCs w:val="1"/>
               </w:rPr>
-              <w:t xml:space="preserve">Vista lateral esquerda</w:t>
-            </w:r>
-          </w:p>
-        </w:tc>
-        <w:tc>
-          <w:tcPr/>
-          <w:p>
-            <w:pPr>
-              <w:jc w:val="center"/>
-            </w:pPr>
-            <w:r>
-              <w:pict>
-                <v:shape type="#_x0000_t75" style="width:150pt; height:175.43859649123pt; margin-left:0pt; margin-top:0pt; mso-position-horizontal:left; mso-position-vertical:top; mso-position-horizontal-relative:char; mso-position-vertical-relative:line;">
-                  <w10:wrap type="inline"/>
-                  <v:imagedata r:id="rId10" o:title=""/>
-                </v:shape>
-              </w:pict>
-            </w:r>
-          </w:p>
-          <w:p>
-            <w:pPr>
-              <w:jc w:val="center"/>
-            </w:pPr>
-            <w:r>
-              <w:rPr>
-                <w:b w:val="1"/>
-                <w:bCs w:val="1"/>
-              </w:rPr>
-              <w:t xml:space="preserve">Número de série</w:t>
+              <w:t xml:space="preserve">Vista lateral direita</w:t>
             </w:r>
           </w:p>
         </w:tc>
@@ -2054,7 +1959,7 @@
       </w:tr>
     </w:tbl>
     <w:sectPr>
-      <w:headerReference w:type="default" r:id="rId11"/>
+      <w:headerReference w:type="default" r:id="rId10"/>
       <w:pgSz w:orient="portrait" w:w="11905.511811023622" w:h="16837.79527559055"/>
       <w:pgMar w:top="1440" w:right="1133.8582677165352" w:bottom="0" w:left="1700.787401574803" w:header="2437.7952755905512" w:footer="2267.7165354330705" w:gutter="0"/>
       <w:cols w:num="1" w:space="720"/>

</xml_diff>

<commit_message>
fazendo as alterações em cartuchos
</commit_message>
<xml_diff>
--- a/storage/laudos/Laudo 1332-2024.docx
+++ b/storage/laudos/Laudo 1332-2024.docx
@@ -300,7 +300,7 @@
             </w:pPr>
             <w:r>
               <w:rPr/>
-              <w:t xml:space="preserve">666</w:t>
+              <w:t xml:space="preserve">45645</w:t>
             </w:r>
           </w:p>
         </w:tc>
@@ -529,7 +529,7 @@
             </w:pPr>
             <w:r>
               <w:rPr/>
-              <w:t xml:space="preserve">ARMA</w:t>
+              <w:t xml:space="preserve">MUNIÇÃO</w:t>
             </w:r>
           </w:p>
         </w:tc>
@@ -541,7 +541,7 @@
             </w:pPr>
             <w:r>
               <w:rPr/>
-              <w:t xml:space="preserve">1</w:t>
+              <w:t xml:space="preserve">10</w:t>
             </w:r>
           </w:p>
         </w:tc>
@@ -553,7 +553,7 @@
             </w:pPr>
             <w:r>
               <w:rPr/>
-              <w:t xml:space="preserve">PISTOLA</w:t>
+              <w:t xml:space="preserve">CARTUCHO</w:t>
             </w:r>
           </w:p>
         </w:tc>
@@ -565,7 +565,7 @@
             </w:pPr>
             <w:r>
               <w:rPr/>
-              <w:t xml:space="preserve"/>
+              <w:t xml:space="preserve">R-P (REMINGTON - PETERS)</w:t>
             </w:r>
           </w:p>
         </w:tc>
@@ -577,7 +577,7 @@
             </w:pPr>
             <w:r>
               <w:rPr/>
-              <w:t xml:space="preserve">11111</w:t>
+              <w:t xml:space="preserve">666</w:t>
             </w:r>
           </w:p>
         </w:tc>
@@ -663,7 +663,7 @@
               <w:pict>
                 <v:shape type="#_x0000_t75" style="width:220pt; height:220pt; margin-left:0pt; margin-top:0pt; mso-position-horizontal:left; mso-position-vertical:top; mso-position-horizontal-relative:char; mso-position-vertical-relative:line;">
                   <w10:wrap type="inline"/>
-                  <v:imagedata r:id="rId8" o:title=""/>
+                  <v:imagedata r:id="rId7" o:title=""/>
                 </v:shape>
               </w:pict>
             </w:r>
@@ -699,6 +699,433 @@
         <w:t xml:space="preserve">3. DO EXAME</w:t>
       </w:r>
     </w:p>
+    <w:p>
+      <w:pPr>
+        <w:pStyle w:val="justify"/>
+      </w:pPr>
+      <w:r>
+        <w:rPr>
+          <w:rFonts w:ascii="Arial" w:hAnsi="Arial" w:eastAsia="Arial" w:cs="Arial"/>
+          <w:sz w:val="24"/>
+          <w:szCs w:val="24"/>
+          <w:b w:val="1"/>
+          <w:bCs w:val="1"/>
+        </w:rPr>
+        <w:t xml:space="preserve">3.1 DOS CARTUCHOS </w:t>
+      </w:r>
+    </w:p>
+    <w:p>
+      <w:pPr>
+        <w:pStyle w:val="justify"/>
+      </w:pPr>
+      <w:r>
+        <w:rPr>
+          <w:rFonts w:ascii="Arial" w:hAnsi="Arial" w:eastAsia="Arial" w:cs="Arial"/>
+          <w:sz w:val="24"/>
+          <w:szCs w:val="24"/>
+          <w:b w:val="0"/>
+          <w:bCs w:val="0"/>
+        </w:rPr>
+        <w:t xml:space="preserve">Trata-se de </w:t>
+      </w:r>
+      <w:r>
+        <w:rPr>
+          <w:rFonts w:ascii="Arial" w:hAnsi="Arial" w:eastAsia="Arial" w:cs="Arial"/>
+          <w:sz w:val="24"/>
+          <w:szCs w:val="24"/>
+          <w:b w:val="1"/>
+          <w:bCs w:val="1"/>
+          <w:u w:val="single"/>
+        </w:rPr>
+        <w:t xml:space="preserve">dez cartuchos </w:t>
+      </w:r>
+      <w:r>
+        <w:rPr>
+          <w:rFonts w:ascii="Arial" w:hAnsi="Arial" w:eastAsia="Arial" w:cs="Arial"/>
+          <w:sz w:val="24"/>
+          <w:szCs w:val="24"/>
+          <w:b w:val="0"/>
+          <w:bCs w:val="0"/>
+        </w:rPr>
+        <w:t xml:space="preserve"> próprios para uso em armas de fogo, integralmente descritos no quadro a seguir:</w:t>
+      </w:r>
+      <w:br/>
+    </w:p>
+    <w:tbl>
+      <w:tblGrid>
+        <w:gridCol w:w="450" w:type="dxa"/>
+        <w:gridCol w:w="400" w:type="dxa"/>
+        <w:gridCol w:w="1100" w:type="dxa"/>
+        <w:gridCol w:w="1187" w:type="dxa"/>
+        <w:gridCol w:w="1550" w:type="dxa"/>
+        <w:gridCol w:w="1200" w:type="dxa"/>
+        <w:gridCol w:w="1400" w:type="dxa"/>
+        <w:gridCol w:w="820" w:type="dxa"/>
+        <w:gridCol w:w="1250" w:type="dxa"/>
+      </w:tblGrid>
+      <w:tblPr>
+        <w:tblStyle w:val="tabela"/>
+      </w:tblPr>
+      <w:tr>
+        <w:trPr>
+          <w:trHeight w:val="10" w:hRule="atLeast"/>
+        </w:trPr>
+        <w:tc>
+          <w:tcPr>
+            <w:shd w:val="clear" w:fill="d3d3d3"/>
+          </w:tcPr>
+          <w:p>
+            <w:pPr>
+              <w:jc w:val="center"/>
+            </w:pPr>
+            <w:r>
+              <w:rPr>
+                <w:b w:val="1"/>
+                <w:bCs w:val="1"/>
+              </w:rPr>
+              <w:t xml:space="preserve"> TABELA 4 – DESCRIÇÃO DOS CARTUCHOS PERCUTIDO E NÃO DEFLAGRADOS</w:t>
+            </w:r>
+          </w:p>
+        </w:tc>
+      </w:tr>
+      <w:tr>
+        <w:trPr>
+          <w:trHeight w:val="10" w:hRule="atLeast"/>
+        </w:trPr>
+        <w:tc>
+          <w:tcPr>
+            <w:tcW w:w="450" w:type="dxa"/>
+          </w:tcPr>
+          <w:p>
+            <w:pPr>
+              <w:jc w:val="center"/>
+            </w:pPr>
+            <w:r>
+              <w:rPr>
+                <w:b w:val="1"/>
+                <w:bCs w:val="1"/>
+              </w:rPr>
+              <w:t xml:space="preserve">Item</w:t>
+            </w:r>
+          </w:p>
+        </w:tc>
+        <w:tc>
+          <w:tcPr>
+            <w:tcW w:w="400" w:type="dxa"/>
+          </w:tcPr>
+          <w:p>
+            <w:pPr>
+              <w:jc w:val="center"/>
+            </w:pPr>
+            <w:r>
+              <w:rPr>
+                <w:b w:val="1"/>
+                <w:bCs w:val="1"/>
+              </w:rPr>
+              <w:t xml:space="preserve">Qtd</w:t>
+            </w:r>
+          </w:p>
+        </w:tc>
+        <w:tc>
+          <w:tcPr>
+            <w:tcW w:w="1100" w:type="dxa"/>
+          </w:tcPr>
+          <w:p>
+            <w:pPr>
+              <w:jc w:val="center"/>
+            </w:pPr>
+            <w:r>
+              <w:rPr>
+                <w:b w:val="1"/>
+                <w:bCs w:val="1"/>
+              </w:rPr>
+              <w:t xml:space="preserve">Calibre Nominal</w:t>
+            </w:r>
+          </w:p>
+        </w:tc>
+        <w:tc>
+          <w:tcPr>
+            <w:tcW w:w="1187" w:type="dxa"/>
+          </w:tcPr>
+          <w:p>
+            <w:pPr>
+              <w:jc w:val="center"/>
+            </w:pPr>
+            <w:r>
+              <w:rPr>
+                <w:b w:val="1"/>
+                <w:bCs w:val="1"/>
+              </w:rPr>
+              <w:t xml:space="preserve">Marca</w:t>
+            </w:r>
+          </w:p>
+        </w:tc>
+        <w:tc>
+          <w:tcPr>
+            <w:tcW w:w="1550" w:type="dxa"/>
+          </w:tcPr>
+          <w:p>
+            <w:pPr>
+              <w:jc w:val="center"/>
+            </w:pPr>
+            <w:r>
+              <w:rPr>
+                <w:b w:val="1"/>
+                <w:bCs w:val="1"/>
+              </w:rPr>
+              <w:t xml:space="preserve">Procedência</w:t>
+            </w:r>
+          </w:p>
+        </w:tc>
+        <w:tc>
+          <w:tcPr>
+            <w:tcW w:w="1200" w:type="dxa"/>
+          </w:tcPr>
+          <w:p>
+            <w:pPr>
+              <w:jc w:val="center"/>
+            </w:pPr>
+            <w:r>
+              <w:rPr>
+                <w:b w:val="1"/>
+                <w:bCs w:val="1"/>
+              </w:rPr>
+              <w:t xml:space="preserve">Espoleta</w:t>
+            </w:r>
+          </w:p>
+        </w:tc>
+        <w:tc>
+          <w:tcPr>
+            <w:tcW w:w="1400" w:type="dxa"/>
+          </w:tcPr>
+          <w:p>
+            <w:pPr>
+              <w:jc w:val="center"/>
+            </w:pPr>
+            <w:r>
+              <w:rPr>
+                <w:b w:val="1"/>
+                <w:bCs w:val="1"/>
+              </w:rPr>
+              <w:t xml:space="preserve">Estojo (Lote)</w:t>
+            </w:r>
+          </w:p>
+        </w:tc>
+        <w:tc>
+          <w:tcPr>
+            <w:tcW w:w="820" w:type="dxa"/>
+          </w:tcPr>
+          <w:p>
+            <w:pPr>
+              <w:jc w:val="center"/>
+            </w:pPr>
+            <w:r>
+              <w:rPr>
+                <w:b w:val="1"/>
+                <w:bCs w:val="1"/>
+              </w:rPr>
+              <w:t xml:space="preserve">Projétil</w:t>
+            </w:r>
+          </w:p>
+        </w:tc>
+        <w:tc>
+          <w:tcPr>
+            <w:tcW w:w="1250" w:type="dxa"/>
+          </w:tcPr>
+          <w:p>
+            <w:pPr>
+              <w:jc w:val="center"/>
+            </w:pPr>
+            <w:r>
+              <w:rPr>
+                <w:b w:val="1"/>
+                <w:bCs w:val="1"/>
+              </w:rPr>
+              <w:t xml:space="preserve">Condição Observação</w:t>
+            </w:r>
+          </w:p>
+        </w:tc>
+      </w:tr>
+      <w:tr>
+        <w:trPr/>
+        <w:tc>
+          <w:tcPr>
+            <w:tcW w:w="400" w:type="dxa"/>
+          </w:tcPr>
+          <w:p>
+            <w:pPr>
+              <w:jc w:val="center"/>
+            </w:pPr>
+            <w:r>
+              <w:rPr/>
+              <w:t xml:space="preserve">1</w:t>
+            </w:r>
+          </w:p>
+        </w:tc>
+        <w:tc>
+          <w:tcPr>
+            <w:tcW w:w="400" w:type="dxa"/>
+          </w:tcPr>
+          <w:p>
+            <w:pPr>
+              <w:jc w:val="center"/>
+            </w:pPr>
+            <w:r>
+              <w:rPr/>
+              <w:t xml:space="preserve">10</w:t>
+            </w:r>
+          </w:p>
+        </w:tc>
+        <w:tc>
+          <w:tcPr>
+            <w:tcW w:w="1100" w:type="dxa"/>
+          </w:tcPr>
+          <w:p>
+            <w:pPr>
+              <w:jc w:val="center"/>
+            </w:pPr>
+            <w:r>
+              <w:rPr/>
+              <w:t xml:space="preserve">.45ACP</w:t>
+            </w:r>
+          </w:p>
+        </w:tc>
+        <w:tc>
+          <w:tcPr>
+            <w:tcW w:w="1187" w:type="dxa"/>
+          </w:tcPr>
+          <w:p>
+            <w:pPr>
+              <w:jc w:val="center"/>
+            </w:pPr>
+            <w:r>
+              <w:rPr/>
+              <w:t xml:space="preserve">R-P (REMINGTON - PETERS)</w:t>
+            </w:r>
+          </w:p>
+        </w:tc>
+        <w:tc>
+          <w:tcPr>
+            <w:tcW w:w="1600" w:type="dxa"/>
+          </w:tcPr>
+          <w:p>
+            <w:pPr>
+              <w:jc w:val="center"/>
+            </w:pPr>
+            <w:r>
+              <w:rPr/>
+              <w:t xml:space="preserve">NORTE AMERICANA</w:t>
+            </w:r>
+          </w:p>
+        </w:tc>
+        <w:tc>
+          <w:tcPr>
+            <w:tcW w:w="1100" w:type="dxa"/>
+          </w:tcPr>
+          <w:p>
+            <w:pPr>
+              <w:jc w:val="center"/>
+            </w:pPr>
+            <w:r>
+              <w:rPr/>
+              <w:t xml:space="preserve">NIQUELADA</w:t>
+            </w:r>
+          </w:p>
+        </w:tc>
+        <w:tc>
+          <w:tcPr>
+            <w:tcW w:w="1400" w:type="dxa"/>
+          </w:tcPr>
+          <w:p>
+            <w:pPr>
+              <w:jc w:val="center"/>
+            </w:pPr>
+            <w:r>
+              <w:rPr/>
+              <w:t xml:space="preserve">NIQUELADO</w:t>
+            </w:r>
+          </w:p>
+          <w:p>
+            <w:pPr>
+              <w:jc w:val="center"/>
+            </w:pPr>
+            <w:r>
+              <w:rPr/>
+              <w:t xml:space="preserve">(10)</w:t>
+            </w:r>
+          </w:p>
+        </w:tc>
+        <w:tc>
+          <w:tcPr>
+            <w:tcW w:w="820" w:type="dxa"/>
+          </w:tcPr>
+          <w:p>
+            <w:pPr>
+              <w:jc w:val="center"/>
+            </w:pPr>
+            <w:r>
+              <w:rPr/>
+              <w:t xml:space="preserve">SAT</w:t>
+            </w:r>
+          </w:p>
+        </w:tc>
+        <w:tc>
+          <w:tcPr>
+            <w:tcW w:w="1250" w:type="dxa"/>
+          </w:tcPr>
+          <w:p>
+            <w:pPr>
+              <w:jc w:val="center"/>
+            </w:pPr>
+            <w:r>
+              <w:rPr/>
+              <w:t xml:space="preserve">PERCUTIDO E NÃO DEFLAGRADO</w:t>
+            </w:r>
+          </w:p>
+          <w:p>
+            <w:pPr>
+              <w:jc w:val="center"/>
+            </w:pPr>
+            <w:r>
+              <w:rPr/>
+              <w:t xml:space="preserve"/>
+            </w:r>
+          </w:p>
+        </w:tc>
+      </w:tr>
+      <w:tr>
+        <w:trPr>
+          <w:trHeight w:val="10" w:hRule="atLeast"/>
+        </w:trPr>
+        <w:tc>
+          <w:tcPr/>
+          <w:p>
+            <w:pPr/>
+            <w:r>
+              <w:rPr>
+                <w:sz w:val="18"/>
+                <w:szCs w:val="18"/>
+                <w:b w:val="1"/>
+                <w:bCs w:val="1"/>
+              </w:rPr>
+              <w:t xml:space="preserve">Legenda:</w:t>
+            </w:r>
+          </w:p>
+          <w:p>
+            <w:pPr/>
+            <w:r>
+              <w:rPr>
+                <w:sz w:val="16"/>
+                <w:szCs w:val="16"/>
+                <w:b w:val="0"/>
+                <w:bCs w:val="0"/>
+              </w:rPr>
+              <w:t xml:space="preserve">SAT  Ponta de Aço</w:t>
+            </w:r>
+          </w:p>
+        </w:tc>
+      </w:tr>
+    </w:tbl>
     <w:p/>
     <w:p>
       <w:pPr>
@@ -709,999 +1136,67 @@
           <w:rFonts w:ascii="Arial" w:hAnsi="Arial" w:eastAsia="Arial" w:cs="Arial"/>
           <w:sz w:val="24"/>
           <w:szCs w:val="24"/>
-          <w:b w:val="1"/>
-          <w:bCs w:val="1"/>
-        </w:rPr>
-        <w:t xml:space="preserve">3. 1. 1 -DA ARMA AF-A - TAURUS PT 138 MILLENIUM – LACRE DE ENTRADA 11111</w:t>
+          <w:b w:val="0"/>
+          <w:bCs w:val="0"/>
+        </w:rPr>
+        <w:t xml:space="preserve"/>
+      </w:r>
+      <w:r>
+        <w:rPr>
+          <w:rFonts w:ascii="Arial" w:hAnsi="Arial" w:eastAsia="Arial" w:cs="Arial"/>
+          <w:sz w:val="24"/>
+          <w:szCs w:val="24"/>
+          <w:b w:val="0"/>
+          <w:bCs w:val="0"/>
+        </w:rPr>
+        <w:t xml:space="preserve"/>
+      </w:r>
+      <w:r>
+        <w:rPr>
+          <w:rFonts w:ascii="Arial" w:hAnsi="Arial" w:eastAsia="Arial" w:cs="Arial"/>
+          <w:sz w:val="24"/>
+          <w:szCs w:val="24"/>
+          <w:b w:val="0"/>
+          <w:bCs w:val="0"/>
+        </w:rPr>
+        <w:t xml:space="preserve">Os cartuchos percutidos e não deflagados não tiveram sua eficiência testada, </w:t>
+      </w:r>
+      <w:r>
+        <w:rPr>
+          <w:rFonts w:ascii="Arial" w:hAnsi="Arial" w:eastAsia="Arial" w:cs="Arial"/>
+          <w:sz w:val="24"/>
+          <w:szCs w:val="24"/>
+          <w:b w:val="0"/>
+          <w:bCs w:val="0"/>
+        </w:rPr>
+        <w:t xml:space="preserve"/>
+      </w:r>
+      <w:r>
+        <w:rPr>
+          <w:rFonts w:ascii="Arial" w:hAnsi="Arial" w:eastAsia="Arial" w:cs="Arial"/>
+          <w:sz w:val="24"/>
+          <w:szCs w:val="24"/>
+          <w:b w:val="0"/>
+          <w:bCs w:val="0"/>
+        </w:rPr>
+        <w:t xml:space="preserve">sendo preservados para eventual exame complementar e servindo também como da intenção de tiro.</w:t>
+      </w:r>
+      <w:r>
+        <w:rPr>
+          <w:rFonts w:ascii="Arial" w:hAnsi="Arial" w:eastAsia="Arial" w:cs="Arial"/>
+          <w:sz w:val="24"/>
+          <w:szCs w:val="24"/>
+          <w:b w:val="0"/>
+          <w:bCs w:val="0"/>
+        </w:rPr>
+        <w:t xml:space="preserve"/>
       </w:r>
     </w:p>
     <w:p/>
-    <w:p>
-      <w:pPr/>
-      <w:r>
-        <w:rPr>
-          <w:rFonts w:ascii="Arial" w:hAnsi="Arial" w:eastAsia="Arial" w:cs="Arial"/>
-          <w:sz w:val="24"/>
-          <w:szCs w:val="24"/>
-          <w:b w:val="1"/>
-          <w:bCs w:val="1"/>
-        </w:rPr>
-        <w:t xml:space="preserve">a) Descrição da arma:</w:t>
-      </w:r>
-    </w:p>
-    <w:tbl>
-      <w:tblGrid>
-        <w:gridCol w:w="2000" w:type="dxa"/>
-        <w:gridCol w:w="2000" w:type="dxa"/>
-        <w:gridCol w:w="5050" w:type="dxa"/>
-      </w:tblGrid>
-      <w:tblPr>
-        <w:tblStyle w:val="tabelaArmas"/>
-      </w:tblPr>
-      <w:tr>
-        <w:trPr>
-          <w:trHeight w:val="50" w:hRule="atLeast"/>
-          <w:tblHeader w:val="1"/>
-        </w:trPr>
-        <w:tc>
-          <w:tcPr>
-            <w:tcW w:w="5050" w:type="dxa"/>
-            <w:shd w:val="clear" w:fill="d3d3d3"/>
-          </w:tcPr>
-          <w:p>
-            <w:pPr>
-              <w:jc w:val="center"/>
-            </w:pPr>
-            <w:r>
-              <w:rPr>
-                <w:b w:val="1"/>
-                <w:bCs w:val="1"/>
-              </w:rPr>
-              <w:t xml:space="preserve">TABELA 4 – Descrição da Pistola</w:t>
-            </w:r>
-          </w:p>
-        </w:tc>
-      </w:tr>
-      <w:tr>
-        <w:trPr>
-          <w:trHeight w:val="50" w:hRule="atLeast"/>
-          <w:cantSplit w:val="1"/>
-        </w:trPr>
-        <w:tc>
-          <w:tcPr>
-            <w:tcW w:w="2000" w:type="dxa"/>
-            <w:vMerge w:val="restart"/>
-          </w:tcPr>
-          <w:p>
-            <w:pPr>
-              <w:jc w:val="center"/>
-            </w:pPr>
-            <w:r>
-              <w:rPr>
-                <w:b w:val="1"/>
-                <w:bCs w:val="1"/>
-              </w:rPr>
-              <w:t xml:space="preserve">Características Identificadoras</w:t>
-            </w:r>
-          </w:p>
-        </w:tc>
-        <w:tc>
-          <w:tcPr>
-            <w:tcW w:w="2000" w:type="dxa"/>
-          </w:tcPr>
-          <w:p>
-            <w:pPr>
-              <w:jc w:val="center"/>
-            </w:pPr>
-            <w:r>
-              <w:rPr>
-                <w:b w:val="1"/>
-                <w:bCs w:val="1"/>
-              </w:rPr>
-              <w:t xml:space="preserve">Marca:</w:t>
-            </w:r>
-          </w:p>
-        </w:tc>
-        <w:tc>
-          <w:tcPr>
-            <w:tcW w:w="5050" w:type="dxa"/>
-          </w:tcPr>
-          <w:p>
-            <w:pPr>
-              <w:jc w:val="center"/>
-            </w:pPr>
-            <w:r>
-              <w:rPr/>
-              <w:t xml:space="preserve">TAURUS</w:t>
-            </w:r>
-          </w:p>
-        </w:tc>
-      </w:tr>
-      <w:tr>
-        <w:trPr>
-          <w:trHeight w:val="50" w:hRule="atLeast"/>
-          <w:cantSplit w:val="1"/>
-        </w:trPr>
-        <w:tc>
-          <w:tcPr>
-            <w:tcW w:w="2000" w:type="dxa"/>
-            <w:vMerge w:val="continue"/>
-          </w:tcPr>
-          <w:p>
-            <w:pPr/>
-            <w:r>
-              <w:rPr/>
-              <w:t xml:space="preserve"/>
-            </w:r>
-          </w:p>
-        </w:tc>
-        <w:tc>
-          <w:tcPr>
-            <w:tcW w:w="3050" w:type="dxa"/>
-          </w:tcPr>
-          <w:p>
-            <w:pPr>
-              <w:jc w:val="center"/>
-            </w:pPr>
-            <w:r>
-              <w:rPr>
-                <w:b w:val="1"/>
-                <w:bCs w:val="1"/>
-              </w:rPr>
-              <w:t xml:space="preserve">Modelo:</w:t>
-            </w:r>
-          </w:p>
-        </w:tc>
-        <w:tc>
-          <w:tcPr>
-            <w:tcW w:w="5050" w:type="dxa"/>
-          </w:tcPr>
-          <w:p>
-            <w:pPr>
-              <w:jc w:val="center"/>
-            </w:pPr>
-            <w:r>
-              <w:rPr/>
-              <w:t xml:space="preserve">PT 138 MILLENIUM</w:t>
-            </w:r>
-          </w:p>
-        </w:tc>
-      </w:tr>
-      <w:tr>
-        <w:trPr>
-          <w:trHeight w:val="50" w:hRule="atLeast"/>
-          <w:cantSplit w:val="1"/>
-        </w:trPr>
-        <w:tc>
-          <w:tcPr>
-            <w:tcW w:w="2000" w:type="dxa"/>
-            <w:vMerge w:val="continue"/>
-          </w:tcPr>
-          <w:p>
-            <w:pPr/>
-            <w:r>
-              <w:rPr/>
-              <w:t xml:space="preserve"/>
-            </w:r>
-          </w:p>
-        </w:tc>
-        <w:tc>
-          <w:tcPr>
-            <w:tcW w:w="1000" w:type="dxa"/>
-          </w:tcPr>
-          <w:p>
-            <w:pPr>
-              <w:jc w:val="center"/>
-            </w:pPr>
-            <w:r>
-              <w:rPr>
-                <w:b w:val="1"/>
-                <w:bCs w:val="1"/>
-              </w:rPr>
-              <w:t xml:space="preserve">Calibre nominal:</w:t>
-            </w:r>
-          </w:p>
-        </w:tc>
-        <w:tc>
-          <w:tcPr>
-            <w:tcW w:w="5050" w:type="dxa"/>
-          </w:tcPr>
-          <w:p>
-            <w:pPr>
-              <w:jc w:val="center"/>
-            </w:pPr>
-            <w:r>
-              <w:rPr/>
-              <w:t xml:space="preserve">.380 AUTO</w:t>
-            </w:r>
-          </w:p>
-        </w:tc>
-      </w:tr>
-      <w:tr>
-        <w:trPr>
-          <w:trHeight w:val="50" w:hRule="atLeast"/>
-          <w:cantSplit w:val="1"/>
-        </w:trPr>
-        <w:tc>
-          <w:tcPr>
-            <w:tcW w:w="2000" w:type="dxa"/>
-            <w:vMerge w:val="continue"/>
-          </w:tcPr>
-          <w:p>
-            <w:pPr/>
-            <w:r>
-              <w:rPr/>
-              <w:t xml:space="preserve"> </w:t>
-            </w:r>
-          </w:p>
-        </w:tc>
-        <w:tc>
-          <w:tcPr>
-            <w:tcW w:w="2000" w:type="dxa"/>
-          </w:tcPr>
-          <w:p>
-            <w:pPr>
-              <w:jc w:val="center"/>
-            </w:pPr>
-            <w:r>
-              <w:rPr>
-                <w:b w:val="1"/>
-                <w:bCs w:val="1"/>
-              </w:rPr>
-              <w:t xml:space="preserve">Procedência:</w:t>
-            </w:r>
-          </w:p>
-        </w:tc>
-        <w:tc>
-          <w:tcPr>
-            <w:tcW w:w="5050" w:type="dxa"/>
-          </w:tcPr>
-          <w:p>
-            <w:pPr>
-              <w:jc w:val="center"/>
-            </w:pPr>
-            <w:r>
-              <w:rPr/>
-              <w:t xml:space="preserve">BRASILEIRA</w:t>
-            </w:r>
-          </w:p>
-        </w:tc>
-      </w:tr>
-      <w:tr>
-        <w:trPr>
-          <w:trHeight w:val="50" w:hRule="atLeast"/>
-          <w:cantSplit w:val="1"/>
-        </w:trPr>
-        <w:tc>
-          <w:tcPr>
-            <w:tcW w:w="2000" w:type="dxa"/>
-            <w:vMerge w:val="restart"/>
-          </w:tcPr>
-          <w:p>
-            <w:pPr>
-              <w:jc w:val="center"/>
-            </w:pPr>
-            <w:r>
-              <w:rPr>
-                <w:b w:val="1"/>
-                <w:bCs w:val="1"/>
-              </w:rPr>
-              <w:t xml:space="preserve">Características do funcionamento</w:t>
-            </w:r>
-          </w:p>
-        </w:tc>
-        <w:tc>
-          <w:tcPr>
-            <w:tcW w:w="1000" w:type="dxa"/>
-          </w:tcPr>
-          <w:p>
-            <w:pPr>
-              <w:jc w:val="center"/>
-            </w:pPr>
-            <w:r>
-              <w:rPr>
-                <w:b w:val="1"/>
-                <w:bCs w:val="1"/>
-              </w:rPr>
-              <w:t xml:space="preserve">Quantidade de canos:</w:t>
-            </w:r>
-          </w:p>
-        </w:tc>
-        <w:tc>
-          <w:tcPr>
-            <w:tcW w:w="5050" w:type="dxa"/>
-          </w:tcPr>
-          <w:p>
-            <w:pPr>
-              <w:jc w:val="center"/>
-            </w:pPr>
-            <w:r>
-              <w:rPr/>
-              <w:t xml:space="preserve">UM</w:t>
-            </w:r>
-          </w:p>
-        </w:tc>
-      </w:tr>
-      <w:tr>
-        <w:trPr>
-          <w:trHeight w:val="50" w:hRule="atLeast"/>
-          <w:cantSplit w:val="1"/>
-        </w:trPr>
-        <w:tc>
-          <w:tcPr>
-            <w:tcW w:w="2000" w:type="dxa"/>
-            <w:vMerge w:val="continue"/>
-          </w:tcPr>
-          <w:p>
-            <w:pPr/>
-            <w:r>
-              <w:rPr/>
-              <w:t xml:space="preserve"/>
-            </w:r>
-          </w:p>
-        </w:tc>
-        <w:tc>
-          <w:tcPr>
-            <w:tcW w:w="3050" w:type="dxa"/>
-          </w:tcPr>
-          <w:p>
-            <w:pPr>
-              <w:jc w:val="center"/>
-            </w:pPr>
-            <w:r>
-              <w:rPr>
-                <w:b w:val="1"/>
-                <w:bCs w:val="1"/>
-              </w:rPr>
-              <w:t xml:space="preserve">Regime de tiro:</w:t>
-            </w:r>
-          </w:p>
-        </w:tc>
-        <w:tc>
-          <w:tcPr>
-            <w:tcW w:w="5050" w:type="dxa"/>
-          </w:tcPr>
-          <w:p>
-            <w:pPr>
-              <w:jc w:val="center"/>
-            </w:pPr>
-            <w:r>
-              <w:rPr/>
-              <w:t xml:space="preserve">SEMI-AUTOMÁTICO</w:t>
-            </w:r>
-          </w:p>
-        </w:tc>
-      </w:tr>
-      <w:tr>
-        <w:trPr>
-          <w:trHeight w:val="50" w:hRule="atLeast"/>
-          <w:cantSplit w:val="1"/>
-        </w:trPr>
-        <w:tc>
-          <w:tcPr>
-            <w:tcW w:w="2000" w:type="dxa"/>
-            <w:vMerge w:val="continue"/>
-          </w:tcPr>
-          <w:p>
-            <w:pPr/>
-            <w:r>
-              <w:rPr/>
-              <w:t xml:space="preserve"/>
-            </w:r>
-          </w:p>
-        </w:tc>
-        <w:tc>
-          <w:tcPr>
-            <w:tcW w:w="2000" w:type="dxa"/>
-          </w:tcPr>
-          <w:p>
-            <w:pPr>
-              <w:jc w:val="center"/>
-            </w:pPr>
-            <w:r>
-              <w:rPr>
-                <w:b w:val="1"/>
-                <w:bCs w:val="1"/>
-              </w:rPr>
-              <w:t xml:space="preserve">Comprimento do cano:</w:t>
-            </w:r>
-          </w:p>
-        </w:tc>
-        <w:tc>
-          <w:tcPr>
-            <w:tcW w:w="5050" w:type="dxa"/>
-          </w:tcPr>
-          <w:p>
-            <w:pPr>
-              <w:jc w:val="center"/>
-            </w:pPr>
-            <w:r>
-              <w:rPr/>
-              <w:t xml:space="preserve">8.50 cm</w:t>
-            </w:r>
-          </w:p>
-        </w:tc>
-      </w:tr>
-      <w:tr>
-        <w:trPr>
-          <w:trHeight w:val="50" w:hRule="atLeast"/>
-          <w:cantSplit w:val="1"/>
-        </w:trPr>
-        <w:tc>
-          <w:tcPr>
-            <w:tcW w:w="2000" w:type="dxa"/>
-            <w:vMerge w:val="continue"/>
-          </w:tcPr>
-          <w:p>
-            <w:pPr/>
-            <w:r>
-              <w:rPr/>
-              <w:t xml:space="preserve"/>
-            </w:r>
-          </w:p>
-        </w:tc>
-        <w:tc>
-          <w:tcPr>
-            <w:tcW w:w="1000" w:type="dxa"/>
-          </w:tcPr>
-          <w:p>
-            <w:pPr>
-              <w:jc w:val="center"/>
-            </w:pPr>
-            <w:r>
-              <w:rPr>
-                <w:b w:val="1"/>
-                <w:bCs w:val="1"/>
-              </w:rPr>
-              <w:t xml:space="preserve">Nº de raias:</w:t>
-            </w:r>
-          </w:p>
-        </w:tc>
-        <w:tc>
-          <w:tcPr>
-            <w:tcW w:w="5050" w:type="dxa"/>
-          </w:tcPr>
-          <w:p>
-            <w:pPr>
-              <w:jc w:val="center"/>
-            </w:pPr>
-            <w:r>
-              <w:rPr/>
-              <w:t xml:space="preserve">SEIS</w:t>
-            </w:r>
-          </w:p>
-        </w:tc>
-      </w:tr>
-      <w:tr>
-        <w:trPr>
-          <w:trHeight w:val="50" w:hRule="atLeast"/>
-          <w:cantSplit w:val="1"/>
-        </w:trPr>
-        <w:tc>
-          <w:tcPr>
-            <w:tcW w:w="2000" w:type="dxa"/>
-            <w:vMerge w:val="continue"/>
-          </w:tcPr>
-          <w:p>
-            <w:pPr/>
-            <w:r>
-              <w:rPr/>
-              <w:t xml:space="preserve"/>
-            </w:r>
-          </w:p>
-        </w:tc>
-        <w:tc>
-          <w:tcPr>
-            <w:tcW w:w="1000" w:type="dxa"/>
-          </w:tcPr>
-          <w:p>
-            <w:pPr>
-              <w:jc w:val="center"/>
-            </w:pPr>
-            <w:r>
-              <w:rPr>
-                <w:b w:val="1"/>
-                <w:bCs w:val="1"/>
-              </w:rPr>
-              <w:t xml:space="preserve">Orientação de raias:</w:t>
-            </w:r>
-          </w:p>
-        </w:tc>
-        <w:tc>
-          <w:tcPr>
-            <w:tcW w:w="5050" w:type="dxa"/>
-          </w:tcPr>
-          <w:p>
-            <w:pPr>
-              <w:jc w:val="center"/>
-            </w:pPr>
-            <w:r>
-              <w:rPr/>
-              <w:t xml:space="preserve">DEXTRÓGIRO</w:t>
-            </w:r>
-          </w:p>
-        </w:tc>
-      </w:tr>
-      <w:tr>
-        <w:trPr>
-          <w:trHeight w:val="50" w:hRule="atLeast"/>
-          <w:cantSplit w:val="1"/>
-        </w:trPr>
-        <w:tc>
-          <w:tcPr>
-            <w:tcW w:w="2000" w:type="dxa"/>
-            <w:vMerge w:val="continue"/>
-          </w:tcPr>
-          <w:p>
-            <w:pPr/>
-            <w:r>
-              <w:rPr/>
-              <w:t xml:space="preserve"/>
-            </w:r>
-          </w:p>
-        </w:tc>
-        <w:tc>
-          <w:tcPr>
-            <w:tcW w:w="1000" w:type="dxa"/>
-          </w:tcPr>
-          <w:p>
-            <w:pPr>
-              <w:jc w:val="center"/>
-            </w:pPr>
-            <w:r>
-              <w:rPr>
-                <w:b w:val="1"/>
-                <w:bCs w:val="1"/>
-              </w:rPr>
-              <w:t xml:space="preserve">Sistema de carregamento:</w:t>
-            </w:r>
-          </w:p>
-        </w:tc>
-        <w:tc>
-          <w:tcPr>
-            <w:tcW w:w="5050" w:type="dxa"/>
-          </w:tcPr>
-          <w:p>
-            <w:pPr>
-              <w:jc w:val="center"/>
-            </w:pPr>
-            <w:r>
-              <w:rPr/>
-              <w:t xml:space="preserve">RETROCARGA</w:t>
-            </w:r>
-          </w:p>
-        </w:tc>
-      </w:tr>
-      <w:tr>
-        <w:trPr>
-          <w:trHeight w:val="50" w:hRule="atLeast"/>
-          <w:cantSplit w:val="1"/>
-        </w:trPr>
-        <w:tc>
-          <w:tcPr>
-            <w:tcW w:w="2000" w:type="dxa"/>
-            <w:vMerge w:val="continue"/>
-          </w:tcPr>
-          <w:p>
-            <w:pPr/>
-            <w:r>
-              <w:rPr/>
-              <w:t xml:space="preserve"/>
-            </w:r>
-          </w:p>
-        </w:tc>
-        <w:tc>
-          <w:tcPr>
-            <w:tcW w:w="1000" w:type="dxa"/>
-          </w:tcPr>
-          <w:p>
-            <w:pPr>
-              <w:jc w:val="center"/>
-            </w:pPr>
-            <w:r>
-              <w:rPr>
-                <w:b w:val="1"/>
-                <w:bCs w:val="1"/>
-              </w:rPr>
-              <w:t xml:space="preserve">Capacidade:</w:t>
-            </w:r>
-          </w:p>
-        </w:tc>
-        <w:tc>
-          <w:tcPr>
-            <w:tcW w:w="5050" w:type="dxa"/>
-          </w:tcPr>
-          <w:p>
-            <w:pPr>
-              <w:jc w:val="center"/>
-            </w:pPr>
-            <w:r>
-              <w:rPr/>
-              <w:t xml:space="preserve">QUINZE</w:t>
-            </w:r>
-          </w:p>
-        </w:tc>
-      </w:tr>
-      <w:tr>
-        <w:trPr>
-          <w:trHeight w:val="50" w:hRule="atLeast"/>
-          <w:cantSplit w:val="1"/>
-        </w:trPr>
-        <w:tc>
-          <w:tcPr>
-            <w:tcW w:w="2000" w:type="dxa"/>
-            <w:vMerge w:val="continue"/>
-          </w:tcPr>
-          <w:p>
-            <w:pPr/>
-            <w:r>
-              <w:rPr/>
-              <w:t xml:space="preserve"> </w:t>
-            </w:r>
-          </w:p>
-        </w:tc>
-        <w:tc>
-          <w:tcPr>
-            <w:tcW w:w="2000" w:type="dxa"/>
-          </w:tcPr>
-          <w:p>
-            <w:pPr>
-              <w:jc w:val="center"/>
-            </w:pPr>
-            <w:r>
-              <w:rPr>
-                <w:b w:val="1"/>
-                <w:bCs w:val="1"/>
-              </w:rPr>
-              <w:t xml:space="preserve">Percussão:</w:t>
-            </w:r>
-          </w:p>
-        </w:tc>
-        <w:tc>
-          <w:tcPr>
-            <w:tcW w:w="5050" w:type="dxa"/>
-          </w:tcPr>
-          <w:p>
-            <w:pPr>
-              <w:jc w:val="center"/>
-            </w:pPr>
-            <w:r>
-              <w:rPr/>
-              <w:t xml:space="preserve">MECANISMOS EMBUTIDOS</w:t>
-            </w:r>
-          </w:p>
-        </w:tc>
-      </w:tr>
-      <w:tr>
-        <w:trPr>
-          <w:trHeight w:val="50" w:hRule="atLeast"/>
-          <w:cantSplit w:val="1"/>
-        </w:trPr>
-        <w:tc>
-          <w:tcPr>
-            <w:tcW w:w="2000" w:type="dxa"/>
-            <w:vMerge w:val="continue"/>
-          </w:tcPr>
-          <w:p>
-            <w:pPr/>
-            <w:r>
-              <w:rPr/>
-              <w:t xml:space="preserve"/>
-            </w:r>
-          </w:p>
-        </w:tc>
-        <w:tc>
-          <w:tcPr>
-            <w:tcW w:w="3050" w:type="dxa"/>
-          </w:tcPr>
-          <w:p>
-            <w:pPr>
-              <w:jc w:val="center"/>
-            </w:pPr>
-            <w:r>
-              <w:rPr>
-                <w:b w:val="1"/>
-                <w:bCs w:val="1"/>
-              </w:rPr>
-              <w:t xml:space="preserve">Sistema de disparo:</w:t>
-            </w:r>
-          </w:p>
-        </w:tc>
-        <w:tc>
-          <w:tcPr>
-            <w:tcW w:w="5050" w:type="dxa"/>
-          </w:tcPr>
-          <w:p>
-            <w:pPr>
-              <w:jc w:val="center"/>
-            </w:pPr>
-            <w:r>
-              <w:rPr/>
-              <w:t xml:space="preserve">DUPLA AÇÃO</w:t>
-            </w:r>
-          </w:p>
-        </w:tc>
-      </w:tr>
-      <w:tr>
-        <w:trPr>
-          <w:trHeight w:val="50" w:hRule="atLeast"/>
-          <w:cantSplit w:val="1"/>
-        </w:trPr>
-        <w:tc>
-          <w:tcPr>
-            <w:tcW w:w="2000" w:type="dxa"/>
-            <w:vMerge w:val="restart"/>
-          </w:tcPr>
-          <w:p>
-            <w:pPr>
-              <w:jc w:val="center"/>
-            </w:pPr>
-            <w:r>
-              <w:rPr>
-                <w:b w:val="1"/>
-                <w:bCs w:val="1"/>
-              </w:rPr>
-              <w:t xml:space="preserve">Outras Características</w:t>
-            </w:r>
-          </w:p>
-        </w:tc>
-        <w:tc>
-          <w:tcPr>
-            <w:tcW w:w="3050" w:type="dxa"/>
-          </w:tcPr>
-          <w:p>
-            <w:pPr>
-              <w:jc w:val="center"/>
-            </w:pPr>
-            <w:r>
-              <w:rPr>
-                <w:b w:val="1"/>
-                <w:bCs w:val="1"/>
-              </w:rPr>
-              <w:t xml:space="preserve">Cabo:</w:t>
-            </w:r>
-          </w:p>
-        </w:tc>
-        <w:tc>
-          <w:tcPr>
-            <w:tcW w:w="5050" w:type="dxa"/>
-          </w:tcPr>
-          <w:p>
-            <w:pPr>
-              <w:jc w:val="center"/>
-            </w:pPr>
-            <w:r>
-              <w:rPr/>
-              <w:t xml:space="preserve">MATERIAL SINTÉTICO</w:t>
-            </w:r>
-          </w:p>
-        </w:tc>
-      </w:tr>
-      <w:tr>
-        <w:trPr>
-          <w:trHeight w:val="50" w:hRule="atLeast"/>
-          <w:cantSplit w:val="1"/>
-        </w:trPr>
-        <w:tc>
-          <w:tcPr>
-            <w:tcW w:w="2000" w:type="dxa"/>
-            <w:vMerge w:val="continue"/>
-          </w:tcPr>
-          <w:p>
-            <w:pPr/>
-            <w:r>
-              <w:rPr/>
-              <w:t xml:space="preserve"/>
-            </w:r>
-          </w:p>
-        </w:tc>
-        <w:tc>
-          <w:tcPr>
-            <w:tcW w:w="1000" w:type="dxa"/>
-          </w:tcPr>
-          <w:p>
-            <w:pPr>
-              <w:jc w:val="center"/>
-            </w:pPr>
-            <w:r>
-              <w:rPr>
-                <w:b w:val="1"/>
-                <w:bCs w:val="1"/>
-              </w:rPr>
-              <w:t xml:space="preserve">Acabamento:</w:t>
-            </w:r>
-          </w:p>
-        </w:tc>
-        <w:tc>
-          <w:tcPr>
-            <w:tcW w:w="5050" w:type="dxa"/>
-          </w:tcPr>
-          <w:p>
-            <w:pPr>
-              <w:jc w:val="center"/>
-            </w:pPr>
-            <w:r>
-              <w:rPr/>
-              <w:t xml:space="preserve">DESPROVIDO</w:t>
-            </w:r>
-          </w:p>
-        </w:tc>
-      </w:tr>
-      <w:tr>
-        <w:trPr>
-          <w:trHeight w:val="50" w:hRule="atLeast"/>
-          <w:cantSplit w:val="1"/>
-        </w:trPr>
-        <w:tc>
-          <w:tcPr>
-            <w:tcW w:w="2000" w:type="dxa"/>
-            <w:vMerge w:val="continue"/>
-          </w:tcPr>
-          <w:p>
-            <w:pPr/>
-            <w:r>
-              <w:rPr/>
-              <w:t xml:space="preserve"/>
-            </w:r>
-          </w:p>
-        </w:tc>
-        <w:tc>
-          <w:tcPr>
-            <w:tcW w:w="2000" w:type="dxa"/>
-          </w:tcPr>
-          <w:p>
-            <w:pPr>
-              <w:jc w:val="center"/>
-            </w:pPr>
-            <w:r>
-              <w:rPr>
-                <w:b w:val="1"/>
-                <w:bCs w:val="1"/>
-              </w:rPr>
-              <w:t xml:space="preserve">Medidas:</w:t>
-            </w:r>
-          </w:p>
-        </w:tc>
-        <w:tc>
-          <w:tcPr>
-            <w:tcW w:w="5050" w:type="dxa"/>
-          </w:tcPr>
-          <w:p>
-            <w:pPr>
-              <w:jc w:val="center"/>
-            </w:pPr>
-            <w:r>
-              <w:rPr/>
-              <w:t xml:space="preserve">COMPRIMENTO 15.3 cm ALTURA 13.1 cm</w:t>
-            </w:r>
-          </w:p>
-        </w:tc>
-      </w:tr>
-      <w:tr>
-        <w:trPr>
-          <w:trHeight w:val="50" w:hRule="atLeast"/>
-          <w:cantSplit w:val="1"/>
-        </w:trPr>
-        <w:tc>
-          <w:tcPr>
-            <w:tcW w:w="2000" w:type="dxa"/>
-            <w:vMerge w:val="continue"/>
-          </w:tcPr>
-          <w:p>
-            <w:pPr/>
-            <w:r>
-              <w:rPr/>
-              <w:t xml:space="preserve"/>
-            </w:r>
-          </w:p>
-        </w:tc>
-        <w:tc>
-          <w:tcPr>
-            <w:tcW w:w="3050" w:type="dxa"/>
-          </w:tcPr>
-          <w:p>
-            <w:pPr>
-              <w:jc w:val="center"/>
-            </w:pPr>
-            <w:r>
-              <w:rPr>
-                <w:b w:val="1"/>
-                <w:bCs w:val="1"/>
-              </w:rPr>
-              <w:t xml:space="preserve">Estado de conservação:</w:t>
-            </w:r>
-          </w:p>
-        </w:tc>
-        <w:tc>
-          <w:tcPr>
-            <w:tcW w:w="5050" w:type="dxa"/>
-          </w:tcPr>
-          <w:p>
-            <w:pPr>
-              <w:jc w:val="center"/>
-            </w:pPr>
-            <w:r>
-              <w:rPr/>
-              <w:t xml:space="preserve">REGULAR</w:t>
-            </w:r>
-          </w:p>
-        </w:tc>
-      </w:tr>
-    </w:tbl>
-    <w:p/>
-    <w:p>
-      <w:pPr/>
-      <w:r>
-        <w:rPr>
-          <w:rFonts w:ascii="Arial" w:hAnsi="Arial" w:eastAsia="Arial" w:cs="Arial"/>
-          <w:sz w:val="24"/>
-          <w:szCs w:val="24"/>
-          <w:b w:val="1"/>
-          <w:bCs w:val="1"/>
-        </w:rPr>
-        <w:t xml:space="preserve">b) Funcionamento e Eficiência:</w:t>
-      </w:r>
-    </w:p>
-    <w:p/>
-    <w:p>
-      <w:pPr>
-        <w:pStyle w:val="justify"/>
-      </w:pPr>
-      <w:r>
-        <w:rPr>
-          <w:rFonts w:ascii="Arial" w:hAnsi="Arial" w:eastAsia="Arial" w:cs="Arial"/>
-          <w:sz w:val="24"/>
-          <w:szCs w:val="24"/>
-          <w:b w:val="0"/>
-          <w:bCs w:val="0"/>
-        </w:rPr>
-        <w:t xml:space="preserve">Buscando atestar tais atributos da arma, o Perito(a) submeteu-a ao teste de tiro, usando as munições de correspondente calibre encaminhadas para o exame e efetuando disparos em ação simples e ação dupla. Foram observados os funcionamentos normais dos seus componentes, os quais deflagraram as respectivas cargas de projeção ao serem as espoletas percutidas por uma só vez. Os remanescentes da munição foram devidamente descartados. Nestas condições, verificou-se estar a</w:t>
-      </w:r>
-      <w:r>
-        <w:rPr>
-          <w:rFonts w:ascii="Arial" w:hAnsi="Arial" w:eastAsia="Arial" w:cs="Arial"/>
-          <w:sz w:val="24"/>
-          <w:szCs w:val="24"/>
-          <w:b w:val="1"/>
-          <w:bCs w:val="1"/>
-          <w:u w:val="single"/>
-        </w:rPr>
-        <w:t xml:space="preserve"> arma eficiente para a realização de tiros.</w:t>
-      </w:r>
-    </w:p>
-    <w:p/>
-    <w:p>
-      <w:pPr/>
-      <w:r>
-        <w:rPr>
-          <w:rFonts w:ascii="Arial" w:hAnsi="Arial" w:eastAsia="Arial" w:cs="Arial"/>
-          <w:sz w:val="24"/>
-          <w:szCs w:val="24"/>
-          <w:b w:val="1"/>
-          <w:bCs w:val="1"/>
-        </w:rPr>
-        <w:t xml:space="preserve">c) Coleta de Padrões Balísticos:</w:t>
-      </w:r>
-    </w:p>
-    <w:p/>
-    <w:p>
-      <w:pPr>
-        <w:pStyle w:val="justify"/>
-      </w:pPr>
-      <w:r>
-        <w:rPr>
-          <w:rFonts w:ascii="Arial" w:hAnsi="Arial" w:eastAsia="Arial" w:cs="Arial"/>
-          <w:sz w:val="24"/>
-          <w:szCs w:val="24"/>
-          <w:b w:val="0"/>
-          <w:bCs w:val="0"/>
-        </w:rPr>
-        <w:t xml:space="preserve">Cumpre informar que foram coletados padrões balísticos da arma em exame, com o propósito de viabilizar futuros exames complementares, conforme descrito no Relatório de Coleta de Padrão nº .</w:t>
-      </w:r>
-    </w:p>
     <w:p/>
     <w:tbl>
       <w:tblGrid>
+        <w:gridCol/>
         <w:gridCol/>
       </w:tblGrid>
       <w:tblPr>
@@ -1725,7 +1220,7 @@
                 <w:b w:val="1"/>
                 <w:bCs w:val="1"/>
               </w:rPr>
-              <w:t xml:space="preserve">Tabela 5 -Tomadas fotográficas- Pistola</w:t>
+              <w:t xml:space="preserve">Tabela 5 Tomada(s) fotográfica(s) Cartucho(s) Lacre 666</w:t>
             </w:r>
           </w:p>
         </w:tc>
@@ -1733,7 +1228,6 @@
       <w:tr>
         <w:trPr>
           <w:trHeight w:val="10" w:hRule="atLeast"/>
-          <w:cantSplit w:val="1"/>
         </w:trPr>
         <w:tc>
           <w:tcPr/>
@@ -1743,7 +1237,35 @@
             </w:pPr>
             <w:r>
               <w:pict>
-                <v:shape type="#_x0000_t75" style="width:250pt; height:130.96733668342pt; margin-left:0pt; margin-top:0pt; mso-position-horizontal:left; mso-position-vertical:top; mso-position-horizontal-relative:char; mso-position-vertical-relative:line;">
+                <v:shape type="#_x0000_t75" style="width:220pt; height:220pt; margin-left:0pt; margin-top:0pt; mso-position-horizontal:left; mso-position-vertical:top; mso-position-horizontal-relative:char; mso-position-vertical-relative:line;">
+                  <w10:wrap type="inline"/>
+                  <v:imagedata r:id="rId8" o:title=""/>
+                </v:shape>
+              </w:pict>
+            </w:r>
+          </w:p>
+          <w:p>
+            <w:pPr>
+              <w:jc w:val="center"/>
+            </w:pPr>
+            <w:r>
+              <w:rPr>
+                <w:b w:val="1"/>
+                <w:bCs w:val="1"/>
+              </w:rPr>
+              <w:t xml:space="preserve">Base-Cartucho(s) calibre .45ACP</w:t>
+            </w:r>
+          </w:p>
+        </w:tc>
+        <w:tc>
+          <w:tcPr/>
+          <w:p>
+            <w:pPr>
+              <w:jc w:val="center"/>
+            </w:pPr>
+            <w:r>
+              <w:pict>
+                <v:shape type="#_x0000_t75" style="width:220pt; height:220pt; margin-left:0pt; margin-top:0pt; mso-position-horizontal:left; mso-position-vertical:top; mso-position-horizontal-relative:char; mso-position-vertical-relative:line;">
                   <w10:wrap type="inline"/>
                   <v:imagedata r:id="rId9" o:title=""/>
                 </v:shape>
@@ -1759,12 +1281,13 @@
                 <w:b w:val="1"/>
                 <w:bCs w:val="1"/>
               </w:rPr>
-              <w:t xml:space="preserve">Vista lateral direita</w:t>
+              <w:t xml:space="preserve">Lateral-Cartucho(s) calibre .45ACP</w:t>
             </w:r>
           </w:p>
         </w:tc>
       </w:tr>
     </w:tbl>
+    <w:p/>
     <w:p/>
     <w:p>
       <w:pPr>
@@ -1794,19 +1317,6 @@
           <w:bCs w:val="0"/>
         </w:rPr>
         <w:t xml:space="preserve">Concluídos os exames descritos neste laudo, constatou-se que:</w:t>
-      </w:r>
-    </w:p>
-    <w:p>
-      <w:pPr/>
-      <w:r>
-        <w:rPr>
-          <w:rFonts w:ascii="Arial" w:hAnsi="Arial" w:eastAsia="Arial" w:cs="Arial"/>
-          <w:sz w:val="24"/>
-          <w:szCs w:val="24"/>
-          <w:b w:val="0"/>
-          <w:bCs w:val="0"/>
-        </w:rPr>
-        <w:t xml:space="preserve">•   Arma AF-A encontrava-se eficiente para a realização de tiros.</w:t>
       </w:r>
     </w:p>
     <w:p/>
@@ -1837,7 +1347,7 @@
           <w:b w:val="0"/>
           <w:bCs w:val="0"/>
         </w:rPr>
-        <w:t xml:space="preserve">O material descrito neste documento, após examinado, foi devidamente identificado, embalado e lacrado com o(s) lacre(s) nº  (Arma AF-A), conforme requerido pelos artigos 158-A a 158-F do Código de Processo Penal (Lei nº 13.964/2019), e encaminhado para a Central de Custódia da Polícia Científica do Paraná.</w:t>
+        <w:t xml:space="preserve">O material descrito neste documento, após examinado, foi devidamente identificado, embalado e lacrado com o(s) lacre(s) nº 666 (Cartucho percutido e não deflagrado), conforme requerido pelos artigos 158-A a 158-F do Código de Processo Penal (Lei nº 13.964/2019), e encaminhado para a Central de Custódia da Polícia Científica do Paraná.</w:t>
       </w:r>
     </w:p>
     <w:p/>

</xml_diff>

<commit_message>
Rodrigo ajustando o itens cartucho na tabela do laudo
</commit_message>
<xml_diff>
--- a/storage/laudos/Laudo 1332-2024.docx
+++ b/storage/laudos/Laudo 1332-2024.docx
@@ -14,7 +14,7 @@
           <w:b w:val="1"/>
           <w:bCs w:val="1"/>
         </w:rPr>
-        <w:t xml:space="preserve">LAUDO DE EXAME DE VEÍCULO A MOTOR</w:t>
+        <w:t xml:space="preserve">LAUDO DE PERÍCIA CRIMINAL</w:t>
       </w:r>
       <w:br/>
       <w:r>
@@ -25,7 +25,7 @@
           <w:b w:val="1"/>
           <w:bCs w:val="1"/>
         </w:rPr>
-        <w:t xml:space="preserve">(NUMERAÇÕES IDENTIFICADORAS)</w:t>
+        <w:t xml:space="preserve">(EXAME DE EFICIÊNCIA EM ARMA DE FOGO E MUNIÇÃO)</w:t>
       </w:r>
     </w:p>
     <w:p>
@@ -40,7 +40,7 @@
           <w:b w:val="1"/>
           <w:bCs w:val="1"/>
         </w:rPr>
-        <w:t xml:space="preserve">Código: I801</w:t>
+        <w:t xml:space="preserve">Código: B602 - EFICIÊNCIA E PRESTABILIDADE</w:t>
       </w:r>
     </w:p>
     <w:p/>
@@ -56,7 +56,7 @@
           <w:b w:val="0"/>
           <w:bCs w:val="0"/>
         </w:rPr>
-        <w:t xml:space="preserve">Aos vinte e oito dias do mês de fevereiro do ano de dois mil e vinte e cinco, nesta cidade de Guarapuava e na </w:t>
+        <w:t xml:space="preserve">Aos dez dias do mês de março do ano de dois mil e vinte e cinco, nesta cidade de Guarapuava e na </w:t>
       </w:r>
       <w:r>
         <w:rPr>
@@ -96,7 +96,7 @@
           <w:b w:val="1"/>
           <w:bCs w:val="1"/>
         </w:rPr>
-        <w:t xml:space="preserve">Usuário Admin, </w:t>
+        <w:t xml:space="preserve">Usuário Admin</w:t>
       </w:r>
       <w:r>
         <w:rPr>
@@ -106,7 +106,7 @@
           <w:b w:val="0"/>
           <w:bCs w:val="0"/>
         </w:rPr>
-        <w:t xml:space="preserve">para proceder ao exame no veículo adiante descrito, </w:t>
+        <w:t xml:space="preserve">, para proceder ao exame dos materiais abaixo discriminados recebidos nesta Seção em 10/03/2025</w:t>
       </w:r>
       <w:r>
         <w:rPr>
@@ -116,27 +116,7 @@
           <w:b w:val="0"/>
           <w:bCs w:val="0"/>
         </w:rPr>
-        <w:t xml:space="preserve">a fim de ser atendida a solicitação constante no Ofício sob n°</w:t>
-      </w:r>
-      <w:r>
-        <w:rPr>
-          <w:rFonts w:ascii="Arial" w:hAnsi="Arial" w:eastAsia="Arial" w:cs="Arial"/>
-          <w:sz w:val="24"/>
-          <w:szCs w:val="24"/>
-          <w:b w:val="0"/>
-          <w:bCs w:val="0"/>
-        </w:rPr>
-        <w:t xml:space="preserve"> , datado de 28/02/2025, oriundo da </w:t>
-      </w:r>
-      <w:r>
-        <w:rPr>
-          <w:rFonts w:ascii="Arial" w:hAnsi="Arial" w:eastAsia="Arial" w:cs="Arial"/>
-          <w:sz w:val="24"/>
-          <w:szCs w:val="24"/>
-          <w:b w:val="1"/>
-          <w:bCs w:val="1"/>
-        </w:rPr>
-        <w:t xml:space="preserve">14ª Subdivisão Policial Guarapuava.</w:t>
+        <w:t xml:space="preserve"> a fim de ser atendida solicitação contida no Ofício nº , datado de 10/03/2025, oriundo da 14ª Subdivisão Policial Guarapuava.</w:t>
       </w:r>
     </w:p>
     <w:p>
@@ -152,29 +132,6 @@
           <w:bCs w:val="0"/>
         </w:rPr>
         <w:t xml:space="preserve">Em consequência, o Perito procedeu ao exame solicitado, relatando-o com a verdade e com todas as circunstâncias relevantes, da forma como segue:</w:t>
-      </w:r>
-    </w:p>
-    <w:p/>
-    <w:p>
-      <w:pPr/>
-      <w:r>
-        <w:rPr/>
-        <w:t xml:space="preserve"/>
-      </w:r>
-    </w:p>
-    <w:p>
-      <w:pPr>
-        <w:pStyle w:val="justify"/>
-      </w:pPr>
-      <w:r>
-        <w:rPr>
-          <w:rFonts w:ascii="Arial" w:hAnsi="Arial" w:eastAsia="Arial" w:cs="Arial"/>
-          <w:sz w:val="24"/>
-          <w:szCs w:val="24"/>
-          <w:b w:val="1"/>
-          <w:bCs w:val="1"/>
-        </w:rPr>
-        <w:t xml:space="preserve">MOTIVO DA PERÍCIA</w:t>
       </w:r>
     </w:p>
     <w:p/>
@@ -187,28 +144,10 @@
           <w:rFonts w:ascii="Arial" w:hAnsi="Arial" w:eastAsia="Arial" w:cs="Arial"/>
           <w:sz w:val="24"/>
           <w:szCs w:val="24"/>
-          <w:b w:val="0"/>
-          <w:bCs w:val="0"/>
-        </w:rPr>
-        <w:t xml:space="preserve">Depreende-se da leitura do ofício supracitado que a perícia tem por finalidade </w:t>
-      </w:r>
-      <w:r>
-        <w:rPr>
-          <w:rFonts w:ascii="Arial" w:hAnsi="Arial" w:eastAsia="Arial" w:cs="Arial"/>
-          <w:sz w:val="24"/>
-          <w:szCs w:val="24"/>
-          <w:b w:val="0"/>
-          <w:bCs w:val="0"/>
-        </w:rPr>
-        <w:t xml:space="preserve">proceder ao exame nas numerações identificadoras do veículo apresentado.</w:t>
-      </w:r>
-    </w:p>
-    <w:p/>
-    <w:p>
-      <w:pPr/>
-      <w:r>
-        <w:rPr/>
-        <w:t xml:space="preserve"/>
+          <w:b w:val="1"/>
+          <w:bCs w:val="1"/>
+        </w:rPr>
+        <w:t xml:space="preserve">1. OBJETIVO</w:t>
       </w:r>
     </w:p>
     <w:p>
@@ -220,13 +159,237 @@
           <w:rFonts w:ascii="Arial" w:hAnsi="Arial" w:eastAsia="Arial" w:cs="Arial"/>
           <w:sz w:val="24"/>
           <w:szCs w:val="24"/>
+          <w:b w:val="0"/>
+          <w:bCs w:val="0"/>
+        </w:rPr>
+        <w:t xml:space="preserve">A perícia tem como objetivo a efetivação do exame descritivo da totalidade do material, bem como a sua eficiência e prestabilidade, para instruir os autos da investigação policial abaixo descrita:</w:t>
+      </w:r>
+    </w:p>
+    <w:p/>
+    <w:tbl>
+      <w:tblGrid>
+        <w:gridCol w:w="3050" w:type="dxa"/>
+        <w:gridCol w:w="2000" w:type="dxa"/>
+        <w:gridCol w:w="1000" w:type="dxa"/>
+        <w:gridCol w:w="3050" w:type="dxa"/>
+      </w:tblGrid>
+      <w:tblPr>
+        <w:tblStyle w:val="tabela"/>
+      </w:tblPr>
+      <w:tr>
+        <w:trPr>
+          <w:trHeight w:val="50" w:hRule="atLeast"/>
+        </w:trPr>
+        <w:tc>
+          <w:tcPr>
+            <w:tcW w:w="5" w:type="dxa"/>
+            <w:shd w:val="clear" w:fill="d3d3d3"/>
+          </w:tcPr>
+          <w:p>
+            <w:pPr>
+              <w:jc w:val="center"/>
+            </w:pPr>
+            <w:r>
+              <w:rPr>
+                <w:b w:val="1"/>
+                <w:bCs w:val="1"/>
+              </w:rPr>
+              <w:t xml:space="preserve">TABELA 1 – DADOS DA INVESTIGAÇÃO</w:t>
+            </w:r>
+          </w:p>
+        </w:tc>
+      </w:tr>
+      <w:tr>
+        <w:trPr>
+          <w:trHeight w:val="50" w:hRule="atLeast"/>
+        </w:trPr>
+        <w:tc>
+          <w:tcPr>
+            <w:tcW w:w="3052" w:type="dxa"/>
+          </w:tcPr>
+          <w:p>
+            <w:pPr>
+              <w:jc w:val="center"/>
+            </w:pPr>
+            <w:r>
+              <w:rPr>
+                <w:b w:val="1"/>
+                <w:bCs w:val="1"/>
+              </w:rPr>
+              <w:t xml:space="preserve">Nome da vítima</w:t>
+            </w:r>
+          </w:p>
+        </w:tc>
+        <w:tc>
+          <w:tcPr>
+            <w:tcW w:w="3000" w:type="dxa"/>
+          </w:tcPr>
+          <w:p>
+            <w:pPr>
+              <w:jc w:val="center"/>
+            </w:pPr>
+            <w:r>
+              <w:rPr/>
+              <w:t xml:space="preserve">MATEUS</w:t>
+            </w:r>
+          </w:p>
+        </w:tc>
+      </w:tr>
+      <w:tr>
+        <w:trPr>
+          <w:trHeight w:val="50" w:hRule="atLeast"/>
+        </w:trPr>
+        <w:tc>
+          <w:tcPr>
+            <w:tcW w:w="3050" w:type="dxa"/>
+          </w:tcPr>
+          <w:p>
+            <w:pPr>
+              <w:jc w:val="center"/>
+            </w:pPr>
+            <w:r>
+              <w:rPr>
+                <w:b w:val="1"/>
+                <w:bCs w:val="1"/>
+              </w:rPr>
+              <w:t xml:space="preserve">Data da Ocorrência:</w:t>
+            </w:r>
+          </w:p>
+        </w:tc>
+        <w:tc>
+          <w:tcPr>
+            <w:tcW w:w="2000" w:type="dxa"/>
+          </w:tcPr>
+          <w:p>
+            <w:pPr>
+              <w:jc w:val="center"/>
+            </w:pPr>
+            <w:r>
+              <w:rPr/>
+              <w:t xml:space="preserve">10/03/2025</w:t>
+            </w:r>
+          </w:p>
+        </w:tc>
+        <w:tc>
+          <w:tcPr>
+            <w:tcW w:w="1000" w:type="dxa"/>
+          </w:tcPr>
+          <w:p>
+            <w:pPr>
+              <w:jc w:val="center"/>
+            </w:pPr>
+            <w:r>
+              <w:rPr>
+                <w:b w:val="1"/>
+                <w:bCs w:val="1"/>
+              </w:rPr>
+              <w:t xml:space="preserve">Local:</w:t>
+            </w:r>
+          </w:p>
+        </w:tc>
+        <w:tc>
+          <w:tcPr>
+            <w:tcW w:w="3050" w:type="dxa"/>
+          </w:tcPr>
+          <w:p>
+            <w:pPr>
+              <w:jc w:val="center"/>
+            </w:pPr>
+            <w:r>
+              <w:rPr/>
+              <w:t xml:space="preserve">GUARAPUAVA</w:t>
+            </w:r>
+          </w:p>
+        </w:tc>
+      </w:tr>
+      <w:tr>
+        <w:trPr>
+          <w:trHeight w:val="50" w:hRule="atLeast"/>
+        </w:trPr>
+        <w:tc>
+          <w:tcPr>
+            <w:tcW w:w="1000" w:type="dxa"/>
+          </w:tcPr>
+          <w:p>
+            <w:pPr>
+              <w:jc w:val="center"/>
+            </w:pPr>
+            <w:r>
+              <w:rPr>
+                <w:b w:val="1"/>
+                <w:bCs w:val="1"/>
+              </w:rPr>
+              <w:t xml:space="preserve">Nº do IP/APFD:</w:t>
+            </w:r>
+          </w:p>
+        </w:tc>
+        <w:tc>
+          <w:tcPr>
+            <w:tcW w:w="3502" w:type="dxa"/>
+          </w:tcPr>
+          <w:p>
+            <w:pPr>
+              <w:jc w:val="center"/>
+            </w:pPr>
+            <w:r>
+              <w:rPr/>
+              <w:t xml:space="preserve">6456</w:t>
+            </w:r>
+          </w:p>
+        </w:tc>
+      </w:tr>
+      <w:tr>
+        <w:trPr>
+          <w:trHeight w:val="50" w:hRule="atLeast"/>
+        </w:trPr>
+        <w:tc>
+          <w:tcPr>
+            <w:tcW w:w="3052" w:type="dxa"/>
+          </w:tcPr>
+          <w:p>
+            <w:pPr>
+              <w:jc w:val="center"/>
+            </w:pPr>
+            <w:r>
+              <w:rPr>
+                <w:b w:val="1"/>
+                <w:bCs w:val="1"/>
+              </w:rPr>
+              <w:t xml:space="preserve">Unidade Policial:</w:t>
+            </w:r>
+          </w:p>
+        </w:tc>
+        <w:tc>
+          <w:tcPr>
+            <w:tcW w:w="3000" w:type="dxa"/>
+          </w:tcPr>
+          <w:p>
+            <w:pPr>
+              <w:jc w:val="center"/>
+            </w:pPr>
+            <w:r>
+              <w:rPr/>
+              <w:t xml:space="preserve">14ª SUBDIVISÃO POLICIAL GUARAPUAVA</w:t>
+            </w:r>
+          </w:p>
+        </w:tc>
+      </w:tr>
+    </w:tbl>
+    <w:p>
+      <w:pPr>
+        <w:pStyle w:val="justifyExam"/>
+      </w:pPr>
+      <w:r>
+        <w:rPr>
+          <w:rFonts w:ascii="Arial" w:hAnsi="Arial" w:eastAsia="Arial" w:cs="Arial"/>
+          <w:sz w:val="24"/>
+          <w:szCs w:val="24"/>
           <w:b w:val="1"/>
           <w:bCs w:val="1"/>
         </w:rPr>
-        <w:t xml:space="preserve">DO VEÍCULO</w:t>
+        <w:t xml:space="preserve">2. MATERIAL APRESENTADO A EXAME</w:t>
       </w:r>
     </w:p>
-    <w:p/>
     <w:p>
       <w:pPr>
         <w:pStyle w:val="justify"/>
@@ -239,40 +402,258 @@
           <w:b w:val="0"/>
           <w:bCs w:val="0"/>
         </w:rPr>
-        <w:t xml:space="preserve">Trata-se de uma motocicleta da marca de fabricação Honda fan250</w:t>
-      </w:r>
-      <w:r>
-        <w:rPr>
-          <w:rFonts w:ascii="Arial" w:hAnsi="Arial" w:eastAsia="Arial" w:cs="Arial"/>
-          <w:sz w:val="24"/>
-          <w:szCs w:val="24"/>
-          <w:b w:val="0"/>
-          <w:bCs w:val="0"/>
-        </w:rPr>
-        <w:t xml:space="preserve">, ano de fabricação/modelo 2010/fan250 de cor Vermelho</w:t>
-      </w:r>
-      <w:r>
-        <w:rPr>
-          <w:rFonts w:ascii="Arial" w:hAnsi="Arial" w:eastAsia="Arial" w:cs="Arial"/>
-          <w:sz w:val="24"/>
-          <w:szCs w:val="24"/>
-          <w:b w:val="0"/>
-          <w:bCs w:val="0"/>
-        </w:rPr>
-        <w:t xml:space="preserve">, desprovido de placa</w:t>
-      </w:r>
-      <w:r>
-        <w:rPr>
-          <w:rFonts w:ascii="Arial" w:hAnsi="Arial" w:eastAsia="Arial" w:cs="Arial"/>
-          <w:sz w:val="24"/>
-          <w:szCs w:val="24"/>
-          <w:b w:val="0"/>
-          <w:bCs w:val="0"/>
-        </w:rPr>
-        <w:t xml:space="preserve"> e em MAU estado de conservação.</w:t>
+        <w:t xml:space="preserve">Foi encaminhado a esta Unidade de Execução Técnico-científica, em embalagens plásticas transparentes lacradas, conforme ofício recebido, o seguinte material:</w:t>
       </w:r>
     </w:p>
     <w:p/>
+    <w:tbl>
+      <w:tblGrid>
+        <w:gridCol/>
+        <w:gridCol/>
+        <w:gridCol/>
+        <w:gridCol/>
+        <w:gridCol/>
+      </w:tblGrid>
+      <w:tblPr>
+        <w:tblStyle w:val="tabela"/>
+      </w:tblPr>
+      <w:tr>
+        <w:trPr>
+          <w:trHeight w:val="10" w:hRule="atLeast"/>
+          <w:tblHeader w:val="1"/>
+        </w:trPr>
+        <w:tc>
+          <w:tcPr>
+            <w:shd w:val="clear" w:fill="d3d3d3"/>
+          </w:tcPr>
+          <w:p>
+            <w:pPr>
+              <w:jc w:val="center"/>
+            </w:pPr>
+            <w:r>
+              <w:rPr>
+                <w:b w:val="1"/>
+                <w:bCs w:val="1"/>
+              </w:rPr>
+              <w:t xml:space="preserve">TABELA 2 – MATERIAL ENCAMINHADO A EXAME</w:t>
+            </w:r>
+          </w:p>
+        </w:tc>
+      </w:tr>
+      <w:tr>
+        <w:trPr>
+          <w:trHeight w:val="10" w:hRule="atLeast"/>
+          <w:tblHeader w:val="1"/>
+        </w:trPr>
+        <w:tc>
+          <w:tcPr/>
+          <w:p>
+            <w:pPr>
+              <w:jc w:val="center"/>
+            </w:pPr>
+            <w:r>
+              <w:rPr>
+                <w:b w:val="1"/>
+                <w:bCs w:val="1"/>
+              </w:rPr>
+              <w:t xml:space="preserve">Natureza</w:t>
+            </w:r>
+          </w:p>
+        </w:tc>
+        <w:tc>
+          <w:tcPr/>
+          <w:p>
+            <w:pPr>
+              <w:jc w:val="center"/>
+            </w:pPr>
+            <w:r>
+              <w:rPr>
+                <w:b w:val="1"/>
+                <w:bCs w:val="1"/>
+              </w:rPr>
+              <w:t xml:space="preserve">Quantidade</w:t>
+            </w:r>
+          </w:p>
+        </w:tc>
+        <w:tc>
+          <w:tcPr/>
+          <w:p>
+            <w:pPr>
+              <w:jc w:val="center"/>
+            </w:pPr>
+            <w:r>
+              <w:rPr>
+                <w:b w:val="1"/>
+                <w:bCs w:val="1"/>
+              </w:rPr>
+              <w:t xml:space="preserve">Tipo</w:t>
+            </w:r>
+          </w:p>
+        </w:tc>
+        <w:tc>
+          <w:tcPr/>
+          <w:p>
+            <w:pPr>
+              <w:jc w:val="center"/>
+            </w:pPr>
+            <w:r>
+              <w:rPr>
+                <w:b w:val="1"/>
+                <w:bCs w:val="1"/>
+              </w:rPr>
+              <w:t xml:space="preserve">Dito no ofício</w:t>
+            </w:r>
+          </w:p>
+        </w:tc>
+        <w:tc>
+          <w:tcPr/>
+          <w:p>
+            <w:pPr>
+              <w:jc w:val="center"/>
+            </w:pPr>
+            <w:r>
+              <w:rPr>
+                <w:b w:val="1"/>
+                <w:bCs w:val="1"/>
+              </w:rPr>
+              <w:t xml:space="preserve">Lacre de Entrada</w:t>
+            </w:r>
+          </w:p>
+        </w:tc>
+      </w:tr>
+      <w:tr>
+        <w:trPr>
+          <w:trHeight w:val="10" w:hRule="atLeast"/>
+          <w:tblHeader w:val="1"/>
+        </w:trPr>
+        <w:tc>
+          <w:tcPr/>
+          <w:p>
+            <w:pPr>
+              <w:jc w:val="center"/>
+            </w:pPr>
+            <w:r>
+              <w:rPr/>
+              <w:t xml:space="preserve">MUNIÇÃO</w:t>
+            </w:r>
+          </w:p>
+        </w:tc>
+        <w:tc>
+          <w:tcPr/>
+          <w:p>
+            <w:pPr>
+              <w:jc w:val="center"/>
+            </w:pPr>
+            <w:r>
+              <w:rPr/>
+              <w:t xml:space="preserve">10</w:t>
+            </w:r>
+          </w:p>
+        </w:tc>
+        <w:tc>
+          <w:tcPr/>
+          <w:p>
+            <w:pPr>
+              <w:jc w:val="center"/>
+            </w:pPr>
+            <w:r>
+              <w:rPr/>
+              <w:t xml:space="preserve">CARTUCHO</w:t>
+            </w:r>
+          </w:p>
+        </w:tc>
+        <w:tc>
+          <w:tcPr/>
+          <w:p>
+            <w:pPr>
+              <w:jc w:val="center"/>
+            </w:pPr>
+            <w:r>
+              <w:rPr/>
+              <w:t xml:space="preserve">G.F.L (GIULIO FIOCCHI LECCO)</w:t>
+            </w:r>
+          </w:p>
+        </w:tc>
+        <w:tc>
+          <w:tcPr/>
+          <w:p>
+            <w:pPr>
+              <w:jc w:val="center"/>
+            </w:pPr>
+            <w:r>
+              <w:rPr/>
+              <w:t xml:space="preserve">666</w:t>
+            </w:r>
+          </w:p>
+        </w:tc>
+      </w:tr>
+      <w:tr>
+        <w:trPr>
+          <w:trHeight w:val="10" w:hRule="atLeast"/>
+          <w:tblHeader w:val="1"/>
+        </w:trPr>
+        <w:tc>
+          <w:tcPr/>
+          <w:p>
+            <w:pPr>
+              <w:jc w:val="center"/>
+            </w:pPr>
+            <w:r>
+              <w:rPr/>
+              <w:t xml:space="preserve">MUNIÇÃO</w:t>
+            </w:r>
+          </w:p>
+        </w:tc>
+        <w:tc>
+          <w:tcPr/>
+          <w:p>
+            <w:pPr>
+              <w:jc w:val="center"/>
+            </w:pPr>
+            <w:r>
+              <w:rPr/>
+              <w:t xml:space="preserve">5</w:t>
+            </w:r>
+          </w:p>
+        </w:tc>
+        <w:tc>
+          <w:tcPr/>
+          <w:p>
+            <w:pPr>
+              <w:jc w:val="center"/>
+            </w:pPr>
+            <w:r>
+              <w:rPr/>
+              <w:t xml:space="preserve">CARTUCHO</w:t>
+            </w:r>
+          </w:p>
+        </w:tc>
+        <w:tc>
+          <w:tcPr/>
+          <w:p>
+            <w:pPr>
+              <w:jc w:val="center"/>
+            </w:pPr>
+            <w:r>
+              <w:rPr/>
+              <w:t xml:space="preserve">A USA</w:t>
+            </w:r>
+          </w:p>
+        </w:tc>
+        <w:tc>
+          <w:tcPr/>
+          <w:p>
+            <w:pPr>
+              <w:jc w:val="center"/>
+            </w:pPr>
+            <w:r>
+              <w:rPr/>
+              <w:t xml:space="preserve">666</w:t>
+            </w:r>
+          </w:p>
+        </w:tc>
+      </w:tr>
+    </w:tbl>
     <w:p>
       <w:pPr/>
       <w:r>
@@ -289,7 +670,32 @@
         <w:tblStyle w:val="tabela2img"/>
       </w:tblPr>
       <w:tr>
-        <w:trPr/>
+        <w:trPr>
+          <w:trHeight w:val="10" w:hRule="atLeast"/>
+          <w:tblHeader w:val="1"/>
+        </w:trPr>
+        <w:tc>
+          <w:tcPr>
+            <w:shd w:val="clear" w:fill="d3d3d3"/>
+          </w:tcPr>
+          <w:p>
+            <w:pPr>
+              <w:jc w:val="center"/>
+            </w:pPr>
+            <w:r>
+              <w:rPr>
+                <w:b w:val="1"/>
+                <w:bCs w:val="1"/>
+              </w:rPr>
+              <w:t xml:space="preserve">TABELA 3 – TOMADAS FOTOGRÁFICAS DA EMBALAGEM RECEBIDA 1</w:t>
+            </w:r>
+          </w:p>
+        </w:tc>
+      </w:tr>
+      <w:tr>
+        <w:trPr>
+          <w:trHeight w:val="10" w:hRule="atLeast"/>
+        </w:trPr>
         <w:tc>
           <w:tcPr/>
           <w:p>
@@ -305,6 +711,18 @@
               </w:pict>
             </w:r>
           </w:p>
+          <w:p>
+            <w:pPr>
+              <w:jc w:val="center"/>
+            </w:pPr>
+            <w:r>
+              <w:rPr>
+                <w:b w:val="1"/>
+                <w:bCs w:val="1"/>
+              </w:rPr>
+              <w:t xml:space="preserve">Frente</w:t>
+            </w:r>
+          </w:p>
         </w:tc>
         <w:tc>
           <w:tcPr/>
@@ -321,12 +739,25 @@
               </w:pict>
             </w:r>
           </w:p>
+          <w:p>
+            <w:pPr>
+              <w:jc w:val="center"/>
+            </w:pPr>
+            <w:r>
+              <w:rPr>
+                <w:b w:val="1"/>
+                <w:bCs w:val="1"/>
+              </w:rPr>
+              <w:t xml:space="preserve">Verso</w:t>
+            </w:r>
+          </w:p>
         </w:tc>
       </w:tr>
     </w:tbl>
+    <w:p/>
     <w:p>
       <w:pPr>
-        <w:pStyle w:val="center"/>
+        <w:pStyle w:val="justify"/>
       </w:pPr>
       <w:r>
         <w:rPr>
@@ -336,7 +767,7 @@
           <w:b w:val="1"/>
           <w:bCs w:val="1"/>
         </w:rPr>
-        <w:t xml:space="preserve">MOTOCICLETA PERICIADA</w:t>
+        <w:t xml:space="preserve">3. DO EXAME</w:t>
       </w:r>
     </w:p>
     <w:p>
@@ -351,9 +782,570 @@
           <w:b w:val="1"/>
           <w:bCs w:val="1"/>
         </w:rPr>
-        <w:t xml:space="preserve">DO EXAME</w:t>
+        <w:t xml:space="preserve">3.2 DOS CARTUCHOS </w:t>
       </w:r>
     </w:p>
+    <w:p>
+      <w:pPr>
+        <w:pStyle w:val="justify"/>
+      </w:pPr>
+      <w:r>
+        <w:rPr>
+          <w:rFonts w:ascii="Arial" w:hAnsi="Arial" w:eastAsia="Arial" w:cs="Arial"/>
+          <w:sz w:val="24"/>
+          <w:szCs w:val="24"/>
+          <w:b w:val="0"/>
+          <w:bCs w:val="0"/>
+        </w:rPr>
+        <w:t xml:space="preserve">Trata-se de </w:t>
+      </w:r>
+      <w:r>
+        <w:rPr>
+          <w:rFonts w:ascii="Arial" w:hAnsi="Arial" w:eastAsia="Arial" w:cs="Arial"/>
+          <w:sz w:val="24"/>
+          <w:szCs w:val="24"/>
+          <w:b w:val="1"/>
+          <w:bCs w:val="1"/>
+          <w:u w:val="single"/>
+        </w:rPr>
+        <w:t xml:space="preserve">quinze cartuchos </w:t>
+      </w:r>
+      <w:r>
+        <w:rPr>
+          <w:rFonts w:ascii="Arial" w:hAnsi="Arial" w:eastAsia="Arial" w:cs="Arial"/>
+          <w:sz w:val="24"/>
+          <w:szCs w:val="24"/>
+          <w:b w:val="0"/>
+          <w:bCs w:val="0"/>
+        </w:rPr>
+        <w:t xml:space="preserve"> próprios para uso em armas de fogo, integralmente descritos no quadro a seguir:</w:t>
+      </w:r>
+      <w:br/>
+    </w:p>
+    <w:tbl>
+      <w:tblGrid>
+        <w:gridCol w:w="450" w:type="dxa"/>
+        <w:gridCol w:w="400" w:type="dxa"/>
+        <w:gridCol w:w="1100" w:type="dxa"/>
+        <w:gridCol w:w="1187" w:type="dxa"/>
+        <w:gridCol w:w="1550" w:type="dxa"/>
+        <w:gridCol w:w="1200" w:type="dxa"/>
+        <w:gridCol w:w="1400" w:type="dxa"/>
+        <w:gridCol w:w="820" w:type="dxa"/>
+        <w:gridCol w:w="1250" w:type="dxa"/>
+      </w:tblGrid>
+      <w:tblPr>
+        <w:tblStyle w:val="tabela"/>
+      </w:tblPr>
+      <w:tr>
+        <w:trPr>
+          <w:trHeight w:val="10" w:hRule="atLeast"/>
+        </w:trPr>
+        <w:tc>
+          <w:tcPr>
+            <w:shd w:val="clear" w:fill="d3d3d3"/>
+          </w:tcPr>
+          <w:p>
+            <w:pPr>
+              <w:jc w:val="center"/>
+            </w:pPr>
+            <w:r>
+              <w:rPr>
+                <w:b w:val="1"/>
+                <w:bCs w:val="1"/>
+              </w:rPr>
+              <w:t xml:space="preserve"> TABELA 4 – DESCRIÇÃO DO(S) CARTUCHO(S) INTACTOS</w:t>
+            </w:r>
+          </w:p>
+        </w:tc>
+      </w:tr>
+      <w:tr>
+        <w:trPr>
+          <w:trHeight w:val="10" w:hRule="atLeast"/>
+        </w:trPr>
+        <w:tc>
+          <w:tcPr>
+            <w:tcW w:w="450" w:type="dxa"/>
+          </w:tcPr>
+          <w:p>
+            <w:pPr>
+              <w:jc w:val="center"/>
+            </w:pPr>
+            <w:r>
+              <w:rPr>
+                <w:b w:val="1"/>
+                <w:bCs w:val="1"/>
+              </w:rPr>
+              <w:t xml:space="preserve">Item</w:t>
+            </w:r>
+          </w:p>
+        </w:tc>
+        <w:tc>
+          <w:tcPr>
+            <w:tcW w:w="400" w:type="dxa"/>
+          </w:tcPr>
+          <w:p>
+            <w:pPr>
+              <w:jc w:val="center"/>
+            </w:pPr>
+            <w:r>
+              <w:rPr>
+                <w:b w:val="1"/>
+                <w:bCs w:val="1"/>
+              </w:rPr>
+              <w:t xml:space="preserve">Qtd</w:t>
+            </w:r>
+          </w:p>
+        </w:tc>
+        <w:tc>
+          <w:tcPr>
+            <w:tcW w:w="1100" w:type="dxa"/>
+          </w:tcPr>
+          <w:p>
+            <w:pPr>
+              <w:jc w:val="center"/>
+            </w:pPr>
+            <w:r>
+              <w:rPr>
+                <w:b w:val="1"/>
+                <w:bCs w:val="1"/>
+              </w:rPr>
+              <w:t xml:space="preserve">Calibre Nominal</w:t>
+            </w:r>
+          </w:p>
+        </w:tc>
+        <w:tc>
+          <w:tcPr>
+            <w:tcW w:w="1187" w:type="dxa"/>
+          </w:tcPr>
+          <w:p>
+            <w:pPr>
+              <w:jc w:val="center"/>
+            </w:pPr>
+            <w:r>
+              <w:rPr>
+                <w:b w:val="1"/>
+                <w:bCs w:val="1"/>
+              </w:rPr>
+              <w:t xml:space="preserve">Marca</w:t>
+            </w:r>
+          </w:p>
+        </w:tc>
+        <w:tc>
+          <w:tcPr>
+            <w:tcW w:w="1550" w:type="dxa"/>
+          </w:tcPr>
+          <w:p>
+            <w:pPr>
+              <w:jc w:val="center"/>
+            </w:pPr>
+            <w:r>
+              <w:rPr>
+                <w:b w:val="1"/>
+                <w:bCs w:val="1"/>
+              </w:rPr>
+              <w:t xml:space="preserve">Procedência</w:t>
+            </w:r>
+          </w:p>
+        </w:tc>
+        <w:tc>
+          <w:tcPr>
+            <w:tcW w:w="1200" w:type="dxa"/>
+          </w:tcPr>
+          <w:p>
+            <w:pPr>
+              <w:jc w:val="center"/>
+            </w:pPr>
+            <w:r>
+              <w:rPr>
+                <w:b w:val="1"/>
+                <w:bCs w:val="1"/>
+              </w:rPr>
+              <w:t xml:space="preserve">Espoleta</w:t>
+            </w:r>
+          </w:p>
+        </w:tc>
+        <w:tc>
+          <w:tcPr>
+            <w:tcW w:w="1400" w:type="dxa"/>
+          </w:tcPr>
+          <w:p>
+            <w:pPr>
+              <w:jc w:val="center"/>
+            </w:pPr>
+            <w:r>
+              <w:rPr>
+                <w:b w:val="1"/>
+                <w:bCs w:val="1"/>
+              </w:rPr>
+              <w:t xml:space="preserve">Estojo (Lote)</w:t>
+            </w:r>
+          </w:p>
+        </w:tc>
+        <w:tc>
+          <w:tcPr>
+            <w:tcW w:w="820" w:type="dxa"/>
+          </w:tcPr>
+          <w:p>
+            <w:pPr>
+              <w:jc w:val="center"/>
+            </w:pPr>
+            <w:r>
+              <w:rPr>
+                <w:b w:val="1"/>
+                <w:bCs w:val="1"/>
+              </w:rPr>
+              <w:t xml:space="preserve">Projétil</w:t>
+            </w:r>
+          </w:p>
+        </w:tc>
+        <w:tc>
+          <w:tcPr>
+            <w:tcW w:w="1250" w:type="dxa"/>
+          </w:tcPr>
+          <w:p>
+            <w:pPr>
+              <w:jc w:val="center"/>
+            </w:pPr>
+            <w:r>
+              <w:rPr>
+                <w:b w:val="1"/>
+                <w:bCs w:val="1"/>
+              </w:rPr>
+              <w:t xml:space="preserve">Condição Observação</w:t>
+            </w:r>
+          </w:p>
+        </w:tc>
+      </w:tr>
+      <w:tr>
+        <w:trPr/>
+        <w:tc>
+          <w:tcPr>
+            <w:tcW w:w="400" w:type="dxa"/>
+          </w:tcPr>
+          <w:p>
+            <w:pPr>
+              <w:jc w:val="center"/>
+            </w:pPr>
+            <w:r>
+              <w:rPr/>
+              <w:t xml:space="preserve">1</w:t>
+            </w:r>
+          </w:p>
+        </w:tc>
+        <w:tc>
+          <w:tcPr>
+            <w:tcW w:w="400" w:type="dxa"/>
+          </w:tcPr>
+          <w:p>
+            <w:pPr>
+              <w:jc w:val="center"/>
+            </w:pPr>
+            <w:r>
+              <w:rPr/>
+              <w:t xml:space="preserve">5</w:t>
+            </w:r>
+          </w:p>
+        </w:tc>
+        <w:tc>
+          <w:tcPr>
+            <w:tcW w:w="1100" w:type="dxa"/>
+          </w:tcPr>
+          <w:p>
+            <w:pPr>
+              <w:jc w:val="center"/>
+            </w:pPr>
+            <w:r>
+              <w:rPr/>
+              <w:t xml:space="preserve">.22 Curto</w:t>
+            </w:r>
+          </w:p>
+        </w:tc>
+        <w:tc>
+          <w:tcPr>
+            <w:tcW w:w="1187" w:type="dxa"/>
+          </w:tcPr>
+          <w:p>
+            <w:pPr>
+              <w:jc w:val="center"/>
+            </w:pPr>
+            <w:r>
+              <w:rPr/>
+              <w:t xml:space="preserve">A USA</w:t>
+            </w:r>
+          </w:p>
+        </w:tc>
+        <w:tc>
+          <w:tcPr>
+            <w:tcW w:w="1600" w:type="dxa"/>
+          </w:tcPr>
+          <w:p>
+            <w:pPr>
+              <w:jc w:val="center"/>
+            </w:pPr>
+            <w:r>
+              <w:rPr/>
+              <w:t xml:space="preserve">ESTADUNIDENSE</w:t>
+            </w:r>
+          </w:p>
+        </w:tc>
+        <w:tc>
+          <w:tcPr>
+            <w:tcW w:w="1100" w:type="dxa"/>
+          </w:tcPr>
+          <w:p>
+            <w:pPr>
+              <w:jc w:val="center"/>
+            </w:pPr>
+            <w:r>
+              <w:rPr/>
+              <w:t xml:space="preserve">LATONADA</w:t>
+            </w:r>
+          </w:p>
+        </w:tc>
+        <w:tc>
+          <w:tcPr>
+            <w:tcW w:w="1400" w:type="dxa"/>
+          </w:tcPr>
+          <w:p>
+            <w:pPr>
+              <w:jc w:val="center"/>
+            </w:pPr>
+            <w:r>
+              <w:rPr/>
+              <w:t xml:space="preserve">LATONADO</w:t>
+            </w:r>
+          </w:p>
+          <w:p>
+            <w:pPr>
+              <w:jc w:val="center"/>
+            </w:pPr>
+            <w:r>
+              <w:rPr/>
+              <w:t xml:space="preserve"/>
+            </w:r>
+          </w:p>
+        </w:tc>
+        <w:tc>
+          <w:tcPr>
+            <w:tcW w:w="820" w:type="dxa"/>
+          </w:tcPr>
+          <w:p>
+            <w:pPr>
+              <w:jc w:val="center"/>
+            </w:pPr>
+            <w:r>
+              <w:rPr/>
+              <w:t xml:space="preserve">CHOG</w:t>
+            </w:r>
+          </w:p>
+        </w:tc>
+        <w:tc>
+          <w:tcPr>
+            <w:tcW w:w="1250" w:type="dxa"/>
+          </w:tcPr>
+          <w:p>
+            <w:pPr>
+              <w:jc w:val="center"/>
+            </w:pPr>
+            <w:r>
+              <w:rPr/>
+              <w:t xml:space="preserve">INTACTO</w:t>
+            </w:r>
+          </w:p>
+          <w:p>
+            <w:pPr>
+              <w:jc w:val="center"/>
+            </w:pPr>
+            <w:r>
+              <w:rPr/>
+              <w:t xml:space="preserve"/>
+            </w:r>
+          </w:p>
+        </w:tc>
+      </w:tr>
+      <w:tr>
+        <w:trPr>
+          <w:trHeight w:val="10" w:hRule="atLeast"/>
+        </w:trPr>
+        <w:tc>
+          <w:tcPr>
+            <w:tcW w:w="400" w:type="dxa"/>
+          </w:tcPr>
+          <w:p>
+            <w:pPr>
+              <w:jc w:val="center"/>
+            </w:pPr>
+            <w:r>
+              <w:rPr/>
+              <w:t xml:space="preserve">2</w:t>
+            </w:r>
+          </w:p>
+        </w:tc>
+        <w:tc>
+          <w:tcPr>
+            <w:tcW w:w="400" w:type="dxa"/>
+          </w:tcPr>
+          <w:p>
+            <w:pPr>
+              <w:jc w:val="center"/>
+            </w:pPr>
+            <w:r>
+              <w:rPr/>
+              <w:t xml:space="preserve">10</w:t>
+            </w:r>
+          </w:p>
+        </w:tc>
+        <w:tc>
+          <w:tcPr>
+            <w:tcW w:w="1100" w:type="dxa"/>
+          </w:tcPr>
+          <w:p>
+            <w:pPr>
+              <w:jc w:val="center"/>
+            </w:pPr>
+            <w:r>
+              <w:rPr/>
+              <w:t xml:space="preserve">.32 S&amp;W</w:t>
+            </w:r>
+          </w:p>
+        </w:tc>
+        <w:tc>
+          <w:tcPr>
+            <w:tcW w:w="1187" w:type="dxa"/>
+          </w:tcPr>
+          <w:p>
+            <w:pPr>
+              <w:jc w:val="center"/>
+            </w:pPr>
+            <w:r>
+              <w:rPr/>
+              <w:t xml:space="preserve">G.F.L (GIULIO FIOCCHI LECCO)</w:t>
+            </w:r>
+          </w:p>
+        </w:tc>
+        <w:tc>
+          <w:tcPr>
+            <w:tcW w:w="1600" w:type="dxa"/>
+          </w:tcPr>
+          <w:p>
+            <w:pPr>
+              <w:jc w:val="center"/>
+            </w:pPr>
+            <w:r>
+              <w:rPr/>
+              <w:t xml:space="preserve">ITALIANA</w:t>
+            </w:r>
+          </w:p>
+        </w:tc>
+        <w:tc>
+          <w:tcPr>
+            <w:tcW w:w="1100" w:type="dxa"/>
+          </w:tcPr>
+          <w:p>
+            <w:pPr>
+              <w:jc w:val="center"/>
+            </w:pPr>
+            <w:r>
+              <w:rPr/>
+              <w:t xml:space="preserve">AÇO</w:t>
+            </w:r>
+          </w:p>
+        </w:tc>
+        <w:tc>
+          <w:tcPr>
+            <w:tcW w:w="1400" w:type="dxa"/>
+          </w:tcPr>
+          <w:p>
+            <w:pPr>
+              <w:jc w:val="center"/>
+            </w:pPr>
+            <w:r>
+              <w:rPr/>
+              <w:t xml:space="preserve">LATONADO</w:t>
+            </w:r>
+          </w:p>
+          <w:p>
+            <w:pPr>
+              <w:jc w:val="center"/>
+            </w:pPr>
+            <w:r>
+              <w:rPr/>
+              <w:t xml:space="preserve"/>
+            </w:r>
+          </w:p>
+        </w:tc>
+        <w:tc>
+          <w:tcPr>
+            <w:tcW w:w="820" w:type="dxa"/>
+          </w:tcPr>
+          <w:p>
+            <w:pPr>
+              <w:jc w:val="center"/>
+            </w:pPr>
+            <w:r>
+              <w:rPr/>
+              <w:t xml:space="preserve">CHOG</w:t>
+            </w:r>
+          </w:p>
+        </w:tc>
+        <w:tc>
+          <w:tcPr>
+            <w:tcW w:w="1250" w:type="dxa"/>
+          </w:tcPr>
+          <w:p>
+            <w:pPr>
+              <w:jc w:val="center"/>
+            </w:pPr>
+            <w:r>
+              <w:rPr/>
+              <w:t xml:space="preserve">INTACTO</w:t>
+            </w:r>
+          </w:p>
+          <w:p>
+            <w:pPr>
+              <w:jc w:val="center"/>
+            </w:pPr>
+            <w:r>
+              <w:rPr/>
+              <w:t xml:space="preserve"/>
+            </w:r>
+          </w:p>
+        </w:tc>
+      </w:tr>
+      <w:tr>
+        <w:trPr>
+          <w:trHeight w:val="10" w:hRule="atLeast"/>
+        </w:trPr>
+        <w:tc>
+          <w:tcPr/>
+          <w:p>
+            <w:pPr/>
+            <w:r>
+              <w:rPr>
+                <w:sz w:val="18"/>
+                <w:szCs w:val="18"/>
+                <w:b w:val="1"/>
+                <w:bCs w:val="1"/>
+              </w:rPr>
+              <w:t xml:space="preserve">Legenda:</w:t>
+            </w:r>
+          </w:p>
+          <w:p>
+            <w:pPr/>
+            <w:r>
+              <w:rPr>
+                <w:sz w:val="16"/>
+                <w:szCs w:val="16"/>
+                <w:b w:val="0"/>
+                <w:bCs w:val="0"/>
+              </w:rPr>
+              <w:t xml:space="preserve">CHOG Chumbo Ogival</w:t>
+            </w:r>
+          </w:p>
+        </w:tc>
+      </w:tr>
+    </w:tbl>
     <w:p/>
     <w:p>
       <w:pPr>
@@ -367,33 +1359,81 @@
           <w:b w:val="0"/>
           <w:bCs w:val="0"/>
         </w:rPr>
-        <w:t xml:space="preserve">Com relação às numerações identificadoras da motocicleta foram observados:</w:t>
+        <w:t xml:space="preserve"/>
+      </w:r>
+      <w:r>
+        <w:rPr>
+          <w:rFonts w:ascii="Arial" w:hAnsi="Arial" w:eastAsia="Arial" w:cs="Arial"/>
+          <w:sz w:val="24"/>
+          <w:szCs w:val="24"/>
+          <w:b w:val="0"/>
+          <w:bCs w:val="0"/>
+        </w:rPr>
+        <w:t xml:space="preserve"/>
+      </w:r>
+      <w:r>
+        <w:rPr>
+          <w:rFonts w:ascii="Arial" w:hAnsi="Arial" w:eastAsia="Arial" w:cs="Arial"/>
+          <w:sz w:val="24"/>
+          <w:szCs w:val="24"/>
+          <w:b w:val="0"/>
+          <w:bCs w:val="0"/>
+        </w:rPr>
+        <w:t xml:space="preserve">Buscando testar a eficiência dos cartuchos, o Perito submeteu-os ao teste de tiro, </w:t>
+      </w:r>
+      <w:r>
+        <w:rPr>
+          <w:rFonts w:ascii="Arial" w:hAnsi="Arial" w:eastAsia="Arial" w:cs="Arial"/>
+          <w:sz w:val="24"/>
+          <w:szCs w:val="24"/>
+          <w:b w:val="0"/>
+          <w:bCs w:val="0"/>
+        </w:rPr>
+        <w:t xml:space="preserve">usando a arma encaminhada para exame</w:t>
+      </w:r>
+      <w:r>
+        <w:rPr>
+          <w:rFonts w:ascii="Arial" w:hAnsi="Arial" w:eastAsia="Arial" w:cs="Arial"/>
+          <w:sz w:val="24"/>
+          <w:szCs w:val="24"/>
+          <w:b w:val="0"/>
+          <w:bCs w:val="0"/>
+        </w:rPr>
+        <w:t xml:space="preserve"> e efetuando disparos. Foram observados os funcionamentos normais dos seus componentes, os quais deflagraram as respectivas cargas de projeção ao serem as espoletas percutidas por uma só vez. Os remanescentes foram devidamente descartados. </w:t>
+      </w:r>
+      <w:r>
+        <w:rPr>
+          <w:rFonts w:ascii="Arial" w:hAnsi="Arial" w:eastAsia="Arial" w:cs="Arial"/>
+          <w:sz w:val="24"/>
+          <w:szCs w:val="24"/>
+          <w:b w:val="0"/>
+          <w:bCs w:val="0"/>
+        </w:rPr>
+        <w:t xml:space="preserve"/>
+      </w:r>
+      <w:r>
+        <w:rPr>
+          <w:rFonts w:ascii="Arial" w:hAnsi="Arial" w:eastAsia="Arial" w:cs="Arial"/>
+          <w:sz w:val="24"/>
+          <w:szCs w:val="24"/>
+          <w:b w:val="0"/>
+          <w:bCs w:val="0"/>
+        </w:rPr>
+        <w:t xml:space="preserve">Nestas condições, verificou-se estar a </w:t>
+      </w:r>
+      <w:r>
+        <w:rPr>
+          <w:rFonts w:ascii="Arial" w:hAnsi="Arial" w:eastAsia="Arial" w:cs="Arial"/>
+          <w:sz w:val="24"/>
+          <w:szCs w:val="24"/>
+          <w:b w:val="1"/>
+          <w:bCs w:val="1"/>
+        </w:rPr>
+        <w:t xml:space="preserve">munição eficiente para a realização de tiros.</w:t>
       </w:r>
     </w:p>
     <w:p/>
-    <w:p>
-      <w:pPr>
-        <w:pStyle w:val="justify"/>
-      </w:pPr>
-      <w:r>
-        <w:rPr>
-          <w:rFonts w:ascii="Arial" w:hAnsi="Arial" w:eastAsia="Arial" w:cs="Arial"/>
-          <w:sz w:val="24"/>
-          <w:szCs w:val="24"/>
-          <w:b w:val="0"/>
-          <w:bCs w:val="0"/>
-        </w:rPr>
-        <w:t xml:space="preserve">a) Ao exame de referido suporte, após a devida limpeza, foi verificada a gravação da sequência alfanumérica 55555555555555555, a qual apresenta-se íntegra, sem sinais ou vestígios de adulteração.</w:t>
-      </w:r>
-    </w:p>
     <w:p/>
-    <w:p>
-      <w:pPr/>
-      <w:r>
-        <w:rPr/>
-        <w:t xml:space="preserve"/>
-      </w:r>
-    </w:p>
     <w:tbl>
       <w:tblGrid>
         <w:gridCol/>
@@ -402,75 +1442,70 @@
         <w:tblStyle w:val="tabela2img"/>
       </w:tblPr>
       <w:tr>
-        <w:trPr/>
-        <w:tc>
-          <w:tcPr/>
-          <w:p>
-            <w:pPr>
-              <w:jc w:val="center"/>
-            </w:pPr>
-            <w:r>
-              <w:pict>
-                <v:shape type="#_x0000_t75" style="width:440pt; height:100pt; margin-left:0pt; margin-top:0pt; mso-position-horizontal:left; mso-position-vertical:top; mso-position-horizontal-relative:char; mso-position-vertical-relative:line;">
-                  <w10:wrap type="inline"/>
-                  <v:imagedata r:id="rId8" o:title=""/>
-                </v:shape>
-              </w:pict>
-            </w:r>
-          </w:p>
-        </w:tc>
+        <w:trPr>
+          <w:trHeight w:val="10" w:hRule="atLeast"/>
+          <w:tblHeader w:val="1"/>
+        </w:trPr>
+        <w:tc>
+          <w:tcPr>
+            <w:shd w:val="clear" w:fill="d3d3d3"/>
+          </w:tcPr>
+          <w:p>
+            <w:pPr>
+              <w:jc w:val="center"/>
+            </w:pPr>
+            <w:r>
+              <w:rPr>
+                <w:b w:val="1"/>
+                <w:bCs w:val="1"/>
+              </w:rPr>
+              <w:t xml:space="preserve">Tabela 5 Tomada(s) fotográfica(s) do(s) Cartucho(s) INTACTOS item 1 Lacre 666</w:t>
+            </w:r>
+          </w:p>
+        </w:tc>
+      </w:tr>
+      <w:tr>
+        <w:trPr>
+          <w:trHeight w:val="10" w:hRule="atLeast"/>
+        </w:trPr>
       </w:tr>
     </w:tbl>
-    <w:p>
-      <w:pPr>
-        <w:pStyle w:val="center"/>
-      </w:pPr>
-      <w:r>
-        <w:rPr>
-          <w:rFonts w:ascii="Arial" w:hAnsi="Arial" w:eastAsia="Arial" w:cs="Arial"/>
-          <w:sz w:val="24"/>
-          <w:szCs w:val="24"/>
-          <w:b w:val="1"/>
-          <w:bCs w:val="1"/>
-        </w:rPr>
-        <w:t xml:space="preserve">NUMERAÇÃO DO CHASSI</w:t>
-      </w:r>
-    </w:p>
     <w:p/>
-    <w:p>
-      <w:pPr>
-        <w:pStyle w:val="justify"/>
-      </w:pPr>
-      <w:r>
-        <w:rPr>
-          <w:rFonts w:ascii="Arial" w:hAnsi="Arial" w:eastAsia="Arial" w:cs="Arial"/>
-          <w:sz w:val="24"/>
-          <w:szCs w:val="24"/>
-          <w:b w:val="0"/>
-          <w:bCs w:val="0"/>
-        </w:rPr>
-        <w:t xml:space="preserve">b) número do motor:ghjkghjkghjkghjghjgh</w:t>
-      </w:r>
-      <w:r>
-        <w:rPr>
-          <w:rFonts w:ascii="Arial" w:hAnsi="Arial" w:eastAsia="Arial" w:cs="Arial"/>
-          <w:sz w:val="24"/>
-          <w:szCs w:val="24"/>
-          <w:b w:val="0"/>
-          <w:bCs w:val="0"/>
-        </w:rPr>
-        <w:t xml:space="preserve">,a qual apresenta-se íntegra, sem sinais ou vestígios de adulteração.</w:t>
-      </w:r>
-    </w:p>
     <w:tbl>
       <w:tblGrid>
+        <w:gridCol/>
         <w:gridCol/>
       </w:tblGrid>
       <w:tblPr>
         <w:tblStyle w:val="tabela2img"/>
       </w:tblPr>
       <w:tr>
-        <w:trPr/>
+        <w:trPr>
+          <w:trHeight w:val="10" w:hRule="atLeast"/>
+          <w:tblHeader w:val="1"/>
+        </w:trPr>
+        <w:tc>
+          <w:tcPr>
+            <w:shd w:val="clear" w:fill="d3d3d3"/>
+          </w:tcPr>
+          <w:p>
+            <w:pPr>
+              <w:jc w:val="center"/>
+            </w:pPr>
+            <w:r>
+              <w:rPr>
+                <w:b w:val="1"/>
+                <w:bCs w:val="1"/>
+              </w:rPr>
+              <w:t xml:space="preserve">Tabela 7 Tomada(s) fotográfica(s) do(s) Cartucho(s) INTACTOS item 2 Lacre 666</w:t>
+            </w:r>
+          </w:p>
+        </w:tc>
+      </w:tr>
+      <w:tr>
+        <w:trPr>
+          <w:trHeight w:val="10" w:hRule="atLeast"/>
+        </w:trPr>
         <w:tc>
           <w:tcPr/>
           <w:p>
@@ -479,19 +1514,61 @@
             </w:pPr>
             <w:r>
               <w:pict>
-                <v:shape type="#_x0000_t75" style="width:440pt; height:100pt; margin-left:0pt; margin-top:0pt; mso-position-horizontal:left; mso-position-vertical:top; mso-position-horizontal-relative:char; mso-position-vertical-relative:line;">
+                <v:shape type="#_x0000_t75" style="width:220pt; height:220pt; margin-left:0pt; margin-top:0pt; mso-position-horizontal:left; mso-position-vertical:top; mso-position-horizontal-relative:char; mso-position-vertical-relative:line;">
                   <w10:wrap type="inline"/>
                   <v:imagedata r:id="rId8" o:title=""/>
                 </v:shape>
               </w:pict>
             </w:r>
           </w:p>
+          <w:p>
+            <w:pPr>
+              <w:jc w:val="center"/>
+            </w:pPr>
+            <w:r>
+              <w:rPr>
+                <w:b w:val="1"/>
+                <w:bCs w:val="1"/>
+              </w:rPr>
+              <w:t xml:space="preserve">Base-Cartucho(s) calibre .32 S&amp;W</w:t>
+            </w:r>
+          </w:p>
+        </w:tc>
+        <w:tc>
+          <w:tcPr/>
+          <w:p>
+            <w:pPr>
+              <w:jc w:val="center"/>
+            </w:pPr>
+            <w:r>
+              <w:pict>
+                <v:shape type="#_x0000_t75" style="width:220pt; height:220pt; margin-left:0pt; margin-top:0pt; mso-position-horizontal:left; mso-position-vertical:top; mso-position-horizontal-relative:char; mso-position-vertical-relative:line;">
+                  <w10:wrap type="inline"/>
+                  <v:imagedata r:id="rId9" o:title=""/>
+                </v:shape>
+              </w:pict>
+            </w:r>
+          </w:p>
+          <w:p>
+            <w:pPr>
+              <w:jc w:val="center"/>
+            </w:pPr>
+            <w:r>
+              <w:rPr>
+                <w:b w:val="1"/>
+                <w:bCs w:val="1"/>
+              </w:rPr>
+              <w:t xml:space="preserve">Lateral-Cartucho(s) calibre .32 S&amp;W</w:t>
+            </w:r>
+          </w:p>
         </w:tc>
       </w:tr>
     </w:tbl>
+    <w:p/>
+    <w:p/>
     <w:p>
       <w:pPr>
-        <w:pStyle w:val="center"/>
+        <w:pStyle w:val="justify"/>
       </w:pPr>
       <w:r>
         <w:rPr>
@@ -501,11 +1578,169 @@
           <w:b w:val="1"/>
           <w:bCs w:val="1"/>
         </w:rPr>
-        <w:t xml:space="preserve">NUMERAÇÃO DO MOTOR</w:t>
+        <w:t xml:space="preserve">4. CONCLUSÃO:</w:t>
       </w:r>
     </w:p>
+    <w:p>
+      <w:pPr>
+        <w:pStyle w:val="justify"/>
+      </w:pPr>
+      <w:r>
+        <w:rPr>
+          <w:rFonts w:ascii="Arial" w:hAnsi="Arial" w:eastAsia="Arial" w:cs="Arial"/>
+          <w:sz w:val="24"/>
+          <w:szCs w:val="24"/>
+          <w:b w:val="0"/>
+          <w:bCs w:val="0"/>
+        </w:rPr>
+        <w:t xml:space="preserve">Concluídos os exames descritos neste laudo, constatou-se que:</w:t>
+      </w:r>
+    </w:p>
+    <w:p>
+      <w:pPr/>
+      <w:r>
+        <w:rPr>
+          <w:rFonts w:ascii="Arial" w:hAnsi="Arial" w:eastAsia="Arial" w:cs="Arial"/>
+          <w:sz w:val="24"/>
+          <w:szCs w:val="24"/>
+          <w:b w:val="0"/>
+          <w:bCs w:val="0"/>
+        </w:rPr>
+        <w:t xml:space="preserve">•   cartucho(s) item 1 encontrava(m)-se eficiente(s) para a realização de tiros.</w:t>
+      </w:r>
+    </w:p>
+    <w:p>
+      <w:pPr/>
+      <w:r>
+        <w:rPr>
+          <w:rFonts w:ascii="Arial" w:hAnsi="Arial" w:eastAsia="Arial" w:cs="Arial"/>
+          <w:sz w:val="24"/>
+          <w:szCs w:val="24"/>
+          <w:b w:val="0"/>
+          <w:bCs w:val="0"/>
+        </w:rPr>
+        <w:t xml:space="preserve">•   cartucho(s) item 2 encontrava(m)-se eficiente(s) para a realização de tiros.</w:t>
+      </w:r>
+    </w:p>
+    <w:p>
+      <w:pPr>
+        <w:pStyle w:val="justify"/>
+      </w:pPr>
+      <w:r>
+        <w:rPr>
+          <w:rFonts w:ascii="Arial" w:hAnsi="Arial" w:eastAsia="Arial" w:cs="Arial"/>
+          <w:sz w:val="24"/>
+          <w:szCs w:val="24"/>
+          <w:b w:val="1"/>
+          <w:bCs w:val="1"/>
+        </w:rPr>
+        <w:t xml:space="preserve">6. ENCERRAMENTO: </w:t>
+      </w:r>
+    </w:p>
+    <w:p>
+      <w:pPr>
+        <w:pStyle w:val="justify"/>
+      </w:pPr>
+      <w:r>
+        <w:rPr>
+          <w:rFonts w:ascii="Arial" w:hAnsi="Arial" w:eastAsia="Arial" w:cs="Arial"/>
+          <w:sz w:val="24"/>
+          <w:szCs w:val="24"/>
+          <w:b w:val="0"/>
+          <w:bCs w:val="0"/>
+        </w:rPr>
+        <w:t xml:space="preserve">Este laudo foi redigido pelo(a) Perito(a) que realizou o exame e que o subscreve digitalmente em </w:t>
+      </w:r>
+      <w:r>
+        <w:fldChar w:fldCharType="begin"/>
+      </w:r>
+      <w:r>
+        <w:instrText xml:space="preserve"> NUMPAGES </w:instrText>
+      </w:r>
+      <w:r>
+        <w:fldChar w:fldCharType="separate"/>
+      </w:r>
+      <w:r>
+        <w:rPr>
+          <w:noProof/>
+        </w:rPr>
+        <w:t>1</w:t>
+      </w:r>
+      <w:r>
+        <w:fldChar w:fldCharType="end"/>
+      </w:r>
+      <w:r>
+        <w:rPr>
+          <w:rFonts w:ascii="Arial" w:hAnsi="Arial" w:eastAsia="Arial" w:cs="Arial"/>
+          <w:sz w:val="24"/>
+          <w:szCs w:val="24"/>
+          <w:b w:val="0"/>
+          <w:bCs w:val="0"/>
+        </w:rPr>
+        <w:t xml:space="preserve"> página(s). E são essas as declarações que em sua consciência tem o(a) Perito(a) a fazer. E por nada mais haver, deu-se por findo o exame solicitado, que de tudo se lavrou o presente Laudo, emitido através do Sistema de Gestão de Documentos e Laudos (GDL) conforme Instrução Normativa nº 001/2020-PCP, visando atender às deliberações da Autoridade requisitante.</w:t>
+      </w:r>
+      <w:br/>
+      <w:br/>
+      <w:r>
+        <w:rPr/>
+        <w:t xml:space="preserve"/>
+      </w:r>
+    </w:p>
+    <w:tbl>
+      <w:tblGrid>
+        <w:gridCol/>
+      </w:tblGrid>
+      <w:tr>
+        <w:trPr/>
+        <w:tc>
+          <w:tcPr/>
+          <w:p>
+            <w:pPr>
+              <w:jc w:val="center"/>
+            </w:pPr>
+            <w:r>
+              <w:rPr>
+                <w:sz w:val="28"/>
+                <w:szCs w:val="28"/>
+                <w:b w:val="1"/>
+                <w:bCs w:val="1"/>
+              </w:rPr>
+              <w:t xml:space="preserve">Usuário Admin</w:t>
+            </w:r>
+          </w:p>
+          <w:p>
+            <w:pPr>
+              <w:jc w:val="center"/>
+            </w:pPr>
+            <w:r>
+              <w:rPr>
+                <w:sz w:val="28"/>
+                <w:szCs w:val="28"/>
+                <w:b w:val="1"/>
+                <w:bCs w:val="1"/>
+              </w:rPr>
+              <w:t xml:space="preserve">Perito(a) Criminal – Seção de Balística Forense</w:t>
+            </w:r>
+          </w:p>
+          <w:p>
+            <w:pPr>
+              <w:jc w:val="center"/>
+            </w:pPr>
+            <w:r>
+              <w:rPr>
+                <w:sz w:val="28"/>
+                <w:szCs w:val="28"/>
+                <w:b w:val="1"/>
+                <w:bCs w:val="1"/>
+              </w:rPr>
+              <w:t xml:space="preserve">UETC Guarapuava – Polícia Científica do Paraná</w:t>
+            </w:r>
+          </w:p>
+        </w:tc>
+      </w:tr>
+    </w:tbl>
     <w:sectPr>
-      <w:headerReference w:type="default" r:id="rId9"/>
+      <w:headerReference w:type="default" r:id="rId10"/>
       <w:pgSz w:orient="portrait" w:w="11905.511811023622" w:h="16837.79527559055"/>
       <w:pgMar w:top="1440" w:right="1133.8582677165352" w:bottom="0" w:left="1700.787401574803" w:header="2437.7952755905512" w:footer="2267.7165354330705" w:gutter="0"/>
       <w:cols w:num="1" w:space="720"/>
@@ -682,6 +1917,44 @@
       <w:ind w:left="0" w:right="0" w:firstLine="1133.8582677165352"/>
       <w:spacing w:after="0" w:line="296.6929133858268" w:lineRule="auto"/>
     </w:pPr>
+  </w:style>
+  <w:style w:type="paragraph" w:customStyle="1" w:styleId="justifyExam">
+    <w:name w:val="justifyExam"/>
+    <w:basedOn w:val="Normal"/>
+    <w:pPr>
+      <w:jc w:val="both"/>
+      <w:ind w:left="0" w:right="0" w:firstLine="1133.8582677165352"/>
+      <w:spacing w:before="198.42519685039366" w:after="198.42519685039366"/>
+    </w:pPr>
+  </w:style>
+  <w:style w:type="table" w:customStyle="1" w:styleId="tabelaArmas">
+    <w:name w:val="tabelaArmas"/>
+    <w:uiPriority w:val="99"/>
+    <w:tblPr>
+      <w:tblW w:w="0" w:type="auto"/>
+      <w:tblCellSpacing w:w="10000" w:type="dxa"/>
+      <w:tblLayout w:type="autofit"/>
+      <w:tblCellMar>
+        <w:top w:w="10" w:type="dxa"/>
+        <w:left w:w="0" w:type="dxa"/>
+        <w:right w:w="0" w:type="dxa"/>
+      </w:tblCellMar>
+      <w:tblBorders>
+        <w:top w:val="single" w:sz="10" w:color="999999"/>
+        <w:left w:val="single" w:sz="10" w:color="999999"/>
+        <w:right w:val="single" w:sz="10" w:color="999999"/>
+        <w:bottom w:val="single" w:sz="10" w:color="999999"/>
+        <w:insideH w:val="single" w:sz="10" w:color="999999"/>
+        <w:insideV w:val="single" w:sz="10" w:color="999999"/>
+      </w:tblBorders>
+    </w:tblPr>
+    <w:tblStylePr w:type="firstRow">
+      <w:tcPr>
+        <w:tcPr>
+          <w:shd w:val="clear" w:fill=" #F0F0F0"/>
+        </w:tcPr>
+      </w:tcPr>
+    </w:tblStylePr>
   </w:style>
 </w:styles>
 </file>

</xml_diff>

<commit_message>
ajustando a formatação da arma e munições
</commit_message>
<xml_diff>
--- a/storage/laudos/Laudo 1332-2024.docx
+++ b/storage/laudos/Laudo 1332-2024.docx
@@ -56,7 +56,7 @@
           <w:b w:val="0"/>
           <w:bCs w:val="0"/>
         </w:rPr>
-        <w:t xml:space="preserve">Aos onze dias do mês de março do ano de dois mil e vinte e cinco, nesta cidade de Apucarana e na </w:t>
+        <w:t xml:space="preserve">Aos treze dias do mês de março do ano de dois mil e vinte e cinco, nesta cidade de Umuarama e na </w:t>
       </w:r>
       <w:r>
         <w:rPr>
@@ -96,7 +96,7 @@
           <w:b w:val="1"/>
           <w:bCs w:val="1"/>
         </w:rPr>
-        <w:t xml:space="preserve">Leonel Letnar Junior</w:t>
+        <w:t xml:space="preserve">Usuário Admin</w:t>
       </w:r>
       <w:r>
         <w:rPr>
@@ -106,7 +106,7 @@
           <w:b w:val="0"/>
           <w:bCs w:val="0"/>
         </w:rPr>
-        <w:t xml:space="preserve">, para proceder ao exame dos materiais abaixo discriminados recebidos nesta Seção em 11/03/2025</w:t>
+        <w:t xml:space="preserve">, para proceder ao exame dos materiais abaixo discriminados recebidos nesta Seção em 13/03/2025</w:t>
       </w:r>
       <w:r>
         <w:rPr>
@@ -116,7 +116,7 @@
           <w:b w:val="0"/>
           <w:bCs w:val="0"/>
         </w:rPr>
-        <w:t xml:space="preserve"> a fim de ser atendida solicitação contida no Ofício nº , datado de 11/03/2025, oriundo da 14ª Subdivisão Policial Guarapuava.</w:t>
+        <w:t xml:space="preserve"> a fim de ser atendida solicitação contida no Ofício nº , datado de 10/03/2025, oriundo da 14ª Subdivisão Policial Guarapuava.</w:t>
       </w:r>
     </w:p>
     <w:p>
@@ -230,7 +230,7 @@
             </w:pPr>
             <w:r>
               <w:rPr/>
-              <w:t xml:space="preserve">GHFH</w:t>
+              <w:t xml:space="preserve">MATEUS</w:t>
             </w:r>
           </w:p>
         </w:tc>
@@ -266,7 +266,7 @@
             </w:pPr>
             <w:r>
               <w:rPr/>
-              <w:t xml:space="preserve">11/03/2025</w:t>
+              <w:t xml:space="preserve">13/03/2025</w:t>
             </w:r>
           </w:p>
         </w:tc>
@@ -333,7 +333,7 @@
             </w:pPr>
             <w:r>
               <w:rPr/>
-              <w:t xml:space="preserve">54654</w:t>
+              <w:t xml:space="preserve">46456</w:t>
             </w:r>
           </w:p>
         </w:tc>
@@ -534,7 +534,7 @@
             </w:pPr>
             <w:r>
               <w:rPr/>
-              <w:t xml:space="preserve">MUNIÇÃO</w:t>
+              <w:t xml:space="preserve">ARMA</w:t>
             </w:r>
           </w:p>
         </w:tc>
@@ -546,7 +546,7 @@
             </w:pPr>
             <w:r>
               <w:rPr/>
-              <w:t xml:space="preserve">10</w:t>
+              <w:t xml:space="preserve">1</w:t>
             </w:r>
           </w:p>
         </w:tc>
@@ -558,7 +558,7 @@
             </w:pPr>
             <w:r>
               <w:rPr/>
-              <w:t xml:space="preserve">CARTUCHO</w:t>
+              <w:t xml:space="preserve">PISTOLA</w:t>
             </w:r>
           </w:p>
         </w:tc>
@@ -570,7 +570,7 @@
             </w:pPr>
             <w:r>
               <w:rPr/>
-              <w:t xml:space="preserve">AGUILA</w:t>
+              <w:t xml:space="preserve"/>
             </w:r>
           </w:p>
         </w:tc>
@@ -582,7 +582,73 @@
             </w:pPr>
             <w:r>
               <w:rPr/>
-              <w:t xml:space="preserve">4654654</w:t>
+              <w:t xml:space="preserve">465465</w:t>
+            </w:r>
+          </w:p>
+        </w:tc>
+      </w:tr>
+      <w:tr>
+        <w:trPr>
+          <w:trHeight w:val="10" w:hRule="atLeast"/>
+          <w:tblHeader w:val="1"/>
+        </w:trPr>
+        <w:tc>
+          <w:tcPr/>
+          <w:p>
+            <w:pPr>
+              <w:jc w:val="center"/>
+            </w:pPr>
+            <w:r>
+              <w:rPr/>
+              <w:t xml:space="preserve">ARMA</w:t>
+            </w:r>
+          </w:p>
+        </w:tc>
+        <w:tc>
+          <w:tcPr/>
+          <w:p>
+            <w:pPr>
+              <w:jc w:val="center"/>
+            </w:pPr>
+            <w:r>
+              <w:rPr/>
+              <w:t xml:space="preserve">1</w:t>
+            </w:r>
+          </w:p>
+        </w:tc>
+        <w:tc>
+          <w:tcPr/>
+          <w:p>
+            <w:pPr>
+              <w:jc w:val="center"/>
+            </w:pPr>
+            <w:r>
+              <w:rPr/>
+              <w:t xml:space="preserve">REVÓLVER</w:t>
+            </w:r>
+          </w:p>
+        </w:tc>
+        <w:tc>
+          <w:tcPr/>
+          <w:p>
+            <w:pPr>
+              <w:jc w:val="center"/>
+            </w:pPr>
+            <w:r>
+              <w:rPr/>
+              <w:t xml:space="preserve"/>
+            </w:r>
+          </w:p>
+        </w:tc>
+        <w:tc>
+          <w:tcPr/>
+          <w:p>
+            <w:pPr>
+              <w:jc w:val="center"/>
+            </w:pPr>
+            <w:r>
+              <w:rPr/>
+              <w:t xml:space="preserve">645645</w:t>
             </w:r>
           </w:p>
         </w:tc>
@@ -638,7 +704,7 @@
             </w:pPr>
             <w:r>
               <w:pict>
-                <v:shape type="#_x0000_t75" style="width:220pt; height:220pt; margin-left:0pt; margin-top:0pt; mso-position-horizontal:left; mso-position-vertical:top; mso-position-horizontal-relative:char; mso-position-vertical-relative:line;">
+                <v:shape type="#_x0000_t75" style="width:220pt; height:110pt; margin-left:0pt; margin-top:0pt; mso-position-horizontal:left; mso-position-vertical:top; mso-position-horizontal-relative:char; mso-position-vertical-relative:line;">
                   <w10:wrap type="inline"/>
                   <v:imagedata r:id="rId7" o:title=""/>
                 </v:shape>
@@ -666,7 +732,7 @@
             </w:pPr>
             <w:r>
               <w:pict>
-                <v:shape type="#_x0000_t75" style="width:220pt; height:220pt; margin-left:0pt; margin-top:0pt; mso-position-horizontal:left; mso-position-vertical:top; mso-position-horizontal-relative:char; mso-position-vertical-relative:line;">
+                <v:shape type="#_x0000_t75" style="width:220pt; height:110pt; margin-left:0pt; margin-top:0pt; mso-position-horizontal:left; mso-position-vertical:top; mso-position-horizontal-relative:char; mso-position-vertical-relative:line;">
                   <w10:wrap type="inline"/>
                   <v:imagedata r:id="rId7" o:title=""/>
                 </v:shape>
@@ -704,6 +770,7 @@
         <w:t xml:space="preserve">3. DO EXAME</w:t>
       </w:r>
     </w:p>
+    <w:p/>
     <w:p>
       <w:pPr>
         <w:pStyle w:val="justify"/>
@@ -716,9 +783,987 @@
           <w:b w:val="1"/>
           <w:bCs w:val="1"/>
         </w:rPr>
-        <w:t xml:space="preserve">3.2 DOS CARTUCHOS </w:t>
+        <w:t xml:space="preserve">3. 1. 1 DA ARMA AF-A - TAURUS PT58 S – LACRE DE ENTRADA 465465</w:t>
       </w:r>
     </w:p>
+    <w:p/>
+    <w:p>
+      <w:pPr/>
+      <w:r>
+        <w:rPr>
+          <w:rFonts w:ascii="Arial" w:hAnsi="Arial" w:eastAsia="Arial" w:cs="Arial"/>
+          <w:sz w:val="24"/>
+          <w:szCs w:val="24"/>
+          <w:b w:val="1"/>
+          <w:bCs w:val="1"/>
+        </w:rPr>
+        <w:t xml:space="preserve">a) Descrição da arma:</w:t>
+      </w:r>
+    </w:p>
+    <w:tbl>
+      <w:tblGrid>
+        <w:gridCol w:w="2000" w:type="dxa"/>
+        <w:gridCol w:w="2000" w:type="dxa"/>
+        <w:gridCol w:w="5050" w:type="dxa"/>
+      </w:tblGrid>
+      <w:tblPr>
+        <w:tblStyle w:val="tabelaArmas"/>
+      </w:tblPr>
+      <w:tr>
+        <w:trPr>
+          <w:trHeight w:val="50" w:hRule="atLeast"/>
+          <w:tblHeader w:val="1"/>
+        </w:trPr>
+        <w:tc>
+          <w:tcPr>
+            <w:tcW w:w="5050" w:type="dxa"/>
+            <w:shd w:val="clear" w:fill="d3d3d3"/>
+          </w:tcPr>
+          <w:p>
+            <w:pPr>
+              <w:jc w:val="center"/>
+            </w:pPr>
+            <w:r>
+              <w:rPr>
+                <w:b w:val="1"/>
+                <w:bCs w:val="1"/>
+              </w:rPr>
+              <w:t xml:space="preserve">TABELA 4 – Descrição da Pistola</w:t>
+            </w:r>
+          </w:p>
+        </w:tc>
+      </w:tr>
+      <w:tr>
+        <w:trPr>
+          <w:trHeight w:val="50" w:hRule="atLeast"/>
+          <w:cantSplit w:val="1"/>
+        </w:trPr>
+        <w:tc>
+          <w:tcPr>
+            <w:tcW w:w="2000" w:type="dxa"/>
+            <w:vMerge w:val="restart"/>
+          </w:tcPr>
+          <w:p>
+            <w:pPr>
+              <w:jc w:val="center"/>
+            </w:pPr>
+            <w:r>
+              <w:rPr>
+                <w:b w:val="1"/>
+                <w:bCs w:val="1"/>
+              </w:rPr>
+              <w:t xml:space="preserve">Características Identificadoras</w:t>
+            </w:r>
+          </w:p>
+        </w:tc>
+        <w:tc>
+          <w:tcPr>
+            <w:tcW w:w="2000" w:type="dxa"/>
+          </w:tcPr>
+          <w:p>
+            <w:pPr>
+              <w:jc w:val="center"/>
+            </w:pPr>
+            <w:r>
+              <w:rPr>
+                <w:b w:val="1"/>
+                <w:bCs w:val="1"/>
+              </w:rPr>
+              <w:t xml:space="preserve">Marca:</w:t>
+            </w:r>
+          </w:p>
+        </w:tc>
+        <w:tc>
+          <w:tcPr>
+            <w:tcW w:w="5050" w:type="dxa"/>
+          </w:tcPr>
+          <w:p>
+            <w:pPr>
+              <w:jc w:val="center"/>
+            </w:pPr>
+            <w:r>
+              <w:rPr/>
+              <w:t xml:space="preserve">TAURUS</w:t>
+            </w:r>
+          </w:p>
+        </w:tc>
+      </w:tr>
+      <w:tr>
+        <w:trPr>
+          <w:trHeight w:val="50" w:hRule="atLeast"/>
+          <w:cantSplit w:val="1"/>
+        </w:trPr>
+        <w:tc>
+          <w:tcPr>
+            <w:tcW w:w="2000" w:type="dxa"/>
+            <w:vMerge w:val="continue"/>
+          </w:tcPr>
+          <w:p>
+            <w:pPr/>
+            <w:r>
+              <w:rPr/>
+              <w:t xml:space="preserve"/>
+            </w:r>
+          </w:p>
+        </w:tc>
+        <w:tc>
+          <w:tcPr>
+            <w:tcW w:w="3050" w:type="dxa"/>
+          </w:tcPr>
+          <w:p>
+            <w:pPr>
+              <w:jc w:val="center"/>
+            </w:pPr>
+            <w:r>
+              <w:rPr>
+                <w:b w:val="1"/>
+                <w:bCs w:val="1"/>
+              </w:rPr>
+              <w:t xml:space="preserve">Modelo:</w:t>
+            </w:r>
+          </w:p>
+        </w:tc>
+        <w:tc>
+          <w:tcPr>
+            <w:tcW w:w="5050" w:type="dxa"/>
+          </w:tcPr>
+          <w:p>
+            <w:pPr>
+              <w:jc w:val="center"/>
+            </w:pPr>
+            <w:r>
+              <w:rPr/>
+              <w:t xml:space="preserve">PT58 S</w:t>
+            </w:r>
+          </w:p>
+        </w:tc>
+      </w:tr>
+      <w:tr>
+        <w:trPr>
+          <w:trHeight w:val="50" w:hRule="atLeast"/>
+          <w:cantSplit w:val="1"/>
+        </w:trPr>
+        <w:tc>
+          <w:tcPr>
+            <w:tcW w:w="2000" w:type="dxa"/>
+            <w:vMerge w:val="continue"/>
+          </w:tcPr>
+          <w:p>
+            <w:pPr/>
+            <w:r>
+              <w:rPr/>
+              <w:t xml:space="preserve"/>
+            </w:r>
+          </w:p>
+        </w:tc>
+        <w:tc>
+          <w:tcPr>
+            <w:tcW w:w="1000" w:type="dxa"/>
+          </w:tcPr>
+          <w:p>
+            <w:pPr>
+              <w:jc w:val="center"/>
+            </w:pPr>
+            <w:r>
+              <w:rPr>
+                <w:b w:val="1"/>
+                <w:bCs w:val="1"/>
+              </w:rPr>
+              <w:t xml:space="preserve">Calibre nominal:</w:t>
+            </w:r>
+          </w:p>
+        </w:tc>
+        <w:tc>
+          <w:tcPr>
+            <w:tcW w:w="5050" w:type="dxa"/>
+          </w:tcPr>
+          <w:p>
+            <w:pPr>
+              <w:jc w:val="center"/>
+            </w:pPr>
+            <w:r>
+              <w:rPr/>
+              <w:t xml:space="preserve">.380 AUTO</w:t>
+            </w:r>
+          </w:p>
+        </w:tc>
+      </w:tr>
+      <w:tr>
+        <w:trPr>
+          <w:trHeight w:val="50" w:hRule="atLeast"/>
+          <w:cantSplit w:val="1"/>
+        </w:trPr>
+        <w:tc>
+          <w:tcPr>
+            <w:tcW w:w="2000" w:type="dxa"/>
+            <w:vMerge w:val="continue"/>
+          </w:tcPr>
+          <w:p>
+            <w:pPr/>
+            <w:r>
+              <w:rPr/>
+              <w:t xml:space="preserve"> </w:t>
+            </w:r>
+          </w:p>
+        </w:tc>
+        <w:tc>
+          <w:tcPr>
+            <w:tcW w:w="2000" w:type="dxa"/>
+          </w:tcPr>
+          <w:p>
+            <w:pPr>
+              <w:jc w:val="center"/>
+            </w:pPr>
+            <w:r>
+              <w:rPr>
+                <w:b w:val="1"/>
+                <w:bCs w:val="1"/>
+              </w:rPr>
+              <w:t xml:space="preserve">Procedência:</w:t>
+            </w:r>
+          </w:p>
+        </w:tc>
+        <w:tc>
+          <w:tcPr>
+            <w:tcW w:w="5050" w:type="dxa"/>
+          </w:tcPr>
+          <w:p>
+            <w:pPr>
+              <w:jc w:val="center"/>
+            </w:pPr>
+            <w:r>
+              <w:rPr/>
+              <w:t xml:space="preserve">BRASILEIRA</w:t>
+            </w:r>
+          </w:p>
+        </w:tc>
+      </w:tr>
+      <w:tr>
+        <w:trPr>
+          <w:trHeight w:val="50" w:hRule="atLeast"/>
+          <w:cantSplit w:val="1"/>
+        </w:trPr>
+        <w:tc>
+          <w:tcPr>
+            <w:tcW w:w="2000" w:type="dxa"/>
+            <w:vMerge w:val="continue"/>
+          </w:tcPr>
+          <w:p>
+            <w:pPr/>
+            <w:r>
+              <w:rPr/>
+              <w:t xml:space="preserve"/>
+            </w:r>
+          </w:p>
+        </w:tc>
+        <w:tc>
+          <w:tcPr>
+            <w:tcW w:w="3050" w:type="dxa"/>
+          </w:tcPr>
+          <w:p>
+            <w:pPr>
+              <w:jc w:val="center"/>
+            </w:pPr>
+            <w:r>
+              <w:rPr>
+                <w:b w:val="1"/>
+                <w:bCs w:val="1"/>
+              </w:rPr>
+              <w:t xml:space="preserve">Número de série:</w:t>
+            </w:r>
+          </w:p>
+        </w:tc>
+        <w:tc>
+          <w:tcPr>
+            <w:tcW w:w="5050" w:type="dxa"/>
+          </w:tcPr>
+          <w:p>
+            <w:pPr>
+              <w:jc w:val="center"/>
+            </w:pPr>
+            <w:r>
+              <w:rPr/>
+              <w:t xml:space="preserve"> SUPRIMIDO INTENCIONALMENTE</w:t>
+            </w:r>
+          </w:p>
+        </w:tc>
+      </w:tr>
+      <w:tr>
+        <w:trPr>
+          <w:trHeight w:val="50" w:hRule="atLeast"/>
+          <w:cantSplit w:val="1"/>
+        </w:trPr>
+        <w:tc>
+          <w:tcPr>
+            <w:tcW w:w="2000" w:type="dxa"/>
+            <w:vMerge w:val="restart"/>
+          </w:tcPr>
+          <w:p>
+            <w:pPr>
+              <w:jc w:val="center"/>
+            </w:pPr>
+            <w:r>
+              <w:rPr>
+                <w:b w:val="1"/>
+                <w:bCs w:val="1"/>
+              </w:rPr>
+              <w:t xml:space="preserve">Características do funcionamento</w:t>
+            </w:r>
+          </w:p>
+        </w:tc>
+        <w:tc>
+          <w:tcPr>
+            <w:tcW w:w="1000" w:type="dxa"/>
+          </w:tcPr>
+          <w:p>
+            <w:pPr>
+              <w:jc w:val="center"/>
+            </w:pPr>
+            <w:r>
+              <w:rPr>
+                <w:b w:val="1"/>
+                <w:bCs w:val="1"/>
+              </w:rPr>
+              <w:t xml:space="preserve">Quantidade de canos:</w:t>
+            </w:r>
+          </w:p>
+        </w:tc>
+        <w:tc>
+          <w:tcPr>
+            <w:tcW w:w="5050" w:type="dxa"/>
+          </w:tcPr>
+          <w:p>
+            <w:pPr>
+              <w:jc w:val="center"/>
+            </w:pPr>
+            <w:r>
+              <w:rPr/>
+              <w:t xml:space="preserve">UM</w:t>
+            </w:r>
+          </w:p>
+        </w:tc>
+      </w:tr>
+      <w:tr>
+        <w:trPr>
+          <w:trHeight w:val="50" w:hRule="atLeast"/>
+          <w:cantSplit w:val="1"/>
+        </w:trPr>
+        <w:tc>
+          <w:tcPr>
+            <w:tcW w:w="2000" w:type="dxa"/>
+            <w:vMerge w:val="continue"/>
+          </w:tcPr>
+          <w:p>
+            <w:pPr/>
+            <w:r>
+              <w:rPr/>
+              <w:t xml:space="preserve"/>
+            </w:r>
+          </w:p>
+        </w:tc>
+        <w:tc>
+          <w:tcPr>
+            <w:tcW w:w="3050" w:type="dxa"/>
+          </w:tcPr>
+          <w:p>
+            <w:pPr>
+              <w:jc w:val="center"/>
+            </w:pPr>
+            <w:r>
+              <w:rPr>
+                <w:b w:val="1"/>
+                <w:bCs w:val="1"/>
+              </w:rPr>
+              <w:t xml:space="preserve">Regime de tiro:</w:t>
+            </w:r>
+          </w:p>
+        </w:tc>
+        <w:tc>
+          <w:tcPr>
+            <w:tcW w:w="5050" w:type="dxa"/>
+          </w:tcPr>
+          <w:p>
+            <w:pPr>
+              <w:jc w:val="center"/>
+            </w:pPr>
+            <w:r>
+              <w:rPr/>
+              <w:t xml:space="preserve">SEMI-AUTOMÁTICO</w:t>
+            </w:r>
+          </w:p>
+        </w:tc>
+      </w:tr>
+      <w:tr>
+        <w:trPr>
+          <w:trHeight w:val="50" w:hRule="atLeast"/>
+          <w:cantSplit w:val="1"/>
+        </w:trPr>
+        <w:tc>
+          <w:tcPr>
+            <w:tcW w:w="2000" w:type="dxa"/>
+            <w:vMerge w:val="continue"/>
+          </w:tcPr>
+          <w:p>
+            <w:pPr/>
+            <w:r>
+              <w:rPr/>
+              <w:t xml:space="preserve"/>
+            </w:r>
+          </w:p>
+        </w:tc>
+        <w:tc>
+          <w:tcPr>
+            <w:tcW w:w="2000" w:type="dxa"/>
+          </w:tcPr>
+          <w:p>
+            <w:pPr>
+              <w:jc w:val="center"/>
+            </w:pPr>
+            <w:r>
+              <w:rPr>
+                <w:b w:val="1"/>
+                <w:bCs w:val="1"/>
+              </w:rPr>
+              <w:t xml:space="preserve">Comprimento do cano:</w:t>
+            </w:r>
+          </w:p>
+        </w:tc>
+        <w:tc>
+          <w:tcPr>
+            <w:tcW w:w="5050" w:type="dxa"/>
+          </w:tcPr>
+          <w:p>
+            <w:pPr>
+              <w:jc w:val="center"/>
+            </w:pPr>
+            <w:r>
+              <w:rPr/>
+              <w:t xml:space="preserve">102 cm</w:t>
+            </w:r>
+          </w:p>
+        </w:tc>
+      </w:tr>
+      <w:tr>
+        <w:trPr>
+          <w:trHeight w:val="50" w:hRule="atLeast"/>
+          <w:cantSplit w:val="1"/>
+        </w:trPr>
+        <w:tc>
+          <w:tcPr>
+            <w:tcW w:w="2000" w:type="dxa"/>
+            <w:vMerge w:val="continue"/>
+          </w:tcPr>
+          <w:p>
+            <w:pPr/>
+            <w:r>
+              <w:rPr/>
+              <w:t xml:space="preserve"/>
+            </w:r>
+          </w:p>
+        </w:tc>
+        <w:tc>
+          <w:tcPr>
+            <w:tcW w:w="1000" w:type="dxa"/>
+          </w:tcPr>
+          <w:p>
+            <w:pPr>
+              <w:jc w:val="center"/>
+            </w:pPr>
+            <w:r>
+              <w:rPr>
+                <w:b w:val="1"/>
+                <w:bCs w:val="1"/>
+              </w:rPr>
+              <w:t xml:space="preserve">Nº de raias:</w:t>
+            </w:r>
+          </w:p>
+        </w:tc>
+        <w:tc>
+          <w:tcPr>
+            <w:tcW w:w="5050" w:type="dxa"/>
+          </w:tcPr>
+          <w:p>
+            <w:pPr>
+              <w:jc w:val="center"/>
+            </w:pPr>
+            <w:r>
+              <w:rPr/>
+              <w:t xml:space="preserve">SEIS</w:t>
+            </w:r>
+          </w:p>
+        </w:tc>
+      </w:tr>
+      <w:tr>
+        <w:trPr>
+          <w:trHeight w:val="50" w:hRule="atLeast"/>
+          <w:cantSplit w:val="1"/>
+        </w:trPr>
+        <w:tc>
+          <w:tcPr>
+            <w:tcW w:w="2000" w:type="dxa"/>
+            <w:vMerge w:val="continue"/>
+          </w:tcPr>
+          <w:p>
+            <w:pPr/>
+            <w:r>
+              <w:rPr/>
+              <w:t xml:space="preserve"/>
+            </w:r>
+          </w:p>
+        </w:tc>
+        <w:tc>
+          <w:tcPr>
+            <w:tcW w:w="1000" w:type="dxa"/>
+          </w:tcPr>
+          <w:p>
+            <w:pPr>
+              <w:jc w:val="center"/>
+            </w:pPr>
+            <w:r>
+              <w:rPr>
+                <w:b w:val="1"/>
+                <w:bCs w:val="1"/>
+              </w:rPr>
+              <w:t xml:space="preserve">Orientação de raias:</w:t>
+            </w:r>
+          </w:p>
+        </w:tc>
+        <w:tc>
+          <w:tcPr>
+            <w:tcW w:w="5050" w:type="dxa"/>
+          </w:tcPr>
+          <w:p>
+            <w:pPr>
+              <w:jc w:val="center"/>
+            </w:pPr>
+            <w:r>
+              <w:rPr/>
+              <w:t xml:space="preserve">DEXTRÓGIRO</w:t>
+            </w:r>
+          </w:p>
+        </w:tc>
+      </w:tr>
+      <w:tr>
+        <w:trPr>
+          <w:trHeight w:val="50" w:hRule="atLeast"/>
+          <w:cantSplit w:val="1"/>
+        </w:trPr>
+        <w:tc>
+          <w:tcPr>
+            <w:tcW w:w="2000" w:type="dxa"/>
+            <w:vMerge w:val="continue"/>
+          </w:tcPr>
+          <w:p>
+            <w:pPr/>
+            <w:r>
+              <w:rPr/>
+              <w:t xml:space="preserve"/>
+            </w:r>
+          </w:p>
+        </w:tc>
+        <w:tc>
+          <w:tcPr>
+            <w:tcW w:w="1000" w:type="dxa"/>
+          </w:tcPr>
+          <w:p>
+            <w:pPr>
+              <w:jc w:val="center"/>
+            </w:pPr>
+            <w:r>
+              <w:rPr>
+                <w:b w:val="1"/>
+                <w:bCs w:val="1"/>
+              </w:rPr>
+              <w:t xml:space="preserve">Sistema de carregamento:</w:t>
+            </w:r>
+          </w:p>
+        </w:tc>
+        <w:tc>
+          <w:tcPr>
+            <w:tcW w:w="5050" w:type="dxa"/>
+          </w:tcPr>
+          <w:p>
+            <w:pPr>
+              <w:jc w:val="center"/>
+            </w:pPr>
+            <w:r>
+              <w:rPr/>
+              <w:t xml:space="preserve">RETROCARGA</w:t>
+            </w:r>
+          </w:p>
+        </w:tc>
+      </w:tr>
+      <w:tr>
+        <w:trPr>
+          <w:trHeight w:val="50" w:hRule="atLeast"/>
+          <w:cantSplit w:val="1"/>
+        </w:trPr>
+        <w:tc>
+          <w:tcPr>
+            <w:tcW w:w="2000" w:type="dxa"/>
+            <w:vMerge w:val="continue"/>
+          </w:tcPr>
+          <w:p>
+            <w:pPr/>
+            <w:r>
+              <w:rPr/>
+              <w:t xml:space="preserve"/>
+            </w:r>
+          </w:p>
+        </w:tc>
+        <w:tc>
+          <w:tcPr>
+            <w:tcW w:w="1000" w:type="dxa"/>
+          </w:tcPr>
+          <w:p>
+            <w:pPr>
+              <w:jc w:val="center"/>
+            </w:pPr>
+            <w:r>
+              <w:rPr>
+                <w:b w:val="1"/>
+                <w:bCs w:val="1"/>
+              </w:rPr>
+              <w:t xml:space="preserve">Capacidade:</w:t>
+            </w:r>
+          </w:p>
+        </w:tc>
+        <w:tc>
+          <w:tcPr>
+            <w:tcW w:w="5050" w:type="dxa"/>
+          </w:tcPr>
+          <w:p>
+            <w:pPr>
+              <w:jc w:val="center"/>
+            </w:pPr>
+            <w:r>
+              <w:rPr/>
+              <w:t xml:space="preserve">TREZE</w:t>
+            </w:r>
+          </w:p>
+        </w:tc>
+      </w:tr>
+      <w:tr>
+        <w:trPr>
+          <w:trHeight w:val="50" w:hRule="atLeast"/>
+          <w:cantSplit w:val="1"/>
+        </w:trPr>
+        <w:tc>
+          <w:tcPr>
+            <w:tcW w:w="2000" w:type="dxa"/>
+            <w:vMerge w:val="continue"/>
+          </w:tcPr>
+          <w:p>
+            <w:pPr/>
+            <w:r>
+              <w:rPr/>
+              <w:t xml:space="preserve"> </w:t>
+            </w:r>
+          </w:p>
+        </w:tc>
+        <w:tc>
+          <w:tcPr>
+            <w:tcW w:w="2000" w:type="dxa"/>
+          </w:tcPr>
+          <w:p>
+            <w:pPr>
+              <w:jc w:val="center"/>
+            </w:pPr>
+            <w:r>
+              <w:rPr>
+                <w:b w:val="1"/>
+                <w:bCs w:val="1"/>
+              </w:rPr>
+              <w:t xml:space="preserve">Percussão:</w:t>
+            </w:r>
+          </w:p>
+        </w:tc>
+        <w:tc>
+          <w:tcPr>
+            <w:tcW w:w="5050" w:type="dxa"/>
+          </w:tcPr>
+          <w:p>
+            <w:pPr>
+              <w:jc w:val="center"/>
+            </w:pPr>
+            <w:r>
+              <w:rPr/>
+              <w:t xml:space="preserve">INDIRETA COM CÃO EXPOSTO</w:t>
+            </w:r>
+          </w:p>
+        </w:tc>
+      </w:tr>
+      <w:tr>
+        <w:trPr>
+          <w:trHeight w:val="50" w:hRule="atLeast"/>
+          <w:cantSplit w:val="1"/>
+        </w:trPr>
+        <w:tc>
+          <w:tcPr>
+            <w:tcW w:w="2000" w:type="dxa"/>
+            <w:vMerge w:val="continue"/>
+          </w:tcPr>
+          <w:p>
+            <w:pPr/>
+            <w:r>
+              <w:rPr/>
+              <w:t xml:space="preserve"/>
+            </w:r>
+          </w:p>
+        </w:tc>
+        <w:tc>
+          <w:tcPr>
+            <w:tcW w:w="3050" w:type="dxa"/>
+          </w:tcPr>
+          <w:p>
+            <w:pPr>
+              <w:jc w:val="center"/>
+            </w:pPr>
+            <w:r>
+              <w:rPr>
+                <w:b w:val="1"/>
+                <w:bCs w:val="1"/>
+              </w:rPr>
+              <w:t xml:space="preserve">Sistema de disparo:</w:t>
+            </w:r>
+          </w:p>
+        </w:tc>
+        <w:tc>
+          <w:tcPr>
+            <w:tcW w:w="5050" w:type="dxa"/>
+          </w:tcPr>
+          <w:p>
+            <w:pPr>
+              <w:jc w:val="center"/>
+            </w:pPr>
+            <w:r>
+              <w:rPr/>
+              <w:t xml:space="preserve">MOVIMENTO DUPLO ( AÇÃO SIMPLES + DUPLA )</w:t>
+            </w:r>
+          </w:p>
+        </w:tc>
+      </w:tr>
+      <w:tr>
+        <w:trPr>
+          <w:trHeight w:val="50" w:hRule="atLeast"/>
+          <w:cantSplit w:val="1"/>
+        </w:trPr>
+        <w:tc>
+          <w:tcPr>
+            <w:tcW w:w="2000" w:type="dxa"/>
+            <w:vMerge w:val="restart"/>
+          </w:tcPr>
+          <w:p>
+            <w:pPr>
+              <w:jc w:val="center"/>
+            </w:pPr>
+            <w:r>
+              <w:rPr>
+                <w:b w:val="1"/>
+                <w:bCs w:val="1"/>
+              </w:rPr>
+              <w:t xml:space="preserve">Outras Características</w:t>
+            </w:r>
+          </w:p>
+        </w:tc>
+        <w:tc>
+          <w:tcPr>
+            <w:tcW w:w="3050" w:type="dxa"/>
+          </w:tcPr>
+          <w:p>
+            <w:pPr>
+              <w:jc w:val="center"/>
+            </w:pPr>
+            <w:r>
+              <w:rPr>
+                <w:b w:val="1"/>
+                <w:bCs w:val="1"/>
+              </w:rPr>
+              <w:t xml:space="preserve">Cabo:</w:t>
+            </w:r>
+          </w:p>
+        </w:tc>
+        <w:tc>
+          <w:tcPr>
+            <w:tcW w:w="5050" w:type="dxa"/>
+          </w:tcPr>
+          <w:p>
+            <w:pPr>
+              <w:jc w:val="center"/>
+            </w:pPr>
+            <w:r>
+              <w:rPr/>
+              <w:t xml:space="preserve">MATERIAL SINTÉTICO</w:t>
+            </w:r>
+          </w:p>
+        </w:tc>
+      </w:tr>
+      <w:tr>
+        <w:trPr>
+          <w:trHeight w:val="50" w:hRule="atLeast"/>
+          <w:cantSplit w:val="1"/>
+        </w:trPr>
+        <w:tc>
+          <w:tcPr>
+            <w:tcW w:w="2000" w:type="dxa"/>
+            <w:vMerge w:val="continue"/>
+          </w:tcPr>
+          <w:p>
+            <w:pPr/>
+            <w:r>
+              <w:rPr/>
+              <w:t xml:space="preserve"/>
+            </w:r>
+          </w:p>
+        </w:tc>
+        <w:tc>
+          <w:tcPr>
+            <w:tcW w:w="1000" w:type="dxa"/>
+          </w:tcPr>
+          <w:p>
+            <w:pPr>
+              <w:jc w:val="center"/>
+            </w:pPr>
+            <w:r>
+              <w:rPr>
+                <w:b w:val="1"/>
+                <w:bCs w:val="1"/>
+              </w:rPr>
+              <w:t xml:space="preserve">Acabamento:</w:t>
+            </w:r>
+          </w:p>
+        </w:tc>
+        <w:tc>
+          <w:tcPr>
+            <w:tcW w:w="5050" w:type="dxa"/>
+          </w:tcPr>
+          <w:p>
+            <w:pPr>
+              <w:jc w:val="center"/>
+            </w:pPr>
+            <w:r>
+              <w:rPr/>
+              <w:t xml:space="preserve">DESPROVIDO</w:t>
+            </w:r>
+          </w:p>
+        </w:tc>
+      </w:tr>
+      <w:tr>
+        <w:trPr>
+          <w:trHeight w:val="50" w:hRule="atLeast"/>
+          <w:cantSplit w:val="1"/>
+        </w:trPr>
+        <w:tc>
+          <w:tcPr>
+            <w:tcW w:w="2000" w:type="dxa"/>
+            <w:vMerge w:val="continue"/>
+          </w:tcPr>
+          <w:p>
+            <w:pPr/>
+            <w:r>
+              <w:rPr/>
+              <w:t xml:space="preserve"/>
+            </w:r>
+          </w:p>
+        </w:tc>
+        <w:tc>
+          <w:tcPr>
+            <w:tcW w:w="2000" w:type="dxa"/>
+          </w:tcPr>
+          <w:p>
+            <w:pPr>
+              <w:jc w:val="center"/>
+            </w:pPr>
+            <w:r>
+              <w:rPr>
+                <w:b w:val="1"/>
+                <w:bCs w:val="1"/>
+              </w:rPr>
+              <w:t xml:space="preserve">Medidas:</w:t>
+            </w:r>
+          </w:p>
+        </w:tc>
+        <w:tc>
+          <w:tcPr>
+            <w:tcW w:w="5050" w:type="dxa"/>
+          </w:tcPr>
+          <w:p>
+            <w:pPr>
+              <w:jc w:val="center"/>
+            </w:pPr>
+            <w:r>
+              <w:rPr/>
+              <w:t xml:space="preserve">COMPRIMENTO 180 cm ALTURA 128 cm</w:t>
+            </w:r>
+          </w:p>
+        </w:tc>
+      </w:tr>
+      <w:tr>
+        <w:trPr>
+          <w:trHeight w:val="50" w:hRule="atLeast"/>
+          <w:cantSplit w:val="1"/>
+        </w:trPr>
+        <w:tc>
+          <w:tcPr>
+            <w:tcW w:w="2000" w:type="dxa"/>
+            <w:vMerge w:val="continue"/>
+          </w:tcPr>
+          <w:p>
+            <w:pPr/>
+            <w:r>
+              <w:rPr/>
+              <w:t xml:space="preserve"/>
+            </w:r>
+          </w:p>
+        </w:tc>
+        <w:tc>
+          <w:tcPr>
+            <w:tcW w:w="3050" w:type="dxa"/>
+          </w:tcPr>
+          <w:p>
+            <w:pPr>
+              <w:jc w:val="center"/>
+            </w:pPr>
+            <w:r>
+              <w:rPr>
+                <w:b w:val="1"/>
+                <w:bCs w:val="1"/>
+              </w:rPr>
+              <w:t xml:space="preserve">Estado de conservação:</w:t>
+            </w:r>
+          </w:p>
+        </w:tc>
+        <w:tc>
+          <w:tcPr>
+            <w:tcW w:w="5050" w:type="dxa"/>
+          </w:tcPr>
+          <w:p>
+            <w:pPr>
+              <w:jc w:val="center"/>
+            </w:pPr>
+            <w:r>
+              <w:rPr/>
+              <w:t xml:space="preserve">REGULAR</w:t>
+            </w:r>
+          </w:p>
+        </w:tc>
+      </w:tr>
+    </w:tbl>
+    <w:p/>
+    <w:p>
+      <w:pPr/>
+      <w:r>
+        <w:rPr>
+          <w:rFonts w:ascii="Arial" w:hAnsi="Arial" w:eastAsia="Arial" w:cs="Arial"/>
+          <w:sz w:val="24"/>
+          <w:szCs w:val="24"/>
+          <w:b w:val="1"/>
+          <w:bCs w:val="1"/>
+        </w:rPr>
+        <w:t xml:space="preserve">b) Funcionamento e Eficiência:</w:t>
+      </w:r>
+    </w:p>
+    <w:p/>
     <w:p>
       <w:pPr>
         <w:pStyle w:val="justify"/>
@@ -731,7 +1776,7 @@
           <w:b w:val="0"/>
           <w:bCs w:val="0"/>
         </w:rPr>
-        <w:t xml:space="preserve">Trata-se de </w:t>
+        <w:t xml:space="preserve">Buscando atestar tais atributos da arma, o Perito(a) submeteu-a ao teste de tiro, usando as munições de correspondente calibre encaminhadas para o exame e efetuando disparos em movimento duplo ( ação simples + dupla ). Foram observados os funcionamentos normais dos seus componentes, os quais deflagraram as respectivas cargas de projeção ao serem as espoletas percutidas por uma só vez. Os remanescentes da munição foram devidamente descartados. Nestas condições, verificou-se estar a</w:t>
       </w:r>
       <w:r>
         <w:rPr>
@@ -742,8 +1787,1237 @@
           <w:bCs w:val="1"/>
           <w:u w:val="single"/>
         </w:rPr>
-        <w:t xml:space="preserve">dez cartuchos </w:t>
-      </w:r>
+        <w:t xml:space="preserve"> arma eficiente para a realização de tiros.</w:t>
+      </w:r>
+    </w:p>
+    <w:p/>
+    <w:p/>
+    <w:tbl>
+      <w:tblGrid>
+        <w:gridCol/>
+        <w:gridCol/>
+      </w:tblGrid>
+      <w:tblPr>
+        <w:tblStyle w:val="tabela2img"/>
+      </w:tblPr>
+      <w:tr>
+        <w:trPr>
+          <w:trHeight w:val="10" w:hRule="atLeast"/>
+          <w:tblHeader w:val="1"/>
+        </w:trPr>
+        <w:tc>
+          <w:tcPr>
+            <w:shd w:val="clear" w:fill="d3d3d3"/>
+          </w:tcPr>
+          <w:p>
+            <w:pPr>
+              <w:jc w:val="center"/>
+            </w:pPr>
+            <w:r>
+              <w:rPr>
+                <w:b w:val="1"/>
+                <w:bCs w:val="1"/>
+              </w:rPr>
+              <w:t xml:space="preserve">Tabela 5 -Tomadas fotográficas- Pistola</w:t>
+            </w:r>
+          </w:p>
+        </w:tc>
+      </w:tr>
+      <w:tr>
+        <w:trPr>
+          <w:trHeight w:val="10" w:hRule="atLeast"/>
+          <w:cantSplit w:val="1"/>
+        </w:trPr>
+        <w:tc>
+          <w:tcPr/>
+          <w:p>
+            <w:pPr>
+              <w:jc w:val="center"/>
+            </w:pPr>
+            <w:r>
+              <w:pict>
+                <v:shape type="#_x0000_t75" style="width:250pt; height:50pt; margin-left:0pt; margin-top:0pt; mso-position-horizontal:left; mso-position-vertical:top; mso-position-horizontal-relative:char; mso-position-vertical-relative:line;">
+                  <w10:wrap type="inline"/>
+                  <v:imagedata r:id="rId8" o:title=""/>
+                </v:shape>
+              </w:pict>
+            </w:r>
+          </w:p>
+          <w:p>
+            <w:pPr>
+              <w:jc w:val="center"/>
+            </w:pPr>
+            <w:r>
+              <w:rPr>
+                <w:b w:val="1"/>
+                <w:bCs w:val="1"/>
+              </w:rPr>
+              <w:t xml:space="preserve">Vista lateral direita</w:t>
+            </w:r>
+          </w:p>
+        </w:tc>
+      </w:tr>
+      <w:tr>
+        <w:trPr>
+          <w:trHeight w:val="10" w:hRule="atLeast"/>
+        </w:trPr>
+        <w:tc>
+          <w:tcPr/>
+          <w:p>
+            <w:pPr>
+              <w:jc w:val="center"/>
+            </w:pPr>
+            <w:r>
+              <w:pict>
+                <v:shape type="#_x0000_t75" style="width:150pt; height:75pt; margin-left:0pt; margin-top:0pt; mso-position-horizontal:left; mso-position-vertical:top; mso-position-horizontal-relative:char; mso-position-vertical-relative:line;">
+                  <w10:wrap type="inline"/>
+                  <v:imagedata r:id="rId7" o:title=""/>
+                </v:shape>
+              </w:pict>
+            </w:r>
+          </w:p>
+          <w:p>
+            <w:pPr>
+              <w:jc w:val="center"/>
+            </w:pPr>
+            <w:r>
+              <w:rPr>
+                <w:b w:val="1"/>
+                <w:bCs w:val="1"/>
+              </w:rPr>
+              <w:t xml:space="preserve">Vista lateral esquerda</w:t>
+            </w:r>
+          </w:p>
+        </w:tc>
+        <w:tc>
+          <w:tcPr/>
+          <w:p>
+            <w:pPr>
+              <w:jc w:val="center"/>
+            </w:pPr>
+            <w:r>
+              <w:pict>
+                <v:shape type="#_x0000_t75" style="width:150pt; height:150pt; margin-left:0pt; margin-top:0pt; mso-position-horizontal:left; mso-position-vertical:top; mso-position-horizontal-relative:char; mso-position-vertical-relative:line;">
+                  <w10:wrap type="inline"/>
+                  <v:imagedata r:id="rId9" o:title=""/>
+                </v:shape>
+              </w:pict>
+            </w:r>
+          </w:p>
+          <w:p>
+            <w:pPr>
+              <w:jc w:val="center"/>
+            </w:pPr>
+            <w:r>
+              <w:rPr>
+                <w:b w:val="1"/>
+                <w:bCs w:val="1"/>
+              </w:rPr>
+              <w:t xml:space="preserve">Número de série</w:t>
+            </w:r>
+          </w:p>
+        </w:tc>
+      </w:tr>
+    </w:tbl>
+    <w:p/>
+    <w:p/>
+    <w:p>
+      <w:pPr>
+        <w:pStyle w:val="justify"/>
+      </w:pPr>
+      <w:r>
+        <w:rPr>
+          <w:rFonts w:ascii="Arial" w:hAnsi="Arial" w:eastAsia="Arial" w:cs="Arial"/>
+          <w:sz w:val="24"/>
+          <w:szCs w:val="24"/>
+          <w:b w:val="1"/>
+          <w:bCs w:val="1"/>
+        </w:rPr>
+        <w:t xml:space="preserve">3. 1. 2 DA ARMA AF-B - ROSSI 13 (PRICESS) – LACRE DE ENTRADA 645645</w:t>
+      </w:r>
+    </w:p>
+    <w:p/>
+    <w:p>
+      <w:pPr/>
+      <w:r>
+        <w:rPr>
+          <w:rFonts w:ascii="Arial" w:hAnsi="Arial" w:eastAsia="Arial" w:cs="Arial"/>
+          <w:sz w:val="24"/>
+          <w:szCs w:val="24"/>
+          <w:b w:val="1"/>
+          <w:bCs w:val="1"/>
+        </w:rPr>
+        <w:t xml:space="preserve">a) Descrição da arma:</w:t>
+      </w:r>
+    </w:p>
+    <w:tbl>
+      <w:tblGrid>
+        <w:gridCol w:w="2000" w:type="dxa"/>
+        <w:gridCol w:w="2000" w:type="dxa"/>
+        <w:gridCol w:w="5050" w:type="dxa"/>
+      </w:tblGrid>
+      <w:tblPr>
+        <w:tblStyle w:val="tabelaArmas"/>
+      </w:tblPr>
+      <w:tr>
+        <w:trPr>
+          <w:trHeight w:val="50" w:hRule="atLeast"/>
+          <w:tblHeader w:val="1"/>
+        </w:trPr>
+        <w:tc>
+          <w:tcPr>
+            <w:tcW w:w="5050" w:type="dxa"/>
+            <w:shd w:val="clear" w:fill="d3d3d3"/>
+          </w:tcPr>
+          <w:p>
+            <w:pPr>
+              <w:jc w:val="center"/>
+            </w:pPr>
+            <w:r>
+              <w:rPr>
+                <w:b w:val="1"/>
+                <w:bCs w:val="1"/>
+              </w:rPr>
+              <w:t xml:space="preserve">TABELA 6 – Descrição do Revólver</w:t>
+            </w:r>
+          </w:p>
+        </w:tc>
+      </w:tr>
+      <w:tr>
+        <w:trPr>
+          <w:trHeight w:val="50" w:hRule="atLeast"/>
+          <w:cantSplit w:val="1"/>
+        </w:trPr>
+        <w:tc>
+          <w:tcPr>
+            <w:tcW w:w="2000" w:type="dxa"/>
+            <w:vMerge w:val="restart"/>
+          </w:tcPr>
+          <w:p>
+            <w:pPr>
+              <w:jc w:val="center"/>
+            </w:pPr>
+            <w:r>
+              <w:rPr>
+                <w:b w:val="1"/>
+                <w:bCs w:val="1"/>
+              </w:rPr>
+              <w:t xml:space="preserve">Características Identificadoras</w:t>
+            </w:r>
+          </w:p>
+        </w:tc>
+        <w:tc>
+          <w:tcPr>
+            <w:tcW w:w="2000" w:type="dxa"/>
+          </w:tcPr>
+          <w:p>
+            <w:pPr>
+              <w:jc w:val="center"/>
+            </w:pPr>
+            <w:r>
+              <w:rPr>
+                <w:b w:val="1"/>
+                <w:bCs w:val="1"/>
+              </w:rPr>
+              <w:t xml:space="preserve">Marca:</w:t>
+            </w:r>
+          </w:p>
+        </w:tc>
+        <w:tc>
+          <w:tcPr>
+            <w:tcW w:w="5050" w:type="dxa"/>
+          </w:tcPr>
+          <w:p>
+            <w:pPr>
+              <w:jc w:val="center"/>
+            </w:pPr>
+            <w:r>
+              <w:rPr/>
+              <w:t xml:space="preserve">ROSSI</w:t>
+            </w:r>
+          </w:p>
+        </w:tc>
+      </w:tr>
+      <w:tr>
+        <w:trPr>
+          <w:trHeight w:val="50" w:hRule="atLeast"/>
+          <w:cantSplit w:val="1"/>
+        </w:trPr>
+        <w:tc>
+          <w:tcPr>
+            <w:tcW w:w="2000" w:type="dxa"/>
+            <w:vMerge w:val="continue"/>
+          </w:tcPr>
+          <w:p>
+            <w:pPr/>
+            <w:r>
+              <w:rPr/>
+              <w:t xml:space="preserve"/>
+            </w:r>
+          </w:p>
+        </w:tc>
+        <w:tc>
+          <w:tcPr>
+            <w:tcW w:w="3050" w:type="dxa"/>
+          </w:tcPr>
+          <w:p>
+            <w:pPr>
+              <w:jc w:val="center"/>
+            </w:pPr>
+            <w:r>
+              <w:rPr>
+                <w:b w:val="1"/>
+                <w:bCs w:val="1"/>
+              </w:rPr>
+              <w:t xml:space="preserve">Modelo:</w:t>
+            </w:r>
+          </w:p>
+        </w:tc>
+        <w:tc>
+          <w:tcPr>
+            <w:tcW w:w="5050" w:type="dxa"/>
+          </w:tcPr>
+          <w:p>
+            <w:pPr>
+              <w:jc w:val="center"/>
+            </w:pPr>
+            <w:r>
+              <w:rPr/>
+              <w:t xml:space="preserve">13 (PRICESS)</w:t>
+            </w:r>
+          </w:p>
+        </w:tc>
+      </w:tr>
+      <w:tr>
+        <w:trPr>
+          <w:trHeight w:val="50" w:hRule="atLeast"/>
+          <w:cantSplit w:val="1"/>
+        </w:trPr>
+        <w:tc>
+          <w:tcPr>
+            <w:tcW w:w="2000" w:type="dxa"/>
+            <w:vMerge w:val="continue"/>
+          </w:tcPr>
+          <w:p>
+            <w:pPr/>
+            <w:r>
+              <w:rPr/>
+              <w:t xml:space="preserve"/>
+            </w:r>
+          </w:p>
+        </w:tc>
+        <w:tc>
+          <w:tcPr>
+            <w:tcW w:w="1000" w:type="dxa"/>
+          </w:tcPr>
+          <w:p>
+            <w:pPr>
+              <w:jc w:val="center"/>
+            </w:pPr>
+            <w:r>
+              <w:rPr>
+                <w:b w:val="1"/>
+                <w:bCs w:val="1"/>
+              </w:rPr>
+              <w:t xml:space="preserve">Calibre nominal:</w:t>
+            </w:r>
+          </w:p>
+        </w:tc>
+        <w:tc>
+          <w:tcPr>
+            <w:tcW w:w="5050" w:type="dxa"/>
+          </w:tcPr>
+          <w:p>
+            <w:pPr>
+              <w:jc w:val="center"/>
+            </w:pPr>
+            <w:r>
+              <w:rPr/>
+              <w:t xml:space="preserve">.22 LR</w:t>
+            </w:r>
+          </w:p>
+        </w:tc>
+      </w:tr>
+      <w:tr>
+        <w:trPr>
+          <w:trHeight w:val="50" w:hRule="atLeast"/>
+          <w:cantSplit w:val="1"/>
+        </w:trPr>
+        <w:tc>
+          <w:tcPr>
+            <w:tcW w:w="2000" w:type="dxa"/>
+            <w:vMerge w:val="continue"/>
+          </w:tcPr>
+          <w:p>
+            <w:pPr/>
+            <w:r>
+              <w:rPr/>
+              <w:t xml:space="preserve"> </w:t>
+            </w:r>
+          </w:p>
+        </w:tc>
+        <w:tc>
+          <w:tcPr>
+            <w:tcW w:w="2000" w:type="dxa"/>
+          </w:tcPr>
+          <w:p>
+            <w:pPr>
+              <w:jc w:val="center"/>
+            </w:pPr>
+            <w:r>
+              <w:rPr>
+                <w:b w:val="1"/>
+                <w:bCs w:val="1"/>
+              </w:rPr>
+              <w:t xml:space="preserve">Procedência:</w:t>
+            </w:r>
+          </w:p>
+        </w:tc>
+        <w:tc>
+          <w:tcPr>
+            <w:tcW w:w="5050" w:type="dxa"/>
+          </w:tcPr>
+          <w:p>
+            <w:pPr>
+              <w:jc w:val="center"/>
+            </w:pPr>
+            <w:r>
+              <w:rPr/>
+              <w:t xml:space="preserve">BRASILEIRA</w:t>
+            </w:r>
+          </w:p>
+        </w:tc>
+      </w:tr>
+      <w:tr>
+        <w:trPr>
+          <w:trHeight w:val="50" w:hRule="atLeast"/>
+          <w:cantSplit w:val="1"/>
+        </w:trPr>
+        <w:tc>
+          <w:tcPr>
+            <w:tcW w:w="2000" w:type="dxa"/>
+            <w:vMerge w:val="continue"/>
+          </w:tcPr>
+          <w:p>
+            <w:pPr/>
+            <w:r>
+              <w:rPr/>
+              <w:t xml:space="preserve"/>
+            </w:r>
+          </w:p>
+        </w:tc>
+        <w:tc>
+          <w:tcPr>
+            <w:tcW w:w="3050" w:type="dxa"/>
+          </w:tcPr>
+          <w:p>
+            <w:pPr>
+              <w:jc w:val="center"/>
+            </w:pPr>
+            <w:r>
+              <w:rPr>
+                <w:b w:val="1"/>
+                <w:bCs w:val="1"/>
+              </w:rPr>
+              <w:t xml:space="preserve">Número de série:</w:t>
+            </w:r>
+          </w:p>
+        </w:tc>
+        <w:tc>
+          <w:tcPr>
+            <w:tcW w:w="5050" w:type="dxa"/>
+          </w:tcPr>
+          <w:p>
+            <w:pPr>
+              <w:jc w:val="center"/>
+            </w:pPr>
+            <w:r>
+              <w:rPr/>
+              <w:t xml:space="preserve"> NÃO APARENTE</w:t>
+            </w:r>
+          </w:p>
+        </w:tc>
+      </w:tr>
+      <w:tr>
+        <w:trPr>
+          <w:trHeight w:val="50" w:hRule="atLeast"/>
+          <w:cantSplit w:val="1"/>
+        </w:trPr>
+        <w:tc>
+          <w:tcPr>
+            <w:tcW w:w="2000" w:type="dxa"/>
+            <w:vMerge w:val="restart"/>
+          </w:tcPr>
+          <w:p>
+            <w:pPr>
+              <w:jc w:val="center"/>
+            </w:pPr>
+            <w:r>
+              <w:rPr>
+                <w:b w:val="1"/>
+                <w:bCs w:val="1"/>
+              </w:rPr>
+              <w:t xml:space="preserve">Características do funcionamento</w:t>
+            </w:r>
+          </w:p>
+        </w:tc>
+        <w:tc>
+          <w:tcPr>
+            <w:tcW w:w="1000" w:type="dxa"/>
+          </w:tcPr>
+          <w:p>
+            <w:pPr>
+              <w:jc w:val="center"/>
+            </w:pPr>
+            <w:r>
+              <w:rPr>
+                <w:b w:val="1"/>
+                <w:bCs w:val="1"/>
+              </w:rPr>
+              <w:t xml:space="preserve">Quantidade de canos:</w:t>
+            </w:r>
+          </w:p>
+        </w:tc>
+        <w:tc>
+          <w:tcPr>
+            <w:tcW w:w="5050" w:type="dxa"/>
+          </w:tcPr>
+          <w:p>
+            <w:pPr>
+              <w:jc w:val="center"/>
+            </w:pPr>
+            <w:r>
+              <w:rPr/>
+              <w:t xml:space="preserve">UM</w:t>
+            </w:r>
+          </w:p>
+        </w:tc>
+      </w:tr>
+      <w:tr>
+        <w:trPr>
+          <w:trHeight w:val="50" w:hRule="atLeast"/>
+          <w:cantSplit w:val="1"/>
+        </w:trPr>
+        <w:tc>
+          <w:tcPr>
+            <w:tcW w:w="2000" w:type="dxa"/>
+            <w:vMerge w:val="continue"/>
+          </w:tcPr>
+          <w:p>
+            <w:pPr/>
+            <w:r>
+              <w:rPr/>
+              <w:t xml:space="preserve"/>
+            </w:r>
+          </w:p>
+        </w:tc>
+        <w:tc>
+          <w:tcPr>
+            <w:tcW w:w="3050" w:type="dxa"/>
+          </w:tcPr>
+          <w:p>
+            <w:pPr>
+              <w:jc w:val="center"/>
+            </w:pPr>
+            <w:r>
+              <w:rPr>
+                <w:b w:val="1"/>
+                <w:bCs w:val="1"/>
+              </w:rPr>
+              <w:t xml:space="preserve">Regime de tiro:</w:t>
+            </w:r>
+          </w:p>
+        </w:tc>
+        <w:tc>
+          <w:tcPr>
+            <w:tcW w:w="5050" w:type="dxa"/>
+          </w:tcPr>
+          <w:p>
+            <w:pPr>
+              <w:jc w:val="center"/>
+            </w:pPr>
+            <w:r>
+              <w:rPr/>
+              <w:t xml:space="preserve">REPETIÇÃO</w:t>
+            </w:r>
+          </w:p>
+        </w:tc>
+      </w:tr>
+      <w:tr>
+        <w:trPr>
+          <w:trHeight w:val="50" w:hRule="atLeast"/>
+          <w:cantSplit w:val="1"/>
+        </w:trPr>
+        <w:tc>
+          <w:tcPr>
+            <w:tcW w:w="2000" w:type="dxa"/>
+            <w:vMerge w:val="continue"/>
+          </w:tcPr>
+          <w:p>
+            <w:pPr/>
+            <w:r>
+              <w:rPr/>
+              <w:t xml:space="preserve"/>
+            </w:r>
+          </w:p>
+        </w:tc>
+        <w:tc>
+          <w:tcPr>
+            <w:tcW w:w="2000" w:type="dxa"/>
+          </w:tcPr>
+          <w:p>
+            <w:pPr>
+              <w:jc w:val="center"/>
+            </w:pPr>
+            <w:r>
+              <w:rPr>
+                <w:b w:val="1"/>
+                <w:bCs w:val="1"/>
+              </w:rPr>
+              <w:t xml:space="preserve">Comprimento do cano:</w:t>
+            </w:r>
+          </w:p>
+        </w:tc>
+        <w:tc>
+          <w:tcPr>
+            <w:tcW w:w="5050" w:type="dxa"/>
+          </w:tcPr>
+          <w:p>
+            <w:pPr>
+              <w:jc w:val="center"/>
+            </w:pPr>
+            <w:r>
+              <w:rPr/>
+              <w:t xml:space="preserve">7.6 cm</w:t>
+            </w:r>
+          </w:p>
+        </w:tc>
+      </w:tr>
+      <w:tr>
+        <w:trPr>
+          <w:trHeight w:val="50" w:hRule="atLeast"/>
+          <w:cantSplit w:val="1"/>
+        </w:trPr>
+        <w:tc>
+          <w:tcPr>
+            <w:tcW w:w="2000" w:type="dxa"/>
+            <w:vMerge w:val="continue"/>
+          </w:tcPr>
+          <w:p>
+            <w:pPr/>
+            <w:r>
+              <w:rPr/>
+              <w:t xml:space="preserve"/>
+            </w:r>
+          </w:p>
+        </w:tc>
+        <w:tc>
+          <w:tcPr>
+            <w:tcW w:w="1000" w:type="dxa"/>
+          </w:tcPr>
+          <w:p>
+            <w:pPr>
+              <w:jc w:val="center"/>
+            </w:pPr>
+            <w:r>
+              <w:rPr>
+                <w:b w:val="1"/>
+                <w:bCs w:val="1"/>
+              </w:rPr>
+              <w:t xml:space="preserve">Nº de raias:</w:t>
+            </w:r>
+          </w:p>
+        </w:tc>
+        <w:tc>
+          <w:tcPr>
+            <w:tcW w:w="5050" w:type="dxa"/>
+          </w:tcPr>
+          <w:p>
+            <w:pPr>
+              <w:jc w:val="center"/>
+            </w:pPr>
+            <w:r>
+              <w:rPr/>
+              <w:t xml:space="preserve">SEIS</w:t>
+            </w:r>
+          </w:p>
+        </w:tc>
+      </w:tr>
+      <w:tr>
+        <w:trPr>
+          <w:trHeight w:val="50" w:hRule="atLeast"/>
+          <w:cantSplit w:val="1"/>
+        </w:trPr>
+        <w:tc>
+          <w:tcPr>
+            <w:tcW w:w="2000" w:type="dxa"/>
+            <w:vMerge w:val="continue"/>
+          </w:tcPr>
+          <w:p>
+            <w:pPr/>
+            <w:r>
+              <w:rPr/>
+              <w:t xml:space="preserve"/>
+            </w:r>
+          </w:p>
+        </w:tc>
+        <w:tc>
+          <w:tcPr>
+            <w:tcW w:w="1000" w:type="dxa"/>
+          </w:tcPr>
+          <w:p>
+            <w:pPr>
+              <w:jc w:val="center"/>
+            </w:pPr>
+            <w:r>
+              <w:rPr>
+                <w:b w:val="1"/>
+                <w:bCs w:val="1"/>
+              </w:rPr>
+              <w:t xml:space="preserve">Orientação de raias:</w:t>
+            </w:r>
+          </w:p>
+        </w:tc>
+        <w:tc>
+          <w:tcPr>
+            <w:tcW w:w="5050" w:type="dxa"/>
+          </w:tcPr>
+          <w:p>
+            <w:pPr>
+              <w:jc w:val="center"/>
+            </w:pPr>
+            <w:r>
+              <w:rPr/>
+              <w:t xml:space="preserve">DEXTRÓGIRO</w:t>
+            </w:r>
+          </w:p>
+        </w:tc>
+      </w:tr>
+      <w:tr>
+        <w:trPr>
+          <w:trHeight w:val="50" w:hRule="atLeast"/>
+          <w:cantSplit w:val="1"/>
+        </w:trPr>
+        <w:tc>
+          <w:tcPr>
+            <w:tcW w:w="2000" w:type="dxa"/>
+            <w:vMerge w:val="continue"/>
+          </w:tcPr>
+          <w:p>
+            <w:pPr/>
+            <w:r>
+              <w:rPr/>
+              <w:t xml:space="preserve"/>
+            </w:r>
+          </w:p>
+        </w:tc>
+        <w:tc>
+          <w:tcPr>
+            <w:tcW w:w="2000" w:type="dxa"/>
+          </w:tcPr>
+          <w:p>
+            <w:pPr>
+              <w:jc w:val="center"/>
+            </w:pPr>
+            <w:r>
+              <w:rPr>
+                <w:b w:val="1"/>
+                <w:bCs w:val="1"/>
+              </w:rPr>
+              <w:t xml:space="preserve">Tipo do tambor:</w:t>
+            </w:r>
+          </w:p>
+        </w:tc>
+        <w:tc>
+          <w:tcPr>
+            <w:tcW w:w="5050" w:type="dxa"/>
+          </w:tcPr>
+          <w:p>
+            <w:pPr>
+              <w:jc w:val="center"/>
+            </w:pPr>
+            <w:r>
+              <w:rPr/>
+              <w:t xml:space="preserve">FIXO COM JANELA</w:t>
+            </w:r>
+          </w:p>
+        </w:tc>
+      </w:tr>
+      <w:tr>
+        <w:trPr>
+          <w:trHeight w:val="50" w:hRule="atLeast"/>
+          <w:cantSplit w:val="1"/>
+        </w:trPr>
+        <w:tc>
+          <w:tcPr>
+            <w:tcW w:w="2000" w:type="dxa"/>
+            <w:vMerge w:val="continue"/>
+          </w:tcPr>
+          <w:p>
+            <w:pPr/>
+            <w:r>
+              <w:rPr/>
+              <w:t xml:space="preserve"/>
+            </w:r>
+          </w:p>
+        </w:tc>
+        <w:tc>
+          <w:tcPr>
+            <w:tcW w:w="3050" w:type="dxa"/>
+          </w:tcPr>
+          <w:p>
+            <w:pPr>
+              <w:jc w:val="center"/>
+            </w:pPr>
+            <w:r>
+              <w:rPr>
+                <w:b w:val="1"/>
+                <w:bCs w:val="1"/>
+              </w:rPr>
+              <w:t xml:space="preserve">Giro do tambor:</w:t>
+            </w:r>
+          </w:p>
+        </w:tc>
+        <w:tc>
+          <w:tcPr>
+            <w:tcW w:w="5050" w:type="dxa"/>
+          </w:tcPr>
+          <w:p>
+            <w:pPr>
+              <w:jc w:val="center"/>
+            </w:pPr>
+            <w:r>
+              <w:rPr/>
+              <w:t xml:space="preserve">SENTIDO ANTI-HORÁRIO</w:t>
+            </w:r>
+          </w:p>
+        </w:tc>
+      </w:tr>
+      <w:tr>
+        <w:trPr>
+          <w:trHeight w:val="50" w:hRule="atLeast"/>
+          <w:cantSplit w:val="1"/>
+        </w:trPr>
+        <w:tc>
+          <w:tcPr>
+            <w:tcW w:w="2000" w:type="dxa"/>
+            <w:vMerge w:val="continue"/>
+          </w:tcPr>
+          <w:p>
+            <w:pPr/>
+            <w:r>
+              <w:rPr/>
+              <w:t xml:space="preserve"/>
+            </w:r>
+          </w:p>
+        </w:tc>
+        <w:tc>
+          <w:tcPr>
+            <w:tcW w:w="1000" w:type="dxa"/>
+          </w:tcPr>
+          <w:p>
+            <w:pPr>
+              <w:jc w:val="center"/>
+            </w:pPr>
+            <w:r>
+              <w:rPr>
+                <w:b w:val="1"/>
+                <w:bCs w:val="1"/>
+              </w:rPr>
+              <w:t xml:space="preserve">Sistema de carregamento:</w:t>
+            </w:r>
+          </w:p>
+        </w:tc>
+        <w:tc>
+          <w:tcPr>
+            <w:tcW w:w="5050" w:type="dxa"/>
+          </w:tcPr>
+          <w:p>
+            <w:pPr>
+              <w:jc w:val="center"/>
+            </w:pPr>
+            <w:r>
+              <w:rPr/>
+              <w:t xml:space="preserve">RETROCARGA</w:t>
+            </w:r>
+          </w:p>
+        </w:tc>
+      </w:tr>
+      <w:tr>
+        <w:trPr>
+          <w:trHeight w:val="50" w:hRule="atLeast"/>
+          <w:cantSplit w:val="1"/>
+        </w:trPr>
+        <w:tc>
+          <w:tcPr>
+            <w:tcW w:w="2000" w:type="dxa"/>
+            <w:vMerge w:val="continue"/>
+          </w:tcPr>
+          <w:p>
+            <w:pPr/>
+            <w:r>
+              <w:rPr/>
+              <w:t xml:space="preserve"/>
+            </w:r>
+          </w:p>
+        </w:tc>
+        <w:tc>
+          <w:tcPr>
+            <w:tcW w:w="1000" w:type="dxa"/>
+          </w:tcPr>
+          <w:p>
+            <w:pPr>
+              <w:jc w:val="center"/>
+            </w:pPr>
+            <w:r>
+              <w:rPr>
+                <w:b w:val="1"/>
+                <w:bCs w:val="1"/>
+              </w:rPr>
+              <w:t xml:space="preserve">Capacidade:</w:t>
+            </w:r>
+          </w:p>
+        </w:tc>
+        <w:tc>
+          <w:tcPr>
+            <w:tcW w:w="5050" w:type="dxa"/>
+          </w:tcPr>
+          <w:p>
+            <w:pPr>
+              <w:jc w:val="center"/>
+            </w:pPr>
+            <w:r>
+              <w:rPr/>
+              <w:t xml:space="preserve">SETE</w:t>
+            </w:r>
+          </w:p>
+        </w:tc>
+      </w:tr>
+      <w:tr>
+        <w:trPr>
+          <w:trHeight w:val="50" w:hRule="atLeast"/>
+          <w:cantSplit w:val="1"/>
+        </w:trPr>
+        <w:tc>
+          <w:tcPr>
+            <w:tcW w:w="2000" w:type="dxa"/>
+            <w:vMerge w:val="continue"/>
+          </w:tcPr>
+          <w:p>
+            <w:pPr/>
+            <w:r>
+              <w:rPr/>
+              <w:t xml:space="preserve"> </w:t>
+            </w:r>
+          </w:p>
+        </w:tc>
+        <w:tc>
+          <w:tcPr>
+            <w:tcW w:w="2000" w:type="dxa"/>
+          </w:tcPr>
+          <w:p>
+            <w:pPr>
+              <w:jc w:val="center"/>
+            </w:pPr>
+            <w:r>
+              <w:rPr>
+                <w:b w:val="1"/>
+                <w:bCs w:val="1"/>
+              </w:rPr>
+              <w:t xml:space="preserve">Percussão:</w:t>
+            </w:r>
+          </w:p>
+        </w:tc>
+        <w:tc>
+          <w:tcPr>
+            <w:tcW w:w="5050" w:type="dxa"/>
+          </w:tcPr>
+          <w:p>
+            <w:pPr>
+              <w:jc w:val="center"/>
+            </w:pPr>
+            <w:r>
+              <w:rPr/>
+              <w:t xml:space="preserve">INDIRETA COM CÃO EXPOSTO</w:t>
+            </w:r>
+          </w:p>
+        </w:tc>
+      </w:tr>
+      <w:tr>
+        <w:trPr>
+          <w:trHeight w:val="50" w:hRule="atLeast"/>
+          <w:cantSplit w:val="1"/>
+        </w:trPr>
+        <w:tc>
+          <w:tcPr>
+            <w:tcW w:w="2000" w:type="dxa"/>
+            <w:vMerge w:val="continue"/>
+          </w:tcPr>
+          <w:p>
+            <w:pPr/>
+            <w:r>
+              <w:rPr/>
+              <w:t xml:space="preserve"/>
+            </w:r>
+          </w:p>
+        </w:tc>
+        <w:tc>
+          <w:tcPr>
+            <w:tcW w:w="3050" w:type="dxa"/>
+          </w:tcPr>
+          <w:p>
+            <w:pPr>
+              <w:jc w:val="center"/>
+            </w:pPr>
+            <w:r>
+              <w:rPr>
+                <w:b w:val="1"/>
+                <w:bCs w:val="1"/>
+              </w:rPr>
+              <w:t xml:space="preserve">Sistema de disparo:</w:t>
+            </w:r>
+          </w:p>
+        </w:tc>
+        <w:tc>
+          <w:tcPr>
+            <w:tcW w:w="5050" w:type="dxa"/>
+          </w:tcPr>
+          <w:p>
+            <w:pPr>
+              <w:jc w:val="center"/>
+            </w:pPr>
+            <w:r>
+              <w:rPr/>
+              <w:t xml:space="preserve">MOVIMENTO DUPLO ( AÇÃO SIMPLES + DUPLA )</w:t>
+            </w:r>
+          </w:p>
+        </w:tc>
+      </w:tr>
+      <w:tr>
+        <w:trPr>
+          <w:trHeight w:val="50" w:hRule="atLeast"/>
+          <w:cantSplit w:val="1"/>
+        </w:trPr>
+        <w:tc>
+          <w:tcPr>
+            <w:tcW w:w="2000" w:type="dxa"/>
+            <w:vMerge w:val="restart"/>
+          </w:tcPr>
+          <w:p>
+            <w:pPr>
+              <w:jc w:val="center"/>
+            </w:pPr>
+            <w:r>
+              <w:rPr>
+                <w:b w:val="1"/>
+                <w:bCs w:val="1"/>
+              </w:rPr>
+              <w:t xml:space="preserve">Outras Características</w:t>
+            </w:r>
+          </w:p>
+        </w:tc>
+        <w:tc>
+          <w:tcPr>
+            <w:tcW w:w="3050" w:type="dxa"/>
+          </w:tcPr>
+          <w:p>
+            <w:pPr>
+              <w:jc w:val="center"/>
+            </w:pPr>
+            <w:r>
+              <w:rPr>
+                <w:b w:val="1"/>
+                <w:bCs w:val="1"/>
+              </w:rPr>
+              <w:t xml:space="preserve">Cabo:</w:t>
+            </w:r>
+          </w:p>
+        </w:tc>
+        <w:tc>
+          <w:tcPr>
+            <w:tcW w:w="5050" w:type="dxa"/>
+          </w:tcPr>
+          <w:p>
+            <w:pPr>
+              <w:jc w:val="center"/>
+            </w:pPr>
+            <w:r>
+              <w:rPr/>
+              <w:t xml:space="preserve">MATERIAL SINTÉTICO</w:t>
+            </w:r>
+          </w:p>
+        </w:tc>
+      </w:tr>
+      <w:tr>
+        <w:trPr>
+          <w:trHeight w:val="50" w:hRule="atLeast"/>
+          <w:cantSplit w:val="1"/>
+        </w:trPr>
+        <w:tc>
+          <w:tcPr>
+            <w:tcW w:w="2000" w:type="dxa"/>
+            <w:vMerge w:val="continue"/>
+          </w:tcPr>
+          <w:p>
+            <w:pPr/>
+            <w:r>
+              <w:rPr/>
+              <w:t xml:space="preserve"/>
+            </w:r>
+          </w:p>
+        </w:tc>
+        <w:tc>
+          <w:tcPr>
+            <w:tcW w:w="1000" w:type="dxa"/>
+          </w:tcPr>
+          <w:p>
+            <w:pPr>
+              <w:jc w:val="center"/>
+            </w:pPr>
+            <w:r>
+              <w:rPr>
+                <w:b w:val="1"/>
+                <w:bCs w:val="1"/>
+              </w:rPr>
+              <w:t xml:space="preserve">Acabamento:</w:t>
+            </w:r>
+          </w:p>
+        </w:tc>
+        <w:tc>
+          <w:tcPr>
+            <w:tcW w:w="5050" w:type="dxa"/>
+          </w:tcPr>
+          <w:p>
+            <w:pPr>
+              <w:jc w:val="center"/>
+            </w:pPr>
+            <w:r>
+              <w:rPr/>
+              <w:t xml:space="preserve">DESPROVIDO</w:t>
+            </w:r>
+          </w:p>
+        </w:tc>
+      </w:tr>
+      <w:tr>
+        <w:trPr>
+          <w:trHeight w:val="50" w:hRule="atLeast"/>
+          <w:cantSplit w:val="1"/>
+        </w:trPr>
+        <w:tc>
+          <w:tcPr>
+            <w:tcW w:w="2000" w:type="dxa"/>
+            <w:vMerge w:val="continue"/>
+          </w:tcPr>
+          <w:p>
+            <w:pPr/>
+            <w:r>
+              <w:rPr/>
+              <w:t xml:space="preserve"/>
+            </w:r>
+          </w:p>
+        </w:tc>
+        <w:tc>
+          <w:tcPr>
+            <w:tcW w:w="2000" w:type="dxa"/>
+          </w:tcPr>
+          <w:p>
+            <w:pPr>
+              <w:jc w:val="center"/>
+            </w:pPr>
+            <w:r>
+              <w:rPr>
+                <w:b w:val="1"/>
+                <w:bCs w:val="1"/>
+              </w:rPr>
+              <w:t xml:space="preserve">Medidas:</w:t>
+            </w:r>
+          </w:p>
+        </w:tc>
+        <w:tc>
+          <w:tcPr>
+            <w:tcW w:w="5050" w:type="dxa"/>
+          </w:tcPr>
+          <w:p>
+            <w:pPr>
+              <w:jc w:val="center"/>
+            </w:pPr>
+            <w:r>
+              <w:rPr/>
+              <w:t xml:space="preserve">COMPRIMENTO 17.5 cm ALTURA 9.4 cm</w:t>
+            </w:r>
+          </w:p>
+        </w:tc>
+      </w:tr>
+      <w:tr>
+        <w:trPr>
+          <w:trHeight w:val="50" w:hRule="atLeast"/>
+          <w:cantSplit w:val="1"/>
+        </w:trPr>
+        <w:tc>
+          <w:tcPr>
+            <w:tcW w:w="2000" w:type="dxa"/>
+            <w:vMerge w:val="continue"/>
+          </w:tcPr>
+          <w:p>
+            <w:pPr/>
+            <w:r>
+              <w:rPr/>
+              <w:t xml:space="preserve"/>
+            </w:r>
+          </w:p>
+        </w:tc>
+        <w:tc>
+          <w:tcPr>
+            <w:tcW w:w="3050" w:type="dxa"/>
+          </w:tcPr>
+          <w:p>
+            <w:pPr>
+              <w:jc w:val="center"/>
+            </w:pPr>
+            <w:r>
+              <w:rPr>
+                <w:b w:val="1"/>
+                <w:bCs w:val="1"/>
+              </w:rPr>
+              <w:t xml:space="preserve">Estado de conservação:</w:t>
+            </w:r>
+          </w:p>
+        </w:tc>
+        <w:tc>
+          <w:tcPr>
+            <w:tcW w:w="5050" w:type="dxa"/>
+          </w:tcPr>
+          <w:p>
+            <w:pPr>
+              <w:jc w:val="center"/>
+            </w:pPr>
+            <w:r>
+              <w:rPr/>
+              <w:t xml:space="preserve">REGULAR</w:t>
+            </w:r>
+          </w:p>
+        </w:tc>
+      </w:tr>
+    </w:tbl>
+    <w:p/>
+    <w:p>
+      <w:pPr/>
+      <w:r>
+        <w:rPr>
+          <w:rFonts w:ascii="Arial" w:hAnsi="Arial" w:eastAsia="Arial" w:cs="Arial"/>
+          <w:sz w:val="24"/>
+          <w:szCs w:val="24"/>
+          <w:b w:val="1"/>
+          <w:bCs w:val="1"/>
+        </w:rPr>
+        <w:t xml:space="preserve">b) Funcionamento e Eficiência:</w:t>
+      </w:r>
+    </w:p>
+    <w:p/>
+    <w:p>
+      <w:pPr>
+        <w:pStyle w:val="justify"/>
+      </w:pPr>
       <w:r>
         <w:rPr>
           <w:rFonts w:ascii="Arial" w:hAnsi="Arial" w:eastAsia="Arial" w:cs="Arial"/>
@@ -752,459 +3026,7 @@
           <w:b w:val="0"/>
           <w:bCs w:val="0"/>
         </w:rPr>
-        <w:t xml:space="preserve"> próprios para uso em armas de fogo, integralmente descritos no quadro a seguir:</w:t>
-      </w:r>
-      <w:br/>
-    </w:p>
-    <w:tbl>
-      <w:tblGrid>
-        <w:gridCol w:w="450" w:type="dxa"/>
-        <w:gridCol w:w="400" w:type="dxa"/>
-        <w:gridCol w:w="1100" w:type="dxa"/>
-        <w:gridCol w:w="1187" w:type="dxa"/>
-        <w:gridCol w:w="1550" w:type="dxa"/>
-        <w:gridCol w:w="1200" w:type="dxa"/>
-        <w:gridCol w:w="1400" w:type="dxa"/>
-        <w:gridCol w:w="820" w:type="dxa"/>
-        <w:gridCol w:w="1250" w:type="dxa"/>
-      </w:tblGrid>
-      <w:tblPr>
-        <w:tblStyle w:val="tabela"/>
-      </w:tblPr>
-      <w:tr>
-        <w:trPr>
-          <w:trHeight w:val="10" w:hRule="atLeast"/>
-        </w:trPr>
-        <w:tc>
-          <w:tcPr>
-            <w:shd w:val="clear" w:fill="d3d3d3"/>
-          </w:tcPr>
-          <w:p>
-            <w:pPr>
-              <w:jc w:val="center"/>
-            </w:pPr>
-            <w:r>
-              <w:rPr>
-                <w:b w:val="1"/>
-                <w:bCs w:val="1"/>
-              </w:rPr>
-              <w:t xml:space="preserve"> TABELA 4 – DESCRIÇÃO DO(S) CARTUCHO(S) INTACTOS</w:t>
-            </w:r>
-          </w:p>
-        </w:tc>
-      </w:tr>
-      <w:tr>
-        <w:trPr>
-          <w:trHeight w:val="10" w:hRule="atLeast"/>
-        </w:trPr>
-        <w:tc>
-          <w:tcPr>
-            <w:tcW w:w="450" w:type="dxa"/>
-          </w:tcPr>
-          <w:p>
-            <w:pPr>
-              <w:jc w:val="center"/>
-            </w:pPr>
-            <w:r>
-              <w:rPr>
-                <w:b w:val="1"/>
-                <w:bCs w:val="1"/>
-              </w:rPr>
-              <w:t xml:space="preserve">Item</w:t>
-            </w:r>
-          </w:p>
-        </w:tc>
-        <w:tc>
-          <w:tcPr>
-            <w:tcW w:w="400" w:type="dxa"/>
-          </w:tcPr>
-          <w:p>
-            <w:pPr>
-              <w:jc w:val="center"/>
-            </w:pPr>
-            <w:r>
-              <w:rPr>
-                <w:b w:val="1"/>
-                <w:bCs w:val="1"/>
-              </w:rPr>
-              <w:t xml:space="preserve">Qtd</w:t>
-            </w:r>
-          </w:p>
-        </w:tc>
-        <w:tc>
-          <w:tcPr>
-            <w:tcW w:w="1100" w:type="dxa"/>
-          </w:tcPr>
-          <w:p>
-            <w:pPr>
-              <w:jc w:val="center"/>
-            </w:pPr>
-            <w:r>
-              <w:rPr>
-                <w:b w:val="1"/>
-                <w:bCs w:val="1"/>
-              </w:rPr>
-              <w:t xml:space="preserve">Calibre Nominal</w:t>
-            </w:r>
-          </w:p>
-        </w:tc>
-        <w:tc>
-          <w:tcPr>
-            <w:tcW w:w="1187" w:type="dxa"/>
-          </w:tcPr>
-          <w:p>
-            <w:pPr>
-              <w:jc w:val="center"/>
-            </w:pPr>
-            <w:r>
-              <w:rPr>
-                <w:b w:val="1"/>
-                <w:bCs w:val="1"/>
-              </w:rPr>
-              <w:t xml:space="preserve">Marca</w:t>
-            </w:r>
-          </w:p>
-        </w:tc>
-        <w:tc>
-          <w:tcPr>
-            <w:tcW w:w="1550" w:type="dxa"/>
-          </w:tcPr>
-          <w:p>
-            <w:pPr>
-              <w:jc w:val="center"/>
-            </w:pPr>
-            <w:r>
-              <w:rPr>
-                <w:b w:val="1"/>
-                <w:bCs w:val="1"/>
-              </w:rPr>
-              <w:t xml:space="preserve">Procedência</w:t>
-            </w:r>
-          </w:p>
-        </w:tc>
-        <w:tc>
-          <w:tcPr>
-            <w:tcW w:w="1200" w:type="dxa"/>
-          </w:tcPr>
-          <w:p>
-            <w:pPr>
-              <w:jc w:val="center"/>
-            </w:pPr>
-            <w:r>
-              <w:rPr>
-                <w:b w:val="1"/>
-                <w:bCs w:val="1"/>
-              </w:rPr>
-              <w:t xml:space="preserve">Espoleta</w:t>
-            </w:r>
-          </w:p>
-        </w:tc>
-        <w:tc>
-          <w:tcPr>
-            <w:tcW w:w="1400" w:type="dxa"/>
-          </w:tcPr>
-          <w:p>
-            <w:pPr>
-              <w:jc w:val="center"/>
-            </w:pPr>
-            <w:r>
-              <w:rPr>
-                <w:b w:val="1"/>
-                <w:bCs w:val="1"/>
-              </w:rPr>
-              <w:t xml:space="preserve">Estojo (Lote)</w:t>
-            </w:r>
-          </w:p>
-        </w:tc>
-        <w:tc>
-          <w:tcPr>
-            <w:tcW w:w="820" w:type="dxa"/>
-          </w:tcPr>
-          <w:p>
-            <w:pPr>
-              <w:jc w:val="center"/>
-            </w:pPr>
-            <w:r>
-              <w:rPr>
-                <w:b w:val="1"/>
-                <w:bCs w:val="1"/>
-              </w:rPr>
-              <w:t xml:space="preserve">Projétil</w:t>
-            </w:r>
-          </w:p>
-        </w:tc>
-        <w:tc>
-          <w:tcPr>
-            <w:tcW w:w="1250" w:type="dxa"/>
-          </w:tcPr>
-          <w:p>
-            <w:pPr>
-              <w:jc w:val="center"/>
-            </w:pPr>
-            <w:r>
-              <w:rPr>
-                <w:b w:val="1"/>
-                <w:bCs w:val="1"/>
-              </w:rPr>
-              <w:t xml:space="preserve">Condição Observação</w:t>
-            </w:r>
-          </w:p>
-        </w:tc>
-      </w:tr>
-      <w:tr>
-        <w:trPr/>
-        <w:tc>
-          <w:tcPr>
-            <w:tcW w:w="400" w:type="dxa"/>
-          </w:tcPr>
-          <w:p>
-            <w:pPr>
-              <w:jc w:val="center"/>
-            </w:pPr>
-            <w:r>
-              <w:rPr/>
-              <w:t xml:space="preserve">1</w:t>
-            </w:r>
-          </w:p>
-        </w:tc>
-        <w:tc>
-          <w:tcPr>
-            <w:tcW w:w="400" w:type="dxa"/>
-          </w:tcPr>
-          <w:p>
-            <w:pPr>
-              <w:jc w:val="center"/>
-            </w:pPr>
-            <w:r>
-              <w:rPr/>
-              <w:t xml:space="preserve">10</w:t>
-            </w:r>
-          </w:p>
-        </w:tc>
-        <w:tc>
-          <w:tcPr>
-            <w:tcW w:w="1100" w:type="dxa"/>
-          </w:tcPr>
-          <w:p>
-            <w:pPr>
-              <w:jc w:val="center"/>
-            </w:pPr>
-            <w:r>
-              <w:rPr/>
-              <w:t xml:space="preserve">.22 Curto</w:t>
-            </w:r>
-          </w:p>
-        </w:tc>
-        <w:tc>
-          <w:tcPr>
-            <w:tcW w:w="1187" w:type="dxa"/>
-          </w:tcPr>
-          <w:p>
-            <w:pPr>
-              <w:jc w:val="center"/>
-            </w:pPr>
-            <w:r>
-              <w:rPr/>
-              <w:t xml:space="preserve">AGUILA</w:t>
-            </w:r>
-          </w:p>
-        </w:tc>
-        <w:tc>
-          <w:tcPr>
-            <w:tcW w:w="1600" w:type="dxa"/>
-          </w:tcPr>
-          <w:p>
-            <w:pPr>
-              <w:jc w:val="center"/>
-            </w:pPr>
-            <w:r>
-              <w:rPr/>
-              <w:t xml:space="preserve">MEXICANA</w:t>
-            </w:r>
-          </w:p>
-        </w:tc>
-        <w:tc>
-          <w:tcPr>
-            <w:tcW w:w="1100" w:type="dxa"/>
-          </w:tcPr>
-          <w:p>
-            <w:pPr>
-              <w:jc w:val="center"/>
-            </w:pPr>
-            <w:r>
-              <w:rPr/>
-              <w:t xml:space="preserve">NIQUELADA</w:t>
-            </w:r>
-          </w:p>
-        </w:tc>
-        <w:tc>
-          <w:tcPr>
-            <w:tcW w:w="1400" w:type="dxa"/>
-          </w:tcPr>
-          <w:p>
-            <w:pPr>
-              <w:jc w:val="center"/>
-            </w:pPr>
-            <w:r>
-              <w:rPr/>
-              <w:t xml:space="preserve">NIQUELADO</w:t>
-            </w:r>
-          </w:p>
-          <w:p>
-            <w:pPr>
-              <w:jc w:val="center"/>
-            </w:pPr>
-            <w:r>
-              <w:rPr/>
-              <w:t xml:space="preserve"/>
-            </w:r>
-          </w:p>
-        </w:tc>
-        <w:tc>
-          <w:tcPr>
-            <w:tcW w:w="820" w:type="dxa"/>
-          </w:tcPr>
-          <w:p>
-            <w:pPr>
-              <w:jc w:val="center"/>
-            </w:pPr>
-            <w:r>
-              <w:rPr/>
-              <w:t xml:space="preserve">CHPP</w:t>
-            </w:r>
-          </w:p>
-        </w:tc>
-        <w:tc>
-          <w:tcPr>
-            <w:tcW w:w="1250" w:type="dxa"/>
-          </w:tcPr>
-          <w:p>
-            <w:pPr>
-              <w:jc w:val="center"/>
-            </w:pPr>
-            <w:r>
-              <w:rPr/>
-              <w:t xml:space="preserve">INTACTO</w:t>
-            </w:r>
-          </w:p>
-          <w:p>
-            <w:pPr>
-              <w:jc w:val="center"/>
-            </w:pPr>
-            <w:r>
-              <w:rPr/>
-              <w:t xml:space="preserve"/>
-            </w:r>
-          </w:p>
-        </w:tc>
-      </w:tr>
-      <w:tr>
-        <w:trPr>
-          <w:trHeight w:val="10" w:hRule="atLeast"/>
-        </w:trPr>
-        <w:tc>
-          <w:tcPr/>
-          <w:p>
-            <w:pPr/>
-            <w:r>
-              <w:rPr>
-                <w:sz w:val="18"/>
-                <w:szCs w:val="18"/>
-                <w:b w:val="1"/>
-                <w:bCs w:val="1"/>
-              </w:rPr>
-              <w:t xml:space="preserve">Legenda:</w:t>
-            </w:r>
-          </w:p>
-          <w:p>
-            <w:pPr/>
-            <w:r>
-              <w:rPr>
-                <w:sz w:val="16"/>
-                <w:szCs w:val="16"/>
-                <w:b w:val="0"/>
-                <w:bCs w:val="0"/>
-              </w:rPr>
-              <w:t xml:space="preserve">CHPP  Chumbo Ponta Plana</w:t>
-            </w:r>
-          </w:p>
-        </w:tc>
-      </w:tr>
-    </w:tbl>
-    <w:p/>
-    <w:p>
-      <w:pPr>
-        <w:pStyle w:val="justify"/>
-      </w:pPr>
-      <w:r>
-        <w:rPr>
-          <w:rFonts w:ascii="Arial" w:hAnsi="Arial" w:eastAsia="Arial" w:cs="Arial"/>
-          <w:sz w:val="24"/>
-          <w:szCs w:val="24"/>
-          <w:b w:val="0"/>
-          <w:bCs w:val="0"/>
-        </w:rPr>
-        <w:t xml:space="preserve"/>
-      </w:r>
-      <w:r>
-        <w:rPr>
-          <w:rFonts w:ascii="Arial" w:hAnsi="Arial" w:eastAsia="Arial" w:cs="Arial"/>
-          <w:sz w:val="24"/>
-          <w:szCs w:val="24"/>
-          <w:b w:val="0"/>
-          <w:bCs w:val="0"/>
-        </w:rPr>
-        <w:t xml:space="preserve"/>
-      </w:r>
-      <w:r>
-        <w:rPr>
-          <w:rFonts w:ascii="Arial" w:hAnsi="Arial" w:eastAsia="Arial" w:cs="Arial"/>
-          <w:sz w:val="24"/>
-          <w:szCs w:val="24"/>
-          <w:b w:val="0"/>
-          <w:bCs w:val="0"/>
-        </w:rPr>
-        <w:t xml:space="preserve">Buscando testar a eficiência dos cartuchos, o Perito submeteu-os ao teste de tiro, </w:t>
-      </w:r>
-      <w:r>
-        <w:rPr>
-          <w:rFonts w:ascii="Arial" w:hAnsi="Arial" w:eastAsia="Arial" w:cs="Arial"/>
-          <w:sz w:val="24"/>
-          <w:szCs w:val="24"/>
-          <w:b w:val="0"/>
-          <w:bCs w:val="0"/>
-        </w:rPr>
-        <w:t xml:space="preserve">usando a arma encaminhada para exame</w:t>
-      </w:r>
-      <w:r>
-        <w:rPr>
-          <w:rFonts w:ascii="Arial" w:hAnsi="Arial" w:eastAsia="Arial" w:cs="Arial"/>
-          <w:sz w:val="24"/>
-          <w:szCs w:val="24"/>
-          <w:b w:val="0"/>
-          <w:bCs w:val="0"/>
-        </w:rPr>
-        <w:t xml:space="preserve"> e efetuando disparos. Foram observados os funcionamentos normais dos seus componentes, os quais deflagraram as respectivas cargas de projeção ao serem as espoletas percutidas por uma só vez. Os remanescentes foram devidamente descartados. </w:t>
-      </w:r>
-      <w:r>
-        <w:rPr>
-          <w:rFonts w:ascii="Arial" w:hAnsi="Arial" w:eastAsia="Arial" w:cs="Arial"/>
-          <w:sz w:val="24"/>
-          <w:szCs w:val="24"/>
-          <w:b w:val="0"/>
-          <w:bCs w:val="0"/>
-        </w:rPr>
-        <w:t xml:space="preserve"/>
-      </w:r>
-      <w:r>
-        <w:rPr>
-          <w:rFonts w:ascii="Arial" w:hAnsi="Arial" w:eastAsia="Arial" w:cs="Arial"/>
-          <w:sz w:val="24"/>
-          <w:szCs w:val="24"/>
-          <w:b w:val="0"/>
-          <w:bCs w:val="0"/>
-        </w:rPr>
-        <w:t xml:space="preserve">Nestas condições, verificou-se estar a </w:t>
+        <w:t xml:space="preserve">Buscando atestar tais atributos da arma, o Perito(a) submeteu-a ao teste de tiro, usando as munições de correspondente calibre encaminhadas para o exame e efetuando disparos em movimento duplo ( ação simples + dupla ). Foram observados os funcionamentos normais dos seus componentes, os quais deflagraram as respectivas cargas de projeção ao serem as espoletas percutidas por uma só vez. Os remanescentes da munição foram devidamente descartados. Nestas condições, verificou-se estar a</w:t>
       </w:r>
       <w:r>
         <w:rPr>
@@ -1213,12 +3035,140 @@
           <w:szCs w:val="24"/>
           <w:b w:val="1"/>
           <w:bCs w:val="1"/>
+          <w:u w:val="single"/>
         </w:rPr>
-        <w:t xml:space="preserve">munição eficiente para a realização de tiros.</w:t>
+        <w:t xml:space="preserve"> arma eficiente para a realização de tiros.</w:t>
       </w:r>
     </w:p>
     <w:p/>
     <w:p/>
+    <w:tbl>
+      <w:tblGrid>
+        <w:gridCol/>
+        <w:gridCol/>
+      </w:tblGrid>
+      <w:tblPr>
+        <w:tblStyle w:val="tabela2img"/>
+      </w:tblPr>
+      <w:tr>
+        <w:trPr>
+          <w:trHeight w:val="10" w:hRule="atLeast"/>
+          <w:tblHeader w:val="1"/>
+        </w:trPr>
+        <w:tc>
+          <w:tcPr>
+            <w:shd w:val="clear" w:fill="d3d3d3"/>
+          </w:tcPr>
+          <w:p>
+            <w:pPr>
+              <w:jc w:val="center"/>
+            </w:pPr>
+            <w:r>
+              <w:rPr>
+                <w:b w:val="1"/>
+                <w:bCs w:val="1"/>
+              </w:rPr>
+              <w:t xml:space="preserve">Tabela 7 -Tomadas fotográficas- Revólver</w:t>
+            </w:r>
+          </w:p>
+        </w:tc>
+      </w:tr>
+      <w:tr>
+        <w:trPr>
+          <w:trHeight w:val="10" w:hRule="atLeast"/>
+          <w:cantSplit w:val="1"/>
+        </w:trPr>
+        <w:tc>
+          <w:tcPr/>
+          <w:p>
+            <w:pPr>
+              <w:jc w:val="center"/>
+            </w:pPr>
+            <w:r>
+              <w:pict>
+                <v:shape type="#_x0000_t75" style="width:250pt; height:125pt; margin-left:0pt; margin-top:0pt; mso-position-horizontal:left; mso-position-vertical:top; mso-position-horizontal-relative:char; mso-position-vertical-relative:line;">
+                  <w10:wrap type="inline"/>
+                  <v:imagedata r:id="rId7" o:title=""/>
+                </v:shape>
+              </w:pict>
+            </w:r>
+          </w:p>
+          <w:p>
+            <w:pPr>
+              <w:jc w:val="center"/>
+            </w:pPr>
+            <w:r>
+              <w:rPr>
+                <w:b w:val="1"/>
+                <w:bCs w:val="1"/>
+              </w:rPr>
+              <w:t xml:space="preserve">Vista lateral direita</w:t>
+            </w:r>
+          </w:p>
+        </w:tc>
+      </w:tr>
+      <w:tr>
+        <w:trPr>
+          <w:trHeight w:val="10" w:hRule="atLeast"/>
+        </w:trPr>
+        <w:tc>
+          <w:tcPr/>
+          <w:p>
+            <w:pPr>
+              <w:jc w:val="center"/>
+            </w:pPr>
+            <w:r>
+              <w:pict>
+                <v:shape type="#_x0000_t75" style="width:150pt; height:75pt; margin-left:0pt; margin-top:0pt; mso-position-horizontal:left; mso-position-vertical:top; mso-position-horizontal-relative:char; mso-position-vertical-relative:line;">
+                  <w10:wrap type="inline"/>
+                  <v:imagedata r:id="rId7" o:title=""/>
+                </v:shape>
+              </w:pict>
+            </w:r>
+          </w:p>
+          <w:p>
+            <w:pPr>
+              <w:jc w:val="center"/>
+            </w:pPr>
+            <w:r>
+              <w:rPr>
+                <w:b w:val="1"/>
+                <w:bCs w:val="1"/>
+              </w:rPr>
+              <w:t xml:space="preserve">Vista lateral esquerda</w:t>
+            </w:r>
+          </w:p>
+        </w:tc>
+        <w:tc>
+          <w:tcPr/>
+          <w:p>
+            <w:pPr>
+              <w:jc w:val="center"/>
+            </w:pPr>
+            <w:r>
+              <w:pict>
+                <v:shape type="#_x0000_t75" style="width:150pt; height:150pt; margin-left:0pt; margin-top:0pt; mso-position-horizontal:left; mso-position-vertical:top; mso-position-horizontal-relative:char; mso-position-vertical-relative:line;">
+                  <w10:wrap type="inline"/>
+                  <v:imagedata r:id="rId10" o:title=""/>
+                </v:shape>
+              </w:pict>
+            </w:r>
+          </w:p>
+          <w:p>
+            <w:pPr>
+              <w:jc w:val="center"/>
+            </w:pPr>
+            <w:r>
+              <w:rPr>
+                <w:b w:val="1"/>
+                <w:bCs w:val="1"/>
+              </w:rPr>
+              <w:t xml:space="preserve">Número de série</w:t>
+            </w:r>
+          </w:p>
+        </w:tc>
+      </w:tr>
+    </w:tbl>
     <w:p/>
     <w:p>
       <w:pPr>
@@ -1260,9 +3210,23 @@
           <w:b w:val="0"/>
           <w:bCs w:val="0"/>
         </w:rPr>
-        <w:t xml:space="preserve">•   cartucho(s) item 1 encontrava(m)-se eficiente(s) para a realização de tiros.</w:t>
+        <w:t xml:space="preserve">•   Arma AF-A encontrava-se eficiente para a realização de tiros.</w:t>
       </w:r>
     </w:p>
+    <w:p>
+      <w:pPr/>
+      <w:r>
+        <w:rPr>
+          <w:rFonts w:ascii="Arial" w:hAnsi="Arial" w:eastAsia="Arial" w:cs="Arial"/>
+          <w:sz w:val="24"/>
+          <w:szCs w:val="24"/>
+          <w:b w:val="0"/>
+          <w:bCs w:val="0"/>
+        </w:rPr>
+        <w:t xml:space="preserve">•   Arma AF-B encontrava-se eficiente para a realização de tiros.</w:t>
+      </w:r>
+    </w:p>
+    <w:p/>
     <w:p>
       <w:pPr>
         <w:pStyle w:val="justify"/>
@@ -1275,7 +3239,38 @@
           <w:b w:val="1"/>
           <w:bCs w:val="1"/>
         </w:rPr>
-        <w:t xml:space="preserve">6. ENCERRAMENTO: </w:t>
+        <w:t xml:space="preserve">5. CONSIDERAÇÕES FINAIS:</w:t>
+      </w:r>
+    </w:p>
+    <w:p>
+      <w:pPr>
+        <w:pStyle w:val="justify"/>
+      </w:pPr>
+      <w:r>
+        <w:rPr>
+          <w:rFonts w:ascii="Arial" w:hAnsi="Arial" w:eastAsia="Arial" w:cs="Arial"/>
+          <w:sz w:val="24"/>
+          <w:szCs w:val="24"/>
+          <w:b w:val="0"/>
+          <w:bCs w:val="0"/>
+        </w:rPr>
+        <w:t xml:space="preserve">O material descrito neste documento, após examinado, foi devidamente identificado, embalado e lacrado com o(s) lacre(s) de saída número 4654 (Arma AF-A), número 546456 (Arma AF-B), conforme requerido pelos artigos 158-A a 158-F do Código de Processo Penal (Lei nº 13.964/2019), e encaminhado para a Central de Custódia da Polícia Científica do Paraná.</w:t>
+      </w:r>
+    </w:p>
+    <w:p/>
+    <w:p>
+      <w:pPr>
+        <w:pStyle w:val="justify"/>
+      </w:pPr>
+      <w:r>
+        <w:rPr>
+          <w:rFonts w:ascii="Arial" w:hAnsi="Arial" w:eastAsia="Arial" w:cs="Arial"/>
+          <w:sz w:val="24"/>
+          <w:szCs w:val="24"/>
+          <w:b w:val="1"/>
+          <w:bCs w:val="1"/>
+        </w:rPr>
+        <w:t xml:space="preserve">5. ENCERRAMENTO: </w:t>
       </w:r>
     </w:p>
     <w:p>
@@ -1346,7 +3341,7 @@
                 <w:b w:val="1"/>
                 <w:bCs w:val="1"/>
               </w:rPr>
-              <w:t xml:space="preserve">Leonel Letnar Junior</w:t>
+              <w:t xml:space="preserve">Usuário Admin</w:t>
             </w:r>
           </w:p>
           <w:p>
@@ -1374,14 +3369,14 @@
                 <w:b w:val="1"/>
                 <w:bCs w:val="1"/>
               </w:rPr>
-              <w:t xml:space="preserve">UETC Apucarana – Polícia Científica do Paraná</w:t>
+              <w:t xml:space="preserve">UETC Umuarama – Polícia Científica do Paraná</w:t>
             </w:r>
           </w:p>
         </w:tc>
       </w:tr>
     </w:tbl>
     <w:sectPr>
-      <w:headerReference w:type="default" r:id="rId8"/>
+      <w:headerReference w:type="default" r:id="rId11"/>
       <w:pgSz w:orient="portrait" w:w="11905.511811023622" w:h="16837.79527559055"/>
       <w:pgMar w:top="1440" w:right="1133.8582677165352" w:bottom="0" w:left="1700.787401574803" w:header="2437.7952755905512" w:footer="2267.7165354330705" w:gutter="0"/>
       <w:cols w:num="1" w:space="720"/>

</xml_diff>

<commit_message>
ajustando imagens conforme o quadro
</commit_message>
<xml_diff>
--- a/storage/laudos/Laudo 1332-2024.docx
+++ b/storage/laudos/Laudo 1332-2024.docx
@@ -86,7 +86,7 @@
           <w:b w:val="0"/>
           <w:bCs w:val="0"/>
         </w:rPr>
-        <w:t xml:space="preserve"> o(a) Perito(a) Criminal </w:t>
+        <w:t xml:space="preserve"> o(a) Perito(a) Oficial Criminal </w:t>
       </w:r>
       <w:r>
         <w:rPr>
@@ -116,7 +116,7 @@
           <w:b w:val="0"/>
           <w:bCs w:val="0"/>
         </w:rPr>
-        <w:t xml:space="preserve"> a fim de ser atendida solicitação contida no Ofício nº , datado de 10/03/2025, oriundo da 14ª Subdivisão Policial Guarapuava.</w:t>
+        <w:t xml:space="preserve"> a fim de ser atendida solicitação contida no Ofício nº , datado de 13/03/2025, oriundo da 14ª Subdivisão Policial Guarapuava.</w:t>
       </w:r>
     </w:p>
     <w:p>
@@ -230,7 +230,7 @@
             </w:pPr>
             <w:r>
               <w:rPr/>
-              <w:t xml:space="preserve">MATEUS</w:t>
+              <w:t xml:space="preserve">RODRIGO DE FREITAS CAMARGO</w:t>
             </w:r>
           </w:p>
         </w:tc>
@@ -333,7 +333,7 @@
             </w:pPr>
             <w:r>
               <w:rPr/>
-              <w:t xml:space="preserve">46456</w:t>
+              <w:t xml:space="preserve">546456</w:t>
             </w:r>
           </w:p>
         </w:tc>
@@ -582,7 +582,7 @@
             </w:pPr>
             <w:r>
               <w:rPr/>
-              <w:t xml:space="preserve">465465</w:t>
+              <w:t xml:space="preserve">6666</w:t>
             </w:r>
           </w:p>
         </w:tc>
@@ -600,7 +600,7 @@
             </w:pPr>
             <w:r>
               <w:rPr/>
-              <w:t xml:space="preserve">ARMA</w:t>
+              <w:t xml:space="preserve">MUNIÇÃO</w:t>
             </w:r>
           </w:p>
         </w:tc>
@@ -612,7 +612,7 @@
             </w:pPr>
             <w:r>
               <w:rPr/>
-              <w:t xml:space="preserve">1</w:t>
+              <w:t xml:space="preserve">5</w:t>
             </w:r>
           </w:p>
         </w:tc>
@@ -624,7 +624,7 @@
             </w:pPr>
             <w:r>
               <w:rPr/>
-              <w:t xml:space="preserve">REVÓLVER</w:t>
+              <w:t xml:space="preserve">CARTUCHO</w:t>
             </w:r>
           </w:p>
         </w:tc>
@@ -636,7 +636,7 @@
             </w:pPr>
             <w:r>
               <w:rPr/>
-              <w:t xml:space="preserve"/>
+              <w:t xml:space="preserve">FEDERAL</w:t>
             </w:r>
           </w:p>
         </w:tc>
@@ -648,7 +648,73 @@
             </w:pPr>
             <w:r>
               <w:rPr/>
-              <w:t xml:space="preserve">645645</w:t>
+              <w:t xml:space="preserve">11</w:t>
+            </w:r>
+          </w:p>
+        </w:tc>
+      </w:tr>
+      <w:tr>
+        <w:trPr>
+          <w:trHeight w:val="10" w:hRule="atLeast"/>
+          <w:tblHeader w:val="1"/>
+        </w:trPr>
+        <w:tc>
+          <w:tcPr/>
+          <w:p>
+            <w:pPr>
+              <w:jc w:val="center"/>
+            </w:pPr>
+            <w:r>
+              <w:rPr/>
+              <w:t xml:space="preserve">MUNIÇÃO</w:t>
+            </w:r>
+          </w:p>
+        </w:tc>
+        <w:tc>
+          <w:tcPr/>
+          <w:p>
+            <w:pPr>
+              <w:jc w:val="center"/>
+            </w:pPr>
+            <w:r>
+              <w:rPr/>
+              <w:t xml:space="preserve">12</w:t>
+            </w:r>
+          </w:p>
+        </w:tc>
+        <w:tc>
+          <w:tcPr/>
+          <w:p>
+            <w:pPr>
+              <w:jc w:val="center"/>
+            </w:pPr>
+            <w:r>
+              <w:rPr/>
+              <w:t xml:space="preserve">CARTUCHO</w:t>
+            </w:r>
+          </w:p>
+        </w:tc>
+        <w:tc>
+          <w:tcPr/>
+          <w:p>
+            <w:pPr>
+              <w:jc w:val="center"/>
+            </w:pPr>
+            <w:r>
+              <w:rPr/>
+              <w:t xml:space="preserve">A USA</w:t>
+            </w:r>
+          </w:p>
+        </w:tc>
+        <w:tc>
+          <w:tcPr/>
+          <w:p>
+            <w:pPr>
+              <w:jc w:val="center"/>
+            </w:pPr>
+            <w:r>
+              <w:rPr/>
+              <w:t xml:space="preserve">12345</w:t>
             </w:r>
           </w:p>
         </w:tc>
@@ -732,9 +798,9 @@
             </w:pPr>
             <w:r>
               <w:pict>
-                <v:shape type="#_x0000_t75" style="width:220pt; height:110pt; margin-left:0pt; margin-top:0pt; mso-position-horizontal:left; mso-position-vertical:top; mso-position-horizontal-relative:char; mso-position-vertical-relative:line;">
+                <v:shape type="#_x0000_t75" style="width:220pt; height:109.10569105691pt; margin-left:0pt; margin-top:0pt; mso-position-horizontal:left; mso-position-vertical:top; mso-position-horizontal-relative:char; mso-position-vertical-relative:line;">
                   <w10:wrap type="inline"/>
-                  <v:imagedata r:id="rId7" o:title=""/>
+                  <v:imagedata r:id="rId8" o:title=""/>
                 </v:shape>
               </w:pict>
             </w:r>
@@ -783,7 +849,7 @@
           <w:b w:val="1"/>
           <w:bCs w:val="1"/>
         </w:rPr>
-        <w:t xml:space="preserve">3. 1. 1 DA ARMA AF-A - TAURUS PT58 S – LACRE DE ENTRADA 465465</w:t>
+        <w:t xml:space="preserve">3. 1. 1 DA ARMA AF-A - TAURUS PT 138 MILLENIUM – LACRE DE ENTRADA 6666</w:t>
       </w:r>
     </w:p>
     <w:p/>
@@ -933,7 +999,7 @@
             </w:pPr>
             <w:r>
               <w:rPr/>
-              <w:t xml:space="preserve">PT58 S</w:t>
+              <w:t xml:space="preserve">PT 138 MILLENIUM</w:t>
             </w:r>
           </w:p>
         </w:tc>
@@ -1238,7 +1304,7 @@
             </w:pPr>
             <w:r>
               <w:rPr/>
-              <w:t xml:space="preserve">102 cm</w:t>
+              <w:t xml:space="preserve">8.50 cm</w:t>
             </w:r>
           </w:p>
         </w:tc>
@@ -1438,7 +1504,7 @@
             </w:pPr>
             <w:r>
               <w:rPr/>
-              <w:t xml:space="preserve">TREZE</w:t>
+              <w:t xml:space="preserve">QUINZE</w:t>
             </w:r>
           </w:p>
         </w:tc>
@@ -1488,7 +1554,7 @@
             </w:pPr>
             <w:r>
               <w:rPr/>
-              <w:t xml:space="preserve">INDIRETA COM CÃO EXPOSTO</w:t>
+              <w:t xml:space="preserve">MECANISMOS EMBUTIDOS</w:t>
             </w:r>
           </w:p>
         </w:tc>
@@ -1538,7 +1604,7 @@
             </w:pPr>
             <w:r>
               <w:rPr/>
-              <w:t xml:space="preserve">MOVIMENTO DUPLO ( AÇÃO SIMPLES + DUPLA )</w:t>
+              <w:t xml:space="preserve">DUPLA AÇÃO</w:t>
             </w:r>
           </w:p>
         </w:tc>
@@ -1693,7 +1759,7 @@
             </w:pPr>
             <w:r>
               <w:rPr/>
-              <w:t xml:space="preserve">COMPRIMENTO 180 cm ALTURA 128 cm</w:t>
+              <w:t xml:space="preserve">COMPRIMENTO 15.3 cm ALTURA 13.1 cm</w:t>
             </w:r>
           </w:p>
         </w:tc>
@@ -1776,7 +1842,7 @@
           <w:b w:val="0"/>
           <w:bCs w:val="0"/>
         </w:rPr>
-        <w:t xml:space="preserve">Buscando atestar tais atributos da arma, o Perito(a) submeteu-a ao teste de tiro, usando as munições de correspondente calibre encaminhadas para o exame e efetuando disparos em movimento duplo ( ação simples + dupla ). Foram observados os funcionamentos normais dos seus componentes, os quais deflagraram as respectivas cargas de projeção ao serem as espoletas percutidas por uma só vez. Os remanescentes da munição foram devidamente descartados. Nestas condições, verificou-se estar a</w:t>
+        <w:t xml:space="preserve">Buscando atestar tais atributos da arma, o Perito(a) submeteu-a ao teste de tiro, usando as munições de correspondente calibre encaminhadas para o exame e efetuando disparos em dupla ação. Foram observados os funcionamentos normais dos seus componentes, os quais deflagraram as respectivas cargas de projeção ao serem as espoletas percutidas por uma só vez. Os remanescentes da munição foram devidamente descartados. Nestas condições, verificou-se estar a</w:t>
       </w:r>
       <w:r>
         <w:rPr>
@@ -1795,7 +1861,6 @@
     <w:tbl>
       <w:tblGrid>
         <w:gridCol/>
-        <w:gridCol/>
       </w:tblGrid>
       <w:tblPr>
         <w:tblStyle w:val="tabela2img"/>
@@ -1836,68 +1901,7 @@
             </w:pPr>
             <w:r>
               <w:pict>
-                <v:shape type="#_x0000_t75" style="width:250pt; height:50pt; margin-left:0pt; margin-top:0pt; mso-position-horizontal:left; mso-position-vertical:top; mso-position-horizontal-relative:char; mso-position-vertical-relative:line;">
-                  <w10:wrap type="inline"/>
-                  <v:imagedata r:id="rId8" o:title=""/>
-                </v:shape>
-              </w:pict>
-            </w:r>
-          </w:p>
-          <w:p>
-            <w:pPr>
-              <w:jc w:val="center"/>
-            </w:pPr>
-            <w:r>
-              <w:rPr>
-                <w:b w:val="1"/>
-                <w:bCs w:val="1"/>
-              </w:rPr>
-              <w:t xml:space="preserve">Vista lateral direita</w:t>
-            </w:r>
-          </w:p>
-        </w:tc>
-      </w:tr>
-      <w:tr>
-        <w:trPr>
-          <w:trHeight w:val="10" w:hRule="atLeast"/>
-        </w:trPr>
-        <w:tc>
-          <w:tcPr/>
-          <w:p>
-            <w:pPr>
-              <w:jc w:val="center"/>
-            </w:pPr>
-            <w:r>
-              <w:pict>
-                <v:shape type="#_x0000_t75" style="width:150pt; height:75pt; margin-left:0pt; margin-top:0pt; mso-position-horizontal:left; mso-position-vertical:top; mso-position-horizontal-relative:char; mso-position-vertical-relative:line;">
-                  <w10:wrap type="inline"/>
-                  <v:imagedata r:id="rId7" o:title=""/>
-                </v:shape>
-              </w:pict>
-            </w:r>
-          </w:p>
-          <w:p>
-            <w:pPr>
-              <w:jc w:val="center"/>
-            </w:pPr>
-            <w:r>
-              <w:rPr>
-                <w:b w:val="1"/>
-                <w:bCs w:val="1"/>
-              </w:rPr>
-              <w:t xml:space="preserve">Vista lateral esquerda</w:t>
-            </w:r>
-          </w:p>
-        </w:tc>
-        <w:tc>
-          <w:tcPr/>
-          <w:p>
-            <w:pPr>
-              <w:jc w:val="center"/>
-            </w:pPr>
-            <w:r>
-              <w:pict>
-                <v:shape type="#_x0000_t75" style="width:150pt; height:150pt; margin-left:0pt; margin-top:0pt; mso-position-horizontal:left; mso-position-vertical:top; mso-position-horizontal-relative:char; mso-position-vertical-relative:line;">
+                <v:shape type="#_x0000_t75" style="width:250pt; height:125pt; margin-left:0pt; margin-top:0pt; mso-position-horizontal:left; mso-position-vertical:top; mso-position-horizontal-relative:char; mso-position-vertical-relative:line;">
                   <w10:wrap type="inline"/>
                   <v:imagedata r:id="rId9" o:title=""/>
                 </v:shape>
@@ -1913,12 +1917,676 @@
                 <w:b w:val="1"/>
                 <w:bCs w:val="1"/>
               </w:rPr>
-              <w:t xml:space="preserve">Número de série</w:t>
+              <w:t xml:space="preserve">Vista lateral direita</w:t>
             </w:r>
           </w:p>
         </w:tc>
       </w:tr>
     </w:tbl>
+    <w:p/>
+    <w:p>
+      <w:pPr>
+        <w:pStyle w:val="justify"/>
+      </w:pPr>
+      <w:r>
+        <w:rPr>
+          <w:rFonts w:ascii="Arial" w:hAnsi="Arial" w:eastAsia="Arial" w:cs="Arial"/>
+          <w:sz w:val="24"/>
+          <w:szCs w:val="24"/>
+          <w:b w:val="1"/>
+          <w:bCs w:val="1"/>
+        </w:rPr>
+        <w:t xml:space="preserve">3.2 DOS CARTUCHOS </w:t>
+      </w:r>
+    </w:p>
+    <w:p>
+      <w:pPr>
+        <w:pStyle w:val="justify"/>
+      </w:pPr>
+      <w:r>
+        <w:rPr>
+          <w:rFonts w:ascii="Arial" w:hAnsi="Arial" w:eastAsia="Arial" w:cs="Arial"/>
+          <w:sz w:val="24"/>
+          <w:szCs w:val="24"/>
+          <w:b w:val="0"/>
+          <w:bCs w:val="0"/>
+        </w:rPr>
+        <w:t xml:space="preserve">Trata-se de </w:t>
+      </w:r>
+      <w:r>
+        <w:rPr>
+          <w:rFonts w:ascii="Arial" w:hAnsi="Arial" w:eastAsia="Arial" w:cs="Arial"/>
+          <w:sz w:val="24"/>
+          <w:szCs w:val="24"/>
+          <w:b w:val="1"/>
+          <w:bCs w:val="1"/>
+          <w:u w:val="single"/>
+        </w:rPr>
+        <w:t xml:space="preserve">dezessete cartuchos </w:t>
+      </w:r>
+      <w:r>
+        <w:rPr>
+          <w:rFonts w:ascii="Arial" w:hAnsi="Arial" w:eastAsia="Arial" w:cs="Arial"/>
+          <w:sz w:val="24"/>
+          <w:szCs w:val="24"/>
+          <w:b w:val="0"/>
+          <w:bCs w:val="0"/>
+        </w:rPr>
+        <w:t xml:space="preserve"> próprios para uso em armas de fogo, integralmente descritos no quadro a seguir:</w:t>
+      </w:r>
+      <w:br/>
+    </w:p>
+    <w:tbl>
+      <w:tblGrid>
+        <w:gridCol w:w="450" w:type="dxa"/>
+        <w:gridCol w:w="400" w:type="dxa"/>
+        <w:gridCol w:w="1100" w:type="dxa"/>
+        <w:gridCol w:w="1187" w:type="dxa"/>
+        <w:gridCol w:w="1550" w:type="dxa"/>
+        <w:gridCol w:w="1200" w:type="dxa"/>
+        <w:gridCol w:w="1400" w:type="dxa"/>
+        <w:gridCol w:w="820" w:type="dxa"/>
+        <w:gridCol w:w="1250" w:type="dxa"/>
+      </w:tblGrid>
+      <w:tblPr>
+        <w:tblStyle w:val="tabela"/>
+      </w:tblPr>
+      <w:tr>
+        <w:trPr>
+          <w:trHeight w:val="10" w:hRule="atLeast"/>
+        </w:trPr>
+        <w:tc>
+          <w:tcPr>
+            <w:shd w:val="clear" w:fill="d3d3d3"/>
+          </w:tcPr>
+          <w:p>
+            <w:pPr>
+              <w:jc w:val="center"/>
+            </w:pPr>
+            <w:r>
+              <w:rPr>
+                <w:b w:val="1"/>
+                <w:bCs w:val="1"/>
+              </w:rPr>
+              <w:t xml:space="preserve"> TABELA 6 – DESCRIÇÃO DO(S) CARTUCHO(S) INTACTOS</w:t>
+            </w:r>
+          </w:p>
+        </w:tc>
+      </w:tr>
+      <w:tr>
+        <w:trPr>
+          <w:trHeight w:val="10" w:hRule="atLeast"/>
+        </w:trPr>
+        <w:tc>
+          <w:tcPr>
+            <w:tcW w:w="450" w:type="dxa"/>
+          </w:tcPr>
+          <w:p>
+            <w:pPr>
+              <w:jc w:val="center"/>
+            </w:pPr>
+            <w:r>
+              <w:rPr>
+                <w:b w:val="1"/>
+                <w:bCs w:val="1"/>
+              </w:rPr>
+              <w:t xml:space="preserve">Item</w:t>
+            </w:r>
+          </w:p>
+        </w:tc>
+        <w:tc>
+          <w:tcPr>
+            <w:tcW w:w="400" w:type="dxa"/>
+          </w:tcPr>
+          <w:p>
+            <w:pPr>
+              <w:jc w:val="center"/>
+            </w:pPr>
+            <w:r>
+              <w:rPr>
+                <w:b w:val="1"/>
+                <w:bCs w:val="1"/>
+              </w:rPr>
+              <w:t xml:space="preserve">Qtd</w:t>
+            </w:r>
+          </w:p>
+        </w:tc>
+        <w:tc>
+          <w:tcPr>
+            <w:tcW w:w="1100" w:type="dxa"/>
+          </w:tcPr>
+          <w:p>
+            <w:pPr>
+              <w:jc w:val="center"/>
+            </w:pPr>
+            <w:r>
+              <w:rPr>
+                <w:b w:val="1"/>
+                <w:bCs w:val="1"/>
+              </w:rPr>
+              <w:t xml:space="preserve">Calibre Nominal</w:t>
+            </w:r>
+          </w:p>
+        </w:tc>
+        <w:tc>
+          <w:tcPr>
+            <w:tcW w:w="1187" w:type="dxa"/>
+          </w:tcPr>
+          <w:p>
+            <w:pPr>
+              <w:jc w:val="center"/>
+            </w:pPr>
+            <w:r>
+              <w:rPr>
+                <w:b w:val="1"/>
+                <w:bCs w:val="1"/>
+              </w:rPr>
+              <w:t xml:space="preserve">Marca</w:t>
+            </w:r>
+          </w:p>
+        </w:tc>
+        <w:tc>
+          <w:tcPr>
+            <w:tcW w:w="1550" w:type="dxa"/>
+          </w:tcPr>
+          <w:p>
+            <w:pPr>
+              <w:jc w:val="center"/>
+            </w:pPr>
+            <w:r>
+              <w:rPr>
+                <w:b w:val="1"/>
+                <w:bCs w:val="1"/>
+              </w:rPr>
+              <w:t xml:space="preserve">Procedência</w:t>
+            </w:r>
+          </w:p>
+        </w:tc>
+        <w:tc>
+          <w:tcPr>
+            <w:tcW w:w="1200" w:type="dxa"/>
+          </w:tcPr>
+          <w:p>
+            <w:pPr>
+              <w:jc w:val="center"/>
+            </w:pPr>
+            <w:r>
+              <w:rPr>
+                <w:b w:val="1"/>
+                <w:bCs w:val="1"/>
+              </w:rPr>
+              <w:t xml:space="preserve">Espoleta</w:t>
+            </w:r>
+          </w:p>
+        </w:tc>
+        <w:tc>
+          <w:tcPr>
+            <w:tcW w:w="1400" w:type="dxa"/>
+          </w:tcPr>
+          <w:p>
+            <w:pPr>
+              <w:jc w:val="center"/>
+            </w:pPr>
+            <w:r>
+              <w:rPr>
+                <w:b w:val="1"/>
+                <w:bCs w:val="1"/>
+              </w:rPr>
+              <w:t xml:space="preserve">Estojo (Lote)</w:t>
+            </w:r>
+          </w:p>
+        </w:tc>
+        <w:tc>
+          <w:tcPr>
+            <w:tcW w:w="820" w:type="dxa"/>
+          </w:tcPr>
+          <w:p>
+            <w:pPr>
+              <w:jc w:val="center"/>
+            </w:pPr>
+            <w:r>
+              <w:rPr>
+                <w:b w:val="1"/>
+                <w:bCs w:val="1"/>
+              </w:rPr>
+              <w:t xml:space="preserve">Projétil</w:t>
+            </w:r>
+          </w:p>
+        </w:tc>
+        <w:tc>
+          <w:tcPr>
+            <w:tcW w:w="1250" w:type="dxa"/>
+          </w:tcPr>
+          <w:p>
+            <w:pPr>
+              <w:jc w:val="center"/>
+            </w:pPr>
+            <w:r>
+              <w:rPr>
+                <w:b w:val="1"/>
+                <w:bCs w:val="1"/>
+              </w:rPr>
+              <w:t xml:space="preserve">Condição Observação</w:t>
+            </w:r>
+          </w:p>
+        </w:tc>
+      </w:tr>
+      <w:tr>
+        <w:trPr/>
+        <w:tc>
+          <w:tcPr>
+            <w:tcW w:w="400" w:type="dxa"/>
+          </w:tcPr>
+          <w:p>
+            <w:pPr>
+              <w:jc w:val="center"/>
+            </w:pPr>
+            <w:r>
+              <w:rPr/>
+              <w:t xml:space="preserve">1</w:t>
+            </w:r>
+          </w:p>
+        </w:tc>
+        <w:tc>
+          <w:tcPr>
+            <w:tcW w:w="400" w:type="dxa"/>
+          </w:tcPr>
+          <w:p>
+            <w:pPr>
+              <w:jc w:val="center"/>
+            </w:pPr>
+            <w:r>
+              <w:rPr/>
+              <w:t xml:space="preserve">12</w:t>
+            </w:r>
+          </w:p>
+        </w:tc>
+        <w:tc>
+          <w:tcPr>
+            <w:tcW w:w="1100" w:type="dxa"/>
+          </w:tcPr>
+          <w:p>
+            <w:pPr>
+              <w:jc w:val="center"/>
+            </w:pPr>
+            <w:r>
+              <w:rPr/>
+              <w:t xml:space="preserve">.22 LR</w:t>
+            </w:r>
+          </w:p>
+        </w:tc>
+        <w:tc>
+          <w:tcPr>
+            <w:tcW w:w="1187" w:type="dxa"/>
+          </w:tcPr>
+          <w:p>
+            <w:pPr>
+              <w:jc w:val="center"/>
+            </w:pPr>
+            <w:r>
+              <w:rPr/>
+              <w:t xml:space="preserve">A USA</w:t>
+            </w:r>
+          </w:p>
+        </w:tc>
+        <w:tc>
+          <w:tcPr>
+            <w:tcW w:w="1600" w:type="dxa"/>
+          </w:tcPr>
+          <w:p>
+            <w:pPr>
+              <w:jc w:val="center"/>
+            </w:pPr>
+            <w:r>
+              <w:rPr/>
+              <w:t xml:space="preserve">ESTADUNIDENSE</w:t>
+            </w:r>
+          </w:p>
+        </w:tc>
+        <w:tc>
+          <w:tcPr>
+            <w:tcW w:w="1100" w:type="dxa"/>
+          </w:tcPr>
+          <w:p>
+            <w:pPr>
+              <w:jc w:val="center"/>
+            </w:pPr>
+            <w:r>
+              <w:rPr/>
+              <w:t xml:space="preserve">LATONADA</w:t>
+            </w:r>
+          </w:p>
+        </w:tc>
+        <w:tc>
+          <w:tcPr>
+            <w:tcW w:w="1400" w:type="dxa"/>
+          </w:tcPr>
+          <w:p>
+            <w:pPr>
+              <w:jc w:val="center"/>
+            </w:pPr>
+            <w:r>
+              <w:rPr/>
+              <w:t xml:space="preserve">NIQUELADO</w:t>
+            </w:r>
+          </w:p>
+          <w:p>
+            <w:pPr>
+              <w:jc w:val="center"/>
+            </w:pPr>
+            <w:r>
+              <w:rPr/>
+              <w:t xml:space="preserve"/>
+            </w:r>
+          </w:p>
+        </w:tc>
+        <w:tc>
+          <w:tcPr>
+            <w:tcW w:w="820" w:type="dxa"/>
+          </w:tcPr>
+          <w:p>
+            <w:pPr>
+              <w:jc w:val="center"/>
+            </w:pPr>
+            <w:r>
+              <w:rPr/>
+              <w:t xml:space="preserve">CHPP</w:t>
+            </w:r>
+          </w:p>
+        </w:tc>
+        <w:tc>
+          <w:tcPr>
+            <w:tcW w:w="1250" w:type="dxa"/>
+          </w:tcPr>
+          <w:p>
+            <w:pPr>
+              <w:jc w:val="center"/>
+            </w:pPr>
+            <w:r>
+              <w:rPr/>
+              <w:t xml:space="preserve">INTACTO</w:t>
+            </w:r>
+          </w:p>
+          <w:p>
+            <w:pPr>
+              <w:jc w:val="center"/>
+            </w:pPr>
+            <w:r>
+              <w:rPr/>
+              <w:t xml:space="preserve"/>
+            </w:r>
+          </w:p>
+        </w:tc>
+      </w:tr>
+      <w:tr>
+        <w:trPr>
+          <w:trHeight w:val="10" w:hRule="atLeast"/>
+        </w:trPr>
+        <w:tc>
+          <w:tcPr>
+            <w:tcW w:w="400" w:type="dxa"/>
+          </w:tcPr>
+          <w:p>
+            <w:pPr>
+              <w:jc w:val="center"/>
+            </w:pPr>
+            <w:r>
+              <w:rPr/>
+              <w:t xml:space="preserve">2</w:t>
+            </w:r>
+          </w:p>
+        </w:tc>
+        <w:tc>
+          <w:tcPr>
+            <w:tcW w:w="400" w:type="dxa"/>
+          </w:tcPr>
+          <w:p>
+            <w:pPr>
+              <w:jc w:val="center"/>
+            </w:pPr>
+            <w:r>
+              <w:rPr/>
+              <w:t xml:space="preserve">5</w:t>
+            </w:r>
+          </w:p>
+        </w:tc>
+        <w:tc>
+          <w:tcPr>
+            <w:tcW w:w="1100" w:type="dxa"/>
+          </w:tcPr>
+          <w:p>
+            <w:pPr>
+              <w:jc w:val="center"/>
+            </w:pPr>
+            <w:r>
+              <w:rPr/>
+              <w:t xml:space="preserve">.22 Curto</w:t>
+            </w:r>
+          </w:p>
+        </w:tc>
+        <w:tc>
+          <w:tcPr>
+            <w:tcW w:w="1187" w:type="dxa"/>
+          </w:tcPr>
+          <w:p>
+            <w:pPr>
+              <w:jc w:val="center"/>
+            </w:pPr>
+            <w:r>
+              <w:rPr/>
+              <w:t xml:space="preserve">FEDERAL</w:t>
+            </w:r>
+          </w:p>
+        </w:tc>
+        <w:tc>
+          <w:tcPr>
+            <w:tcW w:w="1600" w:type="dxa"/>
+          </w:tcPr>
+          <w:p>
+            <w:pPr>
+              <w:jc w:val="center"/>
+            </w:pPr>
+            <w:r>
+              <w:rPr/>
+              <w:t xml:space="preserve">ESTADUNIDENSE</w:t>
+            </w:r>
+          </w:p>
+        </w:tc>
+        <w:tc>
+          <w:tcPr>
+            <w:tcW w:w="1100" w:type="dxa"/>
+          </w:tcPr>
+          <w:p>
+            <w:pPr>
+              <w:jc w:val="center"/>
+            </w:pPr>
+            <w:r>
+              <w:rPr/>
+              <w:t xml:space="preserve">NIQUELADA</w:t>
+            </w:r>
+          </w:p>
+        </w:tc>
+        <w:tc>
+          <w:tcPr>
+            <w:tcW w:w="1400" w:type="dxa"/>
+          </w:tcPr>
+          <w:p>
+            <w:pPr>
+              <w:jc w:val="center"/>
+            </w:pPr>
+            <w:r>
+              <w:rPr/>
+              <w:t xml:space="preserve">NIQUELADO</w:t>
+            </w:r>
+          </w:p>
+          <w:p>
+            <w:pPr>
+              <w:jc w:val="center"/>
+            </w:pPr>
+            <w:r>
+              <w:rPr/>
+              <w:t xml:space="preserve"/>
+            </w:r>
+          </w:p>
+        </w:tc>
+        <w:tc>
+          <w:tcPr>
+            <w:tcW w:w="820" w:type="dxa"/>
+          </w:tcPr>
+          <w:p>
+            <w:pPr>
+              <w:jc w:val="center"/>
+            </w:pPr>
+            <w:r>
+              <w:rPr/>
+              <w:t xml:space="preserve">SEPP</w:t>
+            </w:r>
+          </w:p>
+        </w:tc>
+        <w:tc>
+          <w:tcPr>
+            <w:tcW w:w="1250" w:type="dxa"/>
+          </w:tcPr>
+          <w:p>
+            <w:pPr>
+              <w:jc w:val="center"/>
+            </w:pPr>
+            <w:r>
+              <w:rPr/>
+              <w:t xml:space="preserve">INTACTO</w:t>
+            </w:r>
+          </w:p>
+          <w:p>
+            <w:pPr>
+              <w:jc w:val="center"/>
+            </w:pPr>
+            <w:r>
+              <w:rPr/>
+              <w:t xml:space="preserve"/>
+            </w:r>
+          </w:p>
+        </w:tc>
+      </w:tr>
+      <w:tr>
+        <w:trPr>
+          <w:trHeight w:val="10" w:hRule="atLeast"/>
+        </w:trPr>
+        <w:tc>
+          <w:tcPr/>
+          <w:p>
+            <w:pPr/>
+            <w:r>
+              <w:rPr>
+                <w:sz w:val="18"/>
+                <w:szCs w:val="18"/>
+                <w:b w:val="1"/>
+                <w:bCs w:val="1"/>
+              </w:rPr>
+              <w:t xml:space="preserve">Legenda:</w:t>
+            </w:r>
+          </w:p>
+          <w:p>
+            <w:pPr/>
+            <w:r>
+              <w:rPr>
+                <w:sz w:val="16"/>
+                <w:szCs w:val="16"/>
+                <w:b w:val="0"/>
+                <w:bCs w:val="0"/>
+              </w:rPr>
+              <w:t xml:space="preserve">CHPP  Chumbo Ponta Plana SEPP  Semi-encamisado Ponta Plana</w:t>
+            </w:r>
+          </w:p>
+        </w:tc>
+      </w:tr>
+    </w:tbl>
+    <w:p/>
+    <w:p>
+      <w:pPr>
+        <w:pStyle w:val="justify"/>
+      </w:pPr>
+      <w:r>
+        <w:rPr>
+          <w:rFonts w:ascii="Arial" w:hAnsi="Arial" w:eastAsia="Arial" w:cs="Arial"/>
+          <w:sz w:val="24"/>
+          <w:szCs w:val="24"/>
+          <w:b w:val="0"/>
+          <w:bCs w:val="0"/>
+        </w:rPr>
+        <w:t xml:space="preserve"/>
+      </w:r>
+      <w:r>
+        <w:rPr>
+          <w:rFonts w:ascii="Arial" w:hAnsi="Arial" w:eastAsia="Arial" w:cs="Arial"/>
+          <w:sz w:val="24"/>
+          <w:szCs w:val="24"/>
+          <w:b w:val="0"/>
+          <w:bCs w:val="0"/>
+        </w:rPr>
+        <w:t xml:space="preserve"/>
+      </w:r>
+      <w:r>
+        <w:rPr>
+          <w:rFonts w:ascii="Arial" w:hAnsi="Arial" w:eastAsia="Arial" w:cs="Arial"/>
+          <w:sz w:val="24"/>
+          <w:szCs w:val="24"/>
+          <w:b w:val="0"/>
+          <w:bCs w:val="0"/>
+        </w:rPr>
+        <w:t xml:space="preserve">Buscando testar a eficiência dos cartuchos, o Perito submeteu-os ao teste de tiro, </w:t>
+      </w:r>
+      <w:r>
+        <w:rPr>
+          <w:rFonts w:ascii="Arial" w:hAnsi="Arial" w:eastAsia="Arial" w:cs="Arial"/>
+          <w:sz w:val="24"/>
+          <w:szCs w:val="24"/>
+          <w:b w:val="0"/>
+          <w:bCs w:val="0"/>
+        </w:rPr>
+        <w:t xml:space="preserve">usando a arma encaminhada para exame</w:t>
+      </w:r>
+      <w:r>
+        <w:rPr>
+          <w:rFonts w:ascii="Arial" w:hAnsi="Arial" w:eastAsia="Arial" w:cs="Arial"/>
+          <w:sz w:val="24"/>
+          <w:szCs w:val="24"/>
+          <w:b w:val="0"/>
+          <w:bCs w:val="0"/>
+        </w:rPr>
+        <w:t xml:space="preserve"> e efetuando disparos. Foram observados os funcionamentos normais dos seus componentes, os quais deflagraram as respectivas cargas de projeção ao serem as espoletas percutidas por uma só vez. Os remanescentes foram devidamente descartados. </w:t>
+      </w:r>
+      <w:r>
+        <w:rPr>
+          <w:rFonts w:ascii="Arial" w:hAnsi="Arial" w:eastAsia="Arial" w:cs="Arial"/>
+          <w:sz w:val="24"/>
+          <w:szCs w:val="24"/>
+          <w:b w:val="0"/>
+          <w:bCs w:val="0"/>
+        </w:rPr>
+        <w:t xml:space="preserve"/>
+      </w:r>
+      <w:r>
+        <w:rPr>
+          <w:rFonts w:ascii="Arial" w:hAnsi="Arial" w:eastAsia="Arial" w:cs="Arial"/>
+          <w:sz w:val="24"/>
+          <w:szCs w:val="24"/>
+          <w:b w:val="0"/>
+          <w:bCs w:val="0"/>
+        </w:rPr>
+        <w:t xml:space="preserve">Nestas condições, verificou-se estar a </w:t>
+      </w:r>
+      <w:r>
+        <w:rPr>
+          <w:rFonts w:ascii="Arial" w:hAnsi="Arial" w:eastAsia="Arial" w:cs="Arial"/>
+          <w:sz w:val="24"/>
+          <w:szCs w:val="24"/>
+          <w:b w:val="1"/>
+          <w:bCs w:val="1"/>
+        </w:rPr>
+        <w:t xml:space="preserve">munição eficiente para a realização de tiros.</w:t>
+      </w:r>
+    </w:p>
+    <w:p/>
     <w:p/>
     <w:p/>
     <w:p>
@@ -1933,10 +2601,24 @@
           <w:b w:val="1"/>
           <w:bCs w:val="1"/>
         </w:rPr>
-        <w:t xml:space="preserve">3. 1. 2 DA ARMA AF-B - ROSSI 13 (PRICESS) – LACRE DE ENTRADA 645645</w:t>
+        <w:t xml:space="preserve">4. CONCLUSÃO:</w:t>
       </w:r>
     </w:p>
-    <w:p/>
+    <w:p>
+      <w:pPr>
+        <w:pStyle w:val="justify"/>
+      </w:pPr>
+      <w:r>
+        <w:rPr>
+          <w:rFonts w:ascii="Arial" w:hAnsi="Arial" w:eastAsia="Arial" w:cs="Arial"/>
+          <w:sz w:val="24"/>
+          <w:szCs w:val="24"/>
+          <w:b w:val="0"/>
+          <w:bCs w:val="0"/>
+        </w:rPr>
+        <w:t xml:space="preserve">Concluídos os exames descritos neste laudo, constatou-se que:</w:t>
+      </w:r>
+    </w:p>
     <w:p>
       <w:pPr/>
       <w:r>
@@ -1944,1062 +2626,12 @@
           <w:rFonts w:ascii="Arial" w:hAnsi="Arial" w:eastAsia="Arial" w:cs="Arial"/>
           <w:sz w:val="24"/>
           <w:szCs w:val="24"/>
-          <w:b w:val="1"/>
-          <w:bCs w:val="1"/>
-        </w:rPr>
-        <w:t xml:space="preserve">a) Descrição da arma:</w:t>
+          <w:b w:val="0"/>
+          <w:bCs w:val="0"/>
+        </w:rPr>
+        <w:t xml:space="preserve">•   Arma AF-A encontrava-se eficiente para a realização de tiros.</w:t>
       </w:r>
     </w:p>
-    <w:tbl>
-      <w:tblGrid>
-        <w:gridCol w:w="2000" w:type="dxa"/>
-        <w:gridCol w:w="2000" w:type="dxa"/>
-        <w:gridCol w:w="5050" w:type="dxa"/>
-      </w:tblGrid>
-      <w:tblPr>
-        <w:tblStyle w:val="tabelaArmas"/>
-      </w:tblPr>
-      <w:tr>
-        <w:trPr>
-          <w:trHeight w:val="50" w:hRule="atLeast"/>
-          <w:tblHeader w:val="1"/>
-        </w:trPr>
-        <w:tc>
-          <w:tcPr>
-            <w:tcW w:w="5050" w:type="dxa"/>
-            <w:shd w:val="clear" w:fill="d3d3d3"/>
-          </w:tcPr>
-          <w:p>
-            <w:pPr>
-              <w:jc w:val="center"/>
-            </w:pPr>
-            <w:r>
-              <w:rPr>
-                <w:b w:val="1"/>
-                <w:bCs w:val="1"/>
-              </w:rPr>
-              <w:t xml:space="preserve">TABELA 6 – Descrição do Revólver</w:t>
-            </w:r>
-          </w:p>
-        </w:tc>
-      </w:tr>
-      <w:tr>
-        <w:trPr>
-          <w:trHeight w:val="50" w:hRule="atLeast"/>
-          <w:cantSplit w:val="1"/>
-        </w:trPr>
-        <w:tc>
-          <w:tcPr>
-            <w:tcW w:w="2000" w:type="dxa"/>
-            <w:vMerge w:val="restart"/>
-          </w:tcPr>
-          <w:p>
-            <w:pPr>
-              <w:jc w:val="center"/>
-            </w:pPr>
-            <w:r>
-              <w:rPr>
-                <w:b w:val="1"/>
-                <w:bCs w:val="1"/>
-              </w:rPr>
-              <w:t xml:space="preserve">Características Identificadoras</w:t>
-            </w:r>
-          </w:p>
-        </w:tc>
-        <w:tc>
-          <w:tcPr>
-            <w:tcW w:w="2000" w:type="dxa"/>
-          </w:tcPr>
-          <w:p>
-            <w:pPr>
-              <w:jc w:val="center"/>
-            </w:pPr>
-            <w:r>
-              <w:rPr>
-                <w:b w:val="1"/>
-                <w:bCs w:val="1"/>
-              </w:rPr>
-              <w:t xml:space="preserve">Marca:</w:t>
-            </w:r>
-          </w:p>
-        </w:tc>
-        <w:tc>
-          <w:tcPr>
-            <w:tcW w:w="5050" w:type="dxa"/>
-          </w:tcPr>
-          <w:p>
-            <w:pPr>
-              <w:jc w:val="center"/>
-            </w:pPr>
-            <w:r>
-              <w:rPr/>
-              <w:t xml:space="preserve">ROSSI</w:t>
-            </w:r>
-          </w:p>
-        </w:tc>
-      </w:tr>
-      <w:tr>
-        <w:trPr>
-          <w:trHeight w:val="50" w:hRule="atLeast"/>
-          <w:cantSplit w:val="1"/>
-        </w:trPr>
-        <w:tc>
-          <w:tcPr>
-            <w:tcW w:w="2000" w:type="dxa"/>
-            <w:vMerge w:val="continue"/>
-          </w:tcPr>
-          <w:p>
-            <w:pPr/>
-            <w:r>
-              <w:rPr/>
-              <w:t xml:space="preserve"/>
-            </w:r>
-          </w:p>
-        </w:tc>
-        <w:tc>
-          <w:tcPr>
-            <w:tcW w:w="3050" w:type="dxa"/>
-          </w:tcPr>
-          <w:p>
-            <w:pPr>
-              <w:jc w:val="center"/>
-            </w:pPr>
-            <w:r>
-              <w:rPr>
-                <w:b w:val="1"/>
-                <w:bCs w:val="1"/>
-              </w:rPr>
-              <w:t xml:space="preserve">Modelo:</w:t>
-            </w:r>
-          </w:p>
-        </w:tc>
-        <w:tc>
-          <w:tcPr>
-            <w:tcW w:w="5050" w:type="dxa"/>
-          </w:tcPr>
-          <w:p>
-            <w:pPr>
-              <w:jc w:val="center"/>
-            </w:pPr>
-            <w:r>
-              <w:rPr/>
-              <w:t xml:space="preserve">13 (PRICESS)</w:t>
-            </w:r>
-          </w:p>
-        </w:tc>
-      </w:tr>
-      <w:tr>
-        <w:trPr>
-          <w:trHeight w:val="50" w:hRule="atLeast"/>
-          <w:cantSplit w:val="1"/>
-        </w:trPr>
-        <w:tc>
-          <w:tcPr>
-            <w:tcW w:w="2000" w:type="dxa"/>
-            <w:vMerge w:val="continue"/>
-          </w:tcPr>
-          <w:p>
-            <w:pPr/>
-            <w:r>
-              <w:rPr/>
-              <w:t xml:space="preserve"/>
-            </w:r>
-          </w:p>
-        </w:tc>
-        <w:tc>
-          <w:tcPr>
-            <w:tcW w:w="1000" w:type="dxa"/>
-          </w:tcPr>
-          <w:p>
-            <w:pPr>
-              <w:jc w:val="center"/>
-            </w:pPr>
-            <w:r>
-              <w:rPr>
-                <w:b w:val="1"/>
-                <w:bCs w:val="1"/>
-              </w:rPr>
-              <w:t xml:space="preserve">Calibre nominal:</w:t>
-            </w:r>
-          </w:p>
-        </w:tc>
-        <w:tc>
-          <w:tcPr>
-            <w:tcW w:w="5050" w:type="dxa"/>
-          </w:tcPr>
-          <w:p>
-            <w:pPr>
-              <w:jc w:val="center"/>
-            </w:pPr>
-            <w:r>
-              <w:rPr/>
-              <w:t xml:space="preserve">.22 LR</w:t>
-            </w:r>
-          </w:p>
-        </w:tc>
-      </w:tr>
-      <w:tr>
-        <w:trPr>
-          <w:trHeight w:val="50" w:hRule="atLeast"/>
-          <w:cantSplit w:val="1"/>
-        </w:trPr>
-        <w:tc>
-          <w:tcPr>
-            <w:tcW w:w="2000" w:type="dxa"/>
-            <w:vMerge w:val="continue"/>
-          </w:tcPr>
-          <w:p>
-            <w:pPr/>
-            <w:r>
-              <w:rPr/>
-              <w:t xml:space="preserve"> </w:t>
-            </w:r>
-          </w:p>
-        </w:tc>
-        <w:tc>
-          <w:tcPr>
-            <w:tcW w:w="2000" w:type="dxa"/>
-          </w:tcPr>
-          <w:p>
-            <w:pPr>
-              <w:jc w:val="center"/>
-            </w:pPr>
-            <w:r>
-              <w:rPr>
-                <w:b w:val="1"/>
-                <w:bCs w:val="1"/>
-              </w:rPr>
-              <w:t xml:space="preserve">Procedência:</w:t>
-            </w:r>
-          </w:p>
-        </w:tc>
-        <w:tc>
-          <w:tcPr>
-            <w:tcW w:w="5050" w:type="dxa"/>
-          </w:tcPr>
-          <w:p>
-            <w:pPr>
-              <w:jc w:val="center"/>
-            </w:pPr>
-            <w:r>
-              <w:rPr/>
-              <w:t xml:space="preserve">BRASILEIRA</w:t>
-            </w:r>
-          </w:p>
-        </w:tc>
-      </w:tr>
-      <w:tr>
-        <w:trPr>
-          <w:trHeight w:val="50" w:hRule="atLeast"/>
-          <w:cantSplit w:val="1"/>
-        </w:trPr>
-        <w:tc>
-          <w:tcPr>
-            <w:tcW w:w="2000" w:type="dxa"/>
-            <w:vMerge w:val="continue"/>
-          </w:tcPr>
-          <w:p>
-            <w:pPr/>
-            <w:r>
-              <w:rPr/>
-              <w:t xml:space="preserve"/>
-            </w:r>
-          </w:p>
-        </w:tc>
-        <w:tc>
-          <w:tcPr>
-            <w:tcW w:w="3050" w:type="dxa"/>
-          </w:tcPr>
-          <w:p>
-            <w:pPr>
-              <w:jc w:val="center"/>
-            </w:pPr>
-            <w:r>
-              <w:rPr>
-                <w:b w:val="1"/>
-                <w:bCs w:val="1"/>
-              </w:rPr>
-              <w:t xml:space="preserve">Número de série:</w:t>
-            </w:r>
-          </w:p>
-        </w:tc>
-        <w:tc>
-          <w:tcPr>
-            <w:tcW w:w="5050" w:type="dxa"/>
-          </w:tcPr>
-          <w:p>
-            <w:pPr>
-              <w:jc w:val="center"/>
-            </w:pPr>
-            <w:r>
-              <w:rPr/>
-              <w:t xml:space="preserve"> NÃO APARENTE</w:t>
-            </w:r>
-          </w:p>
-        </w:tc>
-      </w:tr>
-      <w:tr>
-        <w:trPr>
-          <w:trHeight w:val="50" w:hRule="atLeast"/>
-          <w:cantSplit w:val="1"/>
-        </w:trPr>
-        <w:tc>
-          <w:tcPr>
-            <w:tcW w:w="2000" w:type="dxa"/>
-            <w:vMerge w:val="restart"/>
-          </w:tcPr>
-          <w:p>
-            <w:pPr>
-              <w:jc w:val="center"/>
-            </w:pPr>
-            <w:r>
-              <w:rPr>
-                <w:b w:val="1"/>
-                <w:bCs w:val="1"/>
-              </w:rPr>
-              <w:t xml:space="preserve">Características do funcionamento</w:t>
-            </w:r>
-          </w:p>
-        </w:tc>
-        <w:tc>
-          <w:tcPr>
-            <w:tcW w:w="1000" w:type="dxa"/>
-          </w:tcPr>
-          <w:p>
-            <w:pPr>
-              <w:jc w:val="center"/>
-            </w:pPr>
-            <w:r>
-              <w:rPr>
-                <w:b w:val="1"/>
-                <w:bCs w:val="1"/>
-              </w:rPr>
-              <w:t xml:space="preserve">Quantidade de canos:</w:t>
-            </w:r>
-          </w:p>
-        </w:tc>
-        <w:tc>
-          <w:tcPr>
-            <w:tcW w:w="5050" w:type="dxa"/>
-          </w:tcPr>
-          <w:p>
-            <w:pPr>
-              <w:jc w:val="center"/>
-            </w:pPr>
-            <w:r>
-              <w:rPr/>
-              <w:t xml:space="preserve">UM</w:t>
-            </w:r>
-          </w:p>
-        </w:tc>
-      </w:tr>
-      <w:tr>
-        <w:trPr>
-          <w:trHeight w:val="50" w:hRule="atLeast"/>
-          <w:cantSplit w:val="1"/>
-        </w:trPr>
-        <w:tc>
-          <w:tcPr>
-            <w:tcW w:w="2000" w:type="dxa"/>
-            <w:vMerge w:val="continue"/>
-          </w:tcPr>
-          <w:p>
-            <w:pPr/>
-            <w:r>
-              <w:rPr/>
-              <w:t xml:space="preserve"/>
-            </w:r>
-          </w:p>
-        </w:tc>
-        <w:tc>
-          <w:tcPr>
-            <w:tcW w:w="3050" w:type="dxa"/>
-          </w:tcPr>
-          <w:p>
-            <w:pPr>
-              <w:jc w:val="center"/>
-            </w:pPr>
-            <w:r>
-              <w:rPr>
-                <w:b w:val="1"/>
-                <w:bCs w:val="1"/>
-              </w:rPr>
-              <w:t xml:space="preserve">Regime de tiro:</w:t>
-            </w:r>
-          </w:p>
-        </w:tc>
-        <w:tc>
-          <w:tcPr>
-            <w:tcW w:w="5050" w:type="dxa"/>
-          </w:tcPr>
-          <w:p>
-            <w:pPr>
-              <w:jc w:val="center"/>
-            </w:pPr>
-            <w:r>
-              <w:rPr/>
-              <w:t xml:space="preserve">REPETIÇÃO</w:t>
-            </w:r>
-          </w:p>
-        </w:tc>
-      </w:tr>
-      <w:tr>
-        <w:trPr>
-          <w:trHeight w:val="50" w:hRule="atLeast"/>
-          <w:cantSplit w:val="1"/>
-        </w:trPr>
-        <w:tc>
-          <w:tcPr>
-            <w:tcW w:w="2000" w:type="dxa"/>
-            <w:vMerge w:val="continue"/>
-          </w:tcPr>
-          <w:p>
-            <w:pPr/>
-            <w:r>
-              <w:rPr/>
-              <w:t xml:space="preserve"/>
-            </w:r>
-          </w:p>
-        </w:tc>
-        <w:tc>
-          <w:tcPr>
-            <w:tcW w:w="2000" w:type="dxa"/>
-          </w:tcPr>
-          <w:p>
-            <w:pPr>
-              <w:jc w:val="center"/>
-            </w:pPr>
-            <w:r>
-              <w:rPr>
-                <w:b w:val="1"/>
-                <w:bCs w:val="1"/>
-              </w:rPr>
-              <w:t xml:space="preserve">Comprimento do cano:</w:t>
-            </w:r>
-          </w:p>
-        </w:tc>
-        <w:tc>
-          <w:tcPr>
-            <w:tcW w:w="5050" w:type="dxa"/>
-          </w:tcPr>
-          <w:p>
-            <w:pPr>
-              <w:jc w:val="center"/>
-            </w:pPr>
-            <w:r>
-              <w:rPr/>
-              <w:t xml:space="preserve">7.6 cm</w:t>
-            </w:r>
-          </w:p>
-        </w:tc>
-      </w:tr>
-      <w:tr>
-        <w:trPr>
-          <w:trHeight w:val="50" w:hRule="atLeast"/>
-          <w:cantSplit w:val="1"/>
-        </w:trPr>
-        <w:tc>
-          <w:tcPr>
-            <w:tcW w:w="2000" w:type="dxa"/>
-            <w:vMerge w:val="continue"/>
-          </w:tcPr>
-          <w:p>
-            <w:pPr/>
-            <w:r>
-              <w:rPr/>
-              <w:t xml:space="preserve"/>
-            </w:r>
-          </w:p>
-        </w:tc>
-        <w:tc>
-          <w:tcPr>
-            <w:tcW w:w="1000" w:type="dxa"/>
-          </w:tcPr>
-          <w:p>
-            <w:pPr>
-              <w:jc w:val="center"/>
-            </w:pPr>
-            <w:r>
-              <w:rPr>
-                <w:b w:val="1"/>
-                <w:bCs w:val="1"/>
-              </w:rPr>
-              <w:t xml:space="preserve">Nº de raias:</w:t>
-            </w:r>
-          </w:p>
-        </w:tc>
-        <w:tc>
-          <w:tcPr>
-            <w:tcW w:w="5050" w:type="dxa"/>
-          </w:tcPr>
-          <w:p>
-            <w:pPr>
-              <w:jc w:val="center"/>
-            </w:pPr>
-            <w:r>
-              <w:rPr/>
-              <w:t xml:space="preserve">SEIS</w:t>
-            </w:r>
-          </w:p>
-        </w:tc>
-      </w:tr>
-      <w:tr>
-        <w:trPr>
-          <w:trHeight w:val="50" w:hRule="atLeast"/>
-          <w:cantSplit w:val="1"/>
-        </w:trPr>
-        <w:tc>
-          <w:tcPr>
-            <w:tcW w:w="2000" w:type="dxa"/>
-            <w:vMerge w:val="continue"/>
-          </w:tcPr>
-          <w:p>
-            <w:pPr/>
-            <w:r>
-              <w:rPr/>
-              <w:t xml:space="preserve"/>
-            </w:r>
-          </w:p>
-        </w:tc>
-        <w:tc>
-          <w:tcPr>
-            <w:tcW w:w="1000" w:type="dxa"/>
-          </w:tcPr>
-          <w:p>
-            <w:pPr>
-              <w:jc w:val="center"/>
-            </w:pPr>
-            <w:r>
-              <w:rPr>
-                <w:b w:val="1"/>
-                <w:bCs w:val="1"/>
-              </w:rPr>
-              <w:t xml:space="preserve">Orientação de raias:</w:t>
-            </w:r>
-          </w:p>
-        </w:tc>
-        <w:tc>
-          <w:tcPr>
-            <w:tcW w:w="5050" w:type="dxa"/>
-          </w:tcPr>
-          <w:p>
-            <w:pPr>
-              <w:jc w:val="center"/>
-            </w:pPr>
-            <w:r>
-              <w:rPr/>
-              <w:t xml:space="preserve">DEXTRÓGIRO</w:t>
-            </w:r>
-          </w:p>
-        </w:tc>
-      </w:tr>
-      <w:tr>
-        <w:trPr>
-          <w:trHeight w:val="50" w:hRule="atLeast"/>
-          <w:cantSplit w:val="1"/>
-        </w:trPr>
-        <w:tc>
-          <w:tcPr>
-            <w:tcW w:w="2000" w:type="dxa"/>
-            <w:vMerge w:val="continue"/>
-          </w:tcPr>
-          <w:p>
-            <w:pPr/>
-            <w:r>
-              <w:rPr/>
-              <w:t xml:space="preserve"/>
-            </w:r>
-          </w:p>
-        </w:tc>
-        <w:tc>
-          <w:tcPr>
-            <w:tcW w:w="2000" w:type="dxa"/>
-          </w:tcPr>
-          <w:p>
-            <w:pPr>
-              <w:jc w:val="center"/>
-            </w:pPr>
-            <w:r>
-              <w:rPr>
-                <w:b w:val="1"/>
-                <w:bCs w:val="1"/>
-              </w:rPr>
-              <w:t xml:space="preserve">Tipo do tambor:</w:t>
-            </w:r>
-          </w:p>
-        </w:tc>
-        <w:tc>
-          <w:tcPr>
-            <w:tcW w:w="5050" w:type="dxa"/>
-          </w:tcPr>
-          <w:p>
-            <w:pPr>
-              <w:jc w:val="center"/>
-            </w:pPr>
-            <w:r>
-              <w:rPr/>
-              <w:t xml:space="preserve">FIXO COM JANELA</w:t>
-            </w:r>
-          </w:p>
-        </w:tc>
-      </w:tr>
-      <w:tr>
-        <w:trPr>
-          <w:trHeight w:val="50" w:hRule="atLeast"/>
-          <w:cantSplit w:val="1"/>
-        </w:trPr>
-        <w:tc>
-          <w:tcPr>
-            <w:tcW w:w="2000" w:type="dxa"/>
-            <w:vMerge w:val="continue"/>
-          </w:tcPr>
-          <w:p>
-            <w:pPr/>
-            <w:r>
-              <w:rPr/>
-              <w:t xml:space="preserve"/>
-            </w:r>
-          </w:p>
-        </w:tc>
-        <w:tc>
-          <w:tcPr>
-            <w:tcW w:w="3050" w:type="dxa"/>
-          </w:tcPr>
-          <w:p>
-            <w:pPr>
-              <w:jc w:val="center"/>
-            </w:pPr>
-            <w:r>
-              <w:rPr>
-                <w:b w:val="1"/>
-                <w:bCs w:val="1"/>
-              </w:rPr>
-              <w:t xml:space="preserve">Giro do tambor:</w:t>
-            </w:r>
-          </w:p>
-        </w:tc>
-        <w:tc>
-          <w:tcPr>
-            <w:tcW w:w="5050" w:type="dxa"/>
-          </w:tcPr>
-          <w:p>
-            <w:pPr>
-              <w:jc w:val="center"/>
-            </w:pPr>
-            <w:r>
-              <w:rPr/>
-              <w:t xml:space="preserve">SENTIDO ANTI-HORÁRIO</w:t>
-            </w:r>
-          </w:p>
-        </w:tc>
-      </w:tr>
-      <w:tr>
-        <w:trPr>
-          <w:trHeight w:val="50" w:hRule="atLeast"/>
-          <w:cantSplit w:val="1"/>
-        </w:trPr>
-        <w:tc>
-          <w:tcPr>
-            <w:tcW w:w="2000" w:type="dxa"/>
-            <w:vMerge w:val="continue"/>
-          </w:tcPr>
-          <w:p>
-            <w:pPr/>
-            <w:r>
-              <w:rPr/>
-              <w:t xml:space="preserve"/>
-            </w:r>
-          </w:p>
-        </w:tc>
-        <w:tc>
-          <w:tcPr>
-            <w:tcW w:w="1000" w:type="dxa"/>
-          </w:tcPr>
-          <w:p>
-            <w:pPr>
-              <w:jc w:val="center"/>
-            </w:pPr>
-            <w:r>
-              <w:rPr>
-                <w:b w:val="1"/>
-                <w:bCs w:val="1"/>
-              </w:rPr>
-              <w:t xml:space="preserve">Sistema de carregamento:</w:t>
-            </w:r>
-          </w:p>
-        </w:tc>
-        <w:tc>
-          <w:tcPr>
-            <w:tcW w:w="5050" w:type="dxa"/>
-          </w:tcPr>
-          <w:p>
-            <w:pPr>
-              <w:jc w:val="center"/>
-            </w:pPr>
-            <w:r>
-              <w:rPr/>
-              <w:t xml:space="preserve">RETROCARGA</w:t>
-            </w:r>
-          </w:p>
-        </w:tc>
-      </w:tr>
-      <w:tr>
-        <w:trPr>
-          <w:trHeight w:val="50" w:hRule="atLeast"/>
-          <w:cantSplit w:val="1"/>
-        </w:trPr>
-        <w:tc>
-          <w:tcPr>
-            <w:tcW w:w="2000" w:type="dxa"/>
-            <w:vMerge w:val="continue"/>
-          </w:tcPr>
-          <w:p>
-            <w:pPr/>
-            <w:r>
-              <w:rPr/>
-              <w:t xml:space="preserve"/>
-            </w:r>
-          </w:p>
-        </w:tc>
-        <w:tc>
-          <w:tcPr>
-            <w:tcW w:w="1000" w:type="dxa"/>
-          </w:tcPr>
-          <w:p>
-            <w:pPr>
-              <w:jc w:val="center"/>
-            </w:pPr>
-            <w:r>
-              <w:rPr>
-                <w:b w:val="1"/>
-                <w:bCs w:val="1"/>
-              </w:rPr>
-              <w:t xml:space="preserve">Capacidade:</w:t>
-            </w:r>
-          </w:p>
-        </w:tc>
-        <w:tc>
-          <w:tcPr>
-            <w:tcW w:w="5050" w:type="dxa"/>
-          </w:tcPr>
-          <w:p>
-            <w:pPr>
-              <w:jc w:val="center"/>
-            </w:pPr>
-            <w:r>
-              <w:rPr/>
-              <w:t xml:space="preserve">SETE</w:t>
-            </w:r>
-          </w:p>
-        </w:tc>
-      </w:tr>
-      <w:tr>
-        <w:trPr>
-          <w:trHeight w:val="50" w:hRule="atLeast"/>
-          <w:cantSplit w:val="1"/>
-        </w:trPr>
-        <w:tc>
-          <w:tcPr>
-            <w:tcW w:w="2000" w:type="dxa"/>
-            <w:vMerge w:val="continue"/>
-          </w:tcPr>
-          <w:p>
-            <w:pPr/>
-            <w:r>
-              <w:rPr/>
-              <w:t xml:space="preserve"> </w:t>
-            </w:r>
-          </w:p>
-        </w:tc>
-        <w:tc>
-          <w:tcPr>
-            <w:tcW w:w="2000" w:type="dxa"/>
-          </w:tcPr>
-          <w:p>
-            <w:pPr>
-              <w:jc w:val="center"/>
-            </w:pPr>
-            <w:r>
-              <w:rPr>
-                <w:b w:val="1"/>
-                <w:bCs w:val="1"/>
-              </w:rPr>
-              <w:t xml:space="preserve">Percussão:</w:t>
-            </w:r>
-          </w:p>
-        </w:tc>
-        <w:tc>
-          <w:tcPr>
-            <w:tcW w:w="5050" w:type="dxa"/>
-          </w:tcPr>
-          <w:p>
-            <w:pPr>
-              <w:jc w:val="center"/>
-            </w:pPr>
-            <w:r>
-              <w:rPr/>
-              <w:t xml:space="preserve">INDIRETA COM CÃO EXPOSTO</w:t>
-            </w:r>
-          </w:p>
-        </w:tc>
-      </w:tr>
-      <w:tr>
-        <w:trPr>
-          <w:trHeight w:val="50" w:hRule="atLeast"/>
-          <w:cantSplit w:val="1"/>
-        </w:trPr>
-        <w:tc>
-          <w:tcPr>
-            <w:tcW w:w="2000" w:type="dxa"/>
-            <w:vMerge w:val="continue"/>
-          </w:tcPr>
-          <w:p>
-            <w:pPr/>
-            <w:r>
-              <w:rPr/>
-              <w:t xml:space="preserve"/>
-            </w:r>
-          </w:p>
-        </w:tc>
-        <w:tc>
-          <w:tcPr>
-            <w:tcW w:w="3050" w:type="dxa"/>
-          </w:tcPr>
-          <w:p>
-            <w:pPr>
-              <w:jc w:val="center"/>
-            </w:pPr>
-            <w:r>
-              <w:rPr>
-                <w:b w:val="1"/>
-                <w:bCs w:val="1"/>
-              </w:rPr>
-              <w:t xml:space="preserve">Sistema de disparo:</w:t>
-            </w:r>
-          </w:p>
-        </w:tc>
-        <w:tc>
-          <w:tcPr>
-            <w:tcW w:w="5050" w:type="dxa"/>
-          </w:tcPr>
-          <w:p>
-            <w:pPr>
-              <w:jc w:val="center"/>
-            </w:pPr>
-            <w:r>
-              <w:rPr/>
-              <w:t xml:space="preserve">MOVIMENTO DUPLO ( AÇÃO SIMPLES + DUPLA )</w:t>
-            </w:r>
-          </w:p>
-        </w:tc>
-      </w:tr>
-      <w:tr>
-        <w:trPr>
-          <w:trHeight w:val="50" w:hRule="atLeast"/>
-          <w:cantSplit w:val="1"/>
-        </w:trPr>
-        <w:tc>
-          <w:tcPr>
-            <w:tcW w:w="2000" w:type="dxa"/>
-            <w:vMerge w:val="restart"/>
-          </w:tcPr>
-          <w:p>
-            <w:pPr>
-              <w:jc w:val="center"/>
-            </w:pPr>
-            <w:r>
-              <w:rPr>
-                <w:b w:val="1"/>
-                <w:bCs w:val="1"/>
-              </w:rPr>
-              <w:t xml:space="preserve">Outras Características</w:t>
-            </w:r>
-          </w:p>
-        </w:tc>
-        <w:tc>
-          <w:tcPr>
-            <w:tcW w:w="3050" w:type="dxa"/>
-          </w:tcPr>
-          <w:p>
-            <w:pPr>
-              <w:jc w:val="center"/>
-            </w:pPr>
-            <w:r>
-              <w:rPr>
-                <w:b w:val="1"/>
-                <w:bCs w:val="1"/>
-              </w:rPr>
-              <w:t xml:space="preserve">Cabo:</w:t>
-            </w:r>
-          </w:p>
-        </w:tc>
-        <w:tc>
-          <w:tcPr>
-            <w:tcW w:w="5050" w:type="dxa"/>
-          </w:tcPr>
-          <w:p>
-            <w:pPr>
-              <w:jc w:val="center"/>
-            </w:pPr>
-            <w:r>
-              <w:rPr/>
-              <w:t xml:space="preserve">MATERIAL SINTÉTICO</w:t>
-            </w:r>
-          </w:p>
-        </w:tc>
-      </w:tr>
-      <w:tr>
-        <w:trPr>
-          <w:trHeight w:val="50" w:hRule="atLeast"/>
-          <w:cantSplit w:val="1"/>
-        </w:trPr>
-        <w:tc>
-          <w:tcPr>
-            <w:tcW w:w="2000" w:type="dxa"/>
-            <w:vMerge w:val="continue"/>
-          </w:tcPr>
-          <w:p>
-            <w:pPr/>
-            <w:r>
-              <w:rPr/>
-              <w:t xml:space="preserve"/>
-            </w:r>
-          </w:p>
-        </w:tc>
-        <w:tc>
-          <w:tcPr>
-            <w:tcW w:w="1000" w:type="dxa"/>
-          </w:tcPr>
-          <w:p>
-            <w:pPr>
-              <w:jc w:val="center"/>
-            </w:pPr>
-            <w:r>
-              <w:rPr>
-                <w:b w:val="1"/>
-                <w:bCs w:val="1"/>
-              </w:rPr>
-              <w:t xml:space="preserve">Acabamento:</w:t>
-            </w:r>
-          </w:p>
-        </w:tc>
-        <w:tc>
-          <w:tcPr>
-            <w:tcW w:w="5050" w:type="dxa"/>
-          </w:tcPr>
-          <w:p>
-            <w:pPr>
-              <w:jc w:val="center"/>
-            </w:pPr>
-            <w:r>
-              <w:rPr/>
-              <w:t xml:space="preserve">DESPROVIDO</w:t>
-            </w:r>
-          </w:p>
-        </w:tc>
-      </w:tr>
-      <w:tr>
-        <w:trPr>
-          <w:trHeight w:val="50" w:hRule="atLeast"/>
-          <w:cantSplit w:val="1"/>
-        </w:trPr>
-        <w:tc>
-          <w:tcPr>
-            <w:tcW w:w="2000" w:type="dxa"/>
-            <w:vMerge w:val="continue"/>
-          </w:tcPr>
-          <w:p>
-            <w:pPr/>
-            <w:r>
-              <w:rPr/>
-              <w:t xml:space="preserve"/>
-            </w:r>
-          </w:p>
-        </w:tc>
-        <w:tc>
-          <w:tcPr>
-            <w:tcW w:w="2000" w:type="dxa"/>
-          </w:tcPr>
-          <w:p>
-            <w:pPr>
-              <w:jc w:val="center"/>
-            </w:pPr>
-            <w:r>
-              <w:rPr>
-                <w:b w:val="1"/>
-                <w:bCs w:val="1"/>
-              </w:rPr>
-              <w:t xml:space="preserve">Medidas:</w:t>
-            </w:r>
-          </w:p>
-        </w:tc>
-        <w:tc>
-          <w:tcPr>
-            <w:tcW w:w="5050" w:type="dxa"/>
-          </w:tcPr>
-          <w:p>
-            <w:pPr>
-              <w:jc w:val="center"/>
-            </w:pPr>
-            <w:r>
-              <w:rPr/>
-              <w:t xml:space="preserve">COMPRIMENTO 17.5 cm ALTURA 9.4 cm</w:t>
-            </w:r>
-          </w:p>
-        </w:tc>
-      </w:tr>
-      <w:tr>
-        <w:trPr>
-          <w:trHeight w:val="50" w:hRule="atLeast"/>
-          <w:cantSplit w:val="1"/>
-        </w:trPr>
-        <w:tc>
-          <w:tcPr>
-            <w:tcW w:w="2000" w:type="dxa"/>
-            <w:vMerge w:val="continue"/>
-          </w:tcPr>
-          <w:p>
-            <w:pPr/>
-            <w:r>
-              <w:rPr/>
-              <w:t xml:space="preserve"/>
-            </w:r>
-          </w:p>
-        </w:tc>
-        <w:tc>
-          <w:tcPr>
-            <w:tcW w:w="3050" w:type="dxa"/>
-          </w:tcPr>
-          <w:p>
-            <w:pPr>
-              <w:jc w:val="center"/>
-            </w:pPr>
-            <w:r>
-              <w:rPr>
-                <w:b w:val="1"/>
-                <w:bCs w:val="1"/>
-              </w:rPr>
-              <w:t xml:space="preserve">Estado de conservação:</w:t>
-            </w:r>
-          </w:p>
-        </w:tc>
-        <w:tc>
-          <w:tcPr>
-            <w:tcW w:w="5050" w:type="dxa"/>
-          </w:tcPr>
-          <w:p>
-            <w:pPr>
-              <w:jc w:val="center"/>
-            </w:pPr>
-            <w:r>
-              <w:rPr/>
-              <w:t xml:space="preserve">REGULAR</w:t>
-            </w:r>
-          </w:p>
-        </w:tc>
-      </w:tr>
-    </w:tbl>
-    <w:p/>
     <w:p>
       <w:pPr/>
       <w:r>
@@ -3007,10 +2639,23 @@
           <w:rFonts w:ascii="Arial" w:hAnsi="Arial" w:eastAsia="Arial" w:cs="Arial"/>
           <w:sz w:val="24"/>
           <w:szCs w:val="24"/>
-          <w:b w:val="1"/>
-          <w:bCs w:val="1"/>
-        </w:rPr>
-        <w:t xml:space="preserve">b) Funcionamento e Eficiência:</w:t>
+          <w:b w:val="0"/>
+          <w:bCs w:val="0"/>
+        </w:rPr>
+        <w:t xml:space="preserve">•   cartucho(s) item 1 encontrava(m)-se eficiente(s) para a realização de tiros.</w:t>
+      </w:r>
+    </w:p>
+    <w:p>
+      <w:pPr/>
+      <w:r>
+        <w:rPr>
+          <w:rFonts w:ascii="Arial" w:hAnsi="Arial" w:eastAsia="Arial" w:cs="Arial"/>
+          <w:sz w:val="24"/>
+          <w:szCs w:val="24"/>
+          <w:b w:val="0"/>
+          <w:bCs w:val="0"/>
+        </w:rPr>
+        <w:t xml:space="preserve">•   cartucho(s) item 2 encontrava(m)-se eficiente(s) para a realização de tiros.</w:t>
       </w:r>
     </w:p>
     <w:p/>
@@ -3023,166 +2668,10 @@
           <w:rFonts w:ascii="Arial" w:hAnsi="Arial" w:eastAsia="Arial" w:cs="Arial"/>
           <w:sz w:val="24"/>
           <w:szCs w:val="24"/>
-          <w:b w:val="0"/>
-          <w:bCs w:val="0"/>
-        </w:rPr>
-        <w:t xml:space="preserve">Buscando atestar tais atributos da arma, o Perito(a) submeteu-a ao teste de tiro, usando as munições de correspondente calibre encaminhadas para o exame e efetuando disparos em movimento duplo ( ação simples + dupla ). Foram observados os funcionamentos normais dos seus componentes, os quais deflagraram as respectivas cargas de projeção ao serem as espoletas percutidas por uma só vez. Os remanescentes da munição foram devidamente descartados. Nestas condições, verificou-se estar a</w:t>
-      </w:r>
-      <w:r>
-        <w:rPr>
-          <w:rFonts w:ascii="Arial" w:hAnsi="Arial" w:eastAsia="Arial" w:cs="Arial"/>
-          <w:sz w:val="24"/>
-          <w:szCs w:val="24"/>
           <w:b w:val="1"/>
           <w:bCs w:val="1"/>
-          <w:u w:val="single"/>
-        </w:rPr>
-        <w:t xml:space="preserve"> arma eficiente para a realização de tiros.</w:t>
-      </w:r>
-    </w:p>
-    <w:p/>
-    <w:p/>
-    <w:tbl>
-      <w:tblGrid>
-        <w:gridCol/>
-        <w:gridCol/>
-      </w:tblGrid>
-      <w:tblPr>
-        <w:tblStyle w:val="tabela2img"/>
-      </w:tblPr>
-      <w:tr>
-        <w:trPr>
-          <w:trHeight w:val="10" w:hRule="atLeast"/>
-          <w:tblHeader w:val="1"/>
-        </w:trPr>
-        <w:tc>
-          <w:tcPr>
-            <w:shd w:val="clear" w:fill="d3d3d3"/>
-          </w:tcPr>
-          <w:p>
-            <w:pPr>
-              <w:jc w:val="center"/>
-            </w:pPr>
-            <w:r>
-              <w:rPr>
-                <w:b w:val="1"/>
-                <w:bCs w:val="1"/>
-              </w:rPr>
-              <w:t xml:space="preserve">Tabela 7 -Tomadas fotográficas- Revólver</w:t>
-            </w:r>
-          </w:p>
-        </w:tc>
-      </w:tr>
-      <w:tr>
-        <w:trPr>
-          <w:trHeight w:val="10" w:hRule="atLeast"/>
-          <w:cantSplit w:val="1"/>
-        </w:trPr>
-        <w:tc>
-          <w:tcPr/>
-          <w:p>
-            <w:pPr>
-              <w:jc w:val="center"/>
-            </w:pPr>
-            <w:r>
-              <w:pict>
-                <v:shape type="#_x0000_t75" style="width:250pt; height:125pt; margin-left:0pt; margin-top:0pt; mso-position-horizontal:left; mso-position-vertical:top; mso-position-horizontal-relative:char; mso-position-vertical-relative:line;">
-                  <w10:wrap type="inline"/>
-                  <v:imagedata r:id="rId7" o:title=""/>
-                </v:shape>
-              </w:pict>
-            </w:r>
-          </w:p>
-          <w:p>
-            <w:pPr>
-              <w:jc w:val="center"/>
-            </w:pPr>
-            <w:r>
-              <w:rPr>
-                <w:b w:val="1"/>
-                <w:bCs w:val="1"/>
-              </w:rPr>
-              <w:t xml:space="preserve">Vista lateral direita</w:t>
-            </w:r>
-          </w:p>
-        </w:tc>
-      </w:tr>
-      <w:tr>
-        <w:trPr>
-          <w:trHeight w:val="10" w:hRule="atLeast"/>
-        </w:trPr>
-        <w:tc>
-          <w:tcPr/>
-          <w:p>
-            <w:pPr>
-              <w:jc w:val="center"/>
-            </w:pPr>
-            <w:r>
-              <w:pict>
-                <v:shape type="#_x0000_t75" style="width:150pt; height:75pt; margin-left:0pt; margin-top:0pt; mso-position-horizontal:left; mso-position-vertical:top; mso-position-horizontal-relative:char; mso-position-vertical-relative:line;">
-                  <w10:wrap type="inline"/>
-                  <v:imagedata r:id="rId7" o:title=""/>
-                </v:shape>
-              </w:pict>
-            </w:r>
-          </w:p>
-          <w:p>
-            <w:pPr>
-              <w:jc w:val="center"/>
-            </w:pPr>
-            <w:r>
-              <w:rPr>
-                <w:b w:val="1"/>
-                <w:bCs w:val="1"/>
-              </w:rPr>
-              <w:t xml:space="preserve">Vista lateral esquerda</w:t>
-            </w:r>
-          </w:p>
-        </w:tc>
-        <w:tc>
-          <w:tcPr/>
-          <w:p>
-            <w:pPr>
-              <w:jc w:val="center"/>
-            </w:pPr>
-            <w:r>
-              <w:pict>
-                <v:shape type="#_x0000_t75" style="width:150pt; height:150pt; margin-left:0pt; margin-top:0pt; mso-position-horizontal:left; mso-position-vertical:top; mso-position-horizontal-relative:char; mso-position-vertical-relative:line;">
-                  <w10:wrap type="inline"/>
-                  <v:imagedata r:id="rId10" o:title=""/>
-                </v:shape>
-              </w:pict>
-            </w:r>
-          </w:p>
-          <w:p>
-            <w:pPr>
-              <w:jc w:val="center"/>
-            </w:pPr>
-            <w:r>
-              <w:rPr>
-                <w:b w:val="1"/>
-                <w:bCs w:val="1"/>
-              </w:rPr>
-              <w:t xml:space="preserve">Número de série</w:t>
-            </w:r>
-          </w:p>
-        </w:tc>
-      </w:tr>
-    </w:tbl>
-    <w:p/>
-    <w:p>
-      <w:pPr>
-        <w:pStyle w:val="justify"/>
-      </w:pPr>
-      <w:r>
-        <w:rPr>
-          <w:rFonts w:ascii="Arial" w:hAnsi="Arial" w:eastAsia="Arial" w:cs="Arial"/>
-          <w:sz w:val="24"/>
-          <w:szCs w:val="24"/>
-          <w:b w:val="1"/>
-          <w:bCs w:val="1"/>
-        </w:rPr>
-        <w:t xml:space="preserve">4. CONCLUSÃO:</w:t>
+        </w:rPr>
+        <w:t xml:space="preserve">5. CONSIDERAÇÕES FINAIS:</w:t>
       </w:r>
     </w:p>
     <w:p>
@@ -3197,11 +2686,18 @@
           <w:b w:val="0"/>
           <w:bCs w:val="0"/>
         </w:rPr>
-        <w:t xml:space="preserve">Concluídos os exames descritos neste laudo, constatou-se que:</w:t>
-      </w:r>
-    </w:p>
-    <w:p>
-      <w:pPr/>
+        <w:t xml:space="preserve">O material descrito neste documento, após examinado, foi devidamente identificado, embalado e lacrado com o(s) lacre(s) de saída</w:t>
+      </w:r>
+      <w:r>
+        <w:rPr>
+          <w:rFonts w:ascii="Arial" w:hAnsi="Arial" w:eastAsia="Arial" w:cs="Arial"/>
+          <w:sz w:val="24"/>
+          <w:szCs w:val="24"/>
+          <w:b w:val="1"/>
+          <w:bCs w:val="1"/>
+        </w:rPr>
+        <w:t xml:space="preserve"> número 7777 (Arma AF-A), </w:t>
+      </w:r>
       <w:r>
         <w:rPr>
           <w:rFonts w:ascii="Arial" w:hAnsi="Arial" w:eastAsia="Arial" w:cs="Arial"/>
@@ -3210,20 +2706,7 @@
           <w:b w:val="0"/>
           <w:bCs w:val="0"/>
         </w:rPr>
-        <w:t xml:space="preserve">•   Arma AF-A encontrava-se eficiente para a realização de tiros.</w:t>
-      </w:r>
-    </w:p>
-    <w:p>
-      <w:pPr/>
-      <w:r>
-        <w:rPr>
-          <w:rFonts w:ascii="Arial" w:hAnsi="Arial" w:eastAsia="Arial" w:cs="Arial"/>
-          <w:sz w:val="24"/>
-          <w:szCs w:val="24"/>
-          <w:b w:val="0"/>
-          <w:bCs w:val="0"/>
-        </w:rPr>
-        <w:t xml:space="preserve">•   Arma AF-B encontrava-se eficiente para a realização de tiros.</w:t>
+        <w:t xml:space="preserve"> conforme requerido pelos artigos 158-A a 158-F do Código de Processo Penal (Lei nº 13.964/2019), e encaminhado para a Central de Custódia da Polícia Científica do Paraná.</w:t>
       </w:r>
     </w:p>
     <w:p/>
@@ -3239,7 +2722,7 @@
           <w:b w:val="1"/>
           <w:bCs w:val="1"/>
         </w:rPr>
-        <w:t xml:space="preserve">5. CONSIDERAÇÕES FINAIS:</w:t>
+        <w:t xml:space="preserve">6. ENCERRAMENTO: </w:t>
       </w:r>
     </w:p>
     <w:p>
@@ -3254,37 +2737,6 @@
           <w:b w:val="0"/>
           <w:bCs w:val="0"/>
         </w:rPr>
-        <w:t xml:space="preserve">O material descrito neste documento, após examinado, foi devidamente identificado, embalado e lacrado com o(s) lacre(s) de saída número 4654 (Arma AF-A), número 546456 (Arma AF-B), conforme requerido pelos artigos 158-A a 158-F do Código de Processo Penal (Lei nº 13.964/2019), e encaminhado para a Central de Custódia da Polícia Científica do Paraná.</w:t>
-      </w:r>
-    </w:p>
-    <w:p/>
-    <w:p>
-      <w:pPr>
-        <w:pStyle w:val="justify"/>
-      </w:pPr>
-      <w:r>
-        <w:rPr>
-          <w:rFonts w:ascii="Arial" w:hAnsi="Arial" w:eastAsia="Arial" w:cs="Arial"/>
-          <w:sz w:val="24"/>
-          <w:szCs w:val="24"/>
-          <w:b w:val="1"/>
-          <w:bCs w:val="1"/>
-        </w:rPr>
-        <w:t xml:space="preserve">5. ENCERRAMENTO: </w:t>
-      </w:r>
-    </w:p>
-    <w:p>
-      <w:pPr>
-        <w:pStyle w:val="justify"/>
-      </w:pPr>
-      <w:r>
-        <w:rPr>
-          <w:rFonts w:ascii="Arial" w:hAnsi="Arial" w:eastAsia="Arial" w:cs="Arial"/>
-          <w:sz w:val="24"/>
-          <w:szCs w:val="24"/>
-          <w:b w:val="0"/>
-          <w:bCs w:val="0"/>
-        </w:rPr>
         <w:t xml:space="preserve">Este laudo foi redigido pelo(a) Perito(a) que realizou o exame e que o subscreve digitalmente em </w:t>
       </w:r>
       <w:r>
@@ -3355,7 +2807,7 @@
                 <w:b w:val="1"/>
                 <w:bCs w:val="1"/>
               </w:rPr>
-              <w:t xml:space="preserve">Perito(a) Criminal – Seção de Balística Forense</w:t>
+              <w:t xml:space="preserve">Perito(a) Oficial – Seção de Balística Forense</w:t>
             </w:r>
           </w:p>
           <w:p>
@@ -3376,7 +2828,7 @@
       </w:tr>
     </w:tbl>
     <w:sectPr>
-      <w:headerReference w:type="default" r:id="rId11"/>
+      <w:headerReference w:type="default" r:id="rId10"/>
       <w:pgSz w:orient="portrait" w:w="11905.511811023622" w:h="16837.79527559055"/>
       <w:pgMar w:top="1440" w:right="1133.8582677165352" w:bottom="0" w:left="1700.787401574803" w:header="2437.7952755905512" w:footer="2267.7165354330705" w:gutter="0"/>
       <w:cols w:num="1" w:space="720"/>

</xml_diff>

<commit_message>
ajustando item cartuchos armas e estojos
</commit_message>
<xml_diff>
--- a/storage/laudos/Laudo 1332-2024.docx
+++ b/storage/laudos/Laudo 1332-2024.docx
@@ -537,7 +537,7 @@
             </w:pPr>
             <w:r>
               <w:rPr/>
-              <w:t xml:space="preserve">A USA</w:t>
+              <w:t xml:space="preserve">BLAZER</w:t>
             </w:r>
           </w:p>
         </w:tc>
@@ -549,7 +549,7 @@
             </w:pPr>
             <w:r>
               <w:rPr/>
-              <w:t xml:space="preserve">345</w:t>
+              <w:t xml:space="preserve">654</w:t>
             </w:r>
           </w:p>
         </w:tc>
@@ -683,7 +683,7 @@
           <w:b w:val="1"/>
           <w:bCs w:val="1"/>
         </w:rPr>
-        <w:t xml:space="preserve">3.2 DOS CARTUCHOS </w:t>
+        <w:t xml:space="preserve">3.1 DOS CARTUCHOS </w:t>
       </w:r>
     </w:p>
     <w:p>
@@ -958,7 +958,7 @@
             </w:pPr>
             <w:r>
               <w:rPr/>
-              <w:t xml:space="preserve">.22 Curto</w:t>
+              <w:t xml:space="preserve">.380 AUTO</w:t>
             </w:r>
           </w:p>
         </w:tc>
@@ -972,7 +972,7 @@
             </w:pPr>
             <w:r>
               <w:rPr/>
-              <w:t xml:space="preserve">A USA</w:t>
+              <w:t xml:space="preserve">BLAZER</w:t>
             </w:r>
           </w:p>
         </w:tc>
@@ -986,7 +986,7 @@
             </w:pPr>
             <w:r>
               <w:rPr/>
-              <w:t xml:space="preserve">ESTADUNIDENSE</w:t>
+              <w:t xml:space="preserve">NORTE AMERICANA</w:t>
             </w:r>
           </w:p>
         </w:tc>
@@ -1000,7 +1000,7 @@
             </w:pPr>
             <w:r>
               <w:rPr/>
-              <w:t xml:space="preserve">NIQUELADA</w:t>
+              <w:t xml:space="preserve">AÇO</w:t>
             </w:r>
           </w:p>
         </w:tc>
@@ -1014,7 +1014,7 @@
             </w:pPr>
             <w:r>
               <w:rPr/>
-              <w:t xml:space="preserve">NIQUELADO</w:t>
+              <w:t xml:space="preserve">ALUMÍNIO</w:t>
             </w:r>
           </w:p>
           <w:p>
@@ -1037,7 +1037,7 @@
             </w:pPr>
             <w:r>
               <w:rPr/>
-              <w:t xml:space="preserve">CHPP</w:t>
+              <w:t xml:space="preserve">CSCV</w:t>
             </w:r>
           </w:p>
         </w:tc>
@@ -1092,7 +1092,7 @@
                 <w:b w:val="0"/>
                 <w:bCs w:val="0"/>
               </w:rPr>
-              <w:t xml:space="preserve">CHPP  Chumbo Ponta Plana</w:t>
+              <w:t xml:space="preserve">CSCV  Chumbo Semi Canto Vivo </w:t>
             </w:r>
           </w:p>
         </w:tc>

</xml_diff>